<commit_message>
- updated documentation after soft rejection by envato
</commit_message>
<xml_diff>
--- a/assets/SEPA Payment Gateway for WooCommerce.docx
+++ b/assets/SEPA Payment Gateway for WooCommerce.docx
@@ -7,11 +7,13 @@
         <w:pStyle w:val="Title"/>
         <w:rPr>
           <w:shd w:val="clear" w:color="auto" w:fill="FFFFFF"/>
-        </w:rPr>
-      </w:pPr>
-      <w:r>
-        <w:rPr>
-          <w:shd w:val="clear" w:color="auto" w:fill="FFFFFF"/>
+          <w:lang w:val="en-US"/>
+        </w:rPr>
+      </w:pPr>
+      <w:r>
+        <w:rPr>
+          <w:shd w:val="clear" w:color="auto" w:fill="FFFFFF"/>
+          <w:lang w:val="en-US"/>
         </w:rPr>
         <w:t>SEPA Payment Gateway for WooCommerce</w:t>
       </w:r>
@@ -290,18 +292,7 @@
           <w:shd w:val="clear" w:color="auto" w:fill="FFFFFF"/>
           <w:lang w:val="en-US"/>
         </w:rPr>
-        <w:t>ee all open payments in an overview before exporting XML. Easily navigate to orders to check details</w:t>
-      </w:r>
-      <w:r>
-        <w:rPr>
-          <w:rFonts w:ascii="Arial" w:hAnsi="Arial" w:cs="Arial"/>
-          <w:color w:val="222222"/>
-          <w:sz w:val="19"/>
-          <w:szCs w:val="19"/>
-          <w:shd w:val="clear" w:color="auto" w:fill="FFFFFF"/>
-          <w:lang w:val="en-US"/>
-        </w:rPr>
-        <w:t>.</w:t>
+        <w:t>ee all open payments in an overview before exporting XML. Easily navigate to orders to check details.</w:t>
       </w:r>
     </w:p>
     <w:p>
@@ -507,107 +498,147 @@
           <w:shd w:val="clear" w:color="auto" w:fill="FFFFFF"/>
           <w:lang w:val="en-US"/>
         </w:rPr>
-        <w:t>Installation</w:t>
-      </w:r>
-    </w:p>
-    <w:p>
-      <w:pPr>
-        <w:pStyle w:val="ListParagraph"/>
-        <w:numPr>
-          <w:ilvl w:val="0"/>
-          <w:numId w:val="4"/>
-        </w:numPr>
-        <w:rPr>
-          <w:rFonts w:ascii="Arial" w:hAnsi="Arial" w:cs="Arial"/>
-          <w:color w:val="222222"/>
-          <w:sz w:val="19"/>
-          <w:szCs w:val="19"/>
-          <w:shd w:val="clear" w:color="auto" w:fill="FFFFFF"/>
-          <w:lang w:val="en-US"/>
-        </w:rPr>
-      </w:pPr>
-      <w:r>
-        <w:rPr>
-          <w:rFonts w:ascii="Arial" w:hAnsi="Arial" w:cs="Arial"/>
-          <w:color w:val="222222"/>
-          <w:sz w:val="19"/>
-          <w:szCs w:val="19"/>
-          <w:shd w:val="clear" w:color="auto" w:fill="FFFFFF"/>
-          <w:lang w:val="en-US"/>
-        </w:rPr>
-        <w:t>Copy all content in the folder ‘sepa-direct-debit’ into your wp-content/plugin</w:t>
-      </w:r>
-      <w:r>
-        <w:rPr>
-          <w:rFonts w:ascii="Arial" w:hAnsi="Arial" w:cs="Arial"/>
-          <w:color w:val="222222"/>
-          <w:sz w:val="19"/>
-          <w:szCs w:val="19"/>
-          <w:shd w:val="clear" w:color="auto" w:fill="FFFFFF"/>
-          <w:lang w:val="en-US"/>
-        </w:rPr>
-        <w:t>s</w:t>
-      </w:r>
-      <w:r>
-        <w:rPr>
-          <w:rFonts w:ascii="Arial" w:hAnsi="Arial" w:cs="Arial"/>
-          <w:color w:val="222222"/>
-          <w:sz w:val="19"/>
-          <w:szCs w:val="19"/>
-          <w:shd w:val="clear" w:color="auto" w:fill="FFFFFF"/>
-          <w:lang w:val="en-US"/>
-        </w:rPr>
-        <w:t xml:space="preserve"> folder in your wordpress installation.</w:t>
-      </w:r>
-    </w:p>
-    <w:p>
-      <w:pPr>
-        <w:pStyle w:val="ListParagraph"/>
-        <w:numPr>
-          <w:ilvl w:val="0"/>
-          <w:numId w:val="4"/>
-        </w:numPr>
-        <w:rPr>
-          <w:rFonts w:ascii="Arial" w:hAnsi="Arial" w:cs="Arial"/>
-          <w:color w:val="222222"/>
-          <w:sz w:val="19"/>
-          <w:szCs w:val="19"/>
-          <w:shd w:val="clear" w:color="auto" w:fill="FFFFFF"/>
-          <w:lang w:val="en-US"/>
-        </w:rPr>
-      </w:pPr>
-      <w:r>
-        <w:rPr>
-          <w:rFonts w:ascii="Arial" w:hAnsi="Arial" w:cs="Arial"/>
-          <w:color w:val="222222"/>
-          <w:sz w:val="19"/>
-          <w:szCs w:val="19"/>
-          <w:shd w:val="clear" w:color="auto" w:fill="FFFFFF"/>
-          <w:lang w:val="en-US"/>
-        </w:rPr>
-        <w:t>Activate the plugin in the wordpress admin backend (Menu “Plugins”):</w:t>
-      </w:r>
-      <w:r>
-        <w:rPr>
-          <w:rFonts w:ascii="Arial" w:hAnsi="Arial" w:cs="Arial"/>
-          <w:color w:val="222222"/>
-          <w:sz w:val="19"/>
-          <w:szCs w:val="19"/>
-          <w:shd w:val="clear" w:color="auto" w:fill="FFFFFF"/>
-          <w:lang w:val="en-US"/>
-        </w:rPr>
-        <w:br/>
-      </w:r>
+        <w:t>What is SEPA Direct Debit?</w:t>
+      </w:r>
+    </w:p>
+    <w:p>
+      <w:pPr>
+        <w:rPr>
+          <w:lang w:val="en-US"/>
+        </w:rPr>
+      </w:pPr>
+      <w:r>
+        <w:rPr>
+          <w:lang w:val="en-US"/>
+        </w:rPr>
+        <w:t>SEPA Direct Debit</w:t>
+      </w:r>
+      <w:r>
+        <w:rPr>
+          <w:lang w:val="en-US"/>
+        </w:rPr>
+        <w:t xml:space="preserve"> is a way to directly </w:t>
+      </w:r>
+      <w:r>
+        <w:rPr>
+          <w:lang w:val="en-US"/>
+        </w:rPr>
+        <w:t>with</w:t>
+      </w:r>
+      <w:r>
+        <w:rPr>
+          <w:lang w:val="en-US"/>
+        </w:rPr>
+        <w:t>draw money from your customers account</w:t>
+      </w:r>
+      <w:r>
+        <w:rPr>
+          <w:lang w:val="en-US"/>
+        </w:rPr>
+        <w:t>. This is</w:t>
+      </w:r>
+      <w:r>
+        <w:rPr>
+          <w:lang w:val="en-US"/>
+        </w:rPr>
+        <w:t xml:space="preserve"> convenient for your customers, because they only need to provide their account details </w:t>
+      </w:r>
+      <w:r>
+        <w:rPr>
+          <w:lang w:val="en-US"/>
+        </w:rPr>
+        <w:t xml:space="preserve">during checkout and everything else is automatic for them. </w:t>
+      </w:r>
+      <w:r>
+        <w:rPr>
+          <w:lang w:val="en-US"/>
+        </w:rPr>
+        <w:t>It is also a very cheap payment method for you as a shop owner because there is no third party, like a payment service involved and bank fees for SEPA direct debit are typically very low.</w:t>
+      </w:r>
+    </w:p>
+    <w:p>
+      <w:pPr>
+        <w:rPr>
+          <w:lang w:val="en-US"/>
+        </w:rPr>
+      </w:pPr>
+      <w:r>
+        <w:rPr>
+          <w:lang w:val="en-US"/>
+        </w:rPr>
+        <w:t xml:space="preserve">In order to collect SEPA direct debit withdrawals, you need a so called </w:t>
+      </w:r>
+      <w:r>
+        <w:rPr>
+          <w:b/>
+          <w:lang w:val="en-US"/>
+        </w:rPr>
+        <w:t>Creditor ID</w:t>
+      </w:r>
+      <w:r>
+        <w:rPr>
+          <w:lang w:val="en-US"/>
+        </w:rPr>
+        <w:t>. In Germany, this ID is assigned by the Bundesbank (</w:t>
+      </w:r>
+      <w:r>
+        <w:rPr>
+          <w:lang w:val="en-US"/>
+        </w:rPr>
+        <w:sym w:font="Wingdings" w:char="F0E0"/>
+      </w:r>
+      <w:r>
+        <w:rPr>
+          <w:lang w:val="en-US"/>
+        </w:rPr>
+        <w:t>https://extranet.bundesbank.de/scp/</w:t>
+      </w:r>
+      <w:r>
+        <w:rPr>
+          <w:lang w:val="en-US"/>
+        </w:rPr>
+        <w:t>).</w:t>
+      </w:r>
+    </w:p>
+    <w:p>
+      <w:pPr>
+        <w:pStyle w:val="Heading1"/>
+        <w:rPr>
+          <w:shd w:val="clear" w:color="auto" w:fill="FFFFFF"/>
+          <w:lang w:val="en-US"/>
+        </w:rPr>
+      </w:pPr>
+      <w:r>
+        <w:rPr>
+          <w:shd w:val="clear" w:color="auto" w:fill="FFFFFF"/>
+          <w:lang w:val="en-US"/>
+        </w:rPr>
+        <w:t>How does it work</w:t>
+      </w:r>
+      <w:r>
+        <w:rPr>
+          <w:shd w:val="clear" w:color="auto" w:fill="FFFFFF"/>
+          <w:lang w:val="en-US"/>
+        </w:rPr>
+        <w:t>?</w:t>
+      </w:r>
+    </w:p>
+    <w:p>
+      <w:pPr>
+        <w:rPr>
+          <w:lang w:val="en-US"/>
+        </w:rPr>
+      </w:pPr>
       <w:r>
         <w:rPr>
           <w:noProof/>
           <w:lang w:eastAsia="de-DE"/>
         </w:rPr>
         <w:drawing>
-          <wp:inline distT="0" distB="0" distL="0" distR="0" wp14:anchorId="741A0F40" wp14:editId="5474A233">
-            <wp:extent cx="5760720" cy="4070350"/>
-            <wp:effectExtent l="0" t="0" r="0" b="6350"/>
-            <wp:docPr id="1" name="Picture 1"/>
+          <wp:inline distT="0" distB="0" distL="0" distR="0" wp14:anchorId="42BDFD3D" wp14:editId="23FEC92A">
+            <wp:extent cx="5760720" cy="1365885"/>
+            <wp:effectExtent l="0" t="0" r="0" b="5715"/>
+            <wp:docPr id="22" name="Picture 22"/>
             <wp:cNvGraphicFramePr>
               <a:graphicFrameLocks xmlns:a="http://schemas.openxmlformats.org/drawingml/2006/main" noChangeAspect="1"/>
             </wp:cNvGraphicFramePr>
@@ -627,7 +658,7 @@
                   <pic:spPr>
                     <a:xfrm>
                       <a:off x="0" y="0"/>
-                      <a:ext cx="5760720" cy="4070350"/>
+                      <a:ext cx="5760720" cy="1365885"/>
                     </a:xfrm>
                     <a:prstGeom prst="rect">
                       <a:avLst/>
@@ -642,31 +673,88 @@
     </w:p>
     <w:p>
       <w:pPr>
+        <w:rPr>
+          <w:lang w:val="en-US"/>
+        </w:rPr>
+      </w:pPr>
+      <w:r>
+        <w:rPr>
+          <w:lang w:val="en-US"/>
+        </w:rPr>
+        <w:t>SEPA Payment Gateway for WooCommerce</w:t>
+      </w:r>
+      <w:r>
+        <w:rPr>
+          <w:lang w:val="en-US"/>
+        </w:rPr>
+        <w:t xml:space="preserve"> provides an easy way to offer SEPA Direct Debit payment to your customers</w:t>
+      </w:r>
+      <w:r>
+        <w:rPr>
+          <w:lang w:val="en-US"/>
+        </w:rPr>
+        <w:t xml:space="preserve"> in 4</w:t>
+      </w:r>
+      <w:r>
+        <w:rPr>
+          <w:lang w:val="en-US"/>
+        </w:rPr>
+        <w:t xml:space="preserve"> simple steps: </w:t>
+      </w:r>
+    </w:p>
+    <w:p>
+      <w:pPr>
         <w:pStyle w:val="ListParagraph"/>
         <w:numPr>
           <w:ilvl w:val="0"/>
-          <w:numId w:val="4"/>
+          <w:numId w:val="5"/>
         </w:numPr>
         <w:rPr>
-          <w:rFonts w:ascii="Arial" w:hAnsi="Arial" w:cs="Arial"/>
-          <w:color w:val="222222"/>
-          <w:sz w:val="19"/>
-          <w:szCs w:val="19"/>
-          <w:shd w:val="clear" w:color="auto" w:fill="FFFFFF"/>
-          <w:lang w:val="en-US"/>
-        </w:rPr>
-      </w:pPr>
-      <w:r>
-        <w:rPr>
-          <w:rFonts w:ascii="Arial" w:hAnsi="Arial" w:cs="Arial"/>
-          <w:color w:val="222222"/>
-          <w:sz w:val="19"/>
-          <w:szCs w:val="19"/>
-          <w:shd w:val="clear" w:color="auto" w:fill="FFFFFF"/>
-          <w:lang w:val="en-US"/>
-        </w:rPr>
-        <w:lastRenderedPageBreak/>
-        <w:t>Navigate to the “WooCommerce/Settings” menu and select the “Checkout” Tab. Finally, click on the “SEPA Direct Debit” link at the top.</w:t>
+          <w:lang w:val="en-US"/>
+        </w:rPr>
+      </w:pPr>
+      <w:r>
+        <w:rPr>
+          <w:lang w:val="en-US"/>
+        </w:rPr>
+        <w:t xml:space="preserve">Every time, one of your customers chooses </w:t>
+      </w:r>
+      <w:r>
+        <w:rPr>
+          <w:lang w:val="en-US"/>
+        </w:rPr>
+        <w:t>SEPA Direct Debit</w:t>
+      </w:r>
+      <w:r>
+        <w:rPr>
+          <w:lang w:val="en-US"/>
+        </w:rPr>
+        <w:t xml:space="preserve"> as the payment method in an order, </w:t>
+      </w:r>
+      <w:r>
+        <w:rPr>
+          <w:lang w:val="en-US"/>
+        </w:rPr>
+        <w:t>SEPA Payment Gateway</w:t>
+      </w:r>
+      <w:r>
+        <w:rPr>
+          <w:lang w:val="en-US"/>
+        </w:rPr>
+        <w:t xml:space="preserve"> creates a </w:t>
+      </w:r>
+      <w:r>
+        <w:rPr>
+          <w:b/>
+          <w:lang w:val="en-US"/>
+        </w:rPr>
+        <w:t>new outstanding payment</w:t>
+      </w:r>
+      <w:r>
+        <w:rPr>
+          <w:lang w:val="en-US"/>
+        </w:rPr>
+        <w:t xml:space="preserve">. </w:t>
       </w:r>
     </w:p>
     <w:p>
@@ -674,27 +762,50 @@
         <w:pStyle w:val="ListParagraph"/>
         <w:numPr>
           <w:ilvl w:val="0"/>
-          <w:numId w:val="4"/>
+          <w:numId w:val="5"/>
         </w:numPr>
         <w:rPr>
-          <w:rFonts w:ascii="Arial" w:hAnsi="Arial" w:cs="Arial"/>
-          <w:color w:val="222222"/>
-          <w:sz w:val="19"/>
-          <w:szCs w:val="19"/>
-          <w:shd w:val="clear" w:color="auto" w:fill="FFFFFF"/>
-          <w:lang w:val="en-US"/>
-        </w:rPr>
-      </w:pPr>
-      <w:r>
-        <w:rPr>
-          <w:rFonts w:ascii="Arial" w:hAnsi="Arial" w:cs="Arial"/>
-          <w:color w:val="222222"/>
-          <w:sz w:val="19"/>
-          <w:szCs w:val="19"/>
-          <w:shd w:val="clear" w:color="auto" w:fill="FFFFFF"/>
-          <w:lang w:val="en-US"/>
-        </w:rPr>
-        <w:t>Enable the SEPA Direct Debit payment gateway by checking the “Enable SEPA Direct Debit” checkbox.</w:t>
+          <w:lang w:val="en-US"/>
+        </w:rPr>
+      </w:pPr>
+      <w:r>
+        <w:rPr>
+          <w:lang w:val="en-US"/>
+        </w:rPr>
+        <w:lastRenderedPageBreak/>
+        <w:t xml:space="preserve">You can now </w:t>
+      </w:r>
+      <w:r>
+        <w:rPr>
+          <w:b/>
+          <w:lang w:val="en-US"/>
+        </w:rPr>
+        <w:t>login to the Wordpress Admin backend</w:t>
+      </w:r>
+      <w:r>
+        <w:rPr>
+          <w:lang w:val="en-US"/>
+        </w:rPr>
+        <w:t xml:space="preserve"> and </w:t>
+      </w:r>
+      <w:r>
+        <w:rPr>
+          <w:b/>
+          <w:lang w:val="en-US"/>
+        </w:rPr>
+        <w:t>export all outstanding payments into a single SEPA XML file</w:t>
+      </w:r>
+      <w:r>
+        <w:rPr>
+          <w:lang w:val="en-US"/>
+        </w:rPr>
+        <w:t xml:space="preserve">. </w:t>
+      </w:r>
+      <w:r>
+        <w:rPr>
+          <w:lang w:val="en-US"/>
+        </w:rPr>
+        <w:t>How often you do this is completely up to you – once a day, multiple times per day, once a week – whatever rhythm suits your business best.</w:t>
       </w:r>
     </w:p>
     <w:p>
@@ -702,49 +813,341 @@
         <w:pStyle w:val="ListParagraph"/>
         <w:numPr>
           <w:ilvl w:val="0"/>
-          <w:numId w:val="4"/>
+          <w:numId w:val="5"/>
         </w:numPr>
         <w:rPr>
-          <w:rFonts w:ascii="Arial" w:hAnsi="Arial" w:cs="Arial"/>
-          <w:color w:val="222222"/>
-          <w:sz w:val="19"/>
-          <w:szCs w:val="19"/>
-          <w:shd w:val="clear" w:color="auto" w:fill="FFFFFF"/>
-          <w:lang w:val="en-US"/>
-        </w:rPr>
-      </w:pPr>
-      <w:r>
-        <w:rPr>
-          <w:rFonts w:ascii="Arial" w:hAnsi="Arial" w:cs="Arial"/>
-          <w:color w:val="222222"/>
-          <w:sz w:val="19"/>
-          <w:szCs w:val="19"/>
-          <w:shd w:val="clear" w:color="auto" w:fill="FFFFFF"/>
-          <w:lang w:val="en-US"/>
-        </w:rPr>
-        <w:t>Fill in the information of the target bank account to which SEPA direct debit payments shall be transferred:</w:t>
-      </w:r>
-      <w:r>
-        <w:rPr>
-          <w:rFonts w:ascii="Arial" w:hAnsi="Arial" w:cs="Arial"/>
-          <w:color w:val="222222"/>
-          <w:sz w:val="19"/>
-          <w:szCs w:val="19"/>
-          <w:shd w:val="clear" w:color="auto" w:fill="FFFFFF"/>
-          <w:lang w:val="en-US"/>
-        </w:rPr>
-        <w:br/>
-      </w:r>
+          <w:lang w:val="en-US"/>
+        </w:rPr>
+      </w:pPr>
+      <w:r>
+        <w:rPr>
+          <w:b/>
+          <w:lang w:val="en-US"/>
+        </w:rPr>
+        <w:t>Download the SEPA-XML file created and upload it to the online banking of your bank.</w:t>
+      </w:r>
+      <w:r>
+        <w:rPr>
+          <w:lang w:val="en-US"/>
+        </w:rPr>
+        <w:t xml:space="preserve"> You will need a business account for this to work and some bank require you to unlock SEPA direct debit payments before this is possible. Contact your bank to find out more.</w:t>
+      </w:r>
+    </w:p>
+    <w:p>
+      <w:pPr>
+        <w:pStyle w:val="ListParagraph"/>
+        <w:numPr>
+          <w:ilvl w:val="0"/>
+          <w:numId w:val="5"/>
+        </w:numPr>
+        <w:rPr>
+          <w:lang w:val="en-US"/>
+        </w:rPr>
+      </w:pPr>
+      <w:r>
+        <w:rPr>
+          <w:b/>
+          <w:lang w:val="en-US"/>
+        </w:rPr>
+        <w:t>Check in your online-banking that the payment has arrived</w:t>
+      </w:r>
+      <w:r>
+        <w:rPr>
+          <w:lang w:val="en-US"/>
+        </w:rPr>
+        <w:t>, then manually set the corresponding order to “Processing” in the WooCommerce backend.</w:t>
+      </w:r>
+    </w:p>
+    <w:p>
+      <w:pPr>
+        <w:pStyle w:val="Heading1"/>
+        <w:rPr>
+          <w:lang w:val="en-US"/>
+        </w:rPr>
+      </w:pPr>
+      <w:r>
+        <w:rPr>
+          <w:lang w:val="en-US"/>
+        </w:rPr>
+        <w:t>WooCommerce Integration</w:t>
+      </w:r>
+    </w:p>
+    <w:p>
+      <w:pPr>
+        <w:rPr>
+          <w:lang w:val="en-US"/>
+        </w:rPr>
+      </w:pPr>
+      <w:r>
+        <w:rPr>
+          <w:lang w:val="en-US"/>
+        </w:rPr>
+        <w:t>SEPA Payment Gateway for WooCommerce</w:t>
+      </w:r>
+      <w:r>
+        <w:rPr>
+          <w:lang w:val="en-US"/>
+        </w:rPr>
+        <w:t xml:space="preserve"> integrates with WooCommerce and WooCommerce Subscriptions in the following ways:</w:t>
+      </w:r>
+    </w:p>
+    <w:p>
+      <w:pPr>
+        <w:pStyle w:val="ListParagraph"/>
+        <w:numPr>
+          <w:ilvl w:val="0"/>
+          <w:numId w:val="6"/>
+        </w:numPr>
+        <w:rPr>
+          <w:lang w:val="en-US"/>
+        </w:rPr>
+      </w:pPr>
+      <w:r>
+        <w:rPr>
+          <w:lang w:val="en-US"/>
+        </w:rPr>
+        <w:t xml:space="preserve">Adds a new payment gateway that can be configured in the </w:t>
+      </w:r>
+      <w:r>
+        <w:rPr>
+          <w:b/>
+          <w:lang w:val="en-US"/>
+        </w:rPr>
+        <w:t>WooCommerce Settings</w:t>
+      </w:r>
+      <w:r>
+        <w:rPr>
+          <w:lang w:val="en-US"/>
+        </w:rPr>
+        <w:t xml:space="preserve"> in the admin backend (s. Installation-section below).</w:t>
+      </w:r>
+    </w:p>
+    <w:p>
+      <w:pPr>
+        <w:pStyle w:val="ListParagraph"/>
+        <w:numPr>
+          <w:ilvl w:val="0"/>
+          <w:numId w:val="6"/>
+        </w:numPr>
+        <w:rPr>
+          <w:lang w:val="en-US"/>
+        </w:rPr>
+      </w:pPr>
+      <w:r>
+        <w:rPr>
+          <w:lang w:val="en-US"/>
+        </w:rPr>
+        <w:t xml:space="preserve">Adds a new payment method for customers to choose during </w:t>
+      </w:r>
+      <w:r>
+        <w:rPr>
+          <w:b/>
+          <w:lang w:val="en-US"/>
+        </w:rPr>
+        <w:t>checkout</w:t>
+      </w:r>
+      <w:r>
+        <w:rPr>
+          <w:lang w:val="en-US"/>
+        </w:rPr>
+        <w:t xml:space="preserve"> (s. Checkout-section below).</w:t>
+      </w:r>
+    </w:p>
+    <w:p>
+      <w:pPr>
+        <w:pStyle w:val="ListParagraph"/>
+        <w:numPr>
+          <w:ilvl w:val="0"/>
+          <w:numId w:val="6"/>
+        </w:numPr>
+        <w:rPr>
+          <w:lang w:val="en-US"/>
+        </w:rPr>
+      </w:pPr>
+      <w:r>
+        <w:rPr>
+          <w:lang w:val="en-US"/>
+        </w:rPr>
+        <w:t xml:space="preserve">Adds a new </w:t>
+      </w:r>
+      <w:r>
+        <w:rPr>
+          <w:b/>
+          <w:lang w:val="en-US"/>
+        </w:rPr>
+        <w:t>“outstanding payment” for each order</w:t>
+      </w:r>
+      <w:r>
+        <w:rPr>
+          <w:lang w:val="en-US"/>
+        </w:rPr>
+        <w:t xml:space="preserve"> where SEPA direct debit was chosen as the payment method.</w:t>
+      </w:r>
+    </w:p>
+    <w:p>
+      <w:pPr>
+        <w:pStyle w:val="ListParagraph"/>
+        <w:numPr>
+          <w:ilvl w:val="0"/>
+          <w:numId w:val="6"/>
+        </w:numPr>
+        <w:rPr>
+          <w:lang w:val="en-US"/>
+        </w:rPr>
+      </w:pPr>
+      <w:r>
+        <w:rPr>
+          <w:lang w:val="en-US"/>
+        </w:rPr>
+        <w:t xml:space="preserve">Adds a new </w:t>
+      </w:r>
+      <w:r>
+        <w:rPr>
+          <w:b/>
+          <w:lang w:val="en-US"/>
+        </w:rPr>
+        <w:t>“outstanding payment” for each manual renewal or automatic renewal order</w:t>
+      </w:r>
+      <w:r>
+        <w:rPr>
+          <w:lang w:val="en-US"/>
+        </w:rPr>
+        <w:t xml:space="preserve"> processed by WooCommerce Subscriptions.</w:t>
+      </w:r>
+    </w:p>
+    <w:p>
+      <w:pPr>
+        <w:pStyle w:val="ListParagraph"/>
+        <w:numPr>
+          <w:ilvl w:val="0"/>
+          <w:numId w:val="6"/>
+        </w:numPr>
+        <w:rPr>
+          <w:lang w:val="en-US"/>
+        </w:rPr>
+      </w:pPr>
+      <w:r>
+        <w:rPr>
+          <w:lang w:val="en-US"/>
+        </w:rPr>
+        <w:t xml:space="preserve">Adds a new page in the WooCommerce admin backend </w:t>
+      </w:r>
+      <w:r>
+        <w:rPr>
+          <w:b/>
+          <w:lang w:val="en-US"/>
+        </w:rPr>
+        <w:t>to export “outstanding payments” to SEPA XML files and download those files.</w:t>
+      </w:r>
+    </w:p>
+    <w:p>
+      <w:pPr>
+        <w:pStyle w:val="Heading2"/>
+        <w:rPr>
+          <w:lang w:val="en-US"/>
+        </w:rPr>
+      </w:pPr>
+      <w:r>
+        <w:rPr>
+          <w:lang w:val="en-US"/>
+        </w:rPr>
+        <w:t>Order Status/ Payment processing</w:t>
+      </w:r>
+    </w:p>
+    <w:p>
+      <w:pPr>
+        <w:rPr>
+          <w:lang w:val="en-US"/>
+        </w:rPr>
+      </w:pPr>
+      <w:r>
+        <w:rPr>
+          <w:lang w:val="en-US"/>
+        </w:rPr>
+        <w:t xml:space="preserve">The </w:t>
+      </w:r>
+      <w:r>
+        <w:rPr>
+          <w:lang w:val="en-US"/>
+        </w:rPr>
+        <w:t>way in which</w:t>
+      </w:r>
+      <w:r>
+        <w:rPr>
+          <w:lang w:val="en-US"/>
+        </w:rPr>
+        <w:t xml:space="preserve"> order status are set differs for initial orders and renewal orders for subscriptions.</w:t>
+      </w:r>
+    </w:p>
+    <w:p>
+      <w:pPr>
+        <w:pStyle w:val="Heading3"/>
+        <w:rPr>
+          <w:lang w:val="en-US"/>
+        </w:rPr>
+      </w:pPr>
+      <w:r>
+        <w:rPr>
+          <w:lang w:val="en-US"/>
+        </w:rPr>
+        <w:t>Initial orders of subscription and non-subscription products</w:t>
+      </w:r>
+    </w:p>
+    <w:p>
+      <w:pPr>
+        <w:rPr>
+          <w:lang w:val="en-US"/>
+        </w:rPr>
+      </w:pPr>
+      <w:r>
+        <w:rPr>
+          <w:lang w:val="en-US"/>
+        </w:rPr>
+        <w:t xml:space="preserve">For the initial checkout or an order that contains any number of subscription and non-subscription items, SEPA Payment Gateway for WooCommerce </w:t>
+      </w:r>
+      <w:r>
+        <w:rPr>
+          <w:b/>
+          <w:lang w:val="en-US"/>
+        </w:rPr>
+        <w:t>reduces the item stock</w:t>
+      </w:r>
+      <w:r>
+        <w:rPr>
+          <w:lang w:val="en-US"/>
+        </w:rPr>
+        <w:t xml:space="preserve"> (if stock management is configured) and </w:t>
+      </w:r>
+      <w:r>
+        <w:rPr>
+          <w:b/>
+          <w:lang w:val="en-US"/>
+        </w:rPr>
+        <w:t>sets the order to “On hold”</w:t>
+      </w:r>
+      <w:r>
+        <w:rPr>
+          <w:lang w:val="en-US"/>
+        </w:rPr>
+        <w:t xml:space="preserve"> awaiting the SEPA direct debit payment to be completed first.</w:t>
+      </w:r>
+    </w:p>
+    <w:p>
+      <w:pPr>
+        <w:rPr>
+          <w:lang w:val="en-US"/>
+        </w:rPr>
+      </w:pPr>
       <w:r>
         <w:rPr>
           <w:noProof/>
           <w:lang w:eastAsia="de-DE"/>
         </w:rPr>
         <w:drawing>
-          <wp:inline distT="0" distB="0" distL="0" distR="0" wp14:anchorId="645CA73C" wp14:editId="12E182DF">
-            <wp:extent cx="5760720" cy="4147820"/>
-            <wp:effectExtent l="0" t="0" r="0" b="5080"/>
-            <wp:docPr id="2" name="Picture 2"/>
+          <wp:inline distT="0" distB="0" distL="0" distR="0" wp14:anchorId="1D833C01" wp14:editId="07C6B902">
+            <wp:extent cx="5760720" cy="626745"/>
+            <wp:effectExtent l="0" t="0" r="0" b="1905"/>
+            <wp:docPr id="23" name="Picture 23"/>
             <wp:cNvGraphicFramePr>
               <a:graphicFrameLocks xmlns:a="http://schemas.openxmlformats.org/drawingml/2006/main" noChangeAspect="1"/>
             </wp:cNvGraphicFramePr>
@@ -764,7 +1167,7 @@
                   <pic:spPr>
                     <a:xfrm>
                       <a:off x="0" y="0"/>
-                      <a:ext cx="5760720" cy="4147820"/>
+                      <a:ext cx="5760720" cy="626745"/>
                     </a:xfrm>
                     <a:prstGeom prst="rect">
                       <a:avLst/>
@@ -779,115 +1182,31 @@
     </w:p>
     <w:p>
       <w:pPr>
-        <w:pStyle w:val="ListParagraph"/>
-        <w:numPr>
-          <w:ilvl w:val="0"/>
-          <w:numId w:val="4"/>
-        </w:numPr>
-        <w:rPr>
-          <w:rFonts w:ascii="Arial" w:hAnsi="Arial" w:cs="Arial"/>
-          <w:color w:val="222222"/>
-          <w:sz w:val="19"/>
-          <w:szCs w:val="19"/>
-          <w:shd w:val="clear" w:color="auto" w:fill="FFFFFF"/>
-          <w:lang w:val="en-US"/>
-        </w:rPr>
-      </w:pPr>
-      <w:r>
-        <w:rPr>
-          <w:rFonts w:ascii="Arial" w:hAnsi="Arial" w:cs="Arial"/>
-          <w:color w:val="222222"/>
-          <w:sz w:val="19"/>
-          <w:szCs w:val="19"/>
-          <w:shd w:val="clear" w:color="auto" w:fill="FFFFFF"/>
-          <w:lang w:val="en-US"/>
-        </w:rPr>
-        <w:t>You can choose to not ask your customers for the BIC in case your bank accepts domestic SEPA debits without BIC. In this case, deselect the “Ask for BIC” checkbox.</w:t>
-      </w:r>
-    </w:p>
-    <w:p>
-      <w:pPr>
-        <w:pStyle w:val="ListParagraph"/>
-        <w:numPr>
-          <w:ilvl w:val="0"/>
-          <w:numId w:val="4"/>
-        </w:numPr>
-        <w:rPr>
-          <w:rFonts w:ascii="Arial" w:hAnsi="Arial" w:cs="Arial"/>
-          <w:color w:val="222222"/>
-          <w:sz w:val="19"/>
-          <w:szCs w:val="19"/>
-          <w:shd w:val="clear" w:color="auto" w:fill="FFFFFF"/>
-          <w:lang w:val="en-US"/>
-        </w:rPr>
-      </w:pPr>
-      <w:r>
-        <w:rPr>
-          <w:rFonts w:ascii="Arial" w:hAnsi="Arial" w:cs="Arial"/>
-          <w:color w:val="222222"/>
-          <w:sz w:val="19"/>
-          <w:szCs w:val="19"/>
-          <w:shd w:val="clear" w:color="auto" w:fill="FFFFFF"/>
-          <w:lang w:val="en-US"/>
-        </w:rPr>
-        <w:t>Don’t forget to save your changes by clicking “Save changes”.</w:t>
-      </w:r>
-    </w:p>
-    <w:p>
-      <w:pPr>
-        <w:rPr>
-          <w:rFonts w:asciiTheme="majorHAnsi" w:eastAsiaTheme="majorEastAsia" w:hAnsiTheme="majorHAnsi" w:cstheme="majorBidi"/>
-          <w:color w:val="2E74B5" w:themeColor="accent1" w:themeShade="BF"/>
-          <w:sz w:val="32"/>
-          <w:szCs w:val="32"/>
-          <w:shd w:val="clear" w:color="auto" w:fill="FFFFFF"/>
-          <w:lang w:val="en-US"/>
-        </w:rPr>
-      </w:pPr>
-      <w:r>
-        <w:rPr>
-          <w:shd w:val="clear" w:color="auto" w:fill="FFFFFF"/>
-          <w:lang w:val="en-US"/>
-        </w:rPr>
-        <w:br w:type="page"/>
-      </w:r>
-    </w:p>
-    <w:p>
-      <w:pPr>
-        <w:pStyle w:val="Heading1"/>
-        <w:rPr>
-          <w:shd w:val="clear" w:color="auto" w:fill="FFFFFF"/>
-          <w:lang w:val="en-US"/>
-        </w:rPr>
-      </w:pPr>
-      <w:r>
-        <w:rPr>
-          <w:shd w:val="clear" w:color="auto" w:fill="FFFFFF"/>
+        <w:keepNext/>
+        <w:keepLines/>
+        <w:rPr>
+          <w:lang w:val="en-US"/>
+        </w:rPr>
+      </w:pPr>
+      <w:r>
+        <w:rPr>
           <w:lang w:val="en-US"/>
         </w:rPr>
         <w:lastRenderedPageBreak/>
-        <w:t>Checkout</w:t>
-      </w:r>
-    </w:p>
-    <w:p>
-      <w:pPr>
-        <w:rPr>
-          <w:shd w:val="clear" w:color="auto" w:fill="FFFFFF"/>
-          <w:lang w:val="en-US"/>
-        </w:rPr>
-      </w:pPr>
-      <w:r>
-        <w:rPr>
-          <w:shd w:val="clear" w:color="auto" w:fill="FFFFFF"/>
-          <w:lang w:val="en-US"/>
-        </w:rPr>
-        <w:t>Now, during checkout, your customers can select SEPA Direct Debit as the payment method. If they do, they need to provide the name of the account holder, the IBAN and BIC (if “Ask for BIC” is selected in the settings, s. “Installation”).</w:t>
-      </w:r>
-    </w:p>
-    <w:p>
-      <w:pPr>
-        <w:rPr>
-          <w:shd w:val="clear" w:color="auto" w:fill="FFFFFF"/>
+        <w:t>This is al</w:t>
+      </w:r>
+      <w:r>
+        <w:rPr>
+          <w:lang w:val="en-US"/>
+        </w:rPr>
+        <w:t>so shown in the order comments:</w:t>
+      </w:r>
+    </w:p>
+    <w:p>
+      <w:pPr>
+        <w:keepNext/>
+        <w:keepLines/>
+        <w:rPr>
           <w:lang w:val="en-US"/>
         </w:rPr>
       </w:pPr>
@@ -897,10 +1216,10 @@
           <w:lang w:eastAsia="de-DE"/>
         </w:rPr>
         <w:drawing>
-          <wp:inline distT="0" distB="0" distL="0" distR="0" wp14:anchorId="31AEDBDA" wp14:editId="3D55592C">
-            <wp:extent cx="5760720" cy="5430520"/>
+          <wp:inline distT="0" distB="0" distL="0" distR="0" wp14:anchorId="5FC9B9A9" wp14:editId="2FE78337">
+            <wp:extent cx="2351405" cy="2438400"/>
             <wp:effectExtent l="0" t="0" r="0" b="0"/>
-            <wp:docPr id="3" name="Picture 3"/>
+            <wp:docPr id="24" name="Picture 24"/>
             <wp:cNvGraphicFramePr>
               <a:graphicFrameLocks xmlns:a="http://schemas.openxmlformats.org/drawingml/2006/main" noChangeAspect="1"/>
             </wp:cNvGraphicFramePr>
@@ -911,20 +1230,27 @@
                     <pic:cNvPr id="1" name=""/>
                     <pic:cNvPicPr/>
                   </pic:nvPicPr>
-                  <pic:blipFill>
+                  <pic:blipFill rotWithShape="1">
                     <a:blip r:embed="rId9"/>
-                    <a:stretch>
-                      <a:fillRect/>
-                    </a:stretch>
+                    <a:srcRect b="35991"/>
+                    <a:stretch/>
                   </pic:blipFill>
-                  <pic:spPr>
+                  <pic:spPr bwMode="auto">
                     <a:xfrm>
                       <a:off x="0" y="0"/>
-                      <a:ext cx="5760720" cy="5430520"/>
+                      <a:ext cx="2353899" cy="2440986"/>
                     </a:xfrm>
                     <a:prstGeom prst="rect">
                       <a:avLst/>
                     </a:prstGeom>
+                    <a:ln>
+                      <a:noFill/>
+                    </a:ln>
+                    <a:extLst>
+                      <a:ext uri="{53640926-AAD7-44D8-BBD7-CCE9431645EC}">
+                        <a14:shadowObscured xmlns:a14="http://schemas.microsoft.com/office/drawing/2010/main"/>
+                      </a:ext>
+                    </a:extLst>
                   </pic:spPr>
                 </pic:pic>
               </a:graphicData>
@@ -932,49 +1258,66 @@
           </wp:inline>
         </w:drawing>
       </w:r>
-      <w:r>
-        <w:rPr>
-          <w:shd w:val="clear" w:color="auto" w:fill="FFFFFF"/>
+    </w:p>
+    <w:p>
+      <w:pPr>
+        <w:rPr>
+          <w:lang w:val="en-US"/>
+        </w:rPr>
+      </w:pPr>
+      <w:r>
+        <w:rPr>
+          <w:lang w:val="en-US"/>
+        </w:rPr>
+        <w:t xml:space="preserve">The order needs to be advanced </w:t>
+      </w:r>
+      <w:r>
+        <w:rPr>
+          <w:b/>
+          <w:lang w:val="en-US"/>
+        </w:rPr>
+        <w:t>to status “Processing” manually</w:t>
+      </w:r>
+      <w:r>
+        <w:rPr>
+          <w:lang w:val="en-US"/>
+        </w:rPr>
+        <w:t xml:space="preserve"> after you downloaded the corresponding payment inside a SEPA XML file (s. </w:t>
+      </w:r>
+      <w:r>
+        <w:rPr>
+          <w:lang w:val="en-US"/>
+        </w:rPr>
+        <w:t>Export of SEPA XML-files</w:t>
+      </w:r>
+      <w:r>
+        <w:rPr>
+          <w:lang w:val="en-US"/>
+        </w:rPr>
+        <w:t xml:space="preserve"> below)</w:t>
+      </w:r>
+      <w:r>
+        <w:rPr>
+          <w:lang w:val="en-US"/>
+        </w:rPr>
+        <w:t>, uploaded the file to your bank and the bank has received the payment from your customer.</w:t>
+      </w:r>
+      <w:r>
+        <w:rPr>
           <w:lang w:val="en-US"/>
         </w:rPr>
         <w:t xml:space="preserve"> </w:t>
       </w:r>
-    </w:p>
-    <w:p>
-      <w:pPr>
-        <w:rPr>
-          <w:shd w:val="clear" w:color="auto" w:fill="FFFFFF"/>
-          <w:lang w:val="en-US"/>
-        </w:rPr>
-      </w:pPr>
-      <w:r>
-        <w:rPr>
-          <w:shd w:val="clear" w:color="auto" w:fill="FFFFFF"/>
-          <w:lang w:val="en-US"/>
-        </w:rPr>
-        <w:br w:type="page"/>
-      </w:r>
-    </w:p>
-    <w:p>
-      <w:pPr>
-        <w:rPr>
-          <w:shd w:val="clear" w:color="auto" w:fill="FFFFFF"/>
-          <w:lang w:val="en-US"/>
-        </w:rPr>
-      </w:pPr>
-      <w:r>
-        <w:rPr>
-          <w:shd w:val="clear" w:color="auto" w:fill="FFFFFF"/>
-          <w:lang w:val="en-US"/>
-        </w:rPr>
-        <w:lastRenderedPageBreak/>
-        <w:t>In case an invalid IBAN and/ or BIC is entered, the field is highlighted and an error message shown:</w:t>
-      </w:r>
-    </w:p>
-    <w:p>
-      <w:pPr>
-        <w:rPr>
-          <w:shd w:val="clear" w:color="auto" w:fill="FFFFFF"/>
+      <w:r>
+        <w:rPr>
+          <w:lang w:val="en-US"/>
+        </w:rPr>
+        <w:t>This can be done by clicking the button marked with three dots in the order row:</w:t>
+      </w:r>
+    </w:p>
+    <w:p>
+      <w:pPr>
+        <w:rPr>
           <w:lang w:val="en-US"/>
         </w:rPr>
       </w:pPr>
@@ -984,10 +1327,10 @@
           <w:lang w:eastAsia="de-DE"/>
         </w:rPr>
         <w:drawing>
-          <wp:inline distT="0" distB="0" distL="0" distR="0" wp14:anchorId="3A578452" wp14:editId="6020EDF8">
-            <wp:extent cx="5760720" cy="5849620"/>
+          <wp:inline distT="0" distB="0" distL="0" distR="0" wp14:anchorId="6839B1B1" wp14:editId="61630C3B">
+            <wp:extent cx="5760720" cy="440690"/>
             <wp:effectExtent l="0" t="0" r="0" b="0"/>
-            <wp:docPr id="4" name="Picture 4"/>
+            <wp:docPr id="26" name="Picture 26"/>
             <wp:cNvGraphicFramePr>
               <a:graphicFrameLocks xmlns:a="http://schemas.openxmlformats.org/drawingml/2006/main" noChangeAspect="1"/>
             </wp:cNvGraphicFramePr>
@@ -1007,7 +1350,7 @@
                   <pic:spPr>
                     <a:xfrm>
                       <a:off x="0" y="0"/>
-                      <a:ext cx="5760720" cy="5849620"/>
+                      <a:ext cx="5760720" cy="440690"/>
                     </a:xfrm>
                     <a:prstGeom prst="rect">
                       <a:avLst/>
@@ -1023,22 +1366,83 @@
     <w:p>
       <w:pPr>
         <w:rPr>
-          <w:shd w:val="clear" w:color="auto" w:fill="FFFFFF"/>
-          <w:lang w:val="en-US"/>
-        </w:rPr>
-      </w:pPr>
-      <w:r>
-        <w:rPr>
-          <w:shd w:val="clear" w:color="auto" w:fill="FFFFFF"/>
-          <w:lang w:val="en-US"/>
-        </w:rPr>
-        <w:t>In case the checkout form is submitted regardless, error messages will be shown alongside other WooCommerce messages:</w:t>
-      </w:r>
-    </w:p>
-    <w:p>
-      <w:pPr>
-        <w:rPr>
-          <w:shd w:val="clear" w:color="auto" w:fill="FFFFFF"/>
+          <w:lang w:val="en-US"/>
+        </w:rPr>
+      </w:pPr>
+      <w:r>
+        <w:rPr>
+          <w:lang w:val="en-US"/>
+        </w:rPr>
+        <w:t xml:space="preserve">In case, subscription items are contained in the order, </w:t>
+      </w:r>
+      <w:r>
+        <w:rPr>
+          <w:b/>
+          <w:lang w:val="en-US"/>
+        </w:rPr>
+        <w:t>this also automatically sets the subscription to “active”</w:t>
+      </w:r>
+      <w:r>
+        <w:rPr>
+          <w:lang w:val="en-US"/>
+        </w:rPr>
+        <w:t>.</w:t>
+      </w:r>
+      <w:r>
+        <w:rPr>
+          <w:lang w:val="en-US"/>
+        </w:rPr>
+        <w:t xml:space="preserve"> </w:t>
+      </w:r>
+    </w:p>
+    <w:p>
+      <w:pPr>
+        <w:pStyle w:val="Heading3"/>
+        <w:rPr>
+          <w:lang w:val="en-US"/>
+        </w:rPr>
+      </w:pPr>
+      <w:r>
+        <w:rPr>
+          <w:lang w:val="en-US"/>
+        </w:rPr>
+        <w:t>WooCommerce Subscription renewal orders</w:t>
+      </w:r>
+    </w:p>
+    <w:p>
+      <w:pPr>
+        <w:rPr>
+          <w:lang w:val="en-US"/>
+        </w:rPr>
+      </w:pPr>
+      <w:r>
+        <w:rPr>
+          <w:lang w:val="en-US"/>
+        </w:rPr>
+        <w:t xml:space="preserve">For manual and automatic renewal orders created by WooCommerce Subscriptions, when a subscription is renewed, </w:t>
+      </w:r>
+      <w:r>
+        <w:rPr>
+          <w:lang w:val="en-US"/>
+        </w:rPr>
+        <w:t>SEPA Payment Gateway for WooCommerce</w:t>
+      </w:r>
+      <w:r>
+        <w:rPr>
+          <w:lang w:val="en-US"/>
+        </w:rPr>
+        <w:t xml:space="preserve"> automatically marks the order as </w:t>
+      </w:r>
+      <w:r>
+        <w:rPr>
+          <w:lang w:val="en-US"/>
+        </w:rPr>
+        <w:t>payed, setting the status to “Processing” immediately:</w:t>
+      </w:r>
+    </w:p>
+    <w:p>
+      <w:pPr>
+        <w:rPr>
           <w:lang w:val="en-US"/>
         </w:rPr>
       </w:pPr>
@@ -1048,10 +1452,10 @@
           <w:lang w:eastAsia="de-DE"/>
         </w:rPr>
         <w:drawing>
-          <wp:inline distT="0" distB="0" distL="0" distR="0" wp14:anchorId="1CC228D3" wp14:editId="28F6FAF2">
-            <wp:extent cx="5760720" cy="1464310"/>
-            <wp:effectExtent l="0" t="0" r="0" b="2540"/>
-            <wp:docPr id="5" name="Picture 5"/>
+          <wp:inline distT="0" distB="0" distL="0" distR="0" wp14:anchorId="4E7EBA61" wp14:editId="79C3863D">
+            <wp:extent cx="2648320" cy="2476846"/>
+            <wp:effectExtent l="0" t="0" r="0" b="0"/>
+            <wp:docPr id="25" name="Picture 25"/>
             <wp:cNvGraphicFramePr>
               <a:graphicFrameLocks xmlns:a="http://schemas.openxmlformats.org/drawingml/2006/main" noChangeAspect="1"/>
             </wp:cNvGraphicFramePr>
@@ -1071,7 +1475,7 @@
                   <pic:spPr>
                     <a:xfrm>
                       <a:off x="0" y="0"/>
-                      <a:ext cx="5760720" cy="1464310"/>
+                      <a:ext cx="2648320" cy="2476846"/>
                     </a:xfrm>
                     <a:prstGeom prst="rect">
                       <a:avLst/>
@@ -1087,90 +1491,180 @@
     <w:p>
       <w:pPr>
         <w:rPr>
-          <w:rFonts w:asciiTheme="majorHAnsi" w:eastAsiaTheme="majorEastAsia" w:hAnsiTheme="majorHAnsi" w:cstheme="majorBidi"/>
-          <w:color w:val="2E74B5" w:themeColor="accent1" w:themeShade="BF"/>
-          <w:sz w:val="32"/>
-          <w:szCs w:val="32"/>
-          <w:shd w:val="clear" w:color="auto" w:fill="FFFFFF"/>
-          <w:lang w:val="en-US"/>
-        </w:rPr>
-      </w:pPr>
-      <w:r>
-        <w:rPr>
-          <w:shd w:val="clear" w:color="auto" w:fill="FFFFFF"/>
+          <w:lang w:val="en-US"/>
+        </w:rPr>
+      </w:pPr>
+      <w:r>
+        <w:rPr>
+          <w:lang w:val="en-US"/>
+        </w:rPr>
+        <w:t xml:space="preserve">This behavior was chosen </w:t>
+      </w:r>
+      <w:r>
+        <w:rPr>
+          <w:lang w:val="en-US"/>
+        </w:rPr>
+        <w:t>because s</w:t>
+      </w:r>
+      <w:r>
+        <w:rPr>
+          <w:lang w:val="en-US"/>
+        </w:rPr>
+        <w:t xml:space="preserve">etting the renewal order “On Hold” would result in the corresponding subscription to be put “On Hold” as well. </w:t>
+      </w:r>
+      <w:r>
+        <w:rPr>
+          <w:lang w:val="en-US"/>
+        </w:rPr>
+        <w:t xml:space="preserve">Following the workflow outlined above, where the order is set to “Processing” or “Complete” after the payment has arrived, the subscription would be “On Hold” for a few days typically. </w:t>
+      </w:r>
+      <w:r>
+        <w:rPr>
+          <w:lang w:val="en-US"/>
+        </w:rPr>
+        <w:t xml:space="preserve">While this is not a problem for physical subscriptions, it would </w:t>
+      </w:r>
+      <w:r>
+        <w:rPr>
+          <w:lang w:val="en-US"/>
+        </w:rPr>
+        <w:t xml:space="preserve">interrupt </w:t>
+      </w:r>
+      <w:r>
+        <w:rPr>
+          <w:lang w:val="en-US"/>
+        </w:rPr>
+        <w:t>access to digital products or memberships</w:t>
+      </w:r>
+      <w:r>
+        <w:rPr>
+          <w:lang w:val="en-US"/>
+        </w:rPr>
+        <w:t xml:space="preserve"> and would thereby annoy customers.</w:t>
+      </w:r>
+    </w:p>
+    <w:p>
+      <w:pPr>
+        <w:pStyle w:val="Heading1"/>
+        <w:rPr>
+          <w:lang w:val="en-US"/>
+        </w:rPr>
+      </w:pPr>
+      <w:r>
+        <w:rPr>
           <w:lang w:val="en-US"/>
         </w:rPr>
         <w:br w:type="page"/>
-      </w:r>
-    </w:p>
-    <w:p>
-      <w:pPr>
-        <w:pStyle w:val="Heading1"/>
-        <w:rPr>
-          <w:shd w:val="clear" w:color="auto" w:fill="FFFFFF"/>
-          <w:lang w:val="en-US"/>
-        </w:rPr>
-      </w:pPr>
-      <w:r>
-        <w:rPr>
-          <w:shd w:val="clear" w:color="auto" w:fill="FFFFFF"/>
-          <w:lang w:val="en-US"/>
-        </w:rPr>
-        <w:lastRenderedPageBreak/>
-        <w:t>Export of SEPA XML-files</w:t>
-      </w:r>
-    </w:p>
-    <w:p>
-      <w:pPr>
-        <w:pStyle w:val="Heading2"/>
-        <w:rPr>
-          <w:lang w:val="en-US"/>
-        </w:rPr>
-      </w:pPr>
-      <w:r>
-        <w:rPr>
-          <w:lang w:val="en-US"/>
-        </w:rPr>
-        <w:t>List outstanding payments</w:t>
-      </w:r>
-    </w:p>
-    <w:p>
-      <w:pPr>
-        <w:rPr>
-          <w:lang w:val="en-US"/>
-        </w:rPr>
-      </w:pPr>
-      <w:r>
-        <w:rPr>
-          <w:lang w:val="en-US"/>
-        </w:rPr>
-        <w:t>After the checkout is complete, the payment will show up in the “WooCommerce/ SEPA XML”</w:t>
-      </w:r>
-      <w:r>
-        <w:rPr>
-          <w:lang w:val="en-US"/>
-        </w:rPr>
-        <w:t>-menu in the admin backend. Click on the Order number in the first column to navigate to the WooCommerce order view.</w:t>
       </w:r>
       <w:bookmarkStart w:id="0" w:name="_GoBack"/>
       <w:bookmarkEnd w:id="0"/>
-    </w:p>
-    <w:p>
-      <w:pPr>
-        <w:rPr>
-          <w:lang w:val="en-US"/>
-        </w:rPr>
-      </w:pPr>
+      <w:r>
+        <w:rPr>
+          <w:shd w:val="clear" w:color="auto" w:fill="FFFFFF"/>
+          <w:lang w:val="en-US"/>
+        </w:rPr>
+        <w:lastRenderedPageBreak/>
+        <w:t>Installation</w:t>
+      </w:r>
+    </w:p>
+    <w:p>
+      <w:pPr>
+        <w:pStyle w:val="ListParagraph"/>
+        <w:numPr>
+          <w:ilvl w:val="0"/>
+          <w:numId w:val="4"/>
+        </w:numPr>
+        <w:rPr>
+          <w:rFonts w:ascii="Arial" w:hAnsi="Arial" w:cs="Arial"/>
+          <w:color w:val="222222"/>
+          <w:sz w:val="19"/>
+          <w:szCs w:val="19"/>
+          <w:shd w:val="clear" w:color="auto" w:fill="FFFFFF"/>
+          <w:lang w:val="en-US"/>
+        </w:rPr>
+      </w:pPr>
+      <w:r>
+        <w:rPr>
+          <w:rFonts w:ascii="Arial" w:hAnsi="Arial" w:cs="Arial"/>
+          <w:color w:val="222222"/>
+          <w:sz w:val="19"/>
+          <w:szCs w:val="19"/>
+          <w:shd w:val="clear" w:color="auto" w:fill="FFFFFF"/>
+          <w:lang w:val="en-US"/>
+        </w:rPr>
+        <w:t>Copy all content in the folder ‘sepa-direct-debit’ into your wp-content/plugin</w:t>
+      </w:r>
+      <w:r>
+        <w:rPr>
+          <w:rFonts w:ascii="Arial" w:hAnsi="Arial" w:cs="Arial"/>
+          <w:color w:val="222222"/>
+          <w:sz w:val="19"/>
+          <w:szCs w:val="19"/>
+          <w:shd w:val="clear" w:color="auto" w:fill="FFFFFF"/>
+          <w:lang w:val="en-US"/>
+        </w:rPr>
+        <w:t>s</w:t>
+      </w:r>
+      <w:r>
+        <w:rPr>
+          <w:rFonts w:ascii="Arial" w:hAnsi="Arial" w:cs="Arial"/>
+          <w:color w:val="222222"/>
+          <w:sz w:val="19"/>
+          <w:szCs w:val="19"/>
+          <w:shd w:val="clear" w:color="auto" w:fill="FFFFFF"/>
+          <w:lang w:val="en-US"/>
+        </w:rPr>
+        <w:t xml:space="preserve"> folder in your wordpress installation.</w:t>
+      </w:r>
+    </w:p>
+    <w:p>
+      <w:pPr>
+        <w:pStyle w:val="ListParagraph"/>
+        <w:numPr>
+          <w:ilvl w:val="0"/>
+          <w:numId w:val="4"/>
+        </w:numPr>
+        <w:rPr>
+          <w:rFonts w:ascii="Arial" w:hAnsi="Arial" w:cs="Arial"/>
+          <w:color w:val="222222"/>
+          <w:sz w:val="19"/>
+          <w:szCs w:val="19"/>
+          <w:shd w:val="clear" w:color="auto" w:fill="FFFFFF"/>
+          <w:lang w:val="en-US"/>
+        </w:rPr>
+      </w:pPr>
+      <w:r>
+        <w:rPr>
+          <w:rFonts w:ascii="Arial" w:hAnsi="Arial" w:cs="Arial"/>
+          <w:color w:val="222222"/>
+          <w:sz w:val="19"/>
+          <w:szCs w:val="19"/>
+          <w:shd w:val="clear" w:color="auto" w:fill="FFFFFF"/>
+          <w:lang w:val="en-US"/>
+        </w:rPr>
+        <w:t>Activate the plugin in the wordpress admin backend (Menu “Plugins”):</w:t>
+      </w:r>
+      <w:r>
+        <w:rPr>
+          <w:rFonts w:ascii="Arial" w:hAnsi="Arial" w:cs="Arial"/>
+          <w:color w:val="222222"/>
+          <w:sz w:val="19"/>
+          <w:szCs w:val="19"/>
+          <w:shd w:val="clear" w:color="auto" w:fill="FFFFFF"/>
+          <w:lang w:val="en-US"/>
+        </w:rPr>
+        <w:br/>
+      </w:r>
       <w:r>
         <w:rPr>
           <w:noProof/>
           <w:lang w:eastAsia="de-DE"/>
         </w:rPr>
         <w:drawing>
-          <wp:inline distT="0" distB="0" distL="0" distR="0" wp14:anchorId="371943BF" wp14:editId="6EE0A80D">
-            <wp:extent cx="5760720" cy="937260"/>
-            <wp:effectExtent l="0" t="0" r="0" b="0"/>
-            <wp:docPr id="6" name="Picture 6"/>
+          <wp:inline distT="0" distB="0" distL="0" distR="0" wp14:anchorId="741A0F40" wp14:editId="5474A233">
+            <wp:extent cx="5760720" cy="4070350"/>
+            <wp:effectExtent l="0" t="0" r="0" b="6350"/>
+            <wp:docPr id="1" name="Picture 1"/>
             <wp:cNvGraphicFramePr>
               <a:graphicFrameLocks xmlns:a="http://schemas.openxmlformats.org/drawingml/2006/main" noChangeAspect="1"/>
             </wp:cNvGraphicFramePr>
@@ -1190,7 +1684,7 @@
                   <pic:spPr>
                     <a:xfrm>
                       <a:off x="0" y="0"/>
-                      <a:ext cx="5760720" cy="937260"/>
+                      <a:ext cx="5760720" cy="4070350"/>
                     </a:xfrm>
                     <a:prstGeom prst="rect">
                       <a:avLst/>
@@ -1205,47 +1699,109 @@
     </w:p>
     <w:p>
       <w:pPr>
-        <w:pStyle w:val="Heading2"/>
-        <w:rPr>
-          <w:lang w:val="en-US"/>
-        </w:rPr>
-      </w:pPr>
-      <w:r>
-        <w:rPr>
-          <w:lang w:val="en-US"/>
-        </w:rPr>
-        <w:t>Basic fraud prevention</w:t>
-      </w:r>
-    </w:p>
-    <w:p>
-      <w:pPr>
-        <w:rPr>
-          <w:lang w:val="en-US"/>
-        </w:rPr>
-      </w:pPr>
-      <w:r>
-        <w:rPr>
-          <w:lang w:val="en-US"/>
-        </w:rPr>
-        <w:t>In case the name in the shipping address and the account holder do not match, the corresponding payment will be highlighted:</w:t>
-      </w:r>
-    </w:p>
-    <w:p>
-      <w:pPr>
-        <w:rPr>
-          <w:lang w:val="en-US"/>
-        </w:rPr>
-      </w:pPr>
+        <w:pStyle w:val="ListParagraph"/>
+        <w:numPr>
+          <w:ilvl w:val="0"/>
+          <w:numId w:val="4"/>
+        </w:numPr>
+        <w:rPr>
+          <w:rFonts w:ascii="Arial" w:hAnsi="Arial" w:cs="Arial"/>
+          <w:color w:val="222222"/>
+          <w:sz w:val="19"/>
+          <w:szCs w:val="19"/>
+          <w:shd w:val="clear" w:color="auto" w:fill="FFFFFF"/>
+          <w:lang w:val="en-US"/>
+        </w:rPr>
+      </w:pPr>
+      <w:r>
+        <w:rPr>
+          <w:rFonts w:ascii="Arial" w:hAnsi="Arial" w:cs="Arial"/>
+          <w:color w:val="222222"/>
+          <w:sz w:val="19"/>
+          <w:szCs w:val="19"/>
+          <w:shd w:val="clear" w:color="auto" w:fill="FFFFFF"/>
+          <w:lang w:val="en-US"/>
+        </w:rPr>
+        <w:t>Navigate to the “WooCommerce/Settings” menu and select the “Checkout” Tab. Finally, click on the “SEPA Direct Debit” link at the top.</w:t>
+      </w:r>
+    </w:p>
+    <w:p>
+      <w:pPr>
+        <w:pStyle w:val="ListParagraph"/>
+        <w:numPr>
+          <w:ilvl w:val="0"/>
+          <w:numId w:val="4"/>
+        </w:numPr>
+        <w:rPr>
+          <w:rFonts w:ascii="Arial" w:hAnsi="Arial" w:cs="Arial"/>
+          <w:color w:val="222222"/>
+          <w:sz w:val="19"/>
+          <w:szCs w:val="19"/>
+          <w:shd w:val="clear" w:color="auto" w:fill="FFFFFF"/>
+          <w:lang w:val="en-US"/>
+        </w:rPr>
+      </w:pPr>
+      <w:r>
+        <w:rPr>
+          <w:rFonts w:ascii="Arial" w:hAnsi="Arial" w:cs="Arial"/>
+          <w:color w:val="222222"/>
+          <w:sz w:val="19"/>
+          <w:szCs w:val="19"/>
+          <w:shd w:val="clear" w:color="auto" w:fill="FFFFFF"/>
+          <w:lang w:val="en-US"/>
+        </w:rPr>
+        <w:t>Enable the SEPA Direct Debit payment gateway by checking the “Enable SEPA Direct Debit” checkbox.</w:t>
+      </w:r>
+    </w:p>
+    <w:p>
+      <w:pPr>
+        <w:pStyle w:val="ListParagraph"/>
+        <w:numPr>
+          <w:ilvl w:val="0"/>
+          <w:numId w:val="4"/>
+        </w:numPr>
+        <w:rPr>
+          <w:rFonts w:ascii="Arial" w:hAnsi="Arial" w:cs="Arial"/>
+          <w:color w:val="222222"/>
+          <w:sz w:val="19"/>
+          <w:szCs w:val="19"/>
+          <w:shd w:val="clear" w:color="auto" w:fill="FFFFFF"/>
+          <w:lang w:val="en-US"/>
+        </w:rPr>
+      </w:pPr>
+      <w:r>
+        <w:rPr>
+          <w:rFonts w:ascii="Arial" w:hAnsi="Arial" w:cs="Arial"/>
+          <w:color w:val="222222"/>
+          <w:sz w:val="19"/>
+          <w:szCs w:val="19"/>
+          <w:shd w:val="clear" w:color="auto" w:fill="FFFFFF"/>
+          <w:lang w:val="en-US"/>
+        </w:rPr>
+        <w:lastRenderedPageBreak/>
+        <w:t>Fill in the information of the target bank account to which SEPA direct debit payments shall be transferred:</w:t>
+      </w:r>
+      <w:r>
+        <w:rPr>
+          <w:rFonts w:ascii="Arial" w:hAnsi="Arial" w:cs="Arial"/>
+          <w:color w:val="222222"/>
+          <w:sz w:val="19"/>
+          <w:szCs w:val="19"/>
+          <w:shd w:val="clear" w:color="auto" w:fill="FFFFFF"/>
+          <w:lang w:val="en-US"/>
+        </w:rPr>
+        <w:br/>
+      </w:r>
       <w:r>
         <w:rPr>
           <w:noProof/>
           <w:lang w:eastAsia="de-DE"/>
         </w:rPr>
         <w:drawing>
-          <wp:inline distT="0" distB="0" distL="0" distR="0" wp14:anchorId="74B7B1DA" wp14:editId="67489376">
-            <wp:extent cx="5760720" cy="930910"/>
-            <wp:effectExtent l="0" t="0" r="0" b="2540"/>
-            <wp:docPr id="9" name="Picture 9"/>
+          <wp:inline distT="0" distB="0" distL="0" distR="0" wp14:anchorId="645CA73C" wp14:editId="12E182DF">
+            <wp:extent cx="5760720" cy="4147820"/>
+            <wp:effectExtent l="0" t="0" r="0" b="5080"/>
+            <wp:docPr id="2" name="Picture 2"/>
             <wp:cNvGraphicFramePr>
               <a:graphicFrameLocks xmlns:a="http://schemas.openxmlformats.org/drawingml/2006/main" noChangeAspect="1"/>
             </wp:cNvGraphicFramePr>
@@ -1265,7 +1821,7 @@
                   <pic:spPr>
                     <a:xfrm>
                       <a:off x="0" y="0"/>
-                      <a:ext cx="5760720" cy="930910"/>
+                      <a:ext cx="5760720" cy="4147820"/>
                     </a:xfrm>
                     <a:prstGeom prst="rect">
                       <a:avLst/>
@@ -1280,47 +1836,115 @@
     </w:p>
     <w:p>
       <w:pPr>
-        <w:pStyle w:val="Heading2"/>
-        <w:rPr>
-          <w:lang w:val="en-US"/>
-        </w:rPr>
-      </w:pPr>
-      <w:r>
-        <w:rPr>
-          <w:lang w:val="en-US"/>
-        </w:rPr>
-        <w:t>Export all outstanding payments</w:t>
-      </w:r>
-    </w:p>
-    <w:p>
-      <w:pPr>
-        <w:rPr>
-          <w:lang w:val="en-US"/>
-        </w:rPr>
-      </w:pPr>
-      <w:r>
-        <w:rPr>
-          <w:lang w:val="en-US"/>
-        </w:rPr>
-        <w:t>To export all outstanding payments into a new SEPA XML-file, click the “Export to SEPA XML” button.</w:t>
-      </w:r>
-    </w:p>
-    <w:p>
-      <w:pPr>
-        <w:rPr>
-          <w:lang w:val="en-US"/>
-        </w:rPr>
-      </w:pPr>
-      <w:r>
-        <w:rPr>
-          <w:lang w:val="en-US"/>
-        </w:rPr>
-        <w:t>This will create a new SEPA XML-file. All SEPA XML-files previously created are listed below the list of outstanding payments:</w:t>
-      </w:r>
-    </w:p>
-    <w:p>
-      <w:pPr>
-        <w:rPr>
+        <w:pStyle w:val="ListParagraph"/>
+        <w:numPr>
+          <w:ilvl w:val="0"/>
+          <w:numId w:val="4"/>
+        </w:numPr>
+        <w:rPr>
+          <w:rFonts w:ascii="Arial" w:hAnsi="Arial" w:cs="Arial"/>
+          <w:color w:val="222222"/>
+          <w:sz w:val="19"/>
+          <w:szCs w:val="19"/>
+          <w:shd w:val="clear" w:color="auto" w:fill="FFFFFF"/>
+          <w:lang w:val="en-US"/>
+        </w:rPr>
+      </w:pPr>
+      <w:r>
+        <w:rPr>
+          <w:rFonts w:ascii="Arial" w:hAnsi="Arial" w:cs="Arial"/>
+          <w:color w:val="222222"/>
+          <w:sz w:val="19"/>
+          <w:szCs w:val="19"/>
+          <w:shd w:val="clear" w:color="auto" w:fill="FFFFFF"/>
+          <w:lang w:val="en-US"/>
+        </w:rPr>
+        <w:t>You can choose to not ask your customers for the BIC in case your bank accepts domestic SEPA debits without BIC. In this case, deselect the “Ask for BIC” checkbox.</w:t>
+      </w:r>
+    </w:p>
+    <w:p>
+      <w:pPr>
+        <w:pStyle w:val="ListParagraph"/>
+        <w:numPr>
+          <w:ilvl w:val="0"/>
+          <w:numId w:val="4"/>
+        </w:numPr>
+        <w:rPr>
+          <w:rFonts w:ascii="Arial" w:hAnsi="Arial" w:cs="Arial"/>
+          <w:color w:val="222222"/>
+          <w:sz w:val="19"/>
+          <w:szCs w:val="19"/>
+          <w:shd w:val="clear" w:color="auto" w:fill="FFFFFF"/>
+          <w:lang w:val="en-US"/>
+        </w:rPr>
+      </w:pPr>
+      <w:r>
+        <w:rPr>
+          <w:rFonts w:ascii="Arial" w:hAnsi="Arial" w:cs="Arial"/>
+          <w:color w:val="222222"/>
+          <w:sz w:val="19"/>
+          <w:szCs w:val="19"/>
+          <w:shd w:val="clear" w:color="auto" w:fill="FFFFFF"/>
+          <w:lang w:val="en-US"/>
+        </w:rPr>
+        <w:t>Don’t forget to save your changes by clicking “Save changes”.</w:t>
+      </w:r>
+    </w:p>
+    <w:p>
+      <w:pPr>
+        <w:rPr>
+          <w:rFonts w:asciiTheme="majorHAnsi" w:eastAsiaTheme="majorEastAsia" w:hAnsiTheme="majorHAnsi" w:cstheme="majorBidi"/>
+          <w:color w:val="2E74B5" w:themeColor="accent1" w:themeShade="BF"/>
+          <w:sz w:val="32"/>
+          <w:szCs w:val="32"/>
+          <w:shd w:val="clear" w:color="auto" w:fill="FFFFFF"/>
+          <w:lang w:val="en-US"/>
+        </w:rPr>
+      </w:pPr>
+      <w:r>
+        <w:rPr>
+          <w:shd w:val="clear" w:color="auto" w:fill="FFFFFF"/>
+          <w:lang w:val="en-US"/>
+        </w:rPr>
+        <w:br w:type="page"/>
+      </w:r>
+    </w:p>
+    <w:p>
+      <w:pPr>
+        <w:pStyle w:val="Heading1"/>
+        <w:rPr>
+          <w:shd w:val="clear" w:color="auto" w:fill="FFFFFF"/>
+          <w:lang w:val="en-US"/>
+        </w:rPr>
+      </w:pPr>
+      <w:r>
+        <w:rPr>
+          <w:shd w:val="clear" w:color="auto" w:fill="FFFFFF"/>
+          <w:lang w:val="en-US"/>
+        </w:rPr>
+        <w:lastRenderedPageBreak/>
+        <w:t>Checkout</w:t>
+      </w:r>
+    </w:p>
+    <w:p>
+      <w:pPr>
+        <w:rPr>
+          <w:shd w:val="clear" w:color="auto" w:fill="FFFFFF"/>
+          <w:lang w:val="en-US"/>
+        </w:rPr>
+      </w:pPr>
+      <w:r>
+        <w:rPr>
+          <w:shd w:val="clear" w:color="auto" w:fill="FFFFFF"/>
+          <w:lang w:val="en-US"/>
+        </w:rPr>
+        <w:t>Now, during checkout, your customers can select SEPA Direct Debit as the payment method. If they do, they need to provide the name of the account holder, the IBAN and BIC (if “Ask for BIC” is selected in the settings, s. “Installation”).</w:t>
+      </w:r>
+    </w:p>
+    <w:p>
+      <w:pPr>
+        <w:rPr>
+          <w:shd w:val="clear" w:color="auto" w:fill="FFFFFF"/>
           <w:lang w:val="en-US"/>
         </w:rPr>
       </w:pPr>
@@ -1330,10 +1954,10 @@
           <w:lang w:eastAsia="de-DE"/>
         </w:rPr>
         <w:drawing>
-          <wp:inline distT="0" distB="0" distL="0" distR="0" wp14:anchorId="414FA57C" wp14:editId="4DE0094D">
-            <wp:extent cx="5563376" cy="2476846"/>
+          <wp:inline distT="0" distB="0" distL="0" distR="0" wp14:anchorId="31AEDBDA" wp14:editId="3D55592C">
+            <wp:extent cx="5760720" cy="5430520"/>
             <wp:effectExtent l="0" t="0" r="0" b="0"/>
-            <wp:docPr id="7" name="Picture 7"/>
+            <wp:docPr id="3" name="Picture 3"/>
             <wp:cNvGraphicFramePr>
               <a:graphicFrameLocks xmlns:a="http://schemas.openxmlformats.org/drawingml/2006/main" noChangeAspect="1"/>
             </wp:cNvGraphicFramePr>
@@ -1353,7 +1977,7 @@
                   <pic:spPr>
                     <a:xfrm>
                       <a:off x="0" y="0"/>
-                      <a:ext cx="5563376" cy="2476846"/>
+                      <a:ext cx="5760720" cy="5430520"/>
                     </a:xfrm>
                     <a:prstGeom prst="rect">
                       <a:avLst/>
@@ -1365,29 +1989,49 @@
           </wp:inline>
         </w:drawing>
       </w:r>
-    </w:p>
-    <w:p>
-      <w:pPr>
-        <w:rPr>
-          <w:lang w:val="en-US"/>
-        </w:rPr>
-      </w:pPr>
-      <w:r>
-        <w:rPr>
-          <w:lang w:val="en-US"/>
-        </w:rPr>
-        <w:t xml:space="preserve">To download the XML-files, make sure to click them with the right mouse button and select </w:t>
-      </w:r>
-      <w:r>
-        <w:rPr>
-          <w:lang w:val="en-US"/>
-        </w:rPr>
-        <w:t>“Save link as…”:</w:t>
-      </w:r>
-    </w:p>
-    <w:p>
-      <w:pPr>
-        <w:rPr>
+      <w:r>
+        <w:rPr>
+          <w:shd w:val="clear" w:color="auto" w:fill="FFFFFF"/>
+          <w:lang w:val="en-US"/>
+        </w:rPr>
+        <w:t xml:space="preserve"> </w:t>
+      </w:r>
+    </w:p>
+    <w:p>
+      <w:pPr>
+        <w:rPr>
+          <w:shd w:val="clear" w:color="auto" w:fill="FFFFFF"/>
+          <w:lang w:val="en-US"/>
+        </w:rPr>
+      </w:pPr>
+      <w:r>
+        <w:rPr>
+          <w:shd w:val="clear" w:color="auto" w:fill="FFFFFF"/>
+          <w:lang w:val="en-US"/>
+        </w:rPr>
+        <w:br w:type="page"/>
+      </w:r>
+    </w:p>
+    <w:p>
+      <w:pPr>
+        <w:rPr>
+          <w:shd w:val="clear" w:color="auto" w:fill="FFFFFF"/>
+          <w:lang w:val="en-US"/>
+        </w:rPr>
+      </w:pPr>
+      <w:r>
+        <w:rPr>
+          <w:shd w:val="clear" w:color="auto" w:fill="FFFFFF"/>
+          <w:lang w:val="en-US"/>
+        </w:rPr>
+        <w:lastRenderedPageBreak/>
+        <w:t>In case an invalid IBAN and/ or BIC is entered, the field is highlighted and an error message shown:</w:t>
+      </w:r>
+    </w:p>
+    <w:p>
+      <w:pPr>
+        <w:rPr>
+          <w:shd w:val="clear" w:color="auto" w:fill="FFFFFF"/>
           <w:lang w:val="en-US"/>
         </w:rPr>
       </w:pPr>
@@ -1396,12 +2040,11 @@
           <w:noProof/>
           <w:lang w:eastAsia="de-DE"/>
         </w:rPr>
-        <w:lastRenderedPageBreak/>
         <w:drawing>
-          <wp:inline distT="0" distB="0" distL="0" distR="0" wp14:anchorId="0FE3A8A4" wp14:editId="63F0A22C">
-            <wp:extent cx="5172797" cy="2886478"/>
-            <wp:effectExtent l="0" t="0" r="8890" b="9525"/>
-            <wp:docPr id="8" name="Picture 8"/>
+          <wp:inline distT="0" distB="0" distL="0" distR="0" wp14:anchorId="3A578452" wp14:editId="6020EDF8">
+            <wp:extent cx="5760720" cy="5849620"/>
+            <wp:effectExtent l="0" t="0" r="0" b="0"/>
+            <wp:docPr id="4" name="Picture 4"/>
             <wp:cNvGraphicFramePr>
               <a:graphicFrameLocks xmlns:a="http://schemas.openxmlformats.org/drawingml/2006/main" noChangeAspect="1"/>
             </wp:cNvGraphicFramePr>
@@ -1421,6 +2064,418 @@
                   <pic:spPr>
                     <a:xfrm>
                       <a:off x="0" y="0"/>
+                      <a:ext cx="5760720" cy="5849620"/>
+                    </a:xfrm>
+                    <a:prstGeom prst="rect">
+                      <a:avLst/>
+                    </a:prstGeom>
+                  </pic:spPr>
+                </pic:pic>
+              </a:graphicData>
+            </a:graphic>
+          </wp:inline>
+        </w:drawing>
+      </w:r>
+    </w:p>
+    <w:p>
+      <w:pPr>
+        <w:rPr>
+          <w:shd w:val="clear" w:color="auto" w:fill="FFFFFF"/>
+          <w:lang w:val="en-US"/>
+        </w:rPr>
+      </w:pPr>
+      <w:r>
+        <w:rPr>
+          <w:shd w:val="clear" w:color="auto" w:fill="FFFFFF"/>
+          <w:lang w:val="en-US"/>
+        </w:rPr>
+        <w:t>In case the checkout form is submitted regardless, error messages will be shown alongside other WooCommerce messages:</w:t>
+      </w:r>
+    </w:p>
+    <w:p>
+      <w:pPr>
+        <w:rPr>
+          <w:shd w:val="clear" w:color="auto" w:fill="FFFFFF"/>
+          <w:lang w:val="en-US"/>
+        </w:rPr>
+      </w:pPr>
+      <w:r>
+        <w:rPr>
+          <w:noProof/>
+          <w:lang w:eastAsia="de-DE"/>
+        </w:rPr>
+        <w:drawing>
+          <wp:inline distT="0" distB="0" distL="0" distR="0" wp14:anchorId="1CC228D3" wp14:editId="28F6FAF2">
+            <wp:extent cx="5760720" cy="1464310"/>
+            <wp:effectExtent l="0" t="0" r="0" b="2540"/>
+            <wp:docPr id="5" name="Picture 5"/>
+            <wp:cNvGraphicFramePr>
+              <a:graphicFrameLocks xmlns:a="http://schemas.openxmlformats.org/drawingml/2006/main" noChangeAspect="1"/>
+            </wp:cNvGraphicFramePr>
+            <a:graphic xmlns:a="http://schemas.openxmlformats.org/drawingml/2006/main">
+              <a:graphicData uri="http://schemas.openxmlformats.org/drawingml/2006/picture">
+                <pic:pic xmlns:pic="http://schemas.openxmlformats.org/drawingml/2006/picture">
+                  <pic:nvPicPr>
+                    <pic:cNvPr id="1" name=""/>
+                    <pic:cNvPicPr/>
+                  </pic:nvPicPr>
+                  <pic:blipFill>
+                    <a:blip r:embed="rId16"/>
+                    <a:stretch>
+                      <a:fillRect/>
+                    </a:stretch>
+                  </pic:blipFill>
+                  <pic:spPr>
+                    <a:xfrm>
+                      <a:off x="0" y="0"/>
+                      <a:ext cx="5760720" cy="1464310"/>
+                    </a:xfrm>
+                    <a:prstGeom prst="rect">
+                      <a:avLst/>
+                    </a:prstGeom>
+                  </pic:spPr>
+                </pic:pic>
+              </a:graphicData>
+            </a:graphic>
+          </wp:inline>
+        </w:drawing>
+      </w:r>
+    </w:p>
+    <w:p>
+      <w:pPr>
+        <w:rPr>
+          <w:rFonts w:asciiTheme="majorHAnsi" w:eastAsiaTheme="majorEastAsia" w:hAnsiTheme="majorHAnsi" w:cstheme="majorBidi"/>
+          <w:color w:val="2E74B5" w:themeColor="accent1" w:themeShade="BF"/>
+          <w:sz w:val="32"/>
+          <w:szCs w:val="32"/>
+          <w:shd w:val="clear" w:color="auto" w:fill="FFFFFF"/>
+          <w:lang w:val="en-US"/>
+        </w:rPr>
+      </w:pPr>
+      <w:r>
+        <w:rPr>
+          <w:shd w:val="clear" w:color="auto" w:fill="FFFFFF"/>
+          <w:lang w:val="en-US"/>
+        </w:rPr>
+        <w:br w:type="page"/>
+      </w:r>
+    </w:p>
+    <w:p>
+      <w:pPr>
+        <w:pStyle w:val="Heading1"/>
+        <w:rPr>
+          <w:shd w:val="clear" w:color="auto" w:fill="FFFFFF"/>
+          <w:lang w:val="en-US"/>
+        </w:rPr>
+      </w:pPr>
+      <w:r>
+        <w:rPr>
+          <w:shd w:val="clear" w:color="auto" w:fill="FFFFFF"/>
+          <w:lang w:val="en-US"/>
+        </w:rPr>
+        <w:lastRenderedPageBreak/>
+        <w:t>Export of SEPA XML-files</w:t>
+      </w:r>
+    </w:p>
+    <w:p>
+      <w:pPr>
+        <w:pStyle w:val="Heading2"/>
+        <w:rPr>
+          <w:lang w:val="en-US"/>
+        </w:rPr>
+      </w:pPr>
+      <w:r>
+        <w:rPr>
+          <w:lang w:val="en-US"/>
+        </w:rPr>
+        <w:t>List outstanding payments</w:t>
+      </w:r>
+    </w:p>
+    <w:p>
+      <w:pPr>
+        <w:rPr>
+          <w:lang w:val="en-US"/>
+        </w:rPr>
+      </w:pPr>
+      <w:r>
+        <w:rPr>
+          <w:lang w:val="en-US"/>
+        </w:rPr>
+        <w:t>After the checkout is complete, the payment will show up in the “WooCommerce/ SEPA XML”</w:t>
+      </w:r>
+      <w:r>
+        <w:rPr>
+          <w:lang w:val="en-US"/>
+        </w:rPr>
+        <w:t>-menu in the admin backend. Click on the Order number in the first column to navigate to the WooCommerce order view.</w:t>
+      </w:r>
+    </w:p>
+    <w:p>
+      <w:pPr>
+        <w:rPr>
+          <w:lang w:val="en-US"/>
+        </w:rPr>
+      </w:pPr>
+      <w:r>
+        <w:rPr>
+          <w:noProof/>
+          <w:lang w:eastAsia="de-DE"/>
+        </w:rPr>
+        <w:drawing>
+          <wp:inline distT="0" distB="0" distL="0" distR="0" wp14:anchorId="371943BF" wp14:editId="6EE0A80D">
+            <wp:extent cx="5760720" cy="937260"/>
+            <wp:effectExtent l="0" t="0" r="0" b="0"/>
+            <wp:docPr id="6" name="Picture 6"/>
+            <wp:cNvGraphicFramePr>
+              <a:graphicFrameLocks xmlns:a="http://schemas.openxmlformats.org/drawingml/2006/main" noChangeAspect="1"/>
+            </wp:cNvGraphicFramePr>
+            <a:graphic xmlns:a="http://schemas.openxmlformats.org/drawingml/2006/main">
+              <a:graphicData uri="http://schemas.openxmlformats.org/drawingml/2006/picture">
+                <pic:pic xmlns:pic="http://schemas.openxmlformats.org/drawingml/2006/picture">
+                  <pic:nvPicPr>
+                    <pic:cNvPr id="1" name=""/>
+                    <pic:cNvPicPr/>
+                  </pic:nvPicPr>
+                  <pic:blipFill>
+                    <a:blip r:embed="rId17"/>
+                    <a:stretch>
+                      <a:fillRect/>
+                    </a:stretch>
+                  </pic:blipFill>
+                  <pic:spPr>
+                    <a:xfrm>
+                      <a:off x="0" y="0"/>
+                      <a:ext cx="5760720" cy="937260"/>
+                    </a:xfrm>
+                    <a:prstGeom prst="rect">
+                      <a:avLst/>
+                    </a:prstGeom>
+                  </pic:spPr>
+                </pic:pic>
+              </a:graphicData>
+            </a:graphic>
+          </wp:inline>
+        </w:drawing>
+      </w:r>
+    </w:p>
+    <w:p>
+      <w:pPr>
+        <w:pStyle w:val="Heading2"/>
+        <w:rPr>
+          <w:lang w:val="en-US"/>
+        </w:rPr>
+      </w:pPr>
+      <w:r>
+        <w:rPr>
+          <w:lang w:val="en-US"/>
+        </w:rPr>
+        <w:t>Basic fraud prevention</w:t>
+      </w:r>
+    </w:p>
+    <w:p>
+      <w:pPr>
+        <w:rPr>
+          <w:lang w:val="en-US"/>
+        </w:rPr>
+      </w:pPr>
+      <w:r>
+        <w:rPr>
+          <w:lang w:val="en-US"/>
+        </w:rPr>
+        <w:t>In case the name in the shipping address and the account holder do not match, the corresponding payment will be highlighted:</w:t>
+      </w:r>
+    </w:p>
+    <w:p>
+      <w:pPr>
+        <w:rPr>
+          <w:lang w:val="en-US"/>
+        </w:rPr>
+      </w:pPr>
+      <w:r>
+        <w:rPr>
+          <w:noProof/>
+          <w:lang w:eastAsia="de-DE"/>
+        </w:rPr>
+        <w:drawing>
+          <wp:inline distT="0" distB="0" distL="0" distR="0" wp14:anchorId="74B7B1DA" wp14:editId="67489376">
+            <wp:extent cx="5760720" cy="930910"/>
+            <wp:effectExtent l="0" t="0" r="0" b="2540"/>
+            <wp:docPr id="9" name="Picture 9"/>
+            <wp:cNvGraphicFramePr>
+              <a:graphicFrameLocks xmlns:a="http://schemas.openxmlformats.org/drawingml/2006/main" noChangeAspect="1"/>
+            </wp:cNvGraphicFramePr>
+            <a:graphic xmlns:a="http://schemas.openxmlformats.org/drawingml/2006/main">
+              <a:graphicData uri="http://schemas.openxmlformats.org/drawingml/2006/picture">
+                <pic:pic xmlns:pic="http://schemas.openxmlformats.org/drawingml/2006/picture">
+                  <pic:nvPicPr>
+                    <pic:cNvPr id="1" name=""/>
+                    <pic:cNvPicPr/>
+                  </pic:nvPicPr>
+                  <pic:blipFill>
+                    <a:blip r:embed="rId18"/>
+                    <a:stretch>
+                      <a:fillRect/>
+                    </a:stretch>
+                  </pic:blipFill>
+                  <pic:spPr>
+                    <a:xfrm>
+                      <a:off x="0" y="0"/>
+                      <a:ext cx="5760720" cy="930910"/>
+                    </a:xfrm>
+                    <a:prstGeom prst="rect">
+                      <a:avLst/>
+                    </a:prstGeom>
+                  </pic:spPr>
+                </pic:pic>
+              </a:graphicData>
+            </a:graphic>
+          </wp:inline>
+        </w:drawing>
+      </w:r>
+    </w:p>
+    <w:p>
+      <w:pPr>
+        <w:pStyle w:val="Heading2"/>
+        <w:rPr>
+          <w:lang w:val="en-US"/>
+        </w:rPr>
+      </w:pPr>
+      <w:r>
+        <w:rPr>
+          <w:lang w:val="en-US"/>
+        </w:rPr>
+        <w:t>Export all outstanding payments</w:t>
+      </w:r>
+    </w:p>
+    <w:p>
+      <w:pPr>
+        <w:rPr>
+          <w:lang w:val="en-US"/>
+        </w:rPr>
+      </w:pPr>
+      <w:r>
+        <w:rPr>
+          <w:lang w:val="en-US"/>
+        </w:rPr>
+        <w:t>To export all outstanding payments into a new SEPA XML-file, click the “Export to SEPA XML” button.</w:t>
+      </w:r>
+    </w:p>
+    <w:p>
+      <w:pPr>
+        <w:rPr>
+          <w:lang w:val="en-US"/>
+        </w:rPr>
+      </w:pPr>
+      <w:r>
+        <w:rPr>
+          <w:lang w:val="en-US"/>
+        </w:rPr>
+        <w:t>This will create a new SEPA XML-file. All SEPA XML-files previously created are listed below the list of outstanding payments:</w:t>
+      </w:r>
+    </w:p>
+    <w:p>
+      <w:pPr>
+        <w:rPr>
+          <w:lang w:val="en-US"/>
+        </w:rPr>
+      </w:pPr>
+      <w:r>
+        <w:rPr>
+          <w:noProof/>
+          <w:lang w:eastAsia="de-DE"/>
+        </w:rPr>
+        <w:drawing>
+          <wp:inline distT="0" distB="0" distL="0" distR="0" wp14:anchorId="414FA57C" wp14:editId="4DE0094D">
+            <wp:extent cx="5563376" cy="2476846"/>
+            <wp:effectExtent l="0" t="0" r="0" b="0"/>
+            <wp:docPr id="7" name="Picture 7"/>
+            <wp:cNvGraphicFramePr>
+              <a:graphicFrameLocks xmlns:a="http://schemas.openxmlformats.org/drawingml/2006/main" noChangeAspect="1"/>
+            </wp:cNvGraphicFramePr>
+            <a:graphic xmlns:a="http://schemas.openxmlformats.org/drawingml/2006/main">
+              <a:graphicData uri="http://schemas.openxmlformats.org/drawingml/2006/picture">
+                <pic:pic xmlns:pic="http://schemas.openxmlformats.org/drawingml/2006/picture">
+                  <pic:nvPicPr>
+                    <pic:cNvPr id="1" name=""/>
+                    <pic:cNvPicPr/>
+                  </pic:nvPicPr>
+                  <pic:blipFill>
+                    <a:blip r:embed="rId19"/>
+                    <a:stretch>
+                      <a:fillRect/>
+                    </a:stretch>
+                  </pic:blipFill>
+                  <pic:spPr>
+                    <a:xfrm>
+                      <a:off x="0" y="0"/>
+                      <a:ext cx="5563376" cy="2476846"/>
+                    </a:xfrm>
+                    <a:prstGeom prst="rect">
+                      <a:avLst/>
+                    </a:prstGeom>
+                  </pic:spPr>
+                </pic:pic>
+              </a:graphicData>
+            </a:graphic>
+          </wp:inline>
+        </w:drawing>
+      </w:r>
+    </w:p>
+    <w:p>
+      <w:pPr>
+        <w:rPr>
+          <w:lang w:val="en-US"/>
+        </w:rPr>
+      </w:pPr>
+      <w:r>
+        <w:rPr>
+          <w:lang w:val="en-US"/>
+        </w:rPr>
+        <w:t xml:space="preserve">To download the XML-files, make sure to click them with the right mouse button and select </w:t>
+      </w:r>
+      <w:r>
+        <w:rPr>
+          <w:lang w:val="en-US"/>
+        </w:rPr>
+        <w:t>“Save link as…”:</w:t>
+      </w:r>
+    </w:p>
+    <w:p>
+      <w:pPr>
+        <w:rPr>
+          <w:lang w:val="en-US"/>
+        </w:rPr>
+      </w:pPr>
+      <w:r>
+        <w:rPr>
+          <w:noProof/>
+          <w:lang w:eastAsia="de-DE"/>
+        </w:rPr>
+        <w:lastRenderedPageBreak/>
+        <w:drawing>
+          <wp:inline distT="0" distB="0" distL="0" distR="0" wp14:anchorId="0FE3A8A4" wp14:editId="63F0A22C">
+            <wp:extent cx="5172797" cy="2886478"/>
+            <wp:effectExtent l="0" t="0" r="8890" b="9525"/>
+            <wp:docPr id="8" name="Picture 8"/>
+            <wp:cNvGraphicFramePr>
+              <a:graphicFrameLocks xmlns:a="http://schemas.openxmlformats.org/drawingml/2006/main" noChangeAspect="1"/>
+            </wp:cNvGraphicFramePr>
+            <a:graphic xmlns:a="http://schemas.openxmlformats.org/drawingml/2006/main">
+              <a:graphicData uri="http://schemas.openxmlformats.org/drawingml/2006/picture">
+                <pic:pic xmlns:pic="http://schemas.openxmlformats.org/drawingml/2006/picture">
+                  <pic:nvPicPr>
+                    <pic:cNvPr id="1" name=""/>
+                    <pic:cNvPicPr/>
+                  </pic:nvPicPr>
+                  <pic:blipFill>
+                    <a:blip r:embed="rId20"/>
+                    <a:stretch>
+                      <a:fillRect/>
+                    </a:stretch>
+                  </pic:blipFill>
+                  <pic:spPr>
+                    <a:xfrm>
+                      <a:off x="0" y="0"/>
                       <a:ext cx="5172797" cy="2886478"/>
                     </a:xfrm>
                     <a:prstGeom prst="rect">
@@ -1766,6 +2821,178 @@
     </w:lvl>
   </w:abstractNum>
   <w:abstractNum w:abstractNumId="3" w15:restartNumberingAfterBreak="0">
+    <w:nsid w:val="5D01291B"/>
+    <w:multiLevelType w:val="hybridMultilevel"/>
+    <w:tmpl w:val="313898D8"/>
+    <w:lvl w:ilvl="0" w:tplc="0407000F">
+      <w:start w:val="1"/>
+      <w:numFmt w:val="decimal"/>
+      <w:lvlText w:val="%1."/>
+      <w:lvlJc w:val="left"/>
+      <w:pPr>
+        <w:ind w:left="720" w:hanging="360"/>
+      </w:pPr>
+    </w:lvl>
+    <w:lvl w:ilvl="1" w:tplc="04070019" w:tentative="1">
+      <w:start w:val="1"/>
+      <w:numFmt w:val="lowerLetter"/>
+      <w:lvlText w:val="%2."/>
+      <w:lvlJc w:val="left"/>
+      <w:pPr>
+        <w:ind w:left="1440" w:hanging="360"/>
+      </w:pPr>
+    </w:lvl>
+    <w:lvl w:ilvl="2" w:tplc="0407001B" w:tentative="1">
+      <w:start w:val="1"/>
+      <w:numFmt w:val="lowerRoman"/>
+      <w:lvlText w:val="%3."/>
+      <w:lvlJc w:val="right"/>
+      <w:pPr>
+        <w:ind w:left="2160" w:hanging="180"/>
+      </w:pPr>
+    </w:lvl>
+    <w:lvl w:ilvl="3" w:tplc="0407000F" w:tentative="1">
+      <w:start w:val="1"/>
+      <w:numFmt w:val="decimal"/>
+      <w:lvlText w:val="%4."/>
+      <w:lvlJc w:val="left"/>
+      <w:pPr>
+        <w:ind w:left="2880" w:hanging="360"/>
+      </w:pPr>
+    </w:lvl>
+    <w:lvl w:ilvl="4" w:tplc="04070019" w:tentative="1">
+      <w:start w:val="1"/>
+      <w:numFmt w:val="lowerLetter"/>
+      <w:lvlText w:val="%5."/>
+      <w:lvlJc w:val="left"/>
+      <w:pPr>
+        <w:ind w:left="3600" w:hanging="360"/>
+      </w:pPr>
+    </w:lvl>
+    <w:lvl w:ilvl="5" w:tplc="0407001B" w:tentative="1">
+      <w:start w:val="1"/>
+      <w:numFmt w:val="lowerRoman"/>
+      <w:lvlText w:val="%6."/>
+      <w:lvlJc w:val="right"/>
+      <w:pPr>
+        <w:ind w:left="4320" w:hanging="180"/>
+      </w:pPr>
+    </w:lvl>
+    <w:lvl w:ilvl="6" w:tplc="0407000F" w:tentative="1">
+      <w:start w:val="1"/>
+      <w:numFmt w:val="decimal"/>
+      <w:lvlText w:val="%7."/>
+      <w:lvlJc w:val="left"/>
+      <w:pPr>
+        <w:ind w:left="5040" w:hanging="360"/>
+      </w:pPr>
+    </w:lvl>
+    <w:lvl w:ilvl="7" w:tplc="04070019" w:tentative="1">
+      <w:start w:val="1"/>
+      <w:numFmt w:val="lowerLetter"/>
+      <w:lvlText w:val="%8."/>
+      <w:lvlJc w:val="left"/>
+      <w:pPr>
+        <w:ind w:left="5760" w:hanging="360"/>
+      </w:pPr>
+    </w:lvl>
+    <w:lvl w:ilvl="8" w:tplc="0407001B" w:tentative="1">
+      <w:start w:val="1"/>
+      <w:numFmt w:val="lowerRoman"/>
+      <w:lvlText w:val="%9."/>
+      <w:lvlJc w:val="right"/>
+      <w:pPr>
+        <w:ind w:left="6480" w:hanging="180"/>
+      </w:pPr>
+    </w:lvl>
+  </w:abstractNum>
+  <w:abstractNum w:abstractNumId="4" w15:restartNumberingAfterBreak="0">
+    <w:nsid w:val="5D6365E0"/>
+    <w:multiLevelType w:val="hybridMultilevel"/>
+    <w:tmpl w:val="07C422C6"/>
+    <w:lvl w:ilvl="0" w:tplc="0407000F">
+      <w:start w:val="1"/>
+      <w:numFmt w:val="decimal"/>
+      <w:lvlText w:val="%1."/>
+      <w:lvlJc w:val="left"/>
+      <w:pPr>
+        <w:ind w:left="720" w:hanging="360"/>
+      </w:pPr>
+    </w:lvl>
+    <w:lvl w:ilvl="1" w:tplc="04070019" w:tentative="1">
+      <w:start w:val="1"/>
+      <w:numFmt w:val="lowerLetter"/>
+      <w:lvlText w:val="%2."/>
+      <w:lvlJc w:val="left"/>
+      <w:pPr>
+        <w:ind w:left="1440" w:hanging="360"/>
+      </w:pPr>
+    </w:lvl>
+    <w:lvl w:ilvl="2" w:tplc="0407001B" w:tentative="1">
+      <w:start w:val="1"/>
+      <w:numFmt w:val="lowerRoman"/>
+      <w:lvlText w:val="%3."/>
+      <w:lvlJc w:val="right"/>
+      <w:pPr>
+        <w:ind w:left="2160" w:hanging="180"/>
+      </w:pPr>
+    </w:lvl>
+    <w:lvl w:ilvl="3" w:tplc="0407000F" w:tentative="1">
+      <w:start w:val="1"/>
+      <w:numFmt w:val="decimal"/>
+      <w:lvlText w:val="%4."/>
+      <w:lvlJc w:val="left"/>
+      <w:pPr>
+        <w:ind w:left="2880" w:hanging="360"/>
+      </w:pPr>
+    </w:lvl>
+    <w:lvl w:ilvl="4" w:tplc="04070019" w:tentative="1">
+      <w:start w:val="1"/>
+      <w:numFmt w:val="lowerLetter"/>
+      <w:lvlText w:val="%5."/>
+      <w:lvlJc w:val="left"/>
+      <w:pPr>
+        <w:ind w:left="3600" w:hanging="360"/>
+      </w:pPr>
+    </w:lvl>
+    <w:lvl w:ilvl="5" w:tplc="0407001B" w:tentative="1">
+      <w:start w:val="1"/>
+      <w:numFmt w:val="lowerRoman"/>
+      <w:lvlText w:val="%6."/>
+      <w:lvlJc w:val="right"/>
+      <w:pPr>
+        <w:ind w:left="4320" w:hanging="180"/>
+      </w:pPr>
+    </w:lvl>
+    <w:lvl w:ilvl="6" w:tplc="0407000F" w:tentative="1">
+      <w:start w:val="1"/>
+      <w:numFmt w:val="decimal"/>
+      <w:lvlText w:val="%7."/>
+      <w:lvlJc w:val="left"/>
+      <w:pPr>
+        <w:ind w:left="5040" w:hanging="360"/>
+      </w:pPr>
+    </w:lvl>
+    <w:lvl w:ilvl="7" w:tplc="04070019" w:tentative="1">
+      <w:start w:val="1"/>
+      <w:numFmt w:val="lowerLetter"/>
+      <w:lvlText w:val="%8."/>
+      <w:lvlJc w:val="left"/>
+      <w:pPr>
+        <w:ind w:left="5760" w:hanging="360"/>
+      </w:pPr>
+    </w:lvl>
+    <w:lvl w:ilvl="8" w:tplc="0407001B" w:tentative="1">
+      <w:start w:val="1"/>
+      <w:numFmt w:val="lowerRoman"/>
+      <w:lvlText w:val="%9."/>
+      <w:lvlJc w:val="right"/>
+      <w:pPr>
+        <w:ind w:left="6480" w:hanging="180"/>
+      </w:pPr>
+    </w:lvl>
+  </w:abstractNum>
+  <w:abstractNum w:abstractNumId="5" w15:restartNumberingAfterBreak="0">
     <w:nsid w:val="79A44B8D"/>
     <w:multiLevelType w:val="hybridMultilevel"/>
     <w:tmpl w:val="60C4B018"/>
@@ -1878,8 +3105,94 @@
       </w:rPr>
     </w:lvl>
   </w:abstractNum>
+  <w:abstractNum w:abstractNumId="6" w15:restartNumberingAfterBreak="0">
+    <w:nsid w:val="7A9876C8"/>
+    <w:multiLevelType w:val="hybridMultilevel"/>
+    <w:tmpl w:val="53F42242"/>
+    <w:lvl w:ilvl="0" w:tplc="0407000F">
+      <w:start w:val="1"/>
+      <w:numFmt w:val="decimal"/>
+      <w:lvlText w:val="%1."/>
+      <w:lvlJc w:val="left"/>
+      <w:pPr>
+        <w:ind w:left="720" w:hanging="360"/>
+      </w:pPr>
+    </w:lvl>
+    <w:lvl w:ilvl="1" w:tplc="04070019" w:tentative="1">
+      <w:start w:val="1"/>
+      <w:numFmt w:val="lowerLetter"/>
+      <w:lvlText w:val="%2."/>
+      <w:lvlJc w:val="left"/>
+      <w:pPr>
+        <w:ind w:left="1440" w:hanging="360"/>
+      </w:pPr>
+    </w:lvl>
+    <w:lvl w:ilvl="2" w:tplc="0407001B" w:tentative="1">
+      <w:start w:val="1"/>
+      <w:numFmt w:val="lowerRoman"/>
+      <w:lvlText w:val="%3."/>
+      <w:lvlJc w:val="right"/>
+      <w:pPr>
+        <w:ind w:left="2160" w:hanging="180"/>
+      </w:pPr>
+    </w:lvl>
+    <w:lvl w:ilvl="3" w:tplc="0407000F" w:tentative="1">
+      <w:start w:val="1"/>
+      <w:numFmt w:val="decimal"/>
+      <w:lvlText w:val="%4."/>
+      <w:lvlJc w:val="left"/>
+      <w:pPr>
+        <w:ind w:left="2880" w:hanging="360"/>
+      </w:pPr>
+    </w:lvl>
+    <w:lvl w:ilvl="4" w:tplc="04070019" w:tentative="1">
+      <w:start w:val="1"/>
+      <w:numFmt w:val="lowerLetter"/>
+      <w:lvlText w:val="%5."/>
+      <w:lvlJc w:val="left"/>
+      <w:pPr>
+        <w:ind w:left="3600" w:hanging="360"/>
+      </w:pPr>
+    </w:lvl>
+    <w:lvl w:ilvl="5" w:tplc="0407001B" w:tentative="1">
+      <w:start w:val="1"/>
+      <w:numFmt w:val="lowerRoman"/>
+      <w:lvlText w:val="%6."/>
+      <w:lvlJc w:val="right"/>
+      <w:pPr>
+        <w:ind w:left="4320" w:hanging="180"/>
+      </w:pPr>
+    </w:lvl>
+    <w:lvl w:ilvl="6" w:tplc="0407000F" w:tentative="1">
+      <w:start w:val="1"/>
+      <w:numFmt w:val="decimal"/>
+      <w:lvlText w:val="%7."/>
+      <w:lvlJc w:val="left"/>
+      <w:pPr>
+        <w:ind w:left="5040" w:hanging="360"/>
+      </w:pPr>
+    </w:lvl>
+    <w:lvl w:ilvl="7" w:tplc="04070019" w:tentative="1">
+      <w:start w:val="1"/>
+      <w:numFmt w:val="lowerLetter"/>
+      <w:lvlText w:val="%8."/>
+      <w:lvlJc w:val="left"/>
+      <w:pPr>
+        <w:ind w:left="5760" w:hanging="360"/>
+      </w:pPr>
+    </w:lvl>
+    <w:lvl w:ilvl="8" w:tplc="0407001B" w:tentative="1">
+      <w:start w:val="1"/>
+      <w:numFmt w:val="lowerRoman"/>
+      <w:lvlText w:val="%9."/>
+      <w:lvlJc w:val="right"/>
+      <w:pPr>
+        <w:ind w:left="6480" w:hanging="180"/>
+      </w:pPr>
+    </w:lvl>
+  </w:abstractNum>
   <w:num w:numId="1">
-    <w:abstractNumId w:val="3"/>
+    <w:abstractNumId w:val="5"/>
   </w:num>
   <w:num w:numId="2">
     <w:abstractNumId w:val="2"/>
@@ -1889,6 +3202,15 @@
   </w:num>
   <w:num w:numId="4">
     <w:abstractNumId w:val="0"/>
+  </w:num>
+  <w:num w:numId="5">
+    <w:abstractNumId w:val="6"/>
+  </w:num>
+  <w:num w:numId="6">
+    <w:abstractNumId w:val="4"/>
+  </w:num>
+  <w:num w:numId="7">
+    <w:abstractNumId w:val="3"/>
   </w:num>
 </w:numbering>
 </file>
@@ -2330,6 +3652,28 @@
       <w:szCs w:val="26"/>
     </w:rPr>
   </w:style>
+  <w:style w:type="paragraph" w:styleId="Heading3">
+    <w:name w:val="heading 3"/>
+    <w:basedOn w:val="Normal"/>
+    <w:next w:val="Normal"/>
+    <w:link w:val="Heading3Char"/>
+    <w:uiPriority w:val="9"/>
+    <w:unhideWhenUsed/>
+    <w:qFormat/>
+    <w:rsid w:val="00197A8D"/>
+    <w:pPr>
+      <w:keepNext/>
+      <w:keepLines/>
+      <w:spacing w:before="40" w:after="0"/>
+      <w:outlineLvl w:val="2"/>
+    </w:pPr>
+    <w:rPr>
+      <w:rFonts w:asciiTheme="majorHAnsi" w:eastAsiaTheme="majorEastAsia" w:hAnsiTheme="majorHAnsi" w:cstheme="majorBidi"/>
+      <w:color w:val="1F4D78" w:themeColor="accent1" w:themeShade="7F"/>
+      <w:sz w:val="24"/>
+      <w:szCs w:val="24"/>
+    </w:rPr>
+  </w:style>
   <w:style w:type="character" w:default="1" w:styleId="DefaultParagraphFont">
     <w:name w:val="Default Paragraph Font"/>
     <w:uiPriority w:val="1"/>
@@ -2437,6 +3781,19 @@
       <w:color w:val="2E74B5" w:themeColor="accent1" w:themeShade="BF"/>
       <w:sz w:val="26"/>
       <w:szCs w:val="26"/>
+    </w:rPr>
+  </w:style>
+  <w:style w:type="character" w:customStyle="1" w:styleId="Heading3Char">
+    <w:name w:val="Heading 3 Char"/>
+    <w:basedOn w:val="DefaultParagraphFont"/>
+    <w:link w:val="Heading3"/>
+    <w:uiPriority w:val="9"/>
+    <w:rsid w:val="00197A8D"/>
+    <w:rPr>
+      <w:rFonts w:asciiTheme="majorHAnsi" w:eastAsiaTheme="majorEastAsia" w:hAnsiTheme="majorHAnsi" w:cstheme="majorBidi"/>
+      <w:color w:val="1F4D78" w:themeColor="accent1" w:themeShade="7F"/>
+      <w:sz w:val="24"/>
+      <w:szCs w:val="24"/>
     </w:rPr>
   </w:style>
 </w:styles>

</xml_diff>

<commit_message>
This updates the plugin to version 1.2.
Improvement: Added hint when trying to export payments without setting up the target account information. 
Bugfix: Setting SEPA sequence correctly to ONE_OFF, FIRST or RECURRING depending on payment type.
</commit_message>
<xml_diff>
--- a/assets/SEPA Payment Gateway for WooCommerce.docx
+++ b/assets/SEPA Payment Gateway for WooCommerce.docx
@@ -15,29 +15,62 @@
           <w:shd w:val="clear" w:color="auto" w:fill="FFFFFF"/>
           <w:lang w:val="en-US"/>
         </w:rPr>
-        <w:t>SEPA Payment Gateway for WooCommerce</w:t>
-      </w:r>
-    </w:p>
-    <w:p>
-      <w:pPr>
-        <w:rPr>
-          <w:rFonts w:ascii="Arial" w:hAnsi="Arial" w:cs="Arial"/>
-          <w:color w:val="222222"/>
-          <w:sz w:val="19"/>
-          <w:szCs w:val="19"/>
-          <w:lang w:val="en-US"/>
-        </w:rPr>
-      </w:pPr>
-      <w:r>
-        <w:rPr>
-          <w:rFonts w:ascii="Arial" w:hAnsi="Arial" w:cs="Arial"/>
-          <w:color w:val="222222"/>
-          <w:sz w:val="19"/>
-          <w:szCs w:val="19"/>
-          <w:shd w:val="clear" w:color="auto" w:fill="FFFFFF"/>
-          <w:lang w:val="en-US"/>
-        </w:rPr>
-        <w:t>Seamlessly adds SEPA Direct Debit support to WooCommerce. Easily collect IBAN and BIC of your customers during checkout and export SEPA-XML-files ready for upload to your bank.</w:t>
+        <w:t xml:space="preserve">SEPA Payment Gateway for </w:t>
+      </w:r>
+      <w:proofErr w:type="spellStart"/>
+      <w:r>
+        <w:rPr>
+          <w:shd w:val="clear" w:color="auto" w:fill="FFFFFF"/>
+          <w:lang w:val="en-US"/>
+        </w:rPr>
+        <w:t>WooCommerce</w:t>
+      </w:r>
+      <w:proofErr w:type="spellEnd"/>
+    </w:p>
+    <w:p>
+      <w:pPr>
+        <w:rPr>
+          <w:rFonts w:ascii="Arial" w:hAnsi="Arial" w:cs="Arial"/>
+          <w:color w:val="222222"/>
+          <w:sz w:val="19"/>
+          <w:szCs w:val="19"/>
+          <w:lang w:val="en-US"/>
+        </w:rPr>
+      </w:pPr>
+      <w:r>
+        <w:rPr>
+          <w:rFonts w:ascii="Arial" w:hAnsi="Arial" w:cs="Arial"/>
+          <w:color w:val="222222"/>
+          <w:sz w:val="19"/>
+          <w:szCs w:val="19"/>
+          <w:shd w:val="clear" w:color="auto" w:fill="FFFFFF"/>
+          <w:lang w:val="en-US"/>
+        </w:rPr>
+        <w:t xml:space="preserve">Seamlessly adds SEPA Direct Debit support to </w:t>
+      </w:r>
+      <w:proofErr w:type="spellStart"/>
+      <w:r>
+        <w:rPr>
+          <w:rFonts w:ascii="Arial" w:hAnsi="Arial" w:cs="Arial"/>
+          <w:color w:val="222222"/>
+          <w:sz w:val="19"/>
+          <w:szCs w:val="19"/>
+          <w:shd w:val="clear" w:color="auto" w:fill="FFFFFF"/>
+          <w:lang w:val="en-US"/>
+        </w:rPr>
+        <w:t>WooCommerce</w:t>
+      </w:r>
+      <w:proofErr w:type="spellEnd"/>
+      <w:r>
+        <w:rPr>
+          <w:rFonts w:ascii="Arial" w:hAnsi="Arial" w:cs="Arial"/>
+          <w:color w:val="222222"/>
+          <w:sz w:val="19"/>
+          <w:szCs w:val="19"/>
+          <w:shd w:val="clear" w:color="auto" w:fill="FFFFFF"/>
+          <w:lang w:val="en-US"/>
+        </w:rPr>
+        <w:t>. Easily collect IBAN and BIC of your customers during checkout and export SEPA-XML-files ready for upload to your bank.</w:t>
       </w:r>
     </w:p>
     <w:p>
@@ -153,7 +186,31 @@
           <w:shd w:val="clear" w:color="auto" w:fill="FFFFFF"/>
           <w:lang w:val="en-US"/>
         </w:rPr>
-        <w:t>utomatic Umlaute-transformation.</w:t>
+        <w:t xml:space="preserve">utomatic </w:t>
+      </w:r>
+      <w:proofErr w:type="spellStart"/>
+      <w:r>
+        <w:rPr>
+          <w:rFonts w:ascii="Arial" w:hAnsi="Arial" w:cs="Arial"/>
+          <w:color w:val="222222"/>
+          <w:sz w:val="19"/>
+          <w:szCs w:val="19"/>
+          <w:shd w:val="clear" w:color="auto" w:fill="FFFFFF"/>
+          <w:lang w:val="en-US"/>
+        </w:rPr>
+        <w:t>Umlaute</w:t>
+      </w:r>
+      <w:proofErr w:type="spellEnd"/>
+      <w:r>
+        <w:rPr>
+          <w:rFonts w:ascii="Arial" w:hAnsi="Arial" w:cs="Arial"/>
+          <w:color w:val="222222"/>
+          <w:sz w:val="19"/>
+          <w:szCs w:val="19"/>
+          <w:shd w:val="clear" w:color="auto" w:fill="FFFFFF"/>
+          <w:lang w:val="en-US"/>
+        </w:rPr>
+        <w:t>-transformation.</w:t>
       </w:r>
     </w:p>
     <w:p>
@@ -320,7 +377,31 @@
           <w:shd w:val="clear" w:color="auto" w:fill="FFFFFF"/>
           <w:lang w:val="en-US"/>
         </w:rPr>
-        <w:t>Supports WooCommerce Subscriptions.</w:t>
+        <w:t xml:space="preserve">Supports </w:t>
+      </w:r>
+      <w:proofErr w:type="spellStart"/>
+      <w:r>
+        <w:rPr>
+          <w:rFonts w:ascii="Arial" w:hAnsi="Arial" w:cs="Arial"/>
+          <w:color w:val="222222"/>
+          <w:sz w:val="19"/>
+          <w:szCs w:val="19"/>
+          <w:shd w:val="clear" w:color="auto" w:fill="FFFFFF"/>
+          <w:lang w:val="en-US"/>
+        </w:rPr>
+        <w:t>WooCommerce</w:t>
+      </w:r>
+      <w:proofErr w:type="spellEnd"/>
+      <w:r>
+        <w:rPr>
+          <w:rFonts w:ascii="Arial" w:hAnsi="Arial" w:cs="Arial"/>
+          <w:color w:val="222222"/>
+          <w:sz w:val="19"/>
+          <w:szCs w:val="19"/>
+          <w:shd w:val="clear" w:color="auto" w:fill="FFFFFF"/>
+          <w:lang w:val="en-US"/>
+        </w:rPr>
+        <w:t xml:space="preserve"> Subscriptions.</w:t>
       </w:r>
     </w:p>
     <w:p>
@@ -359,7 +440,55 @@
           <w:shd w:val="clear" w:color="auto" w:fill="FFFFFF"/>
           <w:lang w:val="en-US"/>
         </w:rPr>
-        <w:t xml:space="preserve">Contains the php-sepa-xml library, licensed under the LGPL: </w:t>
+        <w:t xml:space="preserve">Contains the </w:t>
+      </w:r>
+      <w:proofErr w:type="spellStart"/>
+      <w:r>
+        <w:rPr>
+          <w:rFonts w:ascii="Arial" w:hAnsi="Arial" w:cs="Arial"/>
+          <w:color w:val="222222"/>
+          <w:sz w:val="19"/>
+          <w:szCs w:val="19"/>
+          <w:shd w:val="clear" w:color="auto" w:fill="FFFFFF"/>
+          <w:lang w:val="en-US"/>
+        </w:rPr>
+        <w:t>php</w:t>
+      </w:r>
+      <w:proofErr w:type="spellEnd"/>
+      <w:r>
+        <w:rPr>
+          <w:rFonts w:ascii="Arial" w:hAnsi="Arial" w:cs="Arial"/>
+          <w:color w:val="222222"/>
+          <w:sz w:val="19"/>
+          <w:szCs w:val="19"/>
+          <w:shd w:val="clear" w:color="auto" w:fill="FFFFFF"/>
+          <w:lang w:val="en-US"/>
+        </w:rPr>
+        <w:t>-</w:t>
+      </w:r>
+      <w:proofErr w:type="spellStart"/>
+      <w:r>
+        <w:rPr>
+          <w:rFonts w:ascii="Arial" w:hAnsi="Arial" w:cs="Arial"/>
+          <w:color w:val="222222"/>
+          <w:sz w:val="19"/>
+          <w:szCs w:val="19"/>
+          <w:shd w:val="clear" w:color="auto" w:fill="FFFFFF"/>
+          <w:lang w:val="en-US"/>
+        </w:rPr>
+        <w:t>sepa</w:t>
+      </w:r>
+      <w:proofErr w:type="spellEnd"/>
+      <w:r>
+        <w:rPr>
+          <w:rFonts w:ascii="Arial" w:hAnsi="Arial" w:cs="Arial"/>
+          <w:color w:val="222222"/>
+          <w:sz w:val="19"/>
+          <w:szCs w:val="19"/>
+          <w:shd w:val="clear" w:color="auto" w:fill="FFFFFF"/>
+          <w:lang w:val="en-US"/>
+        </w:rPr>
+        <w:t xml:space="preserve">-xml library, licensed under the LGPL: </w:t>
       </w:r>
       <w:hyperlink r:id="rId5" w:history="1">
         <w:r>
@@ -418,6 +547,66 @@
     </w:p>
     <w:p>
       <w:pPr>
+        <w:ind w:left="705" w:hanging="705"/>
+        <w:rPr>
+          <w:rFonts w:ascii="Arial" w:hAnsi="Arial" w:cs="Arial"/>
+          <w:color w:val="222222"/>
+          <w:sz w:val="19"/>
+          <w:szCs w:val="19"/>
+          <w:shd w:val="clear" w:color="auto" w:fill="FFFFFF"/>
+          <w:lang w:val="en-US"/>
+        </w:rPr>
+      </w:pPr>
+      <w:r>
+        <w:rPr>
+          <w:rFonts w:ascii="Arial" w:hAnsi="Arial" w:cs="Arial"/>
+          <w:color w:val="222222"/>
+          <w:sz w:val="19"/>
+          <w:szCs w:val="19"/>
+          <w:shd w:val="clear" w:color="auto" w:fill="FFFFFF"/>
+          <w:lang w:val="en-US"/>
+        </w:rPr>
+        <w:t>1.2</w:t>
+      </w:r>
+      <w:r>
+        <w:rPr>
+          <w:rFonts w:ascii="Arial" w:hAnsi="Arial" w:cs="Arial"/>
+          <w:color w:val="222222"/>
+          <w:sz w:val="19"/>
+          <w:szCs w:val="19"/>
+          <w:shd w:val="clear" w:color="auto" w:fill="FFFFFF"/>
+          <w:lang w:val="en-US"/>
+        </w:rPr>
+        <w:tab/>
+      </w:r>
+      <w:bookmarkStart w:id="0" w:name="_GoBack"/>
+      <w:r>
+        <w:rPr>
+          <w:rFonts w:ascii="Arial" w:hAnsi="Arial" w:cs="Arial"/>
+          <w:color w:val="222222"/>
+          <w:sz w:val="19"/>
+          <w:szCs w:val="19"/>
+          <w:shd w:val="clear" w:color="auto" w:fill="FFFFFF"/>
+          <w:lang w:val="en-US"/>
+        </w:rPr>
+        <w:t>Added hint when trying to export payments without setting up the target account information.</w:t>
+      </w:r>
+      <w:r>
+        <w:rPr>
+          <w:rFonts w:ascii="Arial" w:hAnsi="Arial" w:cs="Arial"/>
+          <w:color w:val="222222"/>
+          <w:sz w:val="19"/>
+          <w:szCs w:val="19"/>
+          <w:shd w:val="clear" w:color="auto" w:fill="FFFFFF"/>
+          <w:lang w:val="en-US"/>
+        </w:rPr>
+        <w:br/>
+        <w:t>Setting SEPA sequence correctly to ONE_OFF, FIRST or RECURRING depending on payment type.</w:t>
+      </w:r>
+      <w:bookmarkEnd w:id="0"/>
+    </w:p>
+    <w:p>
+      <w:pPr>
         <w:rPr>
           <w:rFonts w:ascii="Arial" w:hAnsi="Arial" w:cs="Arial"/>
           <w:color w:val="222222"/>
@@ -458,7 +647,31 @@
           <w:shd w:val="clear" w:color="auto" w:fill="FFFFFF"/>
           <w:lang w:val="en-US"/>
         </w:rPr>
-        <w:t>Added support for WooCommerce Subscriptions</w:t>
+        <w:t xml:space="preserve">Added support for </w:t>
+      </w:r>
+      <w:proofErr w:type="spellStart"/>
+      <w:r>
+        <w:rPr>
+          <w:rFonts w:ascii="Arial" w:hAnsi="Arial" w:cs="Arial"/>
+          <w:color w:val="222222"/>
+          <w:sz w:val="19"/>
+          <w:szCs w:val="19"/>
+          <w:shd w:val="clear" w:color="auto" w:fill="FFFFFF"/>
+          <w:lang w:val="en-US"/>
+        </w:rPr>
+        <w:t>WooCommerce</w:t>
+      </w:r>
+      <w:proofErr w:type="spellEnd"/>
+      <w:r>
+        <w:rPr>
+          <w:rFonts w:ascii="Arial" w:hAnsi="Arial" w:cs="Arial"/>
+          <w:color w:val="222222"/>
+          <w:sz w:val="19"/>
+          <w:szCs w:val="19"/>
+          <w:shd w:val="clear" w:color="auto" w:fill="FFFFFF"/>
+          <w:lang w:val="en-US"/>
+        </w:rPr>
+        <w:t xml:space="preserve"> Subscriptions</w:t>
       </w:r>
       <w:r>
         <w:rPr>
@@ -470,6 +683,16 @@
           <w:lang w:val="en-US"/>
         </w:rPr>
         <w:br/>
+      </w:r>
+      <w:r>
+        <w:rPr>
+          <w:rFonts w:ascii="Arial" w:hAnsi="Arial" w:cs="Arial"/>
+          <w:color w:val="222222"/>
+          <w:sz w:val="19"/>
+          <w:szCs w:val="19"/>
+          <w:shd w:val="clear" w:color="auto" w:fill="FFFFFF"/>
+          <w:lang w:val="en-US"/>
+        </w:rPr>
         <w:t>1.0</w:t>
       </w:r>
       <w:r>
@@ -511,13 +734,7 @@
         <w:rPr>
           <w:lang w:val="en-US"/>
         </w:rPr>
-        <w:t>SEPA Direct Debit</w:t>
-      </w:r>
-      <w:r>
-        <w:rPr>
-          <w:lang w:val="en-US"/>
-        </w:rPr>
-        <w:t xml:space="preserve"> is a way to directly </w:t>
+        <w:t xml:space="preserve">SEPA Direct Debit is a way to directly </w:t>
       </w:r>
       <w:r>
         <w:rPr>
@@ -681,8 +898,16 @@
         <w:rPr>
           <w:lang w:val="en-US"/>
         </w:rPr>
-        <w:t>SEPA Payment Gateway for WooCommerce</w:t>
-      </w:r>
+        <w:t xml:space="preserve">SEPA Payment Gateway for </w:t>
+      </w:r>
+      <w:proofErr w:type="spellStart"/>
+      <w:r>
+        <w:rPr>
+          <w:lang w:val="en-US"/>
+        </w:rPr>
+        <w:t>WooCommerce</w:t>
+      </w:r>
+      <w:proofErr w:type="spellEnd"/>
       <w:r>
         <w:rPr>
           <w:lang w:val="en-US"/>
@@ -717,31 +942,8 @@
         <w:rPr>
           <w:lang w:val="en-US"/>
         </w:rPr>
-        <w:t xml:space="preserve">Every time, one of your customers chooses </w:t>
-      </w:r>
-      <w:r>
-        <w:rPr>
-          <w:lang w:val="en-US"/>
-        </w:rPr>
-        <w:t>SEPA Direct Debit</w:t>
-      </w:r>
-      <w:r>
-        <w:rPr>
-          <w:lang w:val="en-US"/>
-        </w:rPr>
-        <w:t xml:space="preserve"> as the payment method in an order, </w:t>
-      </w:r>
-      <w:r>
-        <w:rPr>
-          <w:lang w:val="en-US"/>
-        </w:rPr>
-        <w:t>SEPA Payment Gateway</w:t>
-      </w:r>
-      <w:r>
-        <w:rPr>
-          <w:lang w:val="en-US"/>
-        </w:rPr>
-        <w:t xml:space="preserve"> creates a </w:t>
+        <w:lastRenderedPageBreak/>
+        <w:t xml:space="preserve">Every time, one of your customers chooses SEPA Direct Debit as the payment method in an order, SEPA Payment Gateway creates a </w:t>
       </w:r>
       <w:r>
         <w:rPr>
@@ -772,7 +974,6 @@
         <w:rPr>
           <w:lang w:val="en-US"/>
         </w:rPr>
-        <w:lastRenderedPageBreak/>
         <w:t xml:space="preserve">You can now </w:t>
       </w:r>
       <w:r>
@@ -780,7 +981,23 @@
           <w:b/>
           <w:lang w:val="en-US"/>
         </w:rPr>
-        <w:t>login to the Wordpress Admin backend</w:t>
+        <w:t xml:space="preserve">login to the </w:t>
+      </w:r>
+      <w:proofErr w:type="spellStart"/>
+      <w:r>
+        <w:rPr>
+          <w:b/>
+          <w:lang w:val="en-US"/>
+        </w:rPr>
+        <w:t>Wordpress</w:t>
+      </w:r>
+      <w:proofErr w:type="spellEnd"/>
+      <w:r>
+        <w:rPr>
+          <w:b/>
+          <w:lang w:val="en-US"/>
+        </w:rPr>
+        <w:t xml:space="preserve"> Admin backend</w:t>
       </w:r>
       <w:r>
         <w:rPr>
@@ -855,7 +1072,21 @@
         <w:rPr>
           <w:lang w:val="en-US"/>
         </w:rPr>
-        <w:t>, then manually set the corresponding order to “Processing” in the WooCommerce backend.</w:t>
+        <w:t xml:space="preserve">, then manually set the corresponding order to “Processing” in the </w:t>
+      </w:r>
+      <w:proofErr w:type="spellStart"/>
+      <w:r>
+        <w:rPr>
+          <w:lang w:val="en-US"/>
+        </w:rPr>
+        <w:t>WooCommerce</w:t>
+      </w:r>
+      <w:proofErr w:type="spellEnd"/>
+      <w:r>
+        <w:rPr>
+          <w:lang w:val="en-US"/>
+        </w:rPr>
+        <w:t xml:space="preserve"> backend.</w:t>
       </w:r>
     </w:p>
     <w:p>
@@ -865,30 +1096,74 @@
           <w:lang w:val="en-US"/>
         </w:rPr>
       </w:pPr>
-      <w:r>
-        <w:rPr>
-          <w:lang w:val="en-US"/>
-        </w:rPr>
-        <w:t>WooCommerce Integration</w:t>
-      </w:r>
-    </w:p>
-    <w:p>
-      <w:pPr>
-        <w:rPr>
-          <w:lang w:val="en-US"/>
-        </w:rPr>
-      </w:pPr>
-      <w:r>
-        <w:rPr>
-          <w:lang w:val="en-US"/>
-        </w:rPr>
-        <w:t>SEPA Payment Gateway for WooCommerce</w:t>
-      </w:r>
-      <w:r>
-        <w:rPr>
-          <w:lang w:val="en-US"/>
-        </w:rPr>
-        <w:t xml:space="preserve"> integrates with WooCommerce and WooCommerce Subscriptions in the following ways:</w:t>
+      <w:proofErr w:type="spellStart"/>
+      <w:r>
+        <w:rPr>
+          <w:lang w:val="en-US"/>
+        </w:rPr>
+        <w:t>WooCommerce</w:t>
+      </w:r>
+      <w:proofErr w:type="spellEnd"/>
+      <w:r>
+        <w:rPr>
+          <w:lang w:val="en-US"/>
+        </w:rPr>
+        <w:t xml:space="preserve"> Integration</w:t>
+      </w:r>
+    </w:p>
+    <w:p>
+      <w:pPr>
+        <w:rPr>
+          <w:lang w:val="en-US"/>
+        </w:rPr>
+      </w:pPr>
+      <w:r>
+        <w:rPr>
+          <w:lang w:val="en-US"/>
+        </w:rPr>
+        <w:t xml:space="preserve">SEPA Payment Gateway for </w:t>
+      </w:r>
+      <w:proofErr w:type="spellStart"/>
+      <w:r>
+        <w:rPr>
+          <w:lang w:val="en-US"/>
+        </w:rPr>
+        <w:t>WooCommerce</w:t>
+      </w:r>
+      <w:proofErr w:type="spellEnd"/>
+      <w:r>
+        <w:rPr>
+          <w:lang w:val="en-US"/>
+        </w:rPr>
+        <w:t xml:space="preserve"> integrates with </w:t>
+      </w:r>
+      <w:proofErr w:type="spellStart"/>
+      <w:r>
+        <w:rPr>
+          <w:lang w:val="en-US"/>
+        </w:rPr>
+        <w:t>WooCommerce</w:t>
+      </w:r>
+      <w:proofErr w:type="spellEnd"/>
+      <w:r>
+        <w:rPr>
+          <w:lang w:val="en-US"/>
+        </w:rPr>
+        <w:t xml:space="preserve"> and </w:t>
+      </w:r>
+      <w:proofErr w:type="spellStart"/>
+      <w:r>
+        <w:rPr>
+          <w:lang w:val="en-US"/>
+        </w:rPr>
+        <w:t>WooCommerce</w:t>
+      </w:r>
+      <w:proofErr w:type="spellEnd"/>
+      <w:r>
+        <w:rPr>
+          <w:lang w:val="en-US"/>
+        </w:rPr>
+        <w:t xml:space="preserve"> Subscriptions in the following ways:</w:t>
       </w:r>
     </w:p>
     <w:p>
@@ -908,12 +1183,21 @@
         </w:rPr>
         <w:t xml:space="preserve">Adds a new payment gateway that can be configured in the </w:t>
       </w:r>
+      <w:proofErr w:type="spellStart"/>
       <w:r>
         <w:rPr>
           <w:b/>
           <w:lang w:val="en-US"/>
         </w:rPr>
-        <w:t>WooCommerce Settings</w:t>
+        <w:t>WooCommerce</w:t>
+      </w:r>
+      <w:proofErr w:type="spellEnd"/>
+      <w:r>
+        <w:rPr>
+          <w:b/>
+          <w:lang w:val="en-US"/>
+        </w:rPr>
+        <w:t xml:space="preserve"> Settings</w:t>
       </w:r>
       <w:r>
         <w:rPr>
@@ -1012,7 +1296,21 @@
         <w:rPr>
           <w:lang w:val="en-US"/>
         </w:rPr>
-        <w:t xml:space="preserve"> processed by WooCommerce Subscriptions.</w:t>
+        <w:t xml:space="preserve"> processed by </w:t>
+      </w:r>
+      <w:proofErr w:type="spellStart"/>
+      <w:r>
+        <w:rPr>
+          <w:lang w:val="en-US"/>
+        </w:rPr>
+        <w:t>WooCommerce</w:t>
+      </w:r>
+      <w:proofErr w:type="spellEnd"/>
+      <w:r>
+        <w:rPr>
+          <w:lang w:val="en-US"/>
+        </w:rPr>
+        <w:t xml:space="preserve"> Subscriptions.</w:t>
       </w:r>
     </w:p>
     <w:p>
@@ -1030,7 +1328,21 @@
         <w:rPr>
           <w:lang w:val="en-US"/>
         </w:rPr>
-        <w:t xml:space="preserve">Adds a new page in the WooCommerce admin backend </w:t>
+        <w:t xml:space="preserve">Adds a new page in the </w:t>
+      </w:r>
+      <w:proofErr w:type="spellStart"/>
+      <w:r>
+        <w:rPr>
+          <w:lang w:val="en-US"/>
+        </w:rPr>
+        <w:t>WooCommerce</w:t>
+      </w:r>
+      <w:proofErr w:type="spellEnd"/>
+      <w:r>
+        <w:rPr>
+          <w:lang w:val="en-US"/>
+        </w:rPr>
+        <w:t xml:space="preserve"> admin backend </w:t>
       </w:r>
       <w:r>
         <w:rPr>
@@ -1103,7 +1415,21 @@
         <w:rPr>
           <w:lang w:val="en-US"/>
         </w:rPr>
-        <w:t xml:space="preserve">For the initial checkout or an order that contains any number of subscription and non-subscription items, SEPA Payment Gateway for WooCommerce </w:t>
+        <w:t xml:space="preserve">For the initial checkout or an order that contains any number of subscription and non-subscription items, SEPA Payment Gateway for </w:t>
+      </w:r>
+      <w:proofErr w:type="spellStart"/>
+      <w:r>
+        <w:rPr>
+          <w:lang w:val="en-US"/>
+        </w:rPr>
+        <w:t>WooCommerce</w:t>
+      </w:r>
+      <w:proofErr w:type="spellEnd"/>
+      <w:r>
+        <w:rPr>
+          <w:lang w:val="en-US"/>
+        </w:rPr>
+        <w:t xml:space="preserve"> </w:t>
       </w:r>
       <w:r>
         <w:rPr>
@@ -1402,31 +1728,61 @@
           <w:lang w:val="en-US"/>
         </w:rPr>
       </w:pPr>
-      <w:r>
-        <w:rPr>
-          <w:lang w:val="en-US"/>
-        </w:rPr>
-        <w:t>WooCommerce Subscription renewal orders</w:t>
-      </w:r>
-    </w:p>
-    <w:p>
-      <w:pPr>
-        <w:rPr>
-          <w:lang w:val="en-US"/>
-        </w:rPr>
-      </w:pPr>
-      <w:r>
-        <w:rPr>
-          <w:lang w:val="en-US"/>
-        </w:rPr>
-        <w:t xml:space="preserve">For manual and automatic renewal orders created by WooCommerce Subscriptions, when a subscription is renewed, </w:t>
-      </w:r>
-      <w:r>
-        <w:rPr>
-          <w:lang w:val="en-US"/>
-        </w:rPr>
-        <w:t>SEPA Payment Gateway for WooCommerce</w:t>
-      </w:r>
+      <w:proofErr w:type="spellStart"/>
+      <w:r>
+        <w:rPr>
+          <w:lang w:val="en-US"/>
+        </w:rPr>
+        <w:t>WooCommerce</w:t>
+      </w:r>
+      <w:proofErr w:type="spellEnd"/>
+      <w:r>
+        <w:rPr>
+          <w:lang w:val="en-US"/>
+        </w:rPr>
+        <w:t xml:space="preserve"> Subscription renewal orders</w:t>
+      </w:r>
+    </w:p>
+    <w:p>
+      <w:pPr>
+        <w:rPr>
+          <w:lang w:val="en-US"/>
+        </w:rPr>
+      </w:pPr>
+      <w:r>
+        <w:rPr>
+          <w:lang w:val="en-US"/>
+        </w:rPr>
+        <w:t xml:space="preserve">For manual and automatic renewal orders created by </w:t>
+      </w:r>
+      <w:proofErr w:type="spellStart"/>
+      <w:r>
+        <w:rPr>
+          <w:lang w:val="en-US"/>
+        </w:rPr>
+        <w:t>WooCommerce</w:t>
+      </w:r>
+      <w:proofErr w:type="spellEnd"/>
+      <w:r>
+        <w:rPr>
+          <w:lang w:val="en-US"/>
+        </w:rPr>
+        <w:t xml:space="preserve"> Subscriptions, when a subscription is renewed, </w:t>
+      </w:r>
+      <w:r>
+        <w:rPr>
+          <w:lang w:val="en-US"/>
+        </w:rPr>
+        <w:t xml:space="preserve">SEPA Payment Gateway for </w:t>
+      </w:r>
+      <w:proofErr w:type="spellStart"/>
+      <w:r>
+        <w:rPr>
+          <w:lang w:val="en-US"/>
+        </w:rPr>
+        <w:t>WooCommerce</w:t>
+      </w:r>
+      <w:proofErr w:type="spellEnd"/>
       <w:r>
         <w:rPr>
           <w:lang w:val="en-US"/>
@@ -1556,8 +1912,6 @@
         </w:rPr>
         <w:br w:type="page"/>
       </w:r>
-      <w:bookmarkStart w:id="0" w:name="_GoBack"/>
-      <w:bookmarkEnd w:id="0"/>
       <w:r>
         <w:rPr>
           <w:shd w:val="clear" w:color="auto" w:fill="FFFFFF"/>
@@ -1592,7 +1946,55 @@
           <w:shd w:val="clear" w:color="auto" w:fill="FFFFFF"/>
           <w:lang w:val="en-US"/>
         </w:rPr>
-        <w:t>Copy all content in the folder ‘sepa-direct-debit’ into your wp-content/plugin</w:t>
+        <w:t>Copy all content in the folder ‘</w:t>
+      </w:r>
+      <w:proofErr w:type="spellStart"/>
+      <w:r>
+        <w:rPr>
+          <w:rFonts w:ascii="Arial" w:hAnsi="Arial" w:cs="Arial"/>
+          <w:color w:val="222222"/>
+          <w:sz w:val="19"/>
+          <w:szCs w:val="19"/>
+          <w:shd w:val="clear" w:color="auto" w:fill="FFFFFF"/>
+          <w:lang w:val="en-US"/>
+        </w:rPr>
+        <w:t>sepa</w:t>
+      </w:r>
+      <w:proofErr w:type="spellEnd"/>
+      <w:r>
+        <w:rPr>
+          <w:rFonts w:ascii="Arial" w:hAnsi="Arial" w:cs="Arial"/>
+          <w:color w:val="222222"/>
+          <w:sz w:val="19"/>
+          <w:szCs w:val="19"/>
+          <w:shd w:val="clear" w:color="auto" w:fill="FFFFFF"/>
+          <w:lang w:val="en-US"/>
+        </w:rPr>
+        <w:t xml:space="preserve">-direct-debit’ into your </w:t>
+      </w:r>
+      <w:proofErr w:type="spellStart"/>
+      <w:r>
+        <w:rPr>
+          <w:rFonts w:ascii="Arial" w:hAnsi="Arial" w:cs="Arial"/>
+          <w:color w:val="222222"/>
+          <w:sz w:val="19"/>
+          <w:szCs w:val="19"/>
+          <w:shd w:val="clear" w:color="auto" w:fill="FFFFFF"/>
+          <w:lang w:val="en-US"/>
+        </w:rPr>
+        <w:t>wp</w:t>
+      </w:r>
+      <w:proofErr w:type="spellEnd"/>
+      <w:r>
+        <w:rPr>
+          <w:rFonts w:ascii="Arial" w:hAnsi="Arial" w:cs="Arial"/>
+          <w:color w:val="222222"/>
+          <w:sz w:val="19"/>
+          <w:szCs w:val="19"/>
+          <w:shd w:val="clear" w:color="auto" w:fill="FFFFFF"/>
+          <w:lang w:val="en-US"/>
+        </w:rPr>
+        <w:t>-content/plugin</w:t>
       </w:r>
       <w:r>
         <w:rPr>
@@ -1614,7 +2016,31 @@
           <w:shd w:val="clear" w:color="auto" w:fill="FFFFFF"/>
           <w:lang w:val="en-US"/>
         </w:rPr>
-        <w:t xml:space="preserve"> folder in your wordpress installation.</w:t>
+        <w:t xml:space="preserve"> folder in your </w:t>
+      </w:r>
+      <w:proofErr w:type="spellStart"/>
+      <w:r>
+        <w:rPr>
+          <w:rFonts w:ascii="Arial" w:hAnsi="Arial" w:cs="Arial"/>
+          <w:color w:val="222222"/>
+          <w:sz w:val="19"/>
+          <w:szCs w:val="19"/>
+          <w:shd w:val="clear" w:color="auto" w:fill="FFFFFF"/>
+          <w:lang w:val="en-US"/>
+        </w:rPr>
+        <w:t>wordpress</w:t>
+      </w:r>
+      <w:proofErr w:type="spellEnd"/>
+      <w:r>
+        <w:rPr>
+          <w:rFonts w:ascii="Arial" w:hAnsi="Arial" w:cs="Arial"/>
+          <w:color w:val="222222"/>
+          <w:sz w:val="19"/>
+          <w:szCs w:val="19"/>
+          <w:shd w:val="clear" w:color="auto" w:fill="FFFFFF"/>
+          <w:lang w:val="en-US"/>
+        </w:rPr>
+        <w:t xml:space="preserve"> installation.</w:t>
       </w:r>
     </w:p>
     <w:p>
@@ -1642,7 +2068,31 @@
           <w:shd w:val="clear" w:color="auto" w:fill="FFFFFF"/>
           <w:lang w:val="en-US"/>
         </w:rPr>
-        <w:t>Activate the plugin in the wordpress admin backend (Menu “Plugins”):</w:t>
+        <w:t xml:space="preserve">Activate the plugin in the </w:t>
+      </w:r>
+      <w:proofErr w:type="spellStart"/>
+      <w:r>
+        <w:rPr>
+          <w:rFonts w:ascii="Arial" w:hAnsi="Arial" w:cs="Arial"/>
+          <w:color w:val="222222"/>
+          <w:sz w:val="19"/>
+          <w:szCs w:val="19"/>
+          <w:shd w:val="clear" w:color="auto" w:fill="FFFFFF"/>
+          <w:lang w:val="en-US"/>
+        </w:rPr>
+        <w:t>wordpress</w:t>
+      </w:r>
+      <w:proofErr w:type="spellEnd"/>
+      <w:r>
+        <w:rPr>
+          <w:rFonts w:ascii="Arial" w:hAnsi="Arial" w:cs="Arial"/>
+          <w:color w:val="222222"/>
+          <w:sz w:val="19"/>
+          <w:szCs w:val="19"/>
+          <w:shd w:val="clear" w:color="auto" w:fill="FFFFFF"/>
+          <w:lang w:val="en-US"/>
+        </w:rPr>
+        <w:t xml:space="preserve"> admin backend (Menu “Plugins”):</w:t>
       </w:r>
       <w:r>
         <w:rPr>
@@ -1722,7 +2172,31 @@
           <w:shd w:val="clear" w:color="auto" w:fill="FFFFFF"/>
           <w:lang w:val="en-US"/>
         </w:rPr>
-        <w:t>Navigate to the “WooCommerce/Settings” menu and select the “Checkout” Tab. Finally, click on the “SEPA Direct Debit” link at the top.</w:t>
+        <w:t>Navigate to the “</w:t>
+      </w:r>
+      <w:proofErr w:type="spellStart"/>
+      <w:r>
+        <w:rPr>
+          <w:rFonts w:ascii="Arial" w:hAnsi="Arial" w:cs="Arial"/>
+          <w:color w:val="222222"/>
+          <w:sz w:val="19"/>
+          <w:szCs w:val="19"/>
+          <w:shd w:val="clear" w:color="auto" w:fill="FFFFFF"/>
+          <w:lang w:val="en-US"/>
+        </w:rPr>
+        <w:t>WooCommerce</w:t>
+      </w:r>
+      <w:proofErr w:type="spellEnd"/>
+      <w:r>
+        <w:rPr>
+          <w:rFonts w:ascii="Arial" w:hAnsi="Arial" w:cs="Arial"/>
+          <w:color w:val="222222"/>
+          <w:sz w:val="19"/>
+          <w:szCs w:val="19"/>
+          <w:shd w:val="clear" w:color="auto" w:fill="FFFFFF"/>
+          <w:lang w:val="en-US"/>
+        </w:rPr>
+        <w:t>/Settings” menu and select the “Checkout” Tab. Finally, click on the “SEPA Direct Debit” link at the top.</w:t>
       </w:r>
     </w:p>
     <w:p>
@@ -2089,7 +2563,23 @@
           <w:shd w:val="clear" w:color="auto" w:fill="FFFFFF"/>
           <w:lang w:val="en-US"/>
         </w:rPr>
-        <w:t>In case the checkout form is submitted regardless, error messages will be shown alongside other WooCommerce messages:</w:t>
+        <w:t xml:space="preserve">In case the checkout form is submitted regardless, error messages will be shown alongside other </w:t>
+      </w:r>
+      <w:proofErr w:type="spellStart"/>
+      <w:r>
+        <w:rPr>
+          <w:shd w:val="clear" w:color="auto" w:fill="FFFFFF"/>
+          <w:lang w:val="en-US"/>
+        </w:rPr>
+        <w:t>WooCommerce</w:t>
+      </w:r>
+      <w:proofErr w:type="spellEnd"/>
+      <w:r>
+        <w:rPr>
+          <w:shd w:val="clear" w:color="auto" w:fill="FFFFFF"/>
+          <w:lang w:val="en-US"/>
+        </w:rPr>
+        <w:t xml:space="preserve"> messages:</w:t>
       </w:r>
     </w:p>
     <w:p>
@@ -2201,13 +2691,41 @@
         <w:rPr>
           <w:lang w:val="en-US"/>
         </w:rPr>
-        <w:t>After the checkout is complete, the payment will show up in the “WooCommerce/ SEPA XML”</w:t>
-      </w:r>
-      <w:r>
-        <w:rPr>
-          <w:lang w:val="en-US"/>
-        </w:rPr>
-        <w:t>-menu in the admin backend. Click on the Order number in the first column to navigate to the WooCommerce order view.</w:t>
+        <w:t>After the checkout is complete, the payment will show up in the “</w:t>
+      </w:r>
+      <w:proofErr w:type="spellStart"/>
+      <w:r>
+        <w:rPr>
+          <w:lang w:val="en-US"/>
+        </w:rPr>
+        <w:t>WooCommerce</w:t>
+      </w:r>
+      <w:proofErr w:type="spellEnd"/>
+      <w:r>
+        <w:rPr>
+          <w:lang w:val="en-US"/>
+        </w:rPr>
+        <w:t>/ SEPA XML”</w:t>
+      </w:r>
+      <w:r>
+        <w:rPr>
+          <w:lang w:val="en-US"/>
+        </w:rPr>
+        <w:t xml:space="preserve">-menu in the admin backend. Click on the Order number in the first column to navigate to the </w:t>
+      </w:r>
+      <w:proofErr w:type="spellStart"/>
+      <w:r>
+        <w:rPr>
+          <w:lang w:val="en-US"/>
+        </w:rPr>
+        <w:t>WooCommerce</w:t>
+      </w:r>
+      <w:proofErr w:type="spellEnd"/>
+      <w:r>
+        <w:rPr>
+          <w:lang w:val="en-US"/>
+        </w:rPr>
+        <w:t xml:space="preserve"> order view.</w:t>
       </w:r>
     </w:p>
     <w:p>
@@ -2437,8 +2955,16 @@
         <w:rPr>
           <w:lang w:val="en-US"/>
         </w:rPr>
-        <w:t>“Save link as…”:</w:t>
-      </w:r>
+        <w:t>“Save link as…</w:t>
+      </w:r>
+      <w:proofErr w:type="gramStart"/>
+      <w:r>
+        <w:rPr>
+          <w:lang w:val="en-US"/>
+        </w:rPr>
+        <w:t>”:</w:t>
+      </w:r>
+      <w:proofErr w:type="gramEnd"/>
     </w:p>
     <w:p>
       <w:pPr>

</xml_diff>

<commit_message>
- set version to 1.3
</commit_message>
<xml_diff>
--- a/assets/SEPA Payment Gateway for WooCommerce.docx
+++ b/assets/SEPA Payment Gateway for WooCommerce.docx
@@ -15,62 +15,29 @@
           <w:shd w:val="clear" w:color="auto" w:fill="FFFFFF"/>
           <w:lang w:val="en-US"/>
         </w:rPr>
-        <w:t xml:space="preserve">SEPA Payment Gateway for </w:t>
-      </w:r>
-      <w:proofErr w:type="spellStart"/>
-      <w:r>
-        <w:rPr>
-          <w:shd w:val="clear" w:color="auto" w:fill="FFFFFF"/>
-          <w:lang w:val="en-US"/>
-        </w:rPr>
-        <w:t>WooCommerce</w:t>
-      </w:r>
-      <w:proofErr w:type="spellEnd"/>
-    </w:p>
-    <w:p>
-      <w:pPr>
-        <w:rPr>
-          <w:rFonts w:ascii="Arial" w:hAnsi="Arial" w:cs="Arial"/>
-          <w:color w:val="222222"/>
-          <w:sz w:val="19"/>
-          <w:szCs w:val="19"/>
-          <w:lang w:val="en-US"/>
-        </w:rPr>
-      </w:pPr>
-      <w:r>
-        <w:rPr>
-          <w:rFonts w:ascii="Arial" w:hAnsi="Arial" w:cs="Arial"/>
-          <w:color w:val="222222"/>
-          <w:sz w:val="19"/>
-          <w:szCs w:val="19"/>
-          <w:shd w:val="clear" w:color="auto" w:fill="FFFFFF"/>
-          <w:lang w:val="en-US"/>
-        </w:rPr>
-        <w:t xml:space="preserve">Seamlessly adds SEPA Direct Debit support to </w:t>
-      </w:r>
-      <w:proofErr w:type="spellStart"/>
-      <w:r>
-        <w:rPr>
-          <w:rFonts w:ascii="Arial" w:hAnsi="Arial" w:cs="Arial"/>
-          <w:color w:val="222222"/>
-          <w:sz w:val="19"/>
-          <w:szCs w:val="19"/>
-          <w:shd w:val="clear" w:color="auto" w:fill="FFFFFF"/>
-          <w:lang w:val="en-US"/>
-        </w:rPr>
-        <w:t>WooCommerce</w:t>
-      </w:r>
-      <w:proofErr w:type="spellEnd"/>
-      <w:r>
-        <w:rPr>
-          <w:rFonts w:ascii="Arial" w:hAnsi="Arial" w:cs="Arial"/>
-          <w:color w:val="222222"/>
-          <w:sz w:val="19"/>
-          <w:szCs w:val="19"/>
-          <w:shd w:val="clear" w:color="auto" w:fill="FFFFFF"/>
-          <w:lang w:val="en-US"/>
-        </w:rPr>
-        <w:t>. Easily collect IBAN and BIC of your customers during checkout and export SEPA-XML-files ready for upload to your bank.</w:t>
+        <w:t>SEPA Payment Gateway for WooCommerce</w:t>
+      </w:r>
+    </w:p>
+    <w:p>
+      <w:pPr>
+        <w:rPr>
+          <w:rFonts w:ascii="Arial" w:hAnsi="Arial" w:cs="Arial"/>
+          <w:color w:val="222222"/>
+          <w:sz w:val="19"/>
+          <w:szCs w:val="19"/>
+          <w:lang w:val="en-US"/>
+        </w:rPr>
+      </w:pPr>
+      <w:r>
+        <w:rPr>
+          <w:rFonts w:ascii="Arial" w:hAnsi="Arial" w:cs="Arial"/>
+          <w:color w:val="222222"/>
+          <w:sz w:val="19"/>
+          <w:szCs w:val="19"/>
+          <w:shd w:val="clear" w:color="auto" w:fill="FFFFFF"/>
+          <w:lang w:val="en-US"/>
+        </w:rPr>
+        <w:t>Seamlessly adds SEPA Direct Debit support to WooCommerce. Easily collect IBAN and BIC of your customers during checkout and export SEPA-XML-files ready for upload to your bank.</w:t>
       </w:r>
     </w:p>
     <w:p>
@@ -186,31 +153,7 @@
           <w:shd w:val="clear" w:color="auto" w:fill="FFFFFF"/>
           <w:lang w:val="en-US"/>
         </w:rPr>
-        <w:t xml:space="preserve">utomatic </w:t>
-      </w:r>
-      <w:proofErr w:type="spellStart"/>
-      <w:r>
-        <w:rPr>
-          <w:rFonts w:ascii="Arial" w:hAnsi="Arial" w:cs="Arial"/>
-          <w:color w:val="222222"/>
-          <w:sz w:val="19"/>
-          <w:szCs w:val="19"/>
-          <w:shd w:val="clear" w:color="auto" w:fill="FFFFFF"/>
-          <w:lang w:val="en-US"/>
-        </w:rPr>
-        <w:t>Umlaute</w:t>
-      </w:r>
-      <w:proofErr w:type="spellEnd"/>
-      <w:r>
-        <w:rPr>
-          <w:rFonts w:ascii="Arial" w:hAnsi="Arial" w:cs="Arial"/>
-          <w:color w:val="222222"/>
-          <w:sz w:val="19"/>
-          <w:szCs w:val="19"/>
-          <w:shd w:val="clear" w:color="auto" w:fill="FFFFFF"/>
-          <w:lang w:val="en-US"/>
-        </w:rPr>
-        <w:t>-transformation.</w:t>
+        <w:t>utomatic Umlaute-transformation.</w:t>
       </w:r>
     </w:p>
     <w:p>
@@ -377,31 +320,7 @@
           <w:shd w:val="clear" w:color="auto" w:fill="FFFFFF"/>
           <w:lang w:val="en-US"/>
         </w:rPr>
-        <w:t xml:space="preserve">Supports </w:t>
-      </w:r>
-      <w:proofErr w:type="spellStart"/>
-      <w:r>
-        <w:rPr>
-          <w:rFonts w:ascii="Arial" w:hAnsi="Arial" w:cs="Arial"/>
-          <w:color w:val="222222"/>
-          <w:sz w:val="19"/>
-          <w:szCs w:val="19"/>
-          <w:shd w:val="clear" w:color="auto" w:fill="FFFFFF"/>
-          <w:lang w:val="en-US"/>
-        </w:rPr>
-        <w:t>WooCommerce</w:t>
-      </w:r>
-      <w:proofErr w:type="spellEnd"/>
-      <w:r>
-        <w:rPr>
-          <w:rFonts w:ascii="Arial" w:hAnsi="Arial" w:cs="Arial"/>
-          <w:color w:val="222222"/>
-          <w:sz w:val="19"/>
-          <w:szCs w:val="19"/>
-          <w:shd w:val="clear" w:color="auto" w:fill="FFFFFF"/>
-          <w:lang w:val="en-US"/>
-        </w:rPr>
-        <w:t xml:space="preserve"> Subscriptions.</w:t>
+        <w:t>Supports WooCommerce Subscriptions.</w:t>
       </w:r>
     </w:p>
     <w:p>
@@ -440,55 +359,7 @@
           <w:shd w:val="clear" w:color="auto" w:fill="FFFFFF"/>
           <w:lang w:val="en-US"/>
         </w:rPr>
-        <w:t xml:space="preserve">Contains the </w:t>
-      </w:r>
-      <w:proofErr w:type="spellStart"/>
-      <w:r>
-        <w:rPr>
-          <w:rFonts w:ascii="Arial" w:hAnsi="Arial" w:cs="Arial"/>
-          <w:color w:val="222222"/>
-          <w:sz w:val="19"/>
-          <w:szCs w:val="19"/>
-          <w:shd w:val="clear" w:color="auto" w:fill="FFFFFF"/>
-          <w:lang w:val="en-US"/>
-        </w:rPr>
-        <w:t>php</w:t>
-      </w:r>
-      <w:proofErr w:type="spellEnd"/>
-      <w:r>
-        <w:rPr>
-          <w:rFonts w:ascii="Arial" w:hAnsi="Arial" w:cs="Arial"/>
-          <w:color w:val="222222"/>
-          <w:sz w:val="19"/>
-          <w:szCs w:val="19"/>
-          <w:shd w:val="clear" w:color="auto" w:fill="FFFFFF"/>
-          <w:lang w:val="en-US"/>
-        </w:rPr>
-        <w:t>-</w:t>
-      </w:r>
-      <w:proofErr w:type="spellStart"/>
-      <w:r>
-        <w:rPr>
-          <w:rFonts w:ascii="Arial" w:hAnsi="Arial" w:cs="Arial"/>
-          <w:color w:val="222222"/>
-          <w:sz w:val="19"/>
-          <w:szCs w:val="19"/>
-          <w:shd w:val="clear" w:color="auto" w:fill="FFFFFF"/>
-          <w:lang w:val="en-US"/>
-        </w:rPr>
-        <w:t>sepa</w:t>
-      </w:r>
-      <w:proofErr w:type="spellEnd"/>
-      <w:r>
-        <w:rPr>
-          <w:rFonts w:ascii="Arial" w:hAnsi="Arial" w:cs="Arial"/>
-          <w:color w:val="222222"/>
-          <w:sz w:val="19"/>
-          <w:szCs w:val="19"/>
-          <w:shd w:val="clear" w:color="auto" w:fill="FFFFFF"/>
-          <w:lang w:val="en-US"/>
-        </w:rPr>
-        <w:t xml:space="preserve">-xml library, licensed under the LGPL: </w:t>
+        <w:t xml:space="preserve">Contains the php-sepa-xml library, licensed under the LGPL: </w:t>
       </w:r>
       <w:hyperlink r:id="rId5" w:history="1">
         <w:r>
@@ -547,22 +418,42 @@
     </w:p>
     <w:p>
       <w:pPr>
-        <w:ind w:left="705" w:hanging="705"/>
-        <w:rPr>
-          <w:rFonts w:ascii="Arial" w:hAnsi="Arial" w:cs="Arial"/>
-          <w:color w:val="222222"/>
-          <w:sz w:val="19"/>
-          <w:szCs w:val="19"/>
-          <w:shd w:val="clear" w:color="auto" w:fill="FFFFFF"/>
-          <w:lang w:val="en-US"/>
-        </w:rPr>
-      </w:pPr>
-      <w:r>
-        <w:rPr>
-          <w:rFonts w:ascii="Arial" w:hAnsi="Arial" w:cs="Arial"/>
-          <w:color w:val="222222"/>
-          <w:sz w:val="19"/>
-          <w:szCs w:val="19"/>
+        <w:rPr>
+          <w:lang w:val="en-US"/>
+        </w:rPr>
+      </w:pPr>
+      <w:r>
+        <w:rPr>
+          <w:lang w:val="en-US"/>
+        </w:rPr>
+        <w:t>1.3</w:t>
+      </w:r>
+      <w:r>
+        <w:rPr>
+          <w:lang w:val="en-US"/>
+        </w:rPr>
+        <w:tab/>
+        <w:t>Fixed incompatibility with WooCommerce Stripe g</w:t>
+      </w:r>
+      <w:bookmarkStart w:id="0" w:name="_GoBack"/>
+      <w:bookmarkEnd w:id="0"/>
+      <w:r>
+        <w:rPr>
+          <w:lang w:val="en-US"/>
+        </w:rPr>
+        <w:t>ateway.</w:t>
+      </w:r>
+    </w:p>
+    <w:p>
+      <w:pPr>
+        <w:ind w:left="709" w:hanging="709"/>
+        <w:rPr>
+          <w:shd w:val="clear" w:color="auto" w:fill="FFFFFF"/>
+          <w:lang w:val="en-US"/>
+        </w:rPr>
+      </w:pPr>
+      <w:r>
+        <w:rPr>
           <w:shd w:val="clear" w:color="auto" w:fill="FFFFFF"/>
           <w:lang w:val="en-US"/>
         </w:rPr>
@@ -570,58 +461,30 @@
       </w:r>
       <w:r>
         <w:rPr>
-          <w:rFonts w:ascii="Arial" w:hAnsi="Arial" w:cs="Arial"/>
-          <w:color w:val="222222"/>
-          <w:sz w:val="19"/>
-          <w:szCs w:val="19"/>
           <w:shd w:val="clear" w:color="auto" w:fill="FFFFFF"/>
           <w:lang w:val="en-US"/>
         </w:rPr>
         <w:tab/>
-      </w:r>
-      <w:bookmarkStart w:id="0" w:name="_GoBack"/>
-      <w:r>
-        <w:rPr>
-          <w:rFonts w:ascii="Arial" w:hAnsi="Arial" w:cs="Arial"/>
-          <w:color w:val="222222"/>
-          <w:sz w:val="19"/>
-          <w:szCs w:val="19"/>
-          <w:shd w:val="clear" w:color="auto" w:fill="FFFFFF"/>
-          <w:lang w:val="en-US"/>
-        </w:rPr>
         <w:t>Added hint when trying to export payments without setting up the target account information.</w:t>
       </w:r>
       <w:r>
         <w:rPr>
-          <w:rFonts w:ascii="Arial" w:hAnsi="Arial" w:cs="Arial"/>
-          <w:color w:val="222222"/>
-          <w:sz w:val="19"/>
-          <w:szCs w:val="19"/>
           <w:shd w:val="clear" w:color="auto" w:fill="FFFFFF"/>
           <w:lang w:val="en-US"/>
         </w:rPr>
         <w:br/>
         <w:t>Setting SEPA sequence correctly to ONE_OFF, FIRST or RECURRING depending on payment type.</w:t>
       </w:r>
-      <w:bookmarkEnd w:id="0"/>
-    </w:p>
-    <w:p>
-      <w:pPr>
-        <w:rPr>
-          <w:rFonts w:ascii="Arial" w:hAnsi="Arial" w:cs="Arial"/>
-          <w:color w:val="222222"/>
-          <w:sz w:val="19"/>
-          <w:szCs w:val="19"/>
-          <w:shd w:val="clear" w:color="auto" w:fill="FFFFFF"/>
-          <w:lang w:val="en-US"/>
-        </w:rPr>
-      </w:pPr>
-      <w:r>
-        <w:rPr>
-          <w:rFonts w:ascii="Arial" w:hAnsi="Arial" w:cs="Arial"/>
-          <w:color w:val="222222"/>
-          <w:sz w:val="19"/>
-          <w:szCs w:val="19"/>
+    </w:p>
+    <w:p>
+      <w:pPr>
+        <w:rPr>
+          <w:shd w:val="clear" w:color="auto" w:fill="FFFFFF"/>
+          <w:lang w:val="en-US"/>
+        </w:rPr>
+      </w:pPr>
+      <w:r>
+        <w:rPr>
           <w:shd w:val="clear" w:color="auto" w:fill="FFFFFF"/>
           <w:lang w:val="en-US"/>
         </w:rPr>
@@ -629,10 +492,6 @@
       </w:r>
       <w:r>
         <w:rPr>
-          <w:rFonts w:ascii="Arial" w:hAnsi="Arial" w:cs="Arial"/>
-          <w:color w:val="222222"/>
-          <w:sz w:val="19"/>
-          <w:szCs w:val="19"/>
           <w:shd w:val="clear" w:color="auto" w:fill="FFFFFF"/>
           <w:lang w:val="en-US"/>
         </w:rPr>
@@ -640,45 +499,13 @@
       </w:r>
       <w:r>
         <w:rPr>
-          <w:rFonts w:ascii="Arial" w:hAnsi="Arial" w:cs="Arial"/>
-          <w:color w:val="222222"/>
-          <w:sz w:val="19"/>
-          <w:szCs w:val="19"/>
-          <w:shd w:val="clear" w:color="auto" w:fill="FFFFFF"/>
-          <w:lang w:val="en-US"/>
-        </w:rPr>
-        <w:t xml:space="preserve">Added support for </w:t>
-      </w:r>
-      <w:proofErr w:type="spellStart"/>
-      <w:r>
-        <w:rPr>
-          <w:rFonts w:ascii="Arial" w:hAnsi="Arial" w:cs="Arial"/>
-          <w:color w:val="222222"/>
-          <w:sz w:val="19"/>
-          <w:szCs w:val="19"/>
-          <w:shd w:val="clear" w:color="auto" w:fill="FFFFFF"/>
-          <w:lang w:val="en-US"/>
-        </w:rPr>
-        <w:t>WooCommerce</w:t>
-      </w:r>
-      <w:proofErr w:type="spellEnd"/>
-      <w:r>
-        <w:rPr>
-          <w:rFonts w:ascii="Arial" w:hAnsi="Arial" w:cs="Arial"/>
-          <w:color w:val="222222"/>
-          <w:sz w:val="19"/>
-          <w:szCs w:val="19"/>
-          <w:shd w:val="clear" w:color="auto" w:fill="FFFFFF"/>
-          <w:lang w:val="en-US"/>
-        </w:rPr>
-        <w:t xml:space="preserve"> Subscriptions</w:t>
-      </w:r>
-      <w:r>
-        <w:rPr>
-          <w:rFonts w:ascii="Arial" w:hAnsi="Arial" w:cs="Arial"/>
-          <w:color w:val="222222"/>
-          <w:sz w:val="19"/>
-          <w:szCs w:val="19"/>
+          <w:shd w:val="clear" w:color="auto" w:fill="FFFFFF"/>
+          <w:lang w:val="en-US"/>
+        </w:rPr>
+        <w:t>Added support for WooCommerce Subscriptions</w:t>
+      </w:r>
+      <w:r>
+        <w:rPr>
           <w:shd w:val="clear" w:color="auto" w:fill="FFFFFF"/>
           <w:lang w:val="en-US"/>
         </w:rPr>
@@ -686,10 +513,6 @@
       </w:r>
       <w:r>
         <w:rPr>
-          <w:rFonts w:ascii="Arial" w:hAnsi="Arial" w:cs="Arial"/>
-          <w:color w:val="222222"/>
-          <w:sz w:val="19"/>
-          <w:szCs w:val="19"/>
           <w:shd w:val="clear" w:color="auto" w:fill="FFFFFF"/>
           <w:lang w:val="en-US"/>
         </w:rPr>
@@ -697,10 +520,6 @@
       </w:r>
       <w:r>
         <w:rPr>
-          <w:rFonts w:ascii="Arial" w:hAnsi="Arial" w:cs="Arial"/>
-          <w:color w:val="222222"/>
-          <w:sz w:val="19"/>
-          <w:szCs w:val="19"/>
           <w:shd w:val="clear" w:color="auto" w:fill="FFFFFF"/>
           <w:lang w:val="en-US"/>
         </w:rPr>
@@ -898,16 +717,9 @@
         <w:rPr>
           <w:lang w:val="en-US"/>
         </w:rPr>
-        <w:t xml:space="preserve">SEPA Payment Gateway for </w:t>
-      </w:r>
-      <w:proofErr w:type="spellStart"/>
-      <w:r>
-        <w:rPr>
-          <w:lang w:val="en-US"/>
-        </w:rPr>
-        <w:t>WooCommerce</w:t>
-      </w:r>
-      <w:proofErr w:type="spellEnd"/>
+        <w:lastRenderedPageBreak/>
+        <w:t>SEPA Payment Gateway for WooCommerce</w:t>
+      </w:r>
       <w:r>
         <w:rPr>
           <w:lang w:val="en-US"/>
@@ -942,7 +754,6 @@
         <w:rPr>
           <w:lang w:val="en-US"/>
         </w:rPr>
-        <w:lastRenderedPageBreak/>
         <w:t xml:space="preserve">Every time, one of your customers chooses SEPA Direct Debit as the payment method in an order, SEPA Payment Gateway creates a </w:t>
       </w:r>
       <w:r>
@@ -981,23 +792,7 @@
           <w:b/>
           <w:lang w:val="en-US"/>
         </w:rPr>
-        <w:t xml:space="preserve">login to the </w:t>
-      </w:r>
-      <w:proofErr w:type="spellStart"/>
-      <w:r>
-        <w:rPr>
-          <w:b/>
-          <w:lang w:val="en-US"/>
-        </w:rPr>
-        <w:t>Wordpress</w:t>
-      </w:r>
-      <w:proofErr w:type="spellEnd"/>
-      <w:r>
-        <w:rPr>
-          <w:b/>
-          <w:lang w:val="en-US"/>
-        </w:rPr>
-        <w:t xml:space="preserve"> Admin backend</w:t>
+        <w:t>login to the Wordpress Admin backend</w:t>
       </w:r>
       <w:r>
         <w:rPr>
@@ -1072,21 +867,7 @@
         <w:rPr>
           <w:lang w:val="en-US"/>
         </w:rPr>
-        <w:t xml:space="preserve">, then manually set the corresponding order to “Processing” in the </w:t>
-      </w:r>
-      <w:proofErr w:type="spellStart"/>
-      <w:r>
-        <w:rPr>
-          <w:lang w:val="en-US"/>
-        </w:rPr>
-        <w:t>WooCommerce</w:t>
-      </w:r>
-      <w:proofErr w:type="spellEnd"/>
-      <w:r>
-        <w:rPr>
-          <w:lang w:val="en-US"/>
-        </w:rPr>
-        <w:t xml:space="preserve"> backend.</w:t>
+        <w:t>, then manually set the corresponding order to “Processing” in the WooCommerce backend.</w:t>
       </w:r>
     </w:p>
     <w:p>
@@ -1096,74 +877,30 @@
           <w:lang w:val="en-US"/>
         </w:rPr>
       </w:pPr>
-      <w:proofErr w:type="spellStart"/>
-      <w:r>
-        <w:rPr>
-          <w:lang w:val="en-US"/>
-        </w:rPr>
-        <w:t>WooCommerce</w:t>
-      </w:r>
-      <w:proofErr w:type="spellEnd"/>
-      <w:r>
-        <w:rPr>
-          <w:lang w:val="en-US"/>
-        </w:rPr>
-        <w:t xml:space="preserve"> Integration</w:t>
-      </w:r>
-    </w:p>
-    <w:p>
-      <w:pPr>
-        <w:rPr>
-          <w:lang w:val="en-US"/>
-        </w:rPr>
-      </w:pPr>
-      <w:r>
-        <w:rPr>
-          <w:lang w:val="en-US"/>
-        </w:rPr>
-        <w:t xml:space="preserve">SEPA Payment Gateway for </w:t>
-      </w:r>
-      <w:proofErr w:type="spellStart"/>
-      <w:r>
-        <w:rPr>
-          <w:lang w:val="en-US"/>
-        </w:rPr>
-        <w:t>WooCommerce</w:t>
-      </w:r>
-      <w:proofErr w:type="spellEnd"/>
-      <w:r>
-        <w:rPr>
-          <w:lang w:val="en-US"/>
-        </w:rPr>
-        <w:t xml:space="preserve"> integrates with </w:t>
-      </w:r>
-      <w:proofErr w:type="spellStart"/>
-      <w:r>
-        <w:rPr>
-          <w:lang w:val="en-US"/>
-        </w:rPr>
-        <w:t>WooCommerce</w:t>
-      </w:r>
-      <w:proofErr w:type="spellEnd"/>
-      <w:r>
-        <w:rPr>
-          <w:lang w:val="en-US"/>
-        </w:rPr>
-        <w:t xml:space="preserve"> and </w:t>
-      </w:r>
-      <w:proofErr w:type="spellStart"/>
-      <w:r>
-        <w:rPr>
-          <w:lang w:val="en-US"/>
-        </w:rPr>
-        <w:t>WooCommerce</w:t>
-      </w:r>
-      <w:proofErr w:type="spellEnd"/>
-      <w:r>
-        <w:rPr>
-          <w:lang w:val="en-US"/>
-        </w:rPr>
-        <w:t xml:space="preserve"> Subscriptions in the following ways:</w:t>
+      <w:r>
+        <w:rPr>
+          <w:lang w:val="en-US"/>
+        </w:rPr>
+        <w:t>WooCommerce Integration</w:t>
+      </w:r>
+    </w:p>
+    <w:p>
+      <w:pPr>
+        <w:rPr>
+          <w:lang w:val="en-US"/>
+        </w:rPr>
+      </w:pPr>
+      <w:r>
+        <w:rPr>
+          <w:lang w:val="en-US"/>
+        </w:rPr>
+        <w:t>SEPA Payment Gateway for WooCommerce</w:t>
+      </w:r>
+      <w:r>
+        <w:rPr>
+          <w:lang w:val="en-US"/>
+        </w:rPr>
+        <w:t xml:space="preserve"> integrates with WooCommerce and WooCommerce Subscriptions in the following ways:</w:t>
       </w:r>
     </w:p>
     <w:p>
@@ -1183,21 +920,12 @@
         </w:rPr>
         <w:t xml:space="preserve">Adds a new payment gateway that can be configured in the </w:t>
       </w:r>
-      <w:proofErr w:type="spellStart"/>
       <w:r>
         <w:rPr>
           <w:b/>
           <w:lang w:val="en-US"/>
         </w:rPr>
-        <w:t>WooCommerce</w:t>
-      </w:r>
-      <w:proofErr w:type="spellEnd"/>
-      <w:r>
-        <w:rPr>
-          <w:b/>
-          <w:lang w:val="en-US"/>
-        </w:rPr>
-        <w:t xml:space="preserve"> Settings</w:t>
+        <w:t>WooCommerce Settings</w:t>
       </w:r>
       <w:r>
         <w:rPr>
@@ -1296,21 +1024,7 @@
         <w:rPr>
           <w:lang w:val="en-US"/>
         </w:rPr>
-        <w:t xml:space="preserve"> processed by </w:t>
-      </w:r>
-      <w:proofErr w:type="spellStart"/>
-      <w:r>
-        <w:rPr>
-          <w:lang w:val="en-US"/>
-        </w:rPr>
-        <w:t>WooCommerce</w:t>
-      </w:r>
-      <w:proofErr w:type="spellEnd"/>
-      <w:r>
-        <w:rPr>
-          <w:lang w:val="en-US"/>
-        </w:rPr>
-        <w:t xml:space="preserve"> Subscriptions.</w:t>
+        <w:t xml:space="preserve"> processed by WooCommerce Subscriptions.</w:t>
       </w:r>
     </w:p>
     <w:p>
@@ -1328,21 +1042,7 @@
         <w:rPr>
           <w:lang w:val="en-US"/>
         </w:rPr>
-        <w:t xml:space="preserve">Adds a new page in the </w:t>
-      </w:r>
-      <w:proofErr w:type="spellStart"/>
-      <w:r>
-        <w:rPr>
-          <w:lang w:val="en-US"/>
-        </w:rPr>
-        <w:t>WooCommerce</w:t>
-      </w:r>
-      <w:proofErr w:type="spellEnd"/>
-      <w:r>
-        <w:rPr>
-          <w:lang w:val="en-US"/>
-        </w:rPr>
-        <w:t xml:space="preserve"> admin backend </w:t>
+        <w:t xml:space="preserve">Adds a new page in the WooCommerce admin backend </w:t>
       </w:r>
       <w:r>
         <w:rPr>
@@ -1415,21 +1115,7 @@
         <w:rPr>
           <w:lang w:val="en-US"/>
         </w:rPr>
-        <w:t xml:space="preserve">For the initial checkout or an order that contains any number of subscription and non-subscription items, SEPA Payment Gateway for </w:t>
-      </w:r>
-      <w:proofErr w:type="spellStart"/>
-      <w:r>
-        <w:rPr>
-          <w:lang w:val="en-US"/>
-        </w:rPr>
-        <w:t>WooCommerce</w:t>
-      </w:r>
-      <w:proofErr w:type="spellEnd"/>
-      <w:r>
-        <w:rPr>
-          <w:lang w:val="en-US"/>
-        </w:rPr>
-        <w:t xml:space="preserve"> </w:t>
+        <w:t xml:space="preserve">For the initial checkout or an order that contains any number of subscription and non-subscription items, SEPA Payment Gateway for WooCommerce </w:t>
       </w:r>
       <w:r>
         <w:rPr>
@@ -1728,61 +1414,31 @@
           <w:lang w:val="en-US"/>
         </w:rPr>
       </w:pPr>
-      <w:proofErr w:type="spellStart"/>
-      <w:r>
-        <w:rPr>
-          <w:lang w:val="en-US"/>
-        </w:rPr>
-        <w:t>WooCommerce</w:t>
-      </w:r>
-      <w:proofErr w:type="spellEnd"/>
-      <w:r>
-        <w:rPr>
-          <w:lang w:val="en-US"/>
-        </w:rPr>
-        <w:t xml:space="preserve"> Subscription renewal orders</w:t>
-      </w:r>
-    </w:p>
-    <w:p>
-      <w:pPr>
-        <w:rPr>
-          <w:lang w:val="en-US"/>
-        </w:rPr>
-      </w:pPr>
-      <w:r>
-        <w:rPr>
-          <w:lang w:val="en-US"/>
-        </w:rPr>
-        <w:t xml:space="preserve">For manual and automatic renewal orders created by </w:t>
-      </w:r>
-      <w:proofErr w:type="spellStart"/>
-      <w:r>
-        <w:rPr>
-          <w:lang w:val="en-US"/>
-        </w:rPr>
-        <w:t>WooCommerce</w:t>
-      </w:r>
-      <w:proofErr w:type="spellEnd"/>
-      <w:r>
-        <w:rPr>
-          <w:lang w:val="en-US"/>
-        </w:rPr>
-        <w:t xml:space="preserve"> Subscriptions, when a subscription is renewed, </w:t>
-      </w:r>
-      <w:r>
-        <w:rPr>
-          <w:lang w:val="en-US"/>
-        </w:rPr>
-        <w:t xml:space="preserve">SEPA Payment Gateway for </w:t>
-      </w:r>
-      <w:proofErr w:type="spellStart"/>
-      <w:r>
-        <w:rPr>
-          <w:lang w:val="en-US"/>
-        </w:rPr>
-        <w:t>WooCommerce</w:t>
-      </w:r>
-      <w:proofErr w:type="spellEnd"/>
+      <w:r>
+        <w:rPr>
+          <w:lang w:val="en-US"/>
+        </w:rPr>
+        <w:t>WooCommerce Subscription renewal orders</w:t>
+      </w:r>
+    </w:p>
+    <w:p>
+      <w:pPr>
+        <w:rPr>
+          <w:lang w:val="en-US"/>
+        </w:rPr>
+      </w:pPr>
+      <w:r>
+        <w:rPr>
+          <w:lang w:val="en-US"/>
+        </w:rPr>
+        <w:t xml:space="preserve">For manual and automatic renewal orders created by WooCommerce Subscriptions, when a subscription is renewed, </w:t>
+      </w:r>
+      <w:r>
+        <w:rPr>
+          <w:lang w:val="en-US"/>
+        </w:rPr>
+        <w:t>SEPA Payment Gateway for WooCommerce</w:t>
+      </w:r>
       <w:r>
         <w:rPr>
           <w:lang w:val="en-US"/>
@@ -1946,55 +1602,7 @@
           <w:shd w:val="clear" w:color="auto" w:fill="FFFFFF"/>
           <w:lang w:val="en-US"/>
         </w:rPr>
-        <w:t>Copy all content in the folder ‘</w:t>
-      </w:r>
-      <w:proofErr w:type="spellStart"/>
-      <w:r>
-        <w:rPr>
-          <w:rFonts w:ascii="Arial" w:hAnsi="Arial" w:cs="Arial"/>
-          <w:color w:val="222222"/>
-          <w:sz w:val="19"/>
-          <w:szCs w:val="19"/>
-          <w:shd w:val="clear" w:color="auto" w:fill="FFFFFF"/>
-          <w:lang w:val="en-US"/>
-        </w:rPr>
-        <w:t>sepa</w:t>
-      </w:r>
-      <w:proofErr w:type="spellEnd"/>
-      <w:r>
-        <w:rPr>
-          <w:rFonts w:ascii="Arial" w:hAnsi="Arial" w:cs="Arial"/>
-          <w:color w:val="222222"/>
-          <w:sz w:val="19"/>
-          <w:szCs w:val="19"/>
-          <w:shd w:val="clear" w:color="auto" w:fill="FFFFFF"/>
-          <w:lang w:val="en-US"/>
-        </w:rPr>
-        <w:t xml:space="preserve">-direct-debit’ into your </w:t>
-      </w:r>
-      <w:proofErr w:type="spellStart"/>
-      <w:r>
-        <w:rPr>
-          <w:rFonts w:ascii="Arial" w:hAnsi="Arial" w:cs="Arial"/>
-          <w:color w:val="222222"/>
-          <w:sz w:val="19"/>
-          <w:szCs w:val="19"/>
-          <w:shd w:val="clear" w:color="auto" w:fill="FFFFFF"/>
-          <w:lang w:val="en-US"/>
-        </w:rPr>
-        <w:t>wp</w:t>
-      </w:r>
-      <w:proofErr w:type="spellEnd"/>
-      <w:r>
-        <w:rPr>
-          <w:rFonts w:ascii="Arial" w:hAnsi="Arial" w:cs="Arial"/>
-          <w:color w:val="222222"/>
-          <w:sz w:val="19"/>
-          <w:szCs w:val="19"/>
-          <w:shd w:val="clear" w:color="auto" w:fill="FFFFFF"/>
-          <w:lang w:val="en-US"/>
-        </w:rPr>
-        <w:t>-content/plugin</w:t>
+        <w:t>Copy all content in the folder ‘sepa-direct-debit’ into your wp-content/plugin</w:t>
       </w:r>
       <w:r>
         <w:rPr>
@@ -2016,31 +1624,7 @@
           <w:shd w:val="clear" w:color="auto" w:fill="FFFFFF"/>
           <w:lang w:val="en-US"/>
         </w:rPr>
-        <w:t xml:space="preserve"> folder in your </w:t>
-      </w:r>
-      <w:proofErr w:type="spellStart"/>
-      <w:r>
-        <w:rPr>
-          <w:rFonts w:ascii="Arial" w:hAnsi="Arial" w:cs="Arial"/>
-          <w:color w:val="222222"/>
-          <w:sz w:val="19"/>
-          <w:szCs w:val="19"/>
-          <w:shd w:val="clear" w:color="auto" w:fill="FFFFFF"/>
-          <w:lang w:val="en-US"/>
-        </w:rPr>
-        <w:t>wordpress</w:t>
-      </w:r>
-      <w:proofErr w:type="spellEnd"/>
-      <w:r>
-        <w:rPr>
-          <w:rFonts w:ascii="Arial" w:hAnsi="Arial" w:cs="Arial"/>
-          <w:color w:val="222222"/>
-          <w:sz w:val="19"/>
-          <w:szCs w:val="19"/>
-          <w:shd w:val="clear" w:color="auto" w:fill="FFFFFF"/>
-          <w:lang w:val="en-US"/>
-        </w:rPr>
-        <w:t xml:space="preserve"> installation.</w:t>
+        <w:t xml:space="preserve"> folder in your wordpress installation.</w:t>
       </w:r>
     </w:p>
     <w:p>
@@ -2068,31 +1652,7 @@
           <w:shd w:val="clear" w:color="auto" w:fill="FFFFFF"/>
           <w:lang w:val="en-US"/>
         </w:rPr>
-        <w:t xml:space="preserve">Activate the plugin in the </w:t>
-      </w:r>
-      <w:proofErr w:type="spellStart"/>
-      <w:r>
-        <w:rPr>
-          <w:rFonts w:ascii="Arial" w:hAnsi="Arial" w:cs="Arial"/>
-          <w:color w:val="222222"/>
-          <w:sz w:val="19"/>
-          <w:szCs w:val="19"/>
-          <w:shd w:val="clear" w:color="auto" w:fill="FFFFFF"/>
-          <w:lang w:val="en-US"/>
-        </w:rPr>
-        <w:t>wordpress</w:t>
-      </w:r>
-      <w:proofErr w:type="spellEnd"/>
-      <w:r>
-        <w:rPr>
-          <w:rFonts w:ascii="Arial" w:hAnsi="Arial" w:cs="Arial"/>
-          <w:color w:val="222222"/>
-          <w:sz w:val="19"/>
-          <w:szCs w:val="19"/>
-          <w:shd w:val="clear" w:color="auto" w:fill="FFFFFF"/>
-          <w:lang w:val="en-US"/>
-        </w:rPr>
-        <w:t xml:space="preserve"> admin backend (Menu “Plugins”):</w:t>
+        <w:t>Activate the plugin in the wordpress admin backend (Menu “Plugins”):</w:t>
       </w:r>
       <w:r>
         <w:rPr>
@@ -2172,31 +1732,7 @@
           <w:shd w:val="clear" w:color="auto" w:fill="FFFFFF"/>
           <w:lang w:val="en-US"/>
         </w:rPr>
-        <w:t>Navigate to the “</w:t>
-      </w:r>
-      <w:proofErr w:type="spellStart"/>
-      <w:r>
-        <w:rPr>
-          <w:rFonts w:ascii="Arial" w:hAnsi="Arial" w:cs="Arial"/>
-          <w:color w:val="222222"/>
-          <w:sz w:val="19"/>
-          <w:szCs w:val="19"/>
-          <w:shd w:val="clear" w:color="auto" w:fill="FFFFFF"/>
-          <w:lang w:val="en-US"/>
-        </w:rPr>
-        <w:t>WooCommerce</w:t>
-      </w:r>
-      <w:proofErr w:type="spellEnd"/>
-      <w:r>
-        <w:rPr>
-          <w:rFonts w:ascii="Arial" w:hAnsi="Arial" w:cs="Arial"/>
-          <w:color w:val="222222"/>
-          <w:sz w:val="19"/>
-          <w:szCs w:val="19"/>
-          <w:shd w:val="clear" w:color="auto" w:fill="FFFFFF"/>
-          <w:lang w:val="en-US"/>
-        </w:rPr>
-        <w:t>/Settings” menu and select the “Checkout” Tab. Finally, click on the “SEPA Direct Debit” link at the top.</w:t>
+        <w:t>Navigate to the “WooCommerce/Settings” menu and select the “Checkout” Tab. Finally, click on the “SEPA Direct Debit” link at the top.</w:t>
       </w:r>
     </w:p>
     <w:p>
@@ -2563,23 +2099,7 @@
           <w:shd w:val="clear" w:color="auto" w:fill="FFFFFF"/>
           <w:lang w:val="en-US"/>
         </w:rPr>
-        <w:t xml:space="preserve">In case the checkout form is submitted regardless, error messages will be shown alongside other </w:t>
-      </w:r>
-      <w:proofErr w:type="spellStart"/>
-      <w:r>
-        <w:rPr>
-          <w:shd w:val="clear" w:color="auto" w:fill="FFFFFF"/>
-          <w:lang w:val="en-US"/>
-        </w:rPr>
-        <w:t>WooCommerce</w:t>
-      </w:r>
-      <w:proofErr w:type="spellEnd"/>
-      <w:r>
-        <w:rPr>
-          <w:shd w:val="clear" w:color="auto" w:fill="FFFFFF"/>
-          <w:lang w:val="en-US"/>
-        </w:rPr>
-        <w:t xml:space="preserve"> messages:</w:t>
+        <w:t>In case the checkout form is submitted regardless, error messages will be shown alongside other WooCommerce messages:</w:t>
       </w:r>
     </w:p>
     <w:p>
@@ -2691,41 +2211,13 @@
         <w:rPr>
           <w:lang w:val="en-US"/>
         </w:rPr>
-        <w:t>After the checkout is complete, the payment will show up in the “</w:t>
-      </w:r>
-      <w:proofErr w:type="spellStart"/>
-      <w:r>
-        <w:rPr>
-          <w:lang w:val="en-US"/>
-        </w:rPr>
-        <w:t>WooCommerce</w:t>
-      </w:r>
-      <w:proofErr w:type="spellEnd"/>
-      <w:r>
-        <w:rPr>
-          <w:lang w:val="en-US"/>
-        </w:rPr>
-        <w:t>/ SEPA XML”</w:t>
-      </w:r>
-      <w:r>
-        <w:rPr>
-          <w:lang w:val="en-US"/>
-        </w:rPr>
-        <w:t xml:space="preserve">-menu in the admin backend. Click on the Order number in the first column to navigate to the </w:t>
-      </w:r>
-      <w:proofErr w:type="spellStart"/>
-      <w:r>
-        <w:rPr>
-          <w:lang w:val="en-US"/>
-        </w:rPr>
-        <w:t>WooCommerce</w:t>
-      </w:r>
-      <w:proofErr w:type="spellEnd"/>
-      <w:r>
-        <w:rPr>
-          <w:lang w:val="en-US"/>
-        </w:rPr>
-        <w:t xml:space="preserve"> order view.</w:t>
+        <w:t>After the checkout is complete, the payment will show up in the “WooCommerce/ SEPA XML”</w:t>
+      </w:r>
+      <w:r>
+        <w:rPr>
+          <w:lang w:val="en-US"/>
+        </w:rPr>
+        <w:t>-menu in the admin backend. Click on the Order number in the first column to navigate to the WooCommerce order view.</w:t>
       </w:r>
     </w:p>
     <w:p>
@@ -2955,16 +2447,8 @@
         <w:rPr>
           <w:lang w:val="en-US"/>
         </w:rPr>
-        <w:t>“Save link as…</w:t>
-      </w:r>
-      <w:proofErr w:type="gramStart"/>
-      <w:r>
-        <w:rPr>
-          <w:lang w:val="en-US"/>
-        </w:rPr>
-        <w:t>”:</w:t>
-      </w:r>
-      <w:proofErr w:type="gramEnd"/>
+        <w:t>“Save link as…”:</w:t>
+      </w:r>
     </w:p>
     <w:p>
       <w:pPr>

</xml_diff>

<commit_message>
- fixed issues when WooCommerce Subscriptions is not installed.
</commit_message>
<xml_diff>
--- a/assets/SEPA Payment Gateway for WooCommerce.docx
+++ b/assets/SEPA Payment Gateway for WooCommerce.docx
@@ -426,22 +426,36 @@
         <w:rPr>
           <w:lang w:val="en-US"/>
         </w:rPr>
-        <w:t>1.3</w:t>
+        <w:t>1.4</w:t>
       </w:r>
       <w:r>
         <w:rPr>
           <w:lang w:val="en-US"/>
         </w:rPr>
         <w:tab/>
-        <w:t>Fixed incompatibility with WooCommerce Stripe g</w:t>
+        <w:t>Fixed issue when WooCommerce Subscriptions is not installed.</w:t>
       </w:r>
       <w:bookmarkStart w:id="0" w:name="_GoBack"/>
       <w:bookmarkEnd w:id="0"/>
-      <w:r>
-        <w:rPr>
-          <w:lang w:val="en-US"/>
-        </w:rPr>
-        <w:t>ateway.</w:t>
+    </w:p>
+    <w:p>
+      <w:pPr>
+        <w:rPr>
+          <w:lang w:val="en-US"/>
+        </w:rPr>
+      </w:pPr>
+      <w:r>
+        <w:rPr>
+          <w:lang w:val="en-US"/>
+        </w:rPr>
+        <w:t>1.3</w:t>
+      </w:r>
+      <w:r>
+        <w:rPr>
+          <w:lang w:val="en-US"/>
+        </w:rPr>
+        <w:tab/>
+        <w:t>Fixed incompatibility with WooCommerce Stripe gateway.</w:t>
       </w:r>
     </w:p>
     <w:p>
@@ -649,6 +663,7 @@
           <w:shd w:val="clear" w:color="auto" w:fill="FFFFFF"/>
           <w:lang w:val="en-US"/>
         </w:rPr>
+        <w:lastRenderedPageBreak/>
         <w:t>How does it work</w:t>
       </w:r>
       <w:r>
@@ -717,7 +732,6 @@
         <w:rPr>
           <w:lang w:val="en-US"/>
         </w:rPr>
-        <w:lastRenderedPageBreak/>
         <w:t>SEPA Payment Gateway for WooCommerce</w:t>
       </w:r>
       <w:r>

</xml_diff>

<commit_message>
- Release as version 1.4.1.
</commit_message>
<xml_diff>
--- a/assets/SEPA Payment Gateway for WooCommerce.docx
+++ b/assets/SEPA Payment Gateway for WooCommerce.docx
@@ -426,6 +426,28 @@
         <w:rPr>
           <w:lang w:val="en-US"/>
         </w:rPr>
+        <w:t>1.4.1</w:t>
+      </w:r>
+      <w:r>
+        <w:rPr>
+          <w:lang w:val="en-US"/>
+        </w:rPr>
+        <w:tab/>
+        <w:t>Fixed missing description on checkout-page.</w:t>
+      </w:r>
+      <w:bookmarkStart w:id="0" w:name="_GoBack"/>
+      <w:bookmarkEnd w:id="0"/>
+    </w:p>
+    <w:p>
+      <w:pPr>
+        <w:rPr>
+          <w:lang w:val="en-US"/>
+        </w:rPr>
+      </w:pPr>
+      <w:r>
+        <w:rPr>
+          <w:lang w:val="en-US"/>
+        </w:rPr>
         <w:t>1.4</w:t>
       </w:r>
       <w:r>
@@ -435,8 +457,6 @@
         <w:tab/>
         <w:t>Fixed issue when WooCommerce Subscriptions is not installed.</w:t>
       </w:r>
-      <w:bookmarkStart w:id="0" w:name="_GoBack"/>
-      <w:bookmarkEnd w:id="0"/>
     </w:p>
     <w:p>
       <w:pPr>

</xml_diff>

<commit_message>
- release as version 1.5
</commit_message>
<xml_diff>
--- a/assets/SEPA Payment Gateway for WooCommerce.docx
+++ b/assets/SEPA Payment Gateway for WooCommerce.docx
@@ -426,6 +426,28 @@
         <w:rPr>
           <w:lang w:val="en-US"/>
         </w:rPr>
+        <w:t>1.5</w:t>
+      </w:r>
+      <w:r>
+        <w:rPr>
+          <w:lang w:val="en-US"/>
+        </w:rPr>
+        <w:tab/>
+        <w:t>Added SEPA information to the edit order page.</w:t>
+      </w:r>
+      <w:bookmarkStart w:id="0" w:name="_GoBack"/>
+      <w:bookmarkEnd w:id="0"/>
+    </w:p>
+    <w:p>
+      <w:pPr>
+        <w:rPr>
+          <w:lang w:val="en-US"/>
+        </w:rPr>
+      </w:pPr>
+      <w:r>
+        <w:rPr>
+          <w:lang w:val="en-US"/>
+        </w:rPr>
         <w:t>1.4.1</w:t>
       </w:r>
       <w:r>
@@ -435,8 +457,6 @@
         <w:tab/>
         <w:t>Fixed missing description on checkout-page.</w:t>
       </w:r>
-      <w:bookmarkStart w:id="0" w:name="_GoBack"/>
-      <w:bookmarkEnd w:id="0"/>
     </w:p>
     <w:p>
       <w:pPr>

</xml_diff>

<commit_message>
- Released as version 1.5.1
</commit_message>
<xml_diff>
--- a/assets/SEPA Payment Gateway for WooCommerce.docx
+++ b/assets/SEPA Payment Gateway for WooCommerce.docx
@@ -426,6 +426,53 @@
         <w:rPr>
           <w:lang w:val="en-US"/>
         </w:rPr>
+        <w:t>1.5.1</w:t>
+      </w:r>
+      <w:r>
+        <w:rPr>
+          <w:lang w:val="en-US"/>
+        </w:rPr>
+        <w:tab/>
+        <w:t xml:space="preserve">Removed dependency on php </w:t>
+      </w:r>
+      <w:r>
+        <w:rPr>
+          <w:lang w:val="en-US"/>
+        </w:rPr>
+        <w:t>BC Math library</w:t>
+      </w:r>
+      <w:r>
+        <w:rPr>
+          <w:lang w:val="en-US"/>
+        </w:rPr>
+        <w:t>, which is missing on some hosted webspaces.</w:t>
+      </w:r>
+      <w:r>
+        <w:rPr>
+          <w:lang w:val="en-US"/>
+        </w:rPr>
+        <w:br/>
+      </w:r>
+      <w:r>
+        <w:rPr>
+          <w:lang w:val="en-US"/>
+        </w:rPr>
+        <w:tab/>
+        <w:t>Remove white space from IBAN and BIC before storing them in the database.</w:t>
+      </w:r>
+      <w:bookmarkStart w:id="0" w:name="_GoBack"/>
+      <w:bookmarkEnd w:id="0"/>
+    </w:p>
+    <w:p>
+      <w:pPr>
+        <w:rPr>
+          <w:lang w:val="en-US"/>
+        </w:rPr>
+      </w:pPr>
+      <w:r>
+        <w:rPr>
+          <w:lang w:val="en-US"/>
+        </w:rPr>
         <w:t>1.5</w:t>
       </w:r>
       <w:r>
@@ -435,8 +482,6 @@
         <w:tab/>
         <w:t>Added SEPA information to the edit order page.</w:t>
       </w:r>
-      <w:bookmarkStart w:id="0" w:name="_GoBack"/>
-      <w:bookmarkEnd w:id="0"/>
     </w:p>
     <w:p>
       <w:pPr>

</xml_diff>

<commit_message>
- Convert IBAN, BIC and Creditor ID to uppercase. Some banks seem to reject the XML if it contains lower case letters in these fields.
</commit_message>
<xml_diff>
--- a/assets/SEPA Payment Gateway for WooCommerce.docx
+++ b/assets/SEPA Payment Gateway for WooCommerce.docx
@@ -15,29 +15,62 @@
           <w:shd w:val="clear" w:color="auto" w:fill="FFFFFF"/>
           <w:lang w:val="en-US"/>
         </w:rPr>
-        <w:t>SEPA Payment Gateway for WooCommerce</w:t>
-      </w:r>
-    </w:p>
-    <w:p>
-      <w:pPr>
-        <w:rPr>
-          <w:rFonts w:ascii="Arial" w:hAnsi="Arial" w:cs="Arial"/>
-          <w:color w:val="222222"/>
-          <w:sz w:val="19"/>
-          <w:szCs w:val="19"/>
-          <w:lang w:val="en-US"/>
-        </w:rPr>
-      </w:pPr>
-      <w:r>
-        <w:rPr>
-          <w:rFonts w:ascii="Arial" w:hAnsi="Arial" w:cs="Arial"/>
-          <w:color w:val="222222"/>
-          <w:sz w:val="19"/>
-          <w:szCs w:val="19"/>
-          <w:shd w:val="clear" w:color="auto" w:fill="FFFFFF"/>
-          <w:lang w:val="en-US"/>
-        </w:rPr>
-        <w:t>Seamlessly adds SEPA Direct Debit support to WooCommerce. Easily collect IBAN and BIC of your customers during checkout and export SEPA-XML-files ready for upload to your bank.</w:t>
+        <w:t xml:space="preserve">SEPA Payment Gateway for </w:t>
+      </w:r>
+      <w:proofErr w:type="spellStart"/>
+      <w:r>
+        <w:rPr>
+          <w:shd w:val="clear" w:color="auto" w:fill="FFFFFF"/>
+          <w:lang w:val="en-US"/>
+        </w:rPr>
+        <w:t>WooCommerce</w:t>
+      </w:r>
+      <w:proofErr w:type="spellEnd"/>
+    </w:p>
+    <w:p>
+      <w:pPr>
+        <w:rPr>
+          <w:rFonts w:ascii="Arial" w:hAnsi="Arial" w:cs="Arial"/>
+          <w:color w:val="222222"/>
+          <w:sz w:val="19"/>
+          <w:szCs w:val="19"/>
+          <w:lang w:val="en-US"/>
+        </w:rPr>
+      </w:pPr>
+      <w:r>
+        <w:rPr>
+          <w:rFonts w:ascii="Arial" w:hAnsi="Arial" w:cs="Arial"/>
+          <w:color w:val="222222"/>
+          <w:sz w:val="19"/>
+          <w:szCs w:val="19"/>
+          <w:shd w:val="clear" w:color="auto" w:fill="FFFFFF"/>
+          <w:lang w:val="en-US"/>
+        </w:rPr>
+        <w:t xml:space="preserve">Seamlessly adds SEPA Direct Debit support to </w:t>
+      </w:r>
+      <w:proofErr w:type="spellStart"/>
+      <w:r>
+        <w:rPr>
+          <w:rFonts w:ascii="Arial" w:hAnsi="Arial" w:cs="Arial"/>
+          <w:color w:val="222222"/>
+          <w:sz w:val="19"/>
+          <w:szCs w:val="19"/>
+          <w:shd w:val="clear" w:color="auto" w:fill="FFFFFF"/>
+          <w:lang w:val="en-US"/>
+        </w:rPr>
+        <w:t>WooCommerce</w:t>
+      </w:r>
+      <w:proofErr w:type="spellEnd"/>
+      <w:r>
+        <w:rPr>
+          <w:rFonts w:ascii="Arial" w:hAnsi="Arial" w:cs="Arial"/>
+          <w:color w:val="222222"/>
+          <w:sz w:val="19"/>
+          <w:szCs w:val="19"/>
+          <w:shd w:val="clear" w:color="auto" w:fill="FFFFFF"/>
+          <w:lang w:val="en-US"/>
+        </w:rPr>
+        <w:t>. Easily collect IBAN and BIC of your customers during checkout and export SEPA-XML-files ready for upload to your bank.</w:t>
       </w:r>
     </w:p>
     <w:p>
@@ -153,7 +186,31 @@
           <w:shd w:val="clear" w:color="auto" w:fill="FFFFFF"/>
           <w:lang w:val="en-US"/>
         </w:rPr>
-        <w:t>utomatic Umlaute-transformation.</w:t>
+        <w:t xml:space="preserve">utomatic </w:t>
+      </w:r>
+      <w:proofErr w:type="spellStart"/>
+      <w:r>
+        <w:rPr>
+          <w:rFonts w:ascii="Arial" w:hAnsi="Arial" w:cs="Arial"/>
+          <w:color w:val="222222"/>
+          <w:sz w:val="19"/>
+          <w:szCs w:val="19"/>
+          <w:shd w:val="clear" w:color="auto" w:fill="FFFFFF"/>
+          <w:lang w:val="en-US"/>
+        </w:rPr>
+        <w:t>Umlaute</w:t>
+      </w:r>
+      <w:proofErr w:type="spellEnd"/>
+      <w:r>
+        <w:rPr>
+          <w:rFonts w:ascii="Arial" w:hAnsi="Arial" w:cs="Arial"/>
+          <w:color w:val="222222"/>
+          <w:sz w:val="19"/>
+          <w:szCs w:val="19"/>
+          <w:shd w:val="clear" w:color="auto" w:fill="FFFFFF"/>
+          <w:lang w:val="en-US"/>
+        </w:rPr>
+        <w:t>-transformation.</w:t>
       </w:r>
     </w:p>
     <w:p>
@@ -320,7 +377,31 @@
           <w:shd w:val="clear" w:color="auto" w:fill="FFFFFF"/>
           <w:lang w:val="en-US"/>
         </w:rPr>
-        <w:t>Supports WooCommerce Subscriptions.</w:t>
+        <w:t xml:space="preserve">Supports </w:t>
+      </w:r>
+      <w:proofErr w:type="spellStart"/>
+      <w:r>
+        <w:rPr>
+          <w:rFonts w:ascii="Arial" w:hAnsi="Arial" w:cs="Arial"/>
+          <w:color w:val="222222"/>
+          <w:sz w:val="19"/>
+          <w:szCs w:val="19"/>
+          <w:shd w:val="clear" w:color="auto" w:fill="FFFFFF"/>
+          <w:lang w:val="en-US"/>
+        </w:rPr>
+        <w:t>WooCommerce</w:t>
+      </w:r>
+      <w:proofErr w:type="spellEnd"/>
+      <w:r>
+        <w:rPr>
+          <w:rFonts w:ascii="Arial" w:hAnsi="Arial" w:cs="Arial"/>
+          <w:color w:val="222222"/>
+          <w:sz w:val="19"/>
+          <w:szCs w:val="19"/>
+          <w:shd w:val="clear" w:color="auto" w:fill="FFFFFF"/>
+          <w:lang w:val="en-US"/>
+        </w:rPr>
+        <w:t xml:space="preserve"> Subscriptions.</w:t>
       </w:r>
     </w:p>
     <w:p>
@@ -359,7 +440,55 @@
           <w:shd w:val="clear" w:color="auto" w:fill="FFFFFF"/>
           <w:lang w:val="en-US"/>
         </w:rPr>
-        <w:t xml:space="preserve">Contains the php-sepa-xml library, licensed under the LGPL: </w:t>
+        <w:t xml:space="preserve">Contains the </w:t>
+      </w:r>
+      <w:proofErr w:type="spellStart"/>
+      <w:r>
+        <w:rPr>
+          <w:rFonts w:ascii="Arial" w:hAnsi="Arial" w:cs="Arial"/>
+          <w:color w:val="222222"/>
+          <w:sz w:val="19"/>
+          <w:szCs w:val="19"/>
+          <w:shd w:val="clear" w:color="auto" w:fill="FFFFFF"/>
+          <w:lang w:val="en-US"/>
+        </w:rPr>
+        <w:t>php</w:t>
+      </w:r>
+      <w:proofErr w:type="spellEnd"/>
+      <w:r>
+        <w:rPr>
+          <w:rFonts w:ascii="Arial" w:hAnsi="Arial" w:cs="Arial"/>
+          <w:color w:val="222222"/>
+          <w:sz w:val="19"/>
+          <w:szCs w:val="19"/>
+          <w:shd w:val="clear" w:color="auto" w:fill="FFFFFF"/>
+          <w:lang w:val="en-US"/>
+        </w:rPr>
+        <w:t>-</w:t>
+      </w:r>
+      <w:proofErr w:type="spellStart"/>
+      <w:r>
+        <w:rPr>
+          <w:rFonts w:ascii="Arial" w:hAnsi="Arial" w:cs="Arial"/>
+          <w:color w:val="222222"/>
+          <w:sz w:val="19"/>
+          <w:szCs w:val="19"/>
+          <w:shd w:val="clear" w:color="auto" w:fill="FFFFFF"/>
+          <w:lang w:val="en-US"/>
+        </w:rPr>
+        <w:t>sepa</w:t>
+      </w:r>
+      <w:proofErr w:type="spellEnd"/>
+      <w:r>
+        <w:rPr>
+          <w:rFonts w:ascii="Arial" w:hAnsi="Arial" w:cs="Arial"/>
+          <w:color w:val="222222"/>
+          <w:sz w:val="19"/>
+          <w:szCs w:val="19"/>
+          <w:shd w:val="clear" w:color="auto" w:fill="FFFFFF"/>
+          <w:lang w:val="en-US"/>
+        </w:rPr>
+        <w:t xml:space="preserve">-xml library, licensed under the LGPL: </w:t>
       </w:r>
       <w:hyperlink r:id="rId5" w:history="1">
         <w:r>
@@ -418,6 +547,61 @@
     </w:p>
     <w:p>
       <w:pPr>
+        <w:ind w:left="714" w:hanging="714"/>
+        <w:rPr>
+          <w:lang w:val="en-US"/>
+        </w:rPr>
+      </w:pPr>
+      <w:r>
+        <w:rPr>
+          <w:lang w:val="en-US"/>
+        </w:rPr>
+        <w:t>1.5.3</w:t>
+      </w:r>
+      <w:r>
+        <w:rPr>
+          <w:lang w:val="en-US"/>
+        </w:rPr>
+        <w:tab/>
+        <w:t>Convert IBAN, BIC and Creditor ID to uppercase. Some banks seem to reject the XML if it contains lower case letters in these fields.</w:t>
+      </w:r>
+      <w:bookmarkStart w:id="0" w:name="_GoBack"/>
+      <w:bookmarkEnd w:id="0"/>
+    </w:p>
+    <w:p>
+      <w:pPr>
+        <w:rPr>
+          <w:lang w:val="en-US"/>
+        </w:rPr>
+      </w:pPr>
+      <w:r>
+        <w:rPr>
+          <w:lang w:val="en-US"/>
+        </w:rPr>
+        <w:t>1.5.2</w:t>
+      </w:r>
+      <w:r>
+        <w:rPr>
+          <w:lang w:val="en-US"/>
+        </w:rPr>
+        <w:tab/>
+        <w:t>Not released.</w:t>
+      </w:r>
+      <w:r>
+        <w:rPr>
+          <w:lang w:val="en-US"/>
+        </w:rPr>
+        <w:tab/>
+      </w:r>
+      <w:r>
+        <w:rPr>
+          <w:lang w:val="en-US"/>
+        </w:rPr>
+        <w:tab/>
+      </w:r>
+    </w:p>
+    <w:p>
+      <w:pPr>
         <w:rPr>
           <w:lang w:val="en-US"/>
         </w:rPr>
@@ -433,7 +617,21 @@
           <w:lang w:val="en-US"/>
         </w:rPr>
         <w:tab/>
-        <w:t xml:space="preserve">Removed dependency on php </w:t>
+        <w:t xml:space="preserve">Removed dependency on </w:t>
+      </w:r>
+      <w:proofErr w:type="spellStart"/>
+      <w:r>
+        <w:rPr>
+          <w:lang w:val="en-US"/>
+        </w:rPr>
+        <w:t>php</w:t>
+      </w:r>
+      <w:proofErr w:type="spellEnd"/>
+      <w:r>
+        <w:rPr>
+          <w:lang w:val="en-US"/>
+        </w:rPr>
+        <w:t xml:space="preserve"> </w:t>
       </w:r>
       <w:r>
         <w:rPr>
@@ -445,7 +643,21 @@
         <w:rPr>
           <w:lang w:val="en-US"/>
         </w:rPr>
-        <w:t>, which is missing on some hosted webspaces.</w:t>
+        <w:t xml:space="preserve">, which is missing on some hosted </w:t>
+      </w:r>
+      <w:proofErr w:type="spellStart"/>
+      <w:r>
+        <w:rPr>
+          <w:lang w:val="en-US"/>
+        </w:rPr>
+        <w:t>webspaces</w:t>
+      </w:r>
+      <w:proofErr w:type="spellEnd"/>
+      <w:r>
+        <w:rPr>
+          <w:lang w:val="en-US"/>
+        </w:rPr>
+        <w:t>.</w:t>
       </w:r>
       <w:r>
         <w:rPr>
@@ -460,8 +672,6 @@
         <w:tab/>
         <w:t>Remove white space from IBAN and BIC before storing them in the database.</w:t>
       </w:r>
-      <w:bookmarkStart w:id="0" w:name="_GoBack"/>
-      <w:bookmarkEnd w:id="0"/>
     </w:p>
     <w:p>
       <w:pPr>
@@ -520,7 +730,21 @@
           <w:lang w:val="en-US"/>
         </w:rPr>
         <w:tab/>
-        <w:t>Fixed issue when WooCommerce Subscriptions is not installed.</w:t>
+        <w:t xml:space="preserve">Fixed issue when </w:t>
+      </w:r>
+      <w:proofErr w:type="spellStart"/>
+      <w:r>
+        <w:rPr>
+          <w:lang w:val="en-US"/>
+        </w:rPr>
+        <w:t>WooCommerce</w:t>
+      </w:r>
+      <w:proofErr w:type="spellEnd"/>
+      <w:r>
+        <w:rPr>
+          <w:lang w:val="en-US"/>
+        </w:rPr>
+        <w:t xml:space="preserve"> Subscriptions is not installed.</w:t>
       </w:r>
     </w:p>
     <w:p>
@@ -540,7 +764,21 @@
           <w:lang w:val="en-US"/>
         </w:rPr>
         <w:tab/>
-        <w:t>Fixed incompatibility with WooCommerce Stripe gateway.</w:t>
+        <w:t xml:space="preserve">Fixed incompatibility with </w:t>
+      </w:r>
+      <w:proofErr w:type="spellStart"/>
+      <w:r>
+        <w:rPr>
+          <w:lang w:val="en-US"/>
+        </w:rPr>
+        <w:t>WooCommerce</w:t>
+      </w:r>
+      <w:proofErr w:type="spellEnd"/>
+      <w:r>
+        <w:rPr>
+          <w:lang w:val="en-US"/>
+        </w:rPr>
+        <w:t xml:space="preserve"> Stripe gateway.</w:t>
       </w:r>
     </w:p>
     <w:p>
@@ -601,7 +839,23 @@
           <w:shd w:val="clear" w:color="auto" w:fill="FFFFFF"/>
           <w:lang w:val="en-US"/>
         </w:rPr>
-        <w:t>Added support for WooCommerce Subscriptions</w:t>
+        <w:t xml:space="preserve">Added support for </w:t>
+      </w:r>
+      <w:proofErr w:type="spellStart"/>
+      <w:r>
+        <w:rPr>
+          <w:shd w:val="clear" w:color="auto" w:fill="FFFFFF"/>
+          <w:lang w:val="en-US"/>
+        </w:rPr>
+        <w:t>WooCommerce</w:t>
+      </w:r>
+      <w:proofErr w:type="spellEnd"/>
+      <w:r>
+        <w:rPr>
+          <w:shd w:val="clear" w:color="auto" w:fill="FFFFFF"/>
+          <w:lang w:val="en-US"/>
+        </w:rPr>
+        <w:t xml:space="preserve"> Subscriptions</w:t>
       </w:r>
       <w:r>
         <w:rPr>
@@ -701,6 +955,7 @@
         <w:rPr>
           <w:lang w:val="en-US"/>
         </w:rPr>
+        <w:lastRenderedPageBreak/>
         <w:t xml:space="preserve">In order to collect SEPA direct debit withdrawals, you need a so called </w:t>
       </w:r>
       <w:r>
@@ -748,7 +1003,6 @@
           <w:shd w:val="clear" w:color="auto" w:fill="FFFFFF"/>
           <w:lang w:val="en-US"/>
         </w:rPr>
-        <w:lastRenderedPageBreak/>
         <w:t>How does it work</w:t>
       </w:r>
       <w:r>
@@ -817,8 +1071,16 @@
         <w:rPr>
           <w:lang w:val="en-US"/>
         </w:rPr>
-        <w:t>SEPA Payment Gateway for WooCommerce</w:t>
-      </w:r>
+        <w:t xml:space="preserve">SEPA Payment Gateway for </w:t>
+      </w:r>
+      <w:proofErr w:type="spellStart"/>
+      <w:r>
+        <w:rPr>
+          <w:lang w:val="en-US"/>
+        </w:rPr>
+        <w:t>WooCommerce</w:t>
+      </w:r>
+      <w:proofErr w:type="spellEnd"/>
       <w:r>
         <w:rPr>
           <w:lang w:val="en-US"/>
@@ -891,7 +1153,23 @@
           <w:b/>
           <w:lang w:val="en-US"/>
         </w:rPr>
-        <w:t>login to the Wordpress Admin backend</w:t>
+        <w:t xml:space="preserve">login to the </w:t>
+      </w:r>
+      <w:proofErr w:type="spellStart"/>
+      <w:r>
+        <w:rPr>
+          <w:b/>
+          <w:lang w:val="en-US"/>
+        </w:rPr>
+        <w:t>Wordpress</w:t>
+      </w:r>
+      <w:proofErr w:type="spellEnd"/>
+      <w:r>
+        <w:rPr>
+          <w:b/>
+          <w:lang w:val="en-US"/>
+        </w:rPr>
+        <w:t xml:space="preserve"> Admin backend</w:t>
       </w:r>
       <w:r>
         <w:rPr>
@@ -966,7 +1244,21 @@
         <w:rPr>
           <w:lang w:val="en-US"/>
         </w:rPr>
-        <w:t>, then manually set the corresponding order to “Processing” in the WooCommerce backend.</w:t>
+        <w:t xml:space="preserve">, then manually set the corresponding order to “Processing” in the </w:t>
+      </w:r>
+      <w:proofErr w:type="spellStart"/>
+      <w:r>
+        <w:rPr>
+          <w:lang w:val="en-US"/>
+        </w:rPr>
+        <w:t>WooCommerce</w:t>
+      </w:r>
+      <w:proofErr w:type="spellEnd"/>
+      <w:r>
+        <w:rPr>
+          <w:lang w:val="en-US"/>
+        </w:rPr>
+        <w:t xml:space="preserve"> backend.</w:t>
       </w:r>
     </w:p>
     <w:p>
@@ -976,30 +1268,74 @@
           <w:lang w:val="en-US"/>
         </w:rPr>
       </w:pPr>
-      <w:r>
-        <w:rPr>
-          <w:lang w:val="en-US"/>
-        </w:rPr>
-        <w:t>WooCommerce Integration</w:t>
-      </w:r>
-    </w:p>
-    <w:p>
-      <w:pPr>
-        <w:rPr>
-          <w:lang w:val="en-US"/>
-        </w:rPr>
-      </w:pPr>
-      <w:r>
-        <w:rPr>
-          <w:lang w:val="en-US"/>
-        </w:rPr>
-        <w:t>SEPA Payment Gateway for WooCommerce</w:t>
-      </w:r>
-      <w:r>
-        <w:rPr>
-          <w:lang w:val="en-US"/>
-        </w:rPr>
-        <w:t xml:space="preserve"> integrates with WooCommerce and WooCommerce Subscriptions in the following ways:</w:t>
+      <w:proofErr w:type="spellStart"/>
+      <w:r>
+        <w:rPr>
+          <w:lang w:val="en-US"/>
+        </w:rPr>
+        <w:t>WooCommerce</w:t>
+      </w:r>
+      <w:proofErr w:type="spellEnd"/>
+      <w:r>
+        <w:rPr>
+          <w:lang w:val="en-US"/>
+        </w:rPr>
+        <w:t xml:space="preserve"> Integration</w:t>
+      </w:r>
+    </w:p>
+    <w:p>
+      <w:pPr>
+        <w:rPr>
+          <w:lang w:val="en-US"/>
+        </w:rPr>
+      </w:pPr>
+      <w:r>
+        <w:rPr>
+          <w:lang w:val="en-US"/>
+        </w:rPr>
+        <w:t xml:space="preserve">SEPA Payment Gateway for </w:t>
+      </w:r>
+      <w:proofErr w:type="spellStart"/>
+      <w:r>
+        <w:rPr>
+          <w:lang w:val="en-US"/>
+        </w:rPr>
+        <w:t>WooCommerce</w:t>
+      </w:r>
+      <w:proofErr w:type="spellEnd"/>
+      <w:r>
+        <w:rPr>
+          <w:lang w:val="en-US"/>
+        </w:rPr>
+        <w:t xml:space="preserve"> integrates with </w:t>
+      </w:r>
+      <w:proofErr w:type="spellStart"/>
+      <w:r>
+        <w:rPr>
+          <w:lang w:val="en-US"/>
+        </w:rPr>
+        <w:t>WooCommerce</w:t>
+      </w:r>
+      <w:proofErr w:type="spellEnd"/>
+      <w:r>
+        <w:rPr>
+          <w:lang w:val="en-US"/>
+        </w:rPr>
+        <w:t xml:space="preserve"> and </w:t>
+      </w:r>
+      <w:proofErr w:type="spellStart"/>
+      <w:r>
+        <w:rPr>
+          <w:lang w:val="en-US"/>
+        </w:rPr>
+        <w:t>WooCommerce</w:t>
+      </w:r>
+      <w:proofErr w:type="spellEnd"/>
+      <w:r>
+        <w:rPr>
+          <w:lang w:val="en-US"/>
+        </w:rPr>
+        <w:t xml:space="preserve"> Subscriptions in the following ways:</w:t>
       </w:r>
     </w:p>
     <w:p>
@@ -1019,12 +1355,21 @@
         </w:rPr>
         <w:t xml:space="preserve">Adds a new payment gateway that can be configured in the </w:t>
       </w:r>
+      <w:proofErr w:type="spellStart"/>
       <w:r>
         <w:rPr>
           <w:b/>
           <w:lang w:val="en-US"/>
         </w:rPr>
-        <w:t>WooCommerce Settings</w:t>
+        <w:t>WooCommerce</w:t>
+      </w:r>
+      <w:proofErr w:type="spellEnd"/>
+      <w:r>
+        <w:rPr>
+          <w:b/>
+          <w:lang w:val="en-US"/>
+        </w:rPr>
+        <w:t xml:space="preserve"> Settings</w:t>
       </w:r>
       <w:r>
         <w:rPr>
@@ -1123,7 +1468,21 @@
         <w:rPr>
           <w:lang w:val="en-US"/>
         </w:rPr>
-        <w:t xml:space="preserve"> processed by WooCommerce Subscriptions.</w:t>
+        <w:t xml:space="preserve"> processed by </w:t>
+      </w:r>
+      <w:proofErr w:type="spellStart"/>
+      <w:r>
+        <w:rPr>
+          <w:lang w:val="en-US"/>
+        </w:rPr>
+        <w:t>WooCommerce</w:t>
+      </w:r>
+      <w:proofErr w:type="spellEnd"/>
+      <w:r>
+        <w:rPr>
+          <w:lang w:val="en-US"/>
+        </w:rPr>
+        <w:t xml:space="preserve"> Subscriptions.</w:t>
       </w:r>
     </w:p>
     <w:p>
@@ -1141,7 +1500,21 @@
         <w:rPr>
           <w:lang w:val="en-US"/>
         </w:rPr>
-        <w:t xml:space="preserve">Adds a new page in the WooCommerce admin backend </w:t>
+        <w:t xml:space="preserve">Adds a new page in the </w:t>
+      </w:r>
+      <w:proofErr w:type="spellStart"/>
+      <w:r>
+        <w:rPr>
+          <w:lang w:val="en-US"/>
+        </w:rPr>
+        <w:t>WooCommerce</w:t>
+      </w:r>
+      <w:proofErr w:type="spellEnd"/>
+      <w:r>
+        <w:rPr>
+          <w:lang w:val="en-US"/>
+        </w:rPr>
+        <w:t xml:space="preserve"> admin backend </w:t>
       </w:r>
       <w:r>
         <w:rPr>
@@ -1214,7 +1587,21 @@
         <w:rPr>
           <w:lang w:val="en-US"/>
         </w:rPr>
-        <w:t xml:space="preserve">For the initial checkout or an order that contains any number of subscription and non-subscription items, SEPA Payment Gateway for WooCommerce </w:t>
+        <w:t xml:space="preserve">For the initial checkout or an order that contains any number of subscription and non-subscription items, SEPA Payment Gateway for </w:t>
+      </w:r>
+      <w:proofErr w:type="spellStart"/>
+      <w:r>
+        <w:rPr>
+          <w:lang w:val="en-US"/>
+        </w:rPr>
+        <w:t>WooCommerce</w:t>
+      </w:r>
+      <w:proofErr w:type="spellEnd"/>
+      <w:r>
+        <w:rPr>
+          <w:lang w:val="en-US"/>
+        </w:rPr>
+        <w:t xml:space="preserve"> </w:t>
       </w:r>
       <w:r>
         <w:rPr>
@@ -1254,6 +1641,7 @@
           <w:noProof/>
           <w:lang w:eastAsia="de-DE"/>
         </w:rPr>
+        <w:lastRenderedPageBreak/>
         <w:drawing>
           <wp:inline distT="0" distB="0" distL="0" distR="0" wp14:anchorId="1D833C01" wp14:editId="07C6B902">
             <wp:extent cx="5760720" cy="626745"/>
@@ -1303,7 +1691,6 @@
         <w:rPr>
           <w:lang w:val="en-US"/>
         </w:rPr>
-        <w:lastRenderedPageBreak/>
         <w:t>This is al</w:t>
       </w:r>
       <w:r>
@@ -1513,31 +1900,61 @@
           <w:lang w:val="en-US"/>
         </w:rPr>
       </w:pPr>
-      <w:r>
-        <w:rPr>
-          <w:lang w:val="en-US"/>
-        </w:rPr>
-        <w:t>WooCommerce Subscription renewal orders</w:t>
-      </w:r>
-    </w:p>
-    <w:p>
-      <w:pPr>
-        <w:rPr>
-          <w:lang w:val="en-US"/>
-        </w:rPr>
-      </w:pPr>
-      <w:r>
-        <w:rPr>
-          <w:lang w:val="en-US"/>
-        </w:rPr>
-        <w:t xml:space="preserve">For manual and automatic renewal orders created by WooCommerce Subscriptions, when a subscription is renewed, </w:t>
-      </w:r>
-      <w:r>
-        <w:rPr>
-          <w:lang w:val="en-US"/>
-        </w:rPr>
-        <w:t>SEPA Payment Gateway for WooCommerce</w:t>
-      </w:r>
+      <w:proofErr w:type="spellStart"/>
+      <w:r>
+        <w:rPr>
+          <w:lang w:val="en-US"/>
+        </w:rPr>
+        <w:t>WooCommerce</w:t>
+      </w:r>
+      <w:proofErr w:type="spellEnd"/>
+      <w:r>
+        <w:rPr>
+          <w:lang w:val="en-US"/>
+        </w:rPr>
+        <w:t xml:space="preserve"> Subscription renewal orders</w:t>
+      </w:r>
+    </w:p>
+    <w:p>
+      <w:pPr>
+        <w:rPr>
+          <w:lang w:val="en-US"/>
+        </w:rPr>
+      </w:pPr>
+      <w:r>
+        <w:rPr>
+          <w:lang w:val="en-US"/>
+        </w:rPr>
+        <w:t xml:space="preserve">For manual and automatic renewal orders created by </w:t>
+      </w:r>
+      <w:proofErr w:type="spellStart"/>
+      <w:r>
+        <w:rPr>
+          <w:lang w:val="en-US"/>
+        </w:rPr>
+        <w:t>WooCommerce</w:t>
+      </w:r>
+      <w:proofErr w:type="spellEnd"/>
+      <w:r>
+        <w:rPr>
+          <w:lang w:val="en-US"/>
+        </w:rPr>
+        <w:t xml:space="preserve"> Subscriptions, when a subscription is renewed, </w:t>
+      </w:r>
+      <w:r>
+        <w:rPr>
+          <w:lang w:val="en-US"/>
+        </w:rPr>
+        <w:t xml:space="preserve">SEPA Payment Gateway for </w:t>
+      </w:r>
+      <w:proofErr w:type="spellStart"/>
+      <w:r>
+        <w:rPr>
+          <w:lang w:val="en-US"/>
+        </w:rPr>
+        <w:t>WooCommerce</w:t>
+      </w:r>
+      <w:proofErr w:type="spellEnd"/>
       <w:r>
         <w:rPr>
           <w:lang w:val="en-US"/>
@@ -1609,6 +2026,7 @@
         <w:rPr>
           <w:lang w:val="en-US"/>
         </w:rPr>
+        <w:lastRenderedPageBreak/>
         <w:t xml:space="preserve">This behavior was chosen </w:t>
       </w:r>
       <w:r>
@@ -1701,7 +2119,55 @@
           <w:shd w:val="clear" w:color="auto" w:fill="FFFFFF"/>
           <w:lang w:val="en-US"/>
         </w:rPr>
-        <w:t>Copy all content in the folder ‘sepa-direct-debit’ into your wp-content/plugin</w:t>
+        <w:t>Copy all content in the folder ‘</w:t>
+      </w:r>
+      <w:proofErr w:type="spellStart"/>
+      <w:r>
+        <w:rPr>
+          <w:rFonts w:ascii="Arial" w:hAnsi="Arial" w:cs="Arial"/>
+          <w:color w:val="222222"/>
+          <w:sz w:val="19"/>
+          <w:szCs w:val="19"/>
+          <w:shd w:val="clear" w:color="auto" w:fill="FFFFFF"/>
+          <w:lang w:val="en-US"/>
+        </w:rPr>
+        <w:t>sepa</w:t>
+      </w:r>
+      <w:proofErr w:type="spellEnd"/>
+      <w:r>
+        <w:rPr>
+          <w:rFonts w:ascii="Arial" w:hAnsi="Arial" w:cs="Arial"/>
+          <w:color w:val="222222"/>
+          <w:sz w:val="19"/>
+          <w:szCs w:val="19"/>
+          <w:shd w:val="clear" w:color="auto" w:fill="FFFFFF"/>
+          <w:lang w:val="en-US"/>
+        </w:rPr>
+        <w:t xml:space="preserve">-direct-debit’ into your </w:t>
+      </w:r>
+      <w:proofErr w:type="spellStart"/>
+      <w:r>
+        <w:rPr>
+          <w:rFonts w:ascii="Arial" w:hAnsi="Arial" w:cs="Arial"/>
+          <w:color w:val="222222"/>
+          <w:sz w:val="19"/>
+          <w:szCs w:val="19"/>
+          <w:shd w:val="clear" w:color="auto" w:fill="FFFFFF"/>
+          <w:lang w:val="en-US"/>
+        </w:rPr>
+        <w:t>wp</w:t>
+      </w:r>
+      <w:proofErr w:type="spellEnd"/>
+      <w:r>
+        <w:rPr>
+          <w:rFonts w:ascii="Arial" w:hAnsi="Arial" w:cs="Arial"/>
+          <w:color w:val="222222"/>
+          <w:sz w:val="19"/>
+          <w:szCs w:val="19"/>
+          <w:shd w:val="clear" w:color="auto" w:fill="FFFFFF"/>
+          <w:lang w:val="en-US"/>
+        </w:rPr>
+        <w:t>-content/plugin</w:t>
       </w:r>
       <w:r>
         <w:rPr>
@@ -1723,7 +2189,31 @@
           <w:shd w:val="clear" w:color="auto" w:fill="FFFFFF"/>
           <w:lang w:val="en-US"/>
         </w:rPr>
-        <w:t xml:space="preserve"> folder in your wordpress installation.</w:t>
+        <w:t xml:space="preserve"> folder in your </w:t>
+      </w:r>
+      <w:proofErr w:type="spellStart"/>
+      <w:r>
+        <w:rPr>
+          <w:rFonts w:ascii="Arial" w:hAnsi="Arial" w:cs="Arial"/>
+          <w:color w:val="222222"/>
+          <w:sz w:val="19"/>
+          <w:szCs w:val="19"/>
+          <w:shd w:val="clear" w:color="auto" w:fill="FFFFFF"/>
+          <w:lang w:val="en-US"/>
+        </w:rPr>
+        <w:t>wordpress</w:t>
+      </w:r>
+      <w:proofErr w:type="spellEnd"/>
+      <w:r>
+        <w:rPr>
+          <w:rFonts w:ascii="Arial" w:hAnsi="Arial" w:cs="Arial"/>
+          <w:color w:val="222222"/>
+          <w:sz w:val="19"/>
+          <w:szCs w:val="19"/>
+          <w:shd w:val="clear" w:color="auto" w:fill="FFFFFF"/>
+          <w:lang w:val="en-US"/>
+        </w:rPr>
+        <w:t xml:space="preserve"> installation.</w:t>
       </w:r>
     </w:p>
     <w:p>
@@ -1751,7 +2241,31 @@
           <w:shd w:val="clear" w:color="auto" w:fill="FFFFFF"/>
           <w:lang w:val="en-US"/>
         </w:rPr>
-        <w:t>Activate the plugin in the wordpress admin backend (Menu “Plugins”):</w:t>
+        <w:t xml:space="preserve">Activate the plugin in the </w:t>
+      </w:r>
+      <w:proofErr w:type="spellStart"/>
+      <w:r>
+        <w:rPr>
+          <w:rFonts w:ascii="Arial" w:hAnsi="Arial" w:cs="Arial"/>
+          <w:color w:val="222222"/>
+          <w:sz w:val="19"/>
+          <w:szCs w:val="19"/>
+          <w:shd w:val="clear" w:color="auto" w:fill="FFFFFF"/>
+          <w:lang w:val="en-US"/>
+        </w:rPr>
+        <w:t>wordpress</w:t>
+      </w:r>
+      <w:proofErr w:type="spellEnd"/>
+      <w:r>
+        <w:rPr>
+          <w:rFonts w:ascii="Arial" w:hAnsi="Arial" w:cs="Arial"/>
+          <w:color w:val="222222"/>
+          <w:sz w:val="19"/>
+          <w:szCs w:val="19"/>
+          <w:shd w:val="clear" w:color="auto" w:fill="FFFFFF"/>
+          <w:lang w:val="en-US"/>
+        </w:rPr>
+        <w:t xml:space="preserve"> admin backend (Menu “Plugins”):</w:t>
       </w:r>
       <w:r>
         <w:rPr>
@@ -1831,7 +2345,31 @@
           <w:shd w:val="clear" w:color="auto" w:fill="FFFFFF"/>
           <w:lang w:val="en-US"/>
         </w:rPr>
-        <w:t>Navigate to the “WooCommerce/Settings” menu and select the “Checkout” Tab. Finally, click on the “SEPA Direct Debit” link at the top.</w:t>
+        <w:t>Navigate to the “</w:t>
+      </w:r>
+      <w:proofErr w:type="spellStart"/>
+      <w:r>
+        <w:rPr>
+          <w:rFonts w:ascii="Arial" w:hAnsi="Arial" w:cs="Arial"/>
+          <w:color w:val="222222"/>
+          <w:sz w:val="19"/>
+          <w:szCs w:val="19"/>
+          <w:shd w:val="clear" w:color="auto" w:fill="FFFFFF"/>
+          <w:lang w:val="en-US"/>
+        </w:rPr>
+        <w:t>WooCommerce</w:t>
+      </w:r>
+      <w:proofErr w:type="spellEnd"/>
+      <w:r>
+        <w:rPr>
+          <w:rFonts w:ascii="Arial" w:hAnsi="Arial" w:cs="Arial"/>
+          <w:color w:val="222222"/>
+          <w:sz w:val="19"/>
+          <w:szCs w:val="19"/>
+          <w:shd w:val="clear" w:color="auto" w:fill="FFFFFF"/>
+          <w:lang w:val="en-US"/>
+        </w:rPr>
+        <w:t>/Settings” menu and select the “Checkout” Tab. Finally, click on the “SEPA Direct Debit” link at the top.</w:t>
       </w:r>
     </w:p>
     <w:p>
@@ -2198,7 +2736,23 @@
           <w:shd w:val="clear" w:color="auto" w:fill="FFFFFF"/>
           <w:lang w:val="en-US"/>
         </w:rPr>
-        <w:t>In case the checkout form is submitted regardless, error messages will be shown alongside other WooCommerce messages:</w:t>
+        <w:t xml:space="preserve">In case the checkout form is submitted regardless, error messages will be shown alongside other </w:t>
+      </w:r>
+      <w:proofErr w:type="spellStart"/>
+      <w:r>
+        <w:rPr>
+          <w:shd w:val="clear" w:color="auto" w:fill="FFFFFF"/>
+          <w:lang w:val="en-US"/>
+        </w:rPr>
+        <w:t>WooCommerce</w:t>
+      </w:r>
+      <w:proofErr w:type="spellEnd"/>
+      <w:r>
+        <w:rPr>
+          <w:shd w:val="clear" w:color="auto" w:fill="FFFFFF"/>
+          <w:lang w:val="en-US"/>
+        </w:rPr>
+        <w:t xml:space="preserve"> messages:</w:t>
       </w:r>
     </w:p>
     <w:p>
@@ -2310,13 +2864,41 @@
         <w:rPr>
           <w:lang w:val="en-US"/>
         </w:rPr>
-        <w:t>After the checkout is complete, the payment will show up in the “WooCommerce/ SEPA XML”</w:t>
-      </w:r>
-      <w:r>
-        <w:rPr>
-          <w:lang w:val="en-US"/>
-        </w:rPr>
-        <w:t>-menu in the admin backend. Click on the Order number in the first column to navigate to the WooCommerce order view.</w:t>
+        <w:t>After the checkout is complete, the payment will show up in the “</w:t>
+      </w:r>
+      <w:proofErr w:type="spellStart"/>
+      <w:r>
+        <w:rPr>
+          <w:lang w:val="en-US"/>
+        </w:rPr>
+        <w:t>WooCommerce</w:t>
+      </w:r>
+      <w:proofErr w:type="spellEnd"/>
+      <w:r>
+        <w:rPr>
+          <w:lang w:val="en-US"/>
+        </w:rPr>
+        <w:t>/ SEPA XML”</w:t>
+      </w:r>
+      <w:r>
+        <w:rPr>
+          <w:lang w:val="en-US"/>
+        </w:rPr>
+        <w:t xml:space="preserve">-menu in the admin backend. Click on the Order number in the first column to navigate to the </w:t>
+      </w:r>
+      <w:proofErr w:type="spellStart"/>
+      <w:r>
+        <w:rPr>
+          <w:lang w:val="en-US"/>
+        </w:rPr>
+        <w:t>WooCommerce</w:t>
+      </w:r>
+      <w:proofErr w:type="spellEnd"/>
+      <w:r>
+        <w:rPr>
+          <w:lang w:val="en-US"/>
+        </w:rPr>
+        <w:t xml:space="preserve"> order view.</w:t>
       </w:r>
     </w:p>
     <w:p>
@@ -2546,8 +3128,16 @@
         <w:rPr>
           <w:lang w:val="en-US"/>
         </w:rPr>
-        <w:t>“Save link as…”:</w:t>
-      </w:r>
+        <w:t>“Save link as…</w:t>
+      </w:r>
+      <w:proofErr w:type="gramStart"/>
+      <w:r>
+        <w:rPr>
+          <w:lang w:val="en-US"/>
+        </w:rPr>
+        <w:t>”:</w:t>
+      </w:r>
+      <w:proofErr w:type="gramEnd"/>
     </w:p>
     <w:p>
       <w:pPr>
@@ -3905,6 +4495,18 @@
       <w:szCs w:val="24"/>
     </w:rPr>
   </w:style>
+  <w:style w:type="character" w:styleId="FollowedHyperlink">
+    <w:name w:val="FollowedHyperlink"/>
+    <w:basedOn w:val="DefaultParagraphFont"/>
+    <w:uiPriority w:val="99"/>
+    <w:semiHidden/>
+    <w:unhideWhenUsed/>
+    <w:rsid w:val="00FF18EE"/>
+    <w:rPr>
+      <w:color w:val="954F72" w:themeColor="followedHyperlink"/>
+      <w:u w:val="single"/>
+    </w:rPr>
+  </w:style>
 </w:styles>
 </file>
 

</xml_diff>

<commit_message>
- Made exporting payments as COR1 express debits optional. Default is the basic or CORE debit which has a five working day delay before the payment is fulfilled. Please check with your bank before activating COR1 debits. - Released as version 1.5.4
</commit_message>
<xml_diff>
--- a/assets/SEPA Payment Gateway for WooCommerce.docx
+++ b/assets/SEPA Payment Gateway for WooCommerce.docx
@@ -547,6 +547,34 @@
     </w:p>
     <w:p>
       <w:pPr>
+        <w:ind w:left="709" w:hanging="709"/>
+        <w:rPr>
+          <w:lang w:val="en-US"/>
+        </w:rPr>
+      </w:pPr>
+      <w:r>
+        <w:rPr>
+          <w:lang w:val="en-US"/>
+        </w:rPr>
+        <w:t>1.5.4</w:t>
+      </w:r>
+      <w:r>
+        <w:rPr>
+          <w:lang w:val="en-US"/>
+        </w:rPr>
+        <w:tab/>
+      </w:r>
+      <w:bookmarkStart w:id="0" w:name="_GoBack"/>
+      <w:r>
+        <w:rPr>
+          <w:lang w:val="en-US"/>
+        </w:rPr>
+        <w:t>Made exporting payments as COR1 express debits optional. Default is the basic or CORE debit which has a five working day delay before the payment is fulfilled. Please check with your bank before activating COR1 debits.</w:t>
+      </w:r>
+      <w:bookmarkEnd w:id="0"/>
+    </w:p>
+    <w:p>
+      <w:pPr>
         <w:ind w:left="714" w:hanging="714"/>
         <w:rPr>
           <w:lang w:val="en-US"/>
@@ -565,8 +593,6 @@
         <w:tab/>
         <w:t>Convert IBAN, BIC and Creditor ID to uppercase. Some banks seem to reject the XML if it contains lower case letters in these fields.</w:t>
       </w:r>
-      <w:bookmarkStart w:id="0" w:name="_GoBack"/>
-      <w:bookmarkEnd w:id="0"/>
     </w:p>
     <w:p>
       <w:pPr>
@@ -942,20 +968,26 @@
         <w:rPr>
           <w:lang w:val="en-US"/>
         </w:rPr>
-        <w:t>It is also a very cheap payment method for you as a shop owner because there is no third party, like a payment service involved and bank fees for SEPA direct debit are typically very low.</w:t>
-      </w:r>
-    </w:p>
-    <w:p>
-      <w:pPr>
-        <w:rPr>
-          <w:lang w:val="en-US"/>
-        </w:rPr>
-      </w:pPr>
+        <w:t xml:space="preserve">It is also a very cheap payment method for you </w:t>
+      </w:r>
       <w:r>
         <w:rPr>
           <w:lang w:val="en-US"/>
         </w:rPr>
         <w:lastRenderedPageBreak/>
+        <w:t>as a shop owner because there is no third party, like a payment service involved and bank fees for SEPA direct debit are typically very low.</w:t>
+      </w:r>
+    </w:p>
+    <w:p>
+      <w:pPr>
+        <w:rPr>
+          <w:lang w:val="en-US"/>
+        </w:rPr>
+      </w:pPr>
+      <w:r>
+        <w:rPr>
+          <w:lang w:val="en-US"/>
+        </w:rPr>
         <w:t xml:space="preserve">In order to collect SEPA direct debit withdrawals, you need a so called </w:t>
       </w:r>
       <w:r>
@@ -1614,7 +1646,14 @@
         <w:rPr>
           <w:lang w:val="en-US"/>
         </w:rPr>
-        <w:t xml:space="preserve"> (if stock management is configured) and </w:t>
+        <w:t xml:space="preserve"> (if stock management is </w:t>
+      </w:r>
+      <w:r>
+        <w:rPr>
+          <w:lang w:val="en-US"/>
+        </w:rPr>
+        <w:lastRenderedPageBreak/>
+        <w:t xml:space="preserve">configured) and </w:t>
       </w:r>
       <w:r>
         <w:rPr>
@@ -1641,7 +1680,6 @@
           <w:noProof/>
           <w:lang w:eastAsia="de-DE"/>
         </w:rPr>
-        <w:lastRenderedPageBreak/>
         <w:drawing>
           <wp:inline distT="0" distB="0" distL="0" distR="0" wp14:anchorId="1D833C01" wp14:editId="07C6B902">
             <wp:extent cx="5760720" cy="626745"/>
@@ -1979,6 +2017,7 @@
           <w:noProof/>
           <w:lang w:eastAsia="de-DE"/>
         </w:rPr>
+        <w:lastRenderedPageBreak/>
         <w:drawing>
           <wp:inline distT="0" distB="0" distL="0" distR="0" wp14:anchorId="4E7EBA61" wp14:editId="79C3863D">
             <wp:extent cx="2648320" cy="2476846"/>
@@ -2026,7 +2065,6 @@
         <w:rPr>
           <w:lang w:val="en-US"/>
         </w:rPr>
-        <w:lastRenderedPageBreak/>
         <w:t xml:space="preserve">This behavior was chosen </w:t>
       </w:r>
       <w:r>

</xml_diff>

<commit_message>
- Release as version 1.6
</commit_message>
<xml_diff>
--- a/assets/SEPA Payment Gateway for WooCommerce.docx
+++ b/assets/SEPA Payment Gateway for WooCommerce.docx
@@ -15,62 +15,29 @@
           <w:shd w:val="clear" w:color="auto" w:fill="FFFFFF"/>
           <w:lang w:val="en-US"/>
         </w:rPr>
-        <w:t xml:space="preserve">SEPA Payment Gateway for </w:t>
-      </w:r>
-      <w:proofErr w:type="spellStart"/>
-      <w:r>
-        <w:rPr>
-          <w:shd w:val="clear" w:color="auto" w:fill="FFFFFF"/>
-          <w:lang w:val="en-US"/>
-        </w:rPr>
-        <w:t>WooCommerce</w:t>
-      </w:r>
-      <w:proofErr w:type="spellEnd"/>
-    </w:p>
-    <w:p>
-      <w:pPr>
-        <w:rPr>
-          <w:rFonts w:ascii="Arial" w:hAnsi="Arial" w:cs="Arial"/>
-          <w:color w:val="222222"/>
-          <w:sz w:val="19"/>
-          <w:szCs w:val="19"/>
-          <w:lang w:val="en-US"/>
-        </w:rPr>
-      </w:pPr>
-      <w:r>
-        <w:rPr>
-          <w:rFonts w:ascii="Arial" w:hAnsi="Arial" w:cs="Arial"/>
-          <w:color w:val="222222"/>
-          <w:sz w:val="19"/>
-          <w:szCs w:val="19"/>
-          <w:shd w:val="clear" w:color="auto" w:fill="FFFFFF"/>
-          <w:lang w:val="en-US"/>
-        </w:rPr>
-        <w:t xml:space="preserve">Seamlessly adds SEPA Direct Debit support to </w:t>
-      </w:r>
-      <w:proofErr w:type="spellStart"/>
-      <w:r>
-        <w:rPr>
-          <w:rFonts w:ascii="Arial" w:hAnsi="Arial" w:cs="Arial"/>
-          <w:color w:val="222222"/>
-          <w:sz w:val="19"/>
-          <w:szCs w:val="19"/>
-          <w:shd w:val="clear" w:color="auto" w:fill="FFFFFF"/>
-          <w:lang w:val="en-US"/>
-        </w:rPr>
-        <w:t>WooCommerce</w:t>
-      </w:r>
-      <w:proofErr w:type="spellEnd"/>
-      <w:r>
-        <w:rPr>
-          <w:rFonts w:ascii="Arial" w:hAnsi="Arial" w:cs="Arial"/>
-          <w:color w:val="222222"/>
-          <w:sz w:val="19"/>
-          <w:szCs w:val="19"/>
-          <w:shd w:val="clear" w:color="auto" w:fill="FFFFFF"/>
-          <w:lang w:val="en-US"/>
-        </w:rPr>
-        <w:t>. Easily collect IBAN and BIC of your customers during checkout and export SEPA-XML-files ready for upload to your bank.</w:t>
+        <w:t>SEPA Payment Gateway for WooCommerce</w:t>
+      </w:r>
+    </w:p>
+    <w:p>
+      <w:pPr>
+        <w:rPr>
+          <w:rFonts w:ascii="Arial" w:hAnsi="Arial" w:cs="Arial"/>
+          <w:color w:val="222222"/>
+          <w:sz w:val="19"/>
+          <w:szCs w:val="19"/>
+          <w:lang w:val="en-US"/>
+        </w:rPr>
+      </w:pPr>
+      <w:r>
+        <w:rPr>
+          <w:rFonts w:ascii="Arial" w:hAnsi="Arial" w:cs="Arial"/>
+          <w:color w:val="222222"/>
+          <w:sz w:val="19"/>
+          <w:szCs w:val="19"/>
+          <w:shd w:val="clear" w:color="auto" w:fill="FFFFFF"/>
+          <w:lang w:val="en-US"/>
+        </w:rPr>
+        <w:t>Seamlessly adds SEPA Direct Debit support to WooCommerce. Easily collect IBAN and BIC of your customers during checkout and export SEPA-XML-files ready for upload to your bank.</w:t>
       </w:r>
     </w:p>
     <w:p>
@@ -186,31 +153,7 @@
           <w:shd w:val="clear" w:color="auto" w:fill="FFFFFF"/>
           <w:lang w:val="en-US"/>
         </w:rPr>
-        <w:t xml:space="preserve">utomatic </w:t>
-      </w:r>
-      <w:proofErr w:type="spellStart"/>
-      <w:r>
-        <w:rPr>
-          <w:rFonts w:ascii="Arial" w:hAnsi="Arial" w:cs="Arial"/>
-          <w:color w:val="222222"/>
-          <w:sz w:val="19"/>
-          <w:szCs w:val="19"/>
-          <w:shd w:val="clear" w:color="auto" w:fill="FFFFFF"/>
-          <w:lang w:val="en-US"/>
-        </w:rPr>
-        <w:t>Umlaute</w:t>
-      </w:r>
-      <w:proofErr w:type="spellEnd"/>
-      <w:r>
-        <w:rPr>
-          <w:rFonts w:ascii="Arial" w:hAnsi="Arial" w:cs="Arial"/>
-          <w:color w:val="222222"/>
-          <w:sz w:val="19"/>
-          <w:szCs w:val="19"/>
-          <w:shd w:val="clear" w:color="auto" w:fill="FFFFFF"/>
-          <w:lang w:val="en-US"/>
-        </w:rPr>
-        <w:t>-transformation.</w:t>
+        <w:t>utomatic Umlaute-transformation.</w:t>
       </w:r>
     </w:p>
     <w:p>
@@ -377,31 +320,7 @@
           <w:shd w:val="clear" w:color="auto" w:fill="FFFFFF"/>
           <w:lang w:val="en-US"/>
         </w:rPr>
-        <w:t xml:space="preserve">Supports </w:t>
-      </w:r>
-      <w:proofErr w:type="spellStart"/>
-      <w:r>
-        <w:rPr>
-          <w:rFonts w:ascii="Arial" w:hAnsi="Arial" w:cs="Arial"/>
-          <w:color w:val="222222"/>
-          <w:sz w:val="19"/>
-          <w:szCs w:val="19"/>
-          <w:shd w:val="clear" w:color="auto" w:fill="FFFFFF"/>
-          <w:lang w:val="en-US"/>
-        </w:rPr>
-        <w:t>WooCommerce</w:t>
-      </w:r>
-      <w:proofErr w:type="spellEnd"/>
-      <w:r>
-        <w:rPr>
-          <w:rFonts w:ascii="Arial" w:hAnsi="Arial" w:cs="Arial"/>
-          <w:color w:val="222222"/>
-          <w:sz w:val="19"/>
-          <w:szCs w:val="19"/>
-          <w:shd w:val="clear" w:color="auto" w:fill="FFFFFF"/>
-          <w:lang w:val="en-US"/>
-        </w:rPr>
-        <w:t xml:space="preserve"> Subscriptions.</w:t>
+        <w:t>Supports WooCommerce Subscriptions.</w:t>
       </w:r>
     </w:p>
     <w:p>
@@ -440,55 +359,7 @@
           <w:shd w:val="clear" w:color="auto" w:fill="FFFFFF"/>
           <w:lang w:val="en-US"/>
         </w:rPr>
-        <w:t xml:space="preserve">Contains the </w:t>
-      </w:r>
-      <w:proofErr w:type="spellStart"/>
-      <w:r>
-        <w:rPr>
-          <w:rFonts w:ascii="Arial" w:hAnsi="Arial" w:cs="Arial"/>
-          <w:color w:val="222222"/>
-          <w:sz w:val="19"/>
-          <w:szCs w:val="19"/>
-          <w:shd w:val="clear" w:color="auto" w:fill="FFFFFF"/>
-          <w:lang w:val="en-US"/>
-        </w:rPr>
-        <w:t>php</w:t>
-      </w:r>
-      <w:proofErr w:type="spellEnd"/>
-      <w:r>
-        <w:rPr>
-          <w:rFonts w:ascii="Arial" w:hAnsi="Arial" w:cs="Arial"/>
-          <w:color w:val="222222"/>
-          <w:sz w:val="19"/>
-          <w:szCs w:val="19"/>
-          <w:shd w:val="clear" w:color="auto" w:fill="FFFFFF"/>
-          <w:lang w:val="en-US"/>
-        </w:rPr>
-        <w:t>-</w:t>
-      </w:r>
-      <w:proofErr w:type="spellStart"/>
-      <w:r>
-        <w:rPr>
-          <w:rFonts w:ascii="Arial" w:hAnsi="Arial" w:cs="Arial"/>
-          <w:color w:val="222222"/>
-          <w:sz w:val="19"/>
-          <w:szCs w:val="19"/>
-          <w:shd w:val="clear" w:color="auto" w:fill="FFFFFF"/>
-          <w:lang w:val="en-US"/>
-        </w:rPr>
-        <w:t>sepa</w:t>
-      </w:r>
-      <w:proofErr w:type="spellEnd"/>
-      <w:r>
-        <w:rPr>
-          <w:rFonts w:ascii="Arial" w:hAnsi="Arial" w:cs="Arial"/>
-          <w:color w:val="222222"/>
-          <w:sz w:val="19"/>
-          <w:szCs w:val="19"/>
-          <w:shd w:val="clear" w:color="auto" w:fill="FFFFFF"/>
-          <w:lang w:val="en-US"/>
-        </w:rPr>
-        <w:t xml:space="preserve">-xml library, licensed under the LGPL: </w:t>
+        <w:t xml:space="preserve">Contains the php-sepa-xml library, licensed under the LGPL: </w:t>
       </w:r>
       <w:hyperlink r:id="rId5" w:history="1">
         <w:r>
@@ -556,6 +427,57 @@
         <w:rPr>
           <w:lang w:val="en-US"/>
         </w:rPr>
+        <w:t>1.6</w:t>
+      </w:r>
+      <w:r>
+        <w:rPr>
+          <w:lang w:val="en-US"/>
+        </w:rPr>
+        <w:tab/>
+        <w:t xml:space="preserve">Updated to fully support WooCommerce Subscriptions 2.0 including multiple Subscriptions. </w:t>
+      </w:r>
+      <w:r>
+        <w:rPr>
+          <w:b/>
+          <w:color w:val="FF0000"/>
+          <w:lang w:val="en-US"/>
+        </w:rPr>
+        <w:t>Please note:</w:t>
+      </w:r>
+      <w:r>
+        <w:rPr>
+          <w:color w:val="FF0000"/>
+          <w:lang w:val="en-US"/>
+        </w:rPr>
+        <w:t xml:space="preserve"> </w:t>
+      </w:r>
+      <w:r>
+        <w:rPr>
+          <w:lang w:val="en-US"/>
+        </w:rPr>
+        <w:t>The plugin is now no longer compatible with Subscriptions 1.x!</w:t>
+      </w:r>
+      <w:r>
+        <w:rPr>
+          <w:lang w:val="en-US"/>
+        </w:rPr>
+        <w:br/>
+        <w:t>Set due date for payment one day into the future to prevent banking software from rejecting XML-file.</w:t>
+      </w:r>
+      <w:bookmarkStart w:id="0" w:name="_GoBack"/>
+      <w:bookmarkEnd w:id="0"/>
+    </w:p>
+    <w:p>
+      <w:pPr>
+        <w:ind w:left="709" w:hanging="709"/>
+        <w:rPr>
+          <w:lang w:val="en-US"/>
+        </w:rPr>
+      </w:pPr>
+      <w:r>
+        <w:rPr>
+          <w:lang w:val="en-US"/>
+        </w:rPr>
         <w:t>1.5.4</w:t>
       </w:r>
       <w:r>
@@ -563,15 +485,8 @@
           <w:lang w:val="en-US"/>
         </w:rPr>
         <w:tab/>
-      </w:r>
-      <w:bookmarkStart w:id="0" w:name="_GoBack"/>
-      <w:r>
-        <w:rPr>
-          <w:lang w:val="en-US"/>
-        </w:rPr>
         <w:t>Made exporting payments as COR1 express debits optional. Default is the basic or CORE debit which has a five working day delay before the payment is fulfilled. Please check with your bank before activating COR1 debits.</w:t>
       </w:r>
-      <w:bookmarkEnd w:id="0"/>
     </w:p>
     <w:p>
       <w:pPr>
@@ -643,21 +558,7 @@
           <w:lang w:val="en-US"/>
         </w:rPr>
         <w:tab/>
-        <w:t xml:space="preserve">Removed dependency on </w:t>
-      </w:r>
-      <w:proofErr w:type="spellStart"/>
-      <w:r>
-        <w:rPr>
-          <w:lang w:val="en-US"/>
-        </w:rPr>
-        <w:t>php</w:t>
-      </w:r>
-      <w:proofErr w:type="spellEnd"/>
-      <w:r>
-        <w:rPr>
-          <w:lang w:val="en-US"/>
-        </w:rPr>
-        <w:t xml:space="preserve"> </w:t>
+        <w:t xml:space="preserve">Removed dependency on php </w:t>
       </w:r>
       <w:r>
         <w:rPr>
@@ -669,21 +570,7 @@
         <w:rPr>
           <w:lang w:val="en-US"/>
         </w:rPr>
-        <w:t xml:space="preserve">, which is missing on some hosted </w:t>
-      </w:r>
-      <w:proofErr w:type="spellStart"/>
-      <w:r>
-        <w:rPr>
-          <w:lang w:val="en-US"/>
-        </w:rPr>
-        <w:t>webspaces</w:t>
-      </w:r>
-      <w:proofErr w:type="spellEnd"/>
-      <w:r>
-        <w:rPr>
-          <w:lang w:val="en-US"/>
-        </w:rPr>
-        <w:t>.</w:t>
+        <w:t>, which is missing on some hosted webspaces.</w:t>
       </w:r>
       <w:r>
         <w:rPr>
@@ -756,21 +643,7 @@
           <w:lang w:val="en-US"/>
         </w:rPr>
         <w:tab/>
-        <w:t xml:space="preserve">Fixed issue when </w:t>
-      </w:r>
-      <w:proofErr w:type="spellStart"/>
-      <w:r>
-        <w:rPr>
-          <w:lang w:val="en-US"/>
-        </w:rPr>
-        <w:t>WooCommerce</w:t>
-      </w:r>
-      <w:proofErr w:type="spellEnd"/>
-      <w:r>
-        <w:rPr>
-          <w:lang w:val="en-US"/>
-        </w:rPr>
-        <w:t xml:space="preserve"> Subscriptions is not installed.</w:t>
+        <w:t>Fixed issue when WooCommerce Subscriptions is not installed.</w:t>
       </w:r>
     </w:p>
     <w:p>
@@ -790,21 +663,7 @@
           <w:lang w:val="en-US"/>
         </w:rPr>
         <w:tab/>
-        <w:t xml:space="preserve">Fixed incompatibility with </w:t>
-      </w:r>
-      <w:proofErr w:type="spellStart"/>
-      <w:r>
-        <w:rPr>
-          <w:lang w:val="en-US"/>
-        </w:rPr>
-        <w:t>WooCommerce</w:t>
-      </w:r>
-      <w:proofErr w:type="spellEnd"/>
-      <w:r>
-        <w:rPr>
-          <w:lang w:val="en-US"/>
-        </w:rPr>
-        <w:t xml:space="preserve"> Stripe gateway.</w:t>
+        <w:t>Fixed incompatibility with WooCommerce Stripe gateway.</w:t>
       </w:r>
     </w:p>
     <w:p>
@@ -865,23 +724,7 @@
           <w:shd w:val="clear" w:color="auto" w:fill="FFFFFF"/>
           <w:lang w:val="en-US"/>
         </w:rPr>
-        <w:t xml:space="preserve">Added support for </w:t>
-      </w:r>
-      <w:proofErr w:type="spellStart"/>
-      <w:r>
-        <w:rPr>
-          <w:shd w:val="clear" w:color="auto" w:fill="FFFFFF"/>
-          <w:lang w:val="en-US"/>
-        </w:rPr>
-        <w:t>WooCommerce</w:t>
-      </w:r>
-      <w:proofErr w:type="spellEnd"/>
-      <w:r>
-        <w:rPr>
-          <w:shd w:val="clear" w:color="auto" w:fill="FFFFFF"/>
-          <w:lang w:val="en-US"/>
-        </w:rPr>
-        <w:t xml:space="preserve"> Subscriptions</w:t>
+        <w:t>Added support for WooCommerce Subscriptions</w:t>
       </w:r>
       <w:r>
         <w:rPr>
@@ -919,6 +762,7 @@
           <w:shd w:val="clear" w:color="auto" w:fill="FFFFFF"/>
           <w:lang w:val="en-US"/>
         </w:rPr>
+        <w:lastRenderedPageBreak/>
         <w:t>What is SEPA Direct Debit?</w:t>
       </w:r>
     </w:p>
@@ -968,14 +812,7 @@
         <w:rPr>
           <w:lang w:val="en-US"/>
         </w:rPr>
-        <w:t xml:space="preserve">It is also a very cheap payment method for you </w:t>
-      </w:r>
-      <w:r>
-        <w:rPr>
-          <w:lang w:val="en-US"/>
-        </w:rPr>
-        <w:lastRenderedPageBreak/>
-        <w:t>as a shop owner because there is no third party, like a payment service involved and bank fees for SEPA direct debit are typically very low.</w:t>
+        <w:t>It is also a very cheap payment method for you as a shop owner because there is no third party, like a payment service involved and bank fees for SEPA direct debit are typically very low.</w:t>
       </w:r>
     </w:p>
     <w:p>
@@ -1103,16 +940,8 @@
         <w:rPr>
           <w:lang w:val="en-US"/>
         </w:rPr>
-        <w:t xml:space="preserve">SEPA Payment Gateway for </w:t>
-      </w:r>
-      <w:proofErr w:type="spellStart"/>
-      <w:r>
-        <w:rPr>
-          <w:lang w:val="en-US"/>
-        </w:rPr>
-        <w:t>WooCommerce</w:t>
-      </w:r>
-      <w:proofErr w:type="spellEnd"/>
+        <w:t>SEPA Payment Gateway for WooCommerce</w:t>
+      </w:r>
       <w:r>
         <w:rPr>
           <w:lang w:val="en-US"/>
@@ -1185,23 +1014,7 @@
           <w:b/>
           <w:lang w:val="en-US"/>
         </w:rPr>
-        <w:t xml:space="preserve">login to the </w:t>
-      </w:r>
-      <w:proofErr w:type="spellStart"/>
-      <w:r>
-        <w:rPr>
-          <w:b/>
-          <w:lang w:val="en-US"/>
-        </w:rPr>
-        <w:t>Wordpress</w:t>
-      </w:r>
-      <w:proofErr w:type="spellEnd"/>
-      <w:r>
-        <w:rPr>
-          <w:b/>
-          <w:lang w:val="en-US"/>
-        </w:rPr>
-        <w:t xml:space="preserve"> Admin backend</w:t>
+        <w:t>login to the Wordpress Admin backend</w:t>
       </w:r>
       <w:r>
         <w:rPr>
@@ -1276,21 +1089,7 @@
         <w:rPr>
           <w:lang w:val="en-US"/>
         </w:rPr>
-        <w:t xml:space="preserve">, then manually set the corresponding order to “Processing” in the </w:t>
-      </w:r>
-      <w:proofErr w:type="spellStart"/>
-      <w:r>
-        <w:rPr>
-          <w:lang w:val="en-US"/>
-        </w:rPr>
-        <w:t>WooCommerce</w:t>
-      </w:r>
-      <w:proofErr w:type="spellEnd"/>
-      <w:r>
-        <w:rPr>
-          <w:lang w:val="en-US"/>
-        </w:rPr>
-        <w:t xml:space="preserve"> backend.</w:t>
+        <w:t>, then manually set the corresponding order to “Processing” in the WooCommerce backend.</w:t>
       </w:r>
     </w:p>
     <w:p>
@@ -1300,74 +1099,30 @@
           <w:lang w:val="en-US"/>
         </w:rPr>
       </w:pPr>
-      <w:proofErr w:type="spellStart"/>
-      <w:r>
-        <w:rPr>
-          <w:lang w:val="en-US"/>
-        </w:rPr>
-        <w:t>WooCommerce</w:t>
-      </w:r>
-      <w:proofErr w:type="spellEnd"/>
-      <w:r>
-        <w:rPr>
-          <w:lang w:val="en-US"/>
-        </w:rPr>
-        <w:t xml:space="preserve"> Integration</w:t>
-      </w:r>
-    </w:p>
-    <w:p>
-      <w:pPr>
-        <w:rPr>
-          <w:lang w:val="en-US"/>
-        </w:rPr>
-      </w:pPr>
-      <w:r>
-        <w:rPr>
-          <w:lang w:val="en-US"/>
-        </w:rPr>
-        <w:t xml:space="preserve">SEPA Payment Gateway for </w:t>
-      </w:r>
-      <w:proofErr w:type="spellStart"/>
-      <w:r>
-        <w:rPr>
-          <w:lang w:val="en-US"/>
-        </w:rPr>
-        <w:t>WooCommerce</w:t>
-      </w:r>
-      <w:proofErr w:type="spellEnd"/>
-      <w:r>
-        <w:rPr>
-          <w:lang w:val="en-US"/>
-        </w:rPr>
-        <w:t xml:space="preserve"> integrates with </w:t>
-      </w:r>
-      <w:proofErr w:type="spellStart"/>
-      <w:r>
-        <w:rPr>
-          <w:lang w:val="en-US"/>
-        </w:rPr>
-        <w:t>WooCommerce</w:t>
-      </w:r>
-      <w:proofErr w:type="spellEnd"/>
-      <w:r>
-        <w:rPr>
-          <w:lang w:val="en-US"/>
-        </w:rPr>
-        <w:t xml:space="preserve"> and </w:t>
-      </w:r>
-      <w:proofErr w:type="spellStart"/>
-      <w:r>
-        <w:rPr>
-          <w:lang w:val="en-US"/>
-        </w:rPr>
-        <w:t>WooCommerce</w:t>
-      </w:r>
-      <w:proofErr w:type="spellEnd"/>
-      <w:r>
-        <w:rPr>
-          <w:lang w:val="en-US"/>
-        </w:rPr>
-        <w:t xml:space="preserve"> Subscriptions in the following ways:</w:t>
+      <w:r>
+        <w:rPr>
+          <w:lang w:val="en-US"/>
+        </w:rPr>
+        <w:t>WooCommerce Integration</w:t>
+      </w:r>
+    </w:p>
+    <w:p>
+      <w:pPr>
+        <w:rPr>
+          <w:lang w:val="en-US"/>
+        </w:rPr>
+      </w:pPr>
+      <w:r>
+        <w:rPr>
+          <w:lang w:val="en-US"/>
+        </w:rPr>
+        <w:t>SEPA Payment Gateway for WooCommerce</w:t>
+      </w:r>
+      <w:r>
+        <w:rPr>
+          <w:lang w:val="en-US"/>
+        </w:rPr>
+        <w:t xml:space="preserve"> integrates with WooCommerce and WooCommerce Subscriptions in the following ways:</w:t>
       </w:r>
     </w:p>
     <w:p>
@@ -1387,21 +1142,12 @@
         </w:rPr>
         <w:t xml:space="preserve">Adds a new payment gateway that can be configured in the </w:t>
       </w:r>
-      <w:proofErr w:type="spellStart"/>
       <w:r>
         <w:rPr>
           <w:b/>
           <w:lang w:val="en-US"/>
         </w:rPr>
-        <w:t>WooCommerce</w:t>
-      </w:r>
-      <w:proofErr w:type="spellEnd"/>
-      <w:r>
-        <w:rPr>
-          <w:b/>
-          <w:lang w:val="en-US"/>
-        </w:rPr>
-        <w:t xml:space="preserve"> Settings</w:t>
+        <w:t>WooCommerce Settings</w:t>
       </w:r>
       <w:r>
         <w:rPr>
@@ -1500,21 +1246,7 @@
         <w:rPr>
           <w:lang w:val="en-US"/>
         </w:rPr>
-        <w:t xml:space="preserve"> processed by </w:t>
-      </w:r>
-      <w:proofErr w:type="spellStart"/>
-      <w:r>
-        <w:rPr>
-          <w:lang w:val="en-US"/>
-        </w:rPr>
-        <w:t>WooCommerce</w:t>
-      </w:r>
-      <w:proofErr w:type="spellEnd"/>
-      <w:r>
-        <w:rPr>
-          <w:lang w:val="en-US"/>
-        </w:rPr>
-        <w:t xml:space="preserve"> Subscriptions.</w:t>
+        <w:t xml:space="preserve"> processed by WooCommerce Subscriptions.</w:t>
       </w:r>
     </w:p>
     <w:p>
@@ -1532,21 +1264,7 @@
         <w:rPr>
           <w:lang w:val="en-US"/>
         </w:rPr>
-        <w:t xml:space="preserve">Adds a new page in the </w:t>
-      </w:r>
-      <w:proofErr w:type="spellStart"/>
-      <w:r>
-        <w:rPr>
-          <w:lang w:val="en-US"/>
-        </w:rPr>
-        <w:t>WooCommerce</w:t>
-      </w:r>
-      <w:proofErr w:type="spellEnd"/>
-      <w:r>
-        <w:rPr>
-          <w:lang w:val="en-US"/>
-        </w:rPr>
-        <w:t xml:space="preserve"> admin backend </w:t>
+        <w:t xml:space="preserve">Adds a new page in the WooCommerce admin backend </w:t>
       </w:r>
       <w:r>
         <w:rPr>
@@ -1567,6 +1285,7 @@
         <w:rPr>
           <w:lang w:val="en-US"/>
         </w:rPr>
+        <w:lastRenderedPageBreak/>
         <w:t>Order Status/ Payment processing</w:t>
       </w:r>
     </w:p>
@@ -1619,21 +1338,7 @@
         <w:rPr>
           <w:lang w:val="en-US"/>
         </w:rPr>
-        <w:t xml:space="preserve">For the initial checkout or an order that contains any number of subscription and non-subscription items, SEPA Payment Gateway for </w:t>
-      </w:r>
-      <w:proofErr w:type="spellStart"/>
-      <w:r>
-        <w:rPr>
-          <w:lang w:val="en-US"/>
-        </w:rPr>
-        <w:t>WooCommerce</w:t>
-      </w:r>
-      <w:proofErr w:type="spellEnd"/>
-      <w:r>
-        <w:rPr>
-          <w:lang w:val="en-US"/>
-        </w:rPr>
-        <w:t xml:space="preserve"> </w:t>
+        <w:t xml:space="preserve">For the initial checkout or an order that contains any number of subscription and non-subscription items, SEPA Payment Gateway for WooCommerce </w:t>
       </w:r>
       <w:r>
         <w:rPr>
@@ -1646,14 +1351,7 @@
         <w:rPr>
           <w:lang w:val="en-US"/>
         </w:rPr>
-        <w:t xml:space="preserve"> (if stock management is </w:t>
-      </w:r>
-      <w:r>
-        <w:rPr>
-          <w:lang w:val="en-US"/>
-        </w:rPr>
-        <w:lastRenderedPageBreak/>
-        <w:t xml:space="preserve">configured) and </w:t>
+        <w:t xml:space="preserve"> (if stock management is configured) and </w:t>
       </w:r>
       <w:r>
         <w:rPr>
@@ -1938,61 +1636,31 @@
           <w:lang w:val="en-US"/>
         </w:rPr>
       </w:pPr>
-      <w:proofErr w:type="spellStart"/>
-      <w:r>
-        <w:rPr>
-          <w:lang w:val="en-US"/>
-        </w:rPr>
-        <w:t>WooCommerce</w:t>
-      </w:r>
-      <w:proofErr w:type="spellEnd"/>
-      <w:r>
-        <w:rPr>
-          <w:lang w:val="en-US"/>
-        </w:rPr>
-        <w:t xml:space="preserve"> Subscription renewal orders</w:t>
-      </w:r>
-    </w:p>
-    <w:p>
-      <w:pPr>
-        <w:rPr>
-          <w:lang w:val="en-US"/>
-        </w:rPr>
-      </w:pPr>
-      <w:r>
-        <w:rPr>
-          <w:lang w:val="en-US"/>
-        </w:rPr>
-        <w:t xml:space="preserve">For manual and automatic renewal orders created by </w:t>
-      </w:r>
-      <w:proofErr w:type="spellStart"/>
-      <w:r>
-        <w:rPr>
-          <w:lang w:val="en-US"/>
-        </w:rPr>
-        <w:t>WooCommerce</w:t>
-      </w:r>
-      <w:proofErr w:type="spellEnd"/>
-      <w:r>
-        <w:rPr>
-          <w:lang w:val="en-US"/>
-        </w:rPr>
-        <w:t xml:space="preserve"> Subscriptions, when a subscription is renewed, </w:t>
-      </w:r>
-      <w:r>
-        <w:rPr>
-          <w:lang w:val="en-US"/>
-        </w:rPr>
-        <w:t xml:space="preserve">SEPA Payment Gateway for </w:t>
-      </w:r>
-      <w:proofErr w:type="spellStart"/>
-      <w:r>
-        <w:rPr>
-          <w:lang w:val="en-US"/>
-        </w:rPr>
-        <w:t>WooCommerce</w:t>
-      </w:r>
-      <w:proofErr w:type="spellEnd"/>
+      <w:r>
+        <w:rPr>
+          <w:lang w:val="en-US"/>
+        </w:rPr>
+        <w:t>WooCommerce Subscription renewal orders</w:t>
+      </w:r>
+    </w:p>
+    <w:p>
+      <w:pPr>
+        <w:rPr>
+          <w:lang w:val="en-US"/>
+        </w:rPr>
+      </w:pPr>
+      <w:r>
+        <w:rPr>
+          <w:lang w:val="en-US"/>
+        </w:rPr>
+        <w:t xml:space="preserve">For manual and automatic renewal orders created by WooCommerce Subscriptions, when a subscription is renewed, </w:t>
+      </w:r>
+      <w:r>
+        <w:rPr>
+          <w:lang w:val="en-US"/>
+        </w:rPr>
+        <w:t>SEPA Payment Gateway for WooCommerce</w:t>
+      </w:r>
       <w:r>
         <w:rPr>
           <w:lang w:val="en-US"/>
@@ -2157,55 +1825,7 @@
           <w:shd w:val="clear" w:color="auto" w:fill="FFFFFF"/>
           <w:lang w:val="en-US"/>
         </w:rPr>
-        <w:t>Copy all content in the folder ‘</w:t>
-      </w:r>
-      <w:proofErr w:type="spellStart"/>
-      <w:r>
-        <w:rPr>
-          <w:rFonts w:ascii="Arial" w:hAnsi="Arial" w:cs="Arial"/>
-          <w:color w:val="222222"/>
-          <w:sz w:val="19"/>
-          <w:szCs w:val="19"/>
-          <w:shd w:val="clear" w:color="auto" w:fill="FFFFFF"/>
-          <w:lang w:val="en-US"/>
-        </w:rPr>
-        <w:t>sepa</w:t>
-      </w:r>
-      <w:proofErr w:type="spellEnd"/>
-      <w:r>
-        <w:rPr>
-          <w:rFonts w:ascii="Arial" w:hAnsi="Arial" w:cs="Arial"/>
-          <w:color w:val="222222"/>
-          <w:sz w:val="19"/>
-          <w:szCs w:val="19"/>
-          <w:shd w:val="clear" w:color="auto" w:fill="FFFFFF"/>
-          <w:lang w:val="en-US"/>
-        </w:rPr>
-        <w:t xml:space="preserve">-direct-debit’ into your </w:t>
-      </w:r>
-      <w:proofErr w:type="spellStart"/>
-      <w:r>
-        <w:rPr>
-          <w:rFonts w:ascii="Arial" w:hAnsi="Arial" w:cs="Arial"/>
-          <w:color w:val="222222"/>
-          <w:sz w:val="19"/>
-          <w:szCs w:val="19"/>
-          <w:shd w:val="clear" w:color="auto" w:fill="FFFFFF"/>
-          <w:lang w:val="en-US"/>
-        </w:rPr>
-        <w:t>wp</w:t>
-      </w:r>
-      <w:proofErr w:type="spellEnd"/>
-      <w:r>
-        <w:rPr>
-          <w:rFonts w:ascii="Arial" w:hAnsi="Arial" w:cs="Arial"/>
-          <w:color w:val="222222"/>
-          <w:sz w:val="19"/>
-          <w:szCs w:val="19"/>
-          <w:shd w:val="clear" w:color="auto" w:fill="FFFFFF"/>
-          <w:lang w:val="en-US"/>
-        </w:rPr>
-        <w:t>-content/plugin</w:t>
+        <w:t>Copy all content in the folder ‘sepa-direct-debit’ into your wp-content/plugin</w:t>
       </w:r>
       <w:r>
         <w:rPr>
@@ -2227,31 +1847,7 @@
           <w:shd w:val="clear" w:color="auto" w:fill="FFFFFF"/>
           <w:lang w:val="en-US"/>
         </w:rPr>
-        <w:t xml:space="preserve"> folder in your </w:t>
-      </w:r>
-      <w:proofErr w:type="spellStart"/>
-      <w:r>
-        <w:rPr>
-          <w:rFonts w:ascii="Arial" w:hAnsi="Arial" w:cs="Arial"/>
-          <w:color w:val="222222"/>
-          <w:sz w:val="19"/>
-          <w:szCs w:val="19"/>
-          <w:shd w:val="clear" w:color="auto" w:fill="FFFFFF"/>
-          <w:lang w:val="en-US"/>
-        </w:rPr>
-        <w:t>wordpress</w:t>
-      </w:r>
-      <w:proofErr w:type="spellEnd"/>
-      <w:r>
-        <w:rPr>
-          <w:rFonts w:ascii="Arial" w:hAnsi="Arial" w:cs="Arial"/>
-          <w:color w:val="222222"/>
-          <w:sz w:val="19"/>
-          <w:szCs w:val="19"/>
-          <w:shd w:val="clear" w:color="auto" w:fill="FFFFFF"/>
-          <w:lang w:val="en-US"/>
-        </w:rPr>
-        <w:t xml:space="preserve"> installation.</w:t>
+        <w:t xml:space="preserve"> folder in your wordpress installation.</w:t>
       </w:r>
     </w:p>
     <w:p>
@@ -2279,31 +1875,7 @@
           <w:shd w:val="clear" w:color="auto" w:fill="FFFFFF"/>
           <w:lang w:val="en-US"/>
         </w:rPr>
-        <w:t xml:space="preserve">Activate the plugin in the </w:t>
-      </w:r>
-      <w:proofErr w:type="spellStart"/>
-      <w:r>
-        <w:rPr>
-          <w:rFonts w:ascii="Arial" w:hAnsi="Arial" w:cs="Arial"/>
-          <w:color w:val="222222"/>
-          <w:sz w:val="19"/>
-          <w:szCs w:val="19"/>
-          <w:shd w:val="clear" w:color="auto" w:fill="FFFFFF"/>
-          <w:lang w:val="en-US"/>
-        </w:rPr>
-        <w:t>wordpress</w:t>
-      </w:r>
-      <w:proofErr w:type="spellEnd"/>
-      <w:r>
-        <w:rPr>
-          <w:rFonts w:ascii="Arial" w:hAnsi="Arial" w:cs="Arial"/>
-          <w:color w:val="222222"/>
-          <w:sz w:val="19"/>
-          <w:szCs w:val="19"/>
-          <w:shd w:val="clear" w:color="auto" w:fill="FFFFFF"/>
-          <w:lang w:val="en-US"/>
-        </w:rPr>
-        <w:t xml:space="preserve"> admin backend (Menu “Plugins”):</w:t>
+        <w:t>Activate the plugin in the wordpress admin backend (Menu “Plugins”):</w:t>
       </w:r>
       <w:r>
         <w:rPr>
@@ -2383,31 +1955,7 @@
           <w:shd w:val="clear" w:color="auto" w:fill="FFFFFF"/>
           <w:lang w:val="en-US"/>
         </w:rPr>
-        <w:t>Navigate to the “</w:t>
-      </w:r>
-      <w:proofErr w:type="spellStart"/>
-      <w:r>
-        <w:rPr>
-          <w:rFonts w:ascii="Arial" w:hAnsi="Arial" w:cs="Arial"/>
-          <w:color w:val="222222"/>
-          <w:sz w:val="19"/>
-          <w:szCs w:val="19"/>
-          <w:shd w:val="clear" w:color="auto" w:fill="FFFFFF"/>
-          <w:lang w:val="en-US"/>
-        </w:rPr>
-        <w:t>WooCommerce</w:t>
-      </w:r>
-      <w:proofErr w:type="spellEnd"/>
-      <w:r>
-        <w:rPr>
-          <w:rFonts w:ascii="Arial" w:hAnsi="Arial" w:cs="Arial"/>
-          <w:color w:val="222222"/>
-          <w:sz w:val="19"/>
-          <w:szCs w:val="19"/>
-          <w:shd w:val="clear" w:color="auto" w:fill="FFFFFF"/>
-          <w:lang w:val="en-US"/>
-        </w:rPr>
-        <w:t>/Settings” menu and select the “Checkout” Tab. Finally, click on the “SEPA Direct Debit” link at the top.</w:t>
+        <w:t>Navigate to the “WooCommerce/Settings” menu and select the “Checkout” Tab. Finally, click on the “SEPA Direct Debit” link at the top.</w:t>
       </w:r>
     </w:p>
     <w:p>
@@ -2774,23 +2322,7 @@
           <w:shd w:val="clear" w:color="auto" w:fill="FFFFFF"/>
           <w:lang w:val="en-US"/>
         </w:rPr>
-        <w:t xml:space="preserve">In case the checkout form is submitted regardless, error messages will be shown alongside other </w:t>
-      </w:r>
-      <w:proofErr w:type="spellStart"/>
-      <w:r>
-        <w:rPr>
-          <w:shd w:val="clear" w:color="auto" w:fill="FFFFFF"/>
-          <w:lang w:val="en-US"/>
-        </w:rPr>
-        <w:t>WooCommerce</w:t>
-      </w:r>
-      <w:proofErr w:type="spellEnd"/>
-      <w:r>
-        <w:rPr>
-          <w:shd w:val="clear" w:color="auto" w:fill="FFFFFF"/>
-          <w:lang w:val="en-US"/>
-        </w:rPr>
-        <w:t xml:space="preserve"> messages:</w:t>
+        <w:t>In case the checkout form is submitted regardless, error messages will be shown alongside other WooCommerce messages:</w:t>
       </w:r>
     </w:p>
     <w:p>
@@ -2902,41 +2434,13 @@
         <w:rPr>
           <w:lang w:val="en-US"/>
         </w:rPr>
-        <w:t>After the checkout is complete, the payment will show up in the “</w:t>
-      </w:r>
-      <w:proofErr w:type="spellStart"/>
-      <w:r>
-        <w:rPr>
-          <w:lang w:val="en-US"/>
-        </w:rPr>
-        <w:t>WooCommerce</w:t>
-      </w:r>
-      <w:proofErr w:type="spellEnd"/>
-      <w:r>
-        <w:rPr>
-          <w:lang w:val="en-US"/>
-        </w:rPr>
-        <w:t>/ SEPA XML”</w:t>
-      </w:r>
-      <w:r>
-        <w:rPr>
-          <w:lang w:val="en-US"/>
-        </w:rPr>
-        <w:t xml:space="preserve">-menu in the admin backend. Click on the Order number in the first column to navigate to the </w:t>
-      </w:r>
-      <w:proofErr w:type="spellStart"/>
-      <w:r>
-        <w:rPr>
-          <w:lang w:val="en-US"/>
-        </w:rPr>
-        <w:t>WooCommerce</w:t>
-      </w:r>
-      <w:proofErr w:type="spellEnd"/>
-      <w:r>
-        <w:rPr>
-          <w:lang w:val="en-US"/>
-        </w:rPr>
-        <w:t xml:space="preserve"> order view.</w:t>
+        <w:t>After the checkout is complete, the payment will show up in the “WooCommerce/ SEPA XML”</w:t>
+      </w:r>
+      <w:r>
+        <w:rPr>
+          <w:lang w:val="en-US"/>
+        </w:rPr>
+        <w:t>-menu in the admin backend. Click on the Order number in the first column to navigate to the WooCommerce order view.</w:t>
       </w:r>
     </w:p>
     <w:p>
@@ -3166,16 +2670,8 @@
         <w:rPr>
           <w:lang w:val="en-US"/>
         </w:rPr>
-        <w:t>“Save link as…</w:t>
-      </w:r>
-      <w:proofErr w:type="gramStart"/>
-      <w:r>
-        <w:rPr>
-          <w:lang w:val="en-US"/>
-        </w:rPr>
-        <w:t>”:</w:t>
-      </w:r>
-      <w:proofErr w:type="gramEnd"/>
+        <w:t>“Save link as…”:</w:t>
+      </w:r>
     </w:p>
     <w:p>
       <w:pPr>

</xml_diff>

<commit_message>
- do not export cancelled orders anymore. - released as version 1.6.1.
</commit_message>
<xml_diff>
--- a/assets/SEPA Payment Gateway for WooCommerce.docx
+++ b/assets/SEPA Payment Gateway for WooCommerce.docx
@@ -15,29 +15,62 @@
           <w:shd w:val="clear" w:color="auto" w:fill="FFFFFF"/>
           <w:lang w:val="en-US"/>
         </w:rPr>
-        <w:t>SEPA Payment Gateway for WooCommerce</w:t>
-      </w:r>
-    </w:p>
-    <w:p>
-      <w:pPr>
-        <w:rPr>
-          <w:rFonts w:ascii="Arial" w:hAnsi="Arial" w:cs="Arial"/>
-          <w:color w:val="222222"/>
-          <w:sz w:val="19"/>
-          <w:szCs w:val="19"/>
-          <w:lang w:val="en-US"/>
-        </w:rPr>
-      </w:pPr>
-      <w:r>
-        <w:rPr>
-          <w:rFonts w:ascii="Arial" w:hAnsi="Arial" w:cs="Arial"/>
-          <w:color w:val="222222"/>
-          <w:sz w:val="19"/>
-          <w:szCs w:val="19"/>
-          <w:shd w:val="clear" w:color="auto" w:fill="FFFFFF"/>
-          <w:lang w:val="en-US"/>
-        </w:rPr>
-        <w:t>Seamlessly adds SEPA Direct Debit support to WooCommerce. Easily collect IBAN and BIC of your customers during checkout and export SEPA-XML-files ready for upload to your bank.</w:t>
+        <w:t xml:space="preserve">SEPA Payment Gateway for </w:t>
+      </w:r>
+      <w:proofErr w:type="spellStart"/>
+      <w:r>
+        <w:rPr>
+          <w:shd w:val="clear" w:color="auto" w:fill="FFFFFF"/>
+          <w:lang w:val="en-US"/>
+        </w:rPr>
+        <w:t>WooCommerce</w:t>
+      </w:r>
+      <w:proofErr w:type="spellEnd"/>
+    </w:p>
+    <w:p>
+      <w:pPr>
+        <w:rPr>
+          <w:rFonts w:ascii="Arial" w:hAnsi="Arial" w:cs="Arial"/>
+          <w:color w:val="222222"/>
+          <w:sz w:val="19"/>
+          <w:szCs w:val="19"/>
+          <w:lang w:val="en-US"/>
+        </w:rPr>
+      </w:pPr>
+      <w:r>
+        <w:rPr>
+          <w:rFonts w:ascii="Arial" w:hAnsi="Arial" w:cs="Arial"/>
+          <w:color w:val="222222"/>
+          <w:sz w:val="19"/>
+          <w:szCs w:val="19"/>
+          <w:shd w:val="clear" w:color="auto" w:fill="FFFFFF"/>
+          <w:lang w:val="en-US"/>
+        </w:rPr>
+        <w:t xml:space="preserve">Seamlessly adds SEPA Direct Debit support to </w:t>
+      </w:r>
+      <w:proofErr w:type="spellStart"/>
+      <w:r>
+        <w:rPr>
+          <w:rFonts w:ascii="Arial" w:hAnsi="Arial" w:cs="Arial"/>
+          <w:color w:val="222222"/>
+          <w:sz w:val="19"/>
+          <w:szCs w:val="19"/>
+          <w:shd w:val="clear" w:color="auto" w:fill="FFFFFF"/>
+          <w:lang w:val="en-US"/>
+        </w:rPr>
+        <w:t>WooCommerce</w:t>
+      </w:r>
+      <w:proofErr w:type="spellEnd"/>
+      <w:r>
+        <w:rPr>
+          <w:rFonts w:ascii="Arial" w:hAnsi="Arial" w:cs="Arial"/>
+          <w:color w:val="222222"/>
+          <w:sz w:val="19"/>
+          <w:szCs w:val="19"/>
+          <w:shd w:val="clear" w:color="auto" w:fill="FFFFFF"/>
+          <w:lang w:val="en-US"/>
+        </w:rPr>
+        <w:t>. Easily collect IBAN and BIC of your customers during checkout and export SEPA-XML-files ready for upload to your bank.</w:t>
       </w:r>
     </w:p>
     <w:p>
@@ -153,7 +186,31 @@
           <w:shd w:val="clear" w:color="auto" w:fill="FFFFFF"/>
           <w:lang w:val="en-US"/>
         </w:rPr>
-        <w:t>utomatic Umlaute-transformation.</w:t>
+        <w:t xml:space="preserve">utomatic </w:t>
+      </w:r>
+      <w:proofErr w:type="spellStart"/>
+      <w:r>
+        <w:rPr>
+          <w:rFonts w:ascii="Arial" w:hAnsi="Arial" w:cs="Arial"/>
+          <w:color w:val="222222"/>
+          <w:sz w:val="19"/>
+          <w:szCs w:val="19"/>
+          <w:shd w:val="clear" w:color="auto" w:fill="FFFFFF"/>
+          <w:lang w:val="en-US"/>
+        </w:rPr>
+        <w:t>Umlaute</w:t>
+      </w:r>
+      <w:proofErr w:type="spellEnd"/>
+      <w:r>
+        <w:rPr>
+          <w:rFonts w:ascii="Arial" w:hAnsi="Arial" w:cs="Arial"/>
+          <w:color w:val="222222"/>
+          <w:sz w:val="19"/>
+          <w:szCs w:val="19"/>
+          <w:shd w:val="clear" w:color="auto" w:fill="FFFFFF"/>
+          <w:lang w:val="en-US"/>
+        </w:rPr>
+        <w:t>-transformation.</w:t>
       </w:r>
     </w:p>
     <w:p>
@@ -320,7 +377,31 @@
           <w:shd w:val="clear" w:color="auto" w:fill="FFFFFF"/>
           <w:lang w:val="en-US"/>
         </w:rPr>
-        <w:t>Supports WooCommerce Subscriptions.</w:t>
+        <w:t xml:space="preserve">Supports </w:t>
+      </w:r>
+      <w:proofErr w:type="spellStart"/>
+      <w:r>
+        <w:rPr>
+          <w:rFonts w:ascii="Arial" w:hAnsi="Arial" w:cs="Arial"/>
+          <w:color w:val="222222"/>
+          <w:sz w:val="19"/>
+          <w:szCs w:val="19"/>
+          <w:shd w:val="clear" w:color="auto" w:fill="FFFFFF"/>
+          <w:lang w:val="en-US"/>
+        </w:rPr>
+        <w:t>WooCommerce</w:t>
+      </w:r>
+      <w:proofErr w:type="spellEnd"/>
+      <w:r>
+        <w:rPr>
+          <w:rFonts w:ascii="Arial" w:hAnsi="Arial" w:cs="Arial"/>
+          <w:color w:val="222222"/>
+          <w:sz w:val="19"/>
+          <w:szCs w:val="19"/>
+          <w:shd w:val="clear" w:color="auto" w:fill="FFFFFF"/>
+          <w:lang w:val="en-US"/>
+        </w:rPr>
+        <w:t xml:space="preserve"> Subscriptions.</w:t>
       </w:r>
     </w:p>
     <w:p>
@@ -359,7 +440,55 @@
           <w:shd w:val="clear" w:color="auto" w:fill="FFFFFF"/>
           <w:lang w:val="en-US"/>
         </w:rPr>
-        <w:t xml:space="preserve">Contains the php-sepa-xml library, licensed under the LGPL: </w:t>
+        <w:t xml:space="preserve">Contains the </w:t>
+      </w:r>
+      <w:proofErr w:type="spellStart"/>
+      <w:r>
+        <w:rPr>
+          <w:rFonts w:ascii="Arial" w:hAnsi="Arial" w:cs="Arial"/>
+          <w:color w:val="222222"/>
+          <w:sz w:val="19"/>
+          <w:szCs w:val="19"/>
+          <w:shd w:val="clear" w:color="auto" w:fill="FFFFFF"/>
+          <w:lang w:val="en-US"/>
+        </w:rPr>
+        <w:t>php</w:t>
+      </w:r>
+      <w:proofErr w:type="spellEnd"/>
+      <w:r>
+        <w:rPr>
+          <w:rFonts w:ascii="Arial" w:hAnsi="Arial" w:cs="Arial"/>
+          <w:color w:val="222222"/>
+          <w:sz w:val="19"/>
+          <w:szCs w:val="19"/>
+          <w:shd w:val="clear" w:color="auto" w:fill="FFFFFF"/>
+          <w:lang w:val="en-US"/>
+        </w:rPr>
+        <w:t>-</w:t>
+      </w:r>
+      <w:proofErr w:type="spellStart"/>
+      <w:r>
+        <w:rPr>
+          <w:rFonts w:ascii="Arial" w:hAnsi="Arial" w:cs="Arial"/>
+          <w:color w:val="222222"/>
+          <w:sz w:val="19"/>
+          <w:szCs w:val="19"/>
+          <w:shd w:val="clear" w:color="auto" w:fill="FFFFFF"/>
+          <w:lang w:val="en-US"/>
+        </w:rPr>
+        <w:t>sepa</w:t>
+      </w:r>
+      <w:proofErr w:type="spellEnd"/>
+      <w:r>
+        <w:rPr>
+          <w:rFonts w:ascii="Arial" w:hAnsi="Arial" w:cs="Arial"/>
+          <w:color w:val="222222"/>
+          <w:sz w:val="19"/>
+          <w:szCs w:val="19"/>
+          <w:shd w:val="clear" w:color="auto" w:fill="FFFFFF"/>
+          <w:lang w:val="en-US"/>
+        </w:rPr>
+        <w:t xml:space="preserve">-xml library, licensed under the LGPL: </w:t>
       </w:r>
       <w:hyperlink r:id="rId5" w:history="1">
         <w:r>
@@ -423,6 +552,29 @@
           <w:lang w:val="en-US"/>
         </w:rPr>
       </w:pPr>
+      <w:bookmarkStart w:id="0" w:name="_GoBack"/>
+      <w:r>
+        <w:rPr>
+          <w:lang w:val="en-US"/>
+        </w:rPr>
+        <w:t>1.6.1</w:t>
+      </w:r>
+      <w:r>
+        <w:rPr>
+          <w:lang w:val="en-US"/>
+        </w:rPr>
+        <w:tab/>
+        <w:t>Does not export payments for cancelled orders anymore.</w:t>
+      </w:r>
+    </w:p>
+    <w:bookmarkEnd w:id="0"/>
+    <w:p>
+      <w:pPr>
+        <w:ind w:left="709" w:hanging="709"/>
+        <w:rPr>
+          <w:lang w:val="en-US"/>
+        </w:rPr>
+      </w:pPr>
       <w:r>
         <w:rPr>
           <w:lang w:val="en-US"/>
@@ -434,7 +586,21 @@
           <w:lang w:val="en-US"/>
         </w:rPr>
         <w:tab/>
-        <w:t xml:space="preserve">Updated to fully support WooCommerce Subscriptions 2.0 including multiple Subscriptions. </w:t>
+        <w:t xml:space="preserve">Updated to fully support </w:t>
+      </w:r>
+      <w:proofErr w:type="spellStart"/>
+      <w:r>
+        <w:rPr>
+          <w:lang w:val="en-US"/>
+        </w:rPr>
+        <w:t>WooCommerce</w:t>
+      </w:r>
+      <w:proofErr w:type="spellEnd"/>
+      <w:r>
+        <w:rPr>
+          <w:lang w:val="en-US"/>
+        </w:rPr>
+        <w:t xml:space="preserve"> Subscriptions 2.0 including multiple Subscriptions. </w:t>
       </w:r>
       <w:r>
         <w:rPr>
@@ -464,8 +630,6 @@
         <w:br/>
         <w:t>Set due date for payment one day into the future to prevent banking software from rejecting XML-file.</w:t>
       </w:r>
-      <w:bookmarkStart w:id="0" w:name="_GoBack"/>
-      <w:bookmarkEnd w:id="0"/>
     </w:p>
     <w:p>
       <w:pPr>
@@ -558,7 +722,21 @@
           <w:lang w:val="en-US"/>
         </w:rPr>
         <w:tab/>
-        <w:t xml:space="preserve">Removed dependency on php </w:t>
+        <w:t xml:space="preserve">Removed dependency on </w:t>
+      </w:r>
+      <w:proofErr w:type="spellStart"/>
+      <w:r>
+        <w:rPr>
+          <w:lang w:val="en-US"/>
+        </w:rPr>
+        <w:t>php</w:t>
+      </w:r>
+      <w:proofErr w:type="spellEnd"/>
+      <w:r>
+        <w:rPr>
+          <w:lang w:val="en-US"/>
+        </w:rPr>
+        <w:t xml:space="preserve"> </w:t>
       </w:r>
       <w:r>
         <w:rPr>
@@ -570,7 +748,21 @@
         <w:rPr>
           <w:lang w:val="en-US"/>
         </w:rPr>
-        <w:t>, which is missing on some hosted webspaces.</w:t>
+        <w:t xml:space="preserve">, which is missing on some hosted </w:t>
+      </w:r>
+      <w:proofErr w:type="spellStart"/>
+      <w:r>
+        <w:rPr>
+          <w:lang w:val="en-US"/>
+        </w:rPr>
+        <w:t>webspaces</w:t>
+      </w:r>
+      <w:proofErr w:type="spellEnd"/>
+      <w:r>
+        <w:rPr>
+          <w:lang w:val="en-US"/>
+        </w:rPr>
+        <w:t>.</w:t>
       </w:r>
       <w:r>
         <w:rPr>
@@ -643,7 +835,21 @@
           <w:lang w:val="en-US"/>
         </w:rPr>
         <w:tab/>
-        <w:t>Fixed issue when WooCommerce Subscriptions is not installed.</w:t>
+        <w:t xml:space="preserve">Fixed issue when </w:t>
+      </w:r>
+      <w:proofErr w:type="spellStart"/>
+      <w:r>
+        <w:rPr>
+          <w:lang w:val="en-US"/>
+        </w:rPr>
+        <w:t>WooCommerce</w:t>
+      </w:r>
+      <w:proofErr w:type="spellEnd"/>
+      <w:r>
+        <w:rPr>
+          <w:lang w:val="en-US"/>
+        </w:rPr>
+        <w:t xml:space="preserve"> Subscriptions is not installed.</w:t>
       </w:r>
     </w:p>
     <w:p>
@@ -663,7 +869,21 @@
           <w:lang w:val="en-US"/>
         </w:rPr>
         <w:tab/>
-        <w:t>Fixed incompatibility with WooCommerce Stripe gateway.</w:t>
+        <w:t xml:space="preserve">Fixed incompatibility with </w:t>
+      </w:r>
+      <w:proofErr w:type="spellStart"/>
+      <w:r>
+        <w:rPr>
+          <w:lang w:val="en-US"/>
+        </w:rPr>
+        <w:t>WooCommerce</w:t>
+      </w:r>
+      <w:proofErr w:type="spellEnd"/>
+      <w:r>
+        <w:rPr>
+          <w:lang w:val="en-US"/>
+        </w:rPr>
+        <w:t xml:space="preserve"> Stripe gateway.</w:t>
       </w:r>
     </w:p>
     <w:p>
@@ -710,6 +930,7 @@
           <w:shd w:val="clear" w:color="auto" w:fill="FFFFFF"/>
           <w:lang w:val="en-US"/>
         </w:rPr>
+        <w:lastRenderedPageBreak/>
         <w:t>1.1</w:t>
       </w:r>
       <w:r>
@@ -724,7 +945,23 @@
           <w:shd w:val="clear" w:color="auto" w:fill="FFFFFF"/>
           <w:lang w:val="en-US"/>
         </w:rPr>
-        <w:t>Added support for WooCommerce Subscriptions</w:t>
+        <w:t xml:space="preserve">Added support for </w:t>
+      </w:r>
+      <w:proofErr w:type="spellStart"/>
+      <w:r>
+        <w:rPr>
+          <w:shd w:val="clear" w:color="auto" w:fill="FFFFFF"/>
+          <w:lang w:val="en-US"/>
+        </w:rPr>
+        <w:t>WooCommerce</w:t>
+      </w:r>
+      <w:proofErr w:type="spellEnd"/>
+      <w:r>
+        <w:rPr>
+          <w:shd w:val="clear" w:color="auto" w:fill="FFFFFF"/>
+          <w:lang w:val="en-US"/>
+        </w:rPr>
+        <w:t xml:space="preserve"> Subscriptions</w:t>
       </w:r>
       <w:r>
         <w:rPr>
@@ -762,7 +999,6 @@
           <w:shd w:val="clear" w:color="auto" w:fill="FFFFFF"/>
           <w:lang w:val="en-US"/>
         </w:rPr>
-        <w:lastRenderedPageBreak/>
         <w:t>What is SEPA Direct Debit?</w:t>
       </w:r>
     </w:p>
@@ -940,8 +1176,16 @@
         <w:rPr>
           <w:lang w:val="en-US"/>
         </w:rPr>
-        <w:t>SEPA Payment Gateway for WooCommerce</w:t>
-      </w:r>
+        <w:t xml:space="preserve">SEPA Payment Gateway for </w:t>
+      </w:r>
+      <w:proofErr w:type="spellStart"/>
+      <w:r>
+        <w:rPr>
+          <w:lang w:val="en-US"/>
+        </w:rPr>
+        <w:t>WooCommerce</w:t>
+      </w:r>
+      <w:proofErr w:type="spellEnd"/>
       <w:r>
         <w:rPr>
           <w:lang w:val="en-US"/>
@@ -1014,7 +1258,23 @@
           <w:b/>
           <w:lang w:val="en-US"/>
         </w:rPr>
-        <w:t>login to the Wordpress Admin backend</w:t>
+        <w:t xml:space="preserve">login to the </w:t>
+      </w:r>
+      <w:proofErr w:type="spellStart"/>
+      <w:r>
+        <w:rPr>
+          <w:b/>
+          <w:lang w:val="en-US"/>
+        </w:rPr>
+        <w:t>Wordpress</w:t>
+      </w:r>
+      <w:proofErr w:type="spellEnd"/>
+      <w:r>
+        <w:rPr>
+          <w:b/>
+          <w:lang w:val="en-US"/>
+        </w:rPr>
+        <w:t xml:space="preserve"> Admin backend</w:t>
       </w:r>
       <w:r>
         <w:rPr>
@@ -1089,7 +1349,21 @@
         <w:rPr>
           <w:lang w:val="en-US"/>
         </w:rPr>
-        <w:t>, then manually set the corresponding order to “Processing” in the WooCommerce backend.</w:t>
+        <w:t xml:space="preserve">, then manually set the corresponding order to “Processing” in the </w:t>
+      </w:r>
+      <w:proofErr w:type="spellStart"/>
+      <w:r>
+        <w:rPr>
+          <w:lang w:val="en-US"/>
+        </w:rPr>
+        <w:t>WooCommerce</w:t>
+      </w:r>
+      <w:proofErr w:type="spellEnd"/>
+      <w:r>
+        <w:rPr>
+          <w:lang w:val="en-US"/>
+        </w:rPr>
+        <w:t xml:space="preserve"> backend.</w:t>
       </w:r>
     </w:p>
     <w:p>
@@ -1099,30 +1373,74 @@
           <w:lang w:val="en-US"/>
         </w:rPr>
       </w:pPr>
-      <w:r>
-        <w:rPr>
-          <w:lang w:val="en-US"/>
-        </w:rPr>
-        <w:t>WooCommerce Integration</w:t>
-      </w:r>
-    </w:p>
-    <w:p>
-      <w:pPr>
-        <w:rPr>
-          <w:lang w:val="en-US"/>
-        </w:rPr>
-      </w:pPr>
-      <w:r>
-        <w:rPr>
-          <w:lang w:val="en-US"/>
-        </w:rPr>
-        <w:t>SEPA Payment Gateway for WooCommerce</w:t>
-      </w:r>
-      <w:r>
-        <w:rPr>
-          <w:lang w:val="en-US"/>
-        </w:rPr>
-        <w:t xml:space="preserve"> integrates with WooCommerce and WooCommerce Subscriptions in the following ways:</w:t>
+      <w:proofErr w:type="spellStart"/>
+      <w:r>
+        <w:rPr>
+          <w:lang w:val="en-US"/>
+        </w:rPr>
+        <w:t>WooCommerce</w:t>
+      </w:r>
+      <w:proofErr w:type="spellEnd"/>
+      <w:r>
+        <w:rPr>
+          <w:lang w:val="en-US"/>
+        </w:rPr>
+        <w:t xml:space="preserve"> Integration</w:t>
+      </w:r>
+    </w:p>
+    <w:p>
+      <w:pPr>
+        <w:rPr>
+          <w:lang w:val="en-US"/>
+        </w:rPr>
+      </w:pPr>
+      <w:r>
+        <w:rPr>
+          <w:lang w:val="en-US"/>
+        </w:rPr>
+        <w:t xml:space="preserve">SEPA Payment Gateway for </w:t>
+      </w:r>
+      <w:proofErr w:type="spellStart"/>
+      <w:r>
+        <w:rPr>
+          <w:lang w:val="en-US"/>
+        </w:rPr>
+        <w:t>WooCommerce</w:t>
+      </w:r>
+      <w:proofErr w:type="spellEnd"/>
+      <w:r>
+        <w:rPr>
+          <w:lang w:val="en-US"/>
+        </w:rPr>
+        <w:t xml:space="preserve"> integrates with </w:t>
+      </w:r>
+      <w:proofErr w:type="spellStart"/>
+      <w:r>
+        <w:rPr>
+          <w:lang w:val="en-US"/>
+        </w:rPr>
+        <w:t>WooCommerce</w:t>
+      </w:r>
+      <w:proofErr w:type="spellEnd"/>
+      <w:r>
+        <w:rPr>
+          <w:lang w:val="en-US"/>
+        </w:rPr>
+        <w:t xml:space="preserve"> and </w:t>
+      </w:r>
+      <w:proofErr w:type="spellStart"/>
+      <w:r>
+        <w:rPr>
+          <w:lang w:val="en-US"/>
+        </w:rPr>
+        <w:t>WooCommerce</w:t>
+      </w:r>
+      <w:proofErr w:type="spellEnd"/>
+      <w:r>
+        <w:rPr>
+          <w:lang w:val="en-US"/>
+        </w:rPr>
+        <w:t xml:space="preserve"> Subscriptions in the following ways:</w:t>
       </w:r>
     </w:p>
     <w:p>
@@ -1142,12 +1460,21 @@
         </w:rPr>
         <w:t xml:space="preserve">Adds a new payment gateway that can be configured in the </w:t>
       </w:r>
+      <w:proofErr w:type="spellStart"/>
       <w:r>
         <w:rPr>
           <w:b/>
           <w:lang w:val="en-US"/>
         </w:rPr>
-        <w:t>WooCommerce Settings</w:t>
+        <w:t>WooCommerce</w:t>
+      </w:r>
+      <w:proofErr w:type="spellEnd"/>
+      <w:r>
+        <w:rPr>
+          <w:b/>
+          <w:lang w:val="en-US"/>
+        </w:rPr>
+        <w:t xml:space="preserve"> Settings</w:t>
       </w:r>
       <w:r>
         <w:rPr>
@@ -1246,7 +1573,21 @@
         <w:rPr>
           <w:lang w:val="en-US"/>
         </w:rPr>
-        <w:t xml:space="preserve"> processed by WooCommerce Subscriptions.</w:t>
+        <w:t xml:space="preserve"> processed by </w:t>
+      </w:r>
+      <w:proofErr w:type="spellStart"/>
+      <w:r>
+        <w:rPr>
+          <w:lang w:val="en-US"/>
+        </w:rPr>
+        <w:t>WooCommerce</w:t>
+      </w:r>
+      <w:proofErr w:type="spellEnd"/>
+      <w:r>
+        <w:rPr>
+          <w:lang w:val="en-US"/>
+        </w:rPr>
+        <w:t xml:space="preserve"> Subscriptions.</w:t>
       </w:r>
     </w:p>
     <w:p>
@@ -1264,7 +1605,22 @@
         <w:rPr>
           <w:lang w:val="en-US"/>
         </w:rPr>
-        <w:t xml:space="preserve">Adds a new page in the WooCommerce admin backend </w:t>
+        <w:lastRenderedPageBreak/>
+        <w:t xml:space="preserve">Adds a new page in the </w:t>
+      </w:r>
+      <w:proofErr w:type="spellStart"/>
+      <w:r>
+        <w:rPr>
+          <w:lang w:val="en-US"/>
+        </w:rPr>
+        <w:t>WooCommerce</w:t>
+      </w:r>
+      <w:proofErr w:type="spellEnd"/>
+      <w:r>
+        <w:rPr>
+          <w:lang w:val="en-US"/>
+        </w:rPr>
+        <w:t xml:space="preserve"> admin backend </w:t>
       </w:r>
       <w:r>
         <w:rPr>
@@ -1285,7 +1641,6 @@
         <w:rPr>
           <w:lang w:val="en-US"/>
         </w:rPr>
-        <w:lastRenderedPageBreak/>
         <w:t>Order Status/ Payment processing</w:t>
       </w:r>
     </w:p>
@@ -1338,7 +1693,21 @@
         <w:rPr>
           <w:lang w:val="en-US"/>
         </w:rPr>
-        <w:t xml:space="preserve">For the initial checkout or an order that contains any number of subscription and non-subscription items, SEPA Payment Gateway for WooCommerce </w:t>
+        <w:t xml:space="preserve">For the initial checkout or an order that contains any number of subscription and non-subscription items, SEPA Payment Gateway for </w:t>
+      </w:r>
+      <w:proofErr w:type="spellStart"/>
+      <w:r>
+        <w:rPr>
+          <w:lang w:val="en-US"/>
+        </w:rPr>
+        <w:t>WooCommerce</w:t>
+      </w:r>
+      <w:proofErr w:type="spellEnd"/>
+      <w:r>
+        <w:rPr>
+          <w:lang w:val="en-US"/>
+        </w:rPr>
+        <w:t xml:space="preserve"> </w:t>
       </w:r>
       <w:r>
         <w:rPr>
@@ -1636,31 +2005,61 @@
           <w:lang w:val="en-US"/>
         </w:rPr>
       </w:pPr>
-      <w:r>
-        <w:rPr>
-          <w:lang w:val="en-US"/>
-        </w:rPr>
-        <w:t>WooCommerce Subscription renewal orders</w:t>
-      </w:r>
-    </w:p>
-    <w:p>
-      <w:pPr>
-        <w:rPr>
-          <w:lang w:val="en-US"/>
-        </w:rPr>
-      </w:pPr>
-      <w:r>
-        <w:rPr>
-          <w:lang w:val="en-US"/>
-        </w:rPr>
-        <w:t xml:space="preserve">For manual and automatic renewal orders created by WooCommerce Subscriptions, when a subscription is renewed, </w:t>
-      </w:r>
-      <w:r>
-        <w:rPr>
-          <w:lang w:val="en-US"/>
-        </w:rPr>
-        <w:t>SEPA Payment Gateway for WooCommerce</w:t>
-      </w:r>
+      <w:proofErr w:type="spellStart"/>
+      <w:r>
+        <w:rPr>
+          <w:lang w:val="en-US"/>
+        </w:rPr>
+        <w:t>WooCommerce</w:t>
+      </w:r>
+      <w:proofErr w:type="spellEnd"/>
+      <w:r>
+        <w:rPr>
+          <w:lang w:val="en-US"/>
+        </w:rPr>
+        <w:t xml:space="preserve"> Subscription renewal orders</w:t>
+      </w:r>
+    </w:p>
+    <w:p>
+      <w:pPr>
+        <w:rPr>
+          <w:lang w:val="en-US"/>
+        </w:rPr>
+      </w:pPr>
+      <w:r>
+        <w:rPr>
+          <w:lang w:val="en-US"/>
+        </w:rPr>
+        <w:t xml:space="preserve">For manual and automatic renewal orders created by </w:t>
+      </w:r>
+      <w:proofErr w:type="spellStart"/>
+      <w:r>
+        <w:rPr>
+          <w:lang w:val="en-US"/>
+        </w:rPr>
+        <w:t>WooCommerce</w:t>
+      </w:r>
+      <w:proofErr w:type="spellEnd"/>
+      <w:r>
+        <w:rPr>
+          <w:lang w:val="en-US"/>
+        </w:rPr>
+        <w:t xml:space="preserve"> Subscriptions, when a subscription is renewed, </w:t>
+      </w:r>
+      <w:r>
+        <w:rPr>
+          <w:lang w:val="en-US"/>
+        </w:rPr>
+        <w:t xml:space="preserve">SEPA Payment Gateway for </w:t>
+      </w:r>
+      <w:proofErr w:type="spellStart"/>
+      <w:r>
+        <w:rPr>
+          <w:lang w:val="en-US"/>
+        </w:rPr>
+        <w:t>WooCommerce</w:t>
+      </w:r>
+      <w:proofErr w:type="spellEnd"/>
       <w:r>
         <w:rPr>
           <w:lang w:val="en-US"/>
@@ -1825,7 +2224,55 @@
           <w:shd w:val="clear" w:color="auto" w:fill="FFFFFF"/>
           <w:lang w:val="en-US"/>
         </w:rPr>
-        <w:t>Copy all content in the folder ‘sepa-direct-debit’ into your wp-content/plugin</w:t>
+        <w:t>Copy all content in the folder ‘</w:t>
+      </w:r>
+      <w:proofErr w:type="spellStart"/>
+      <w:r>
+        <w:rPr>
+          <w:rFonts w:ascii="Arial" w:hAnsi="Arial" w:cs="Arial"/>
+          <w:color w:val="222222"/>
+          <w:sz w:val="19"/>
+          <w:szCs w:val="19"/>
+          <w:shd w:val="clear" w:color="auto" w:fill="FFFFFF"/>
+          <w:lang w:val="en-US"/>
+        </w:rPr>
+        <w:t>sepa</w:t>
+      </w:r>
+      <w:proofErr w:type="spellEnd"/>
+      <w:r>
+        <w:rPr>
+          <w:rFonts w:ascii="Arial" w:hAnsi="Arial" w:cs="Arial"/>
+          <w:color w:val="222222"/>
+          <w:sz w:val="19"/>
+          <w:szCs w:val="19"/>
+          <w:shd w:val="clear" w:color="auto" w:fill="FFFFFF"/>
+          <w:lang w:val="en-US"/>
+        </w:rPr>
+        <w:t xml:space="preserve">-direct-debit’ into your </w:t>
+      </w:r>
+      <w:proofErr w:type="spellStart"/>
+      <w:r>
+        <w:rPr>
+          <w:rFonts w:ascii="Arial" w:hAnsi="Arial" w:cs="Arial"/>
+          <w:color w:val="222222"/>
+          <w:sz w:val="19"/>
+          <w:szCs w:val="19"/>
+          <w:shd w:val="clear" w:color="auto" w:fill="FFFFFF"/>
+          <w:lang w:val="en-US"/>
+        </w:rPr>
+        <w:t>wp</w:t>
+      </w:r>
+      <w:proofErr w:type="spellEnd"/>
+      <w:r>
+        <w:rPr>
+          <w:rFonts w:ascii="Arial" w:hAnsi="Arial" w:cs="Arial"/>
+          <w:color w:val="222222"/>
+          <w:sz w:val="19"/>
+          <w:szCs w:val="19"/>
+          <w:shd w:val="clear" w:color="auto" w:fill="FFFFFF"/>
+          <w:lang w:val="en-US"/>
+        </w:rPr>
+        <w:t>-content/plugin</w:t>
       </w:r>
       <w:r>
         <w:rPr>
@@ -1847,7 +2294,31 @@
           <w:shd w:val="clear" w:color="auto" w:fill="FFFFFF"/>
           <w:lang w:val="en-US"/>
         </w:rPr>
-        <w:t xml:space="preserve"> folder in your wordpress installation.</w:t>
+        <w:t xml:space="preserve"> folder in your </w:t>
+      </w:r>
+      <w:proofErr w:type="spellStart"/>
+      <w:r>
+        <w:rPr>
+          <w:rFonts w:ascii="Arial" w:hAnsi="Arial" w:cs="Arial"/>
+          <w:color w:val="222222"/>
+          <w:sz w:val="19"/>
+          <w:szCs w:val="19"/>
+          <w:shd w:val="clear" w:color="auto" w:fill="FFFFFF"/>
+          <w:lang w:val="en-US"/>
+        </w:rPr>
+        <w:t>wordpress</w:t>
+      </w:r>
+      <w:proofErr w:type="spellEnd"/>
+      <w:r>
+        <w:rPr>
+          <w:rFonts w:ascii="Arial" w:hAnsi="Arial" w:cs="Arial"/>
+          <w:color w:val="222222"/>
+          <w:sz w:val="19"/>
+          <w:szCs w:val="19"/>
+          <w:shd w:val="clear" w:color="auto" w:fill="FFFFFF"/>
+          <w:lang w:val="en-US"/>
+        </w:rPr>
+        <w:t xml:space="preserve"> installation.</w:t>
       </w:r>
     </w:p>
     <w:p>
@@ -1875,7 +2346,31 @@
           <w:shd w:val="clear" w:color="auto" w:fill="FFFFFF"/>
           <w:lang w:val="en-US"/>
         </w:rPr>
-        <w:t>Activate the plugin in the wordpress admin backend (Menu “Plugins”):</w:t>
+        <w:t xml:space="preserve">Activate the plugin in the </w:t>
+      </w:r>
+      <w:proofErr w:type="spellStart"/>
+      <w:r>
+        <w:rPr>
+          <w:rFonts w:ascii="Arial" w:hAnsi="Arial" w:cs="Arial"/>
+          <w:color w:val="222222"/>
+          <w:sz w:val="19"/>
+          <w:szCs w:val="19"/>
+          <w:shd w:val="clear" w:color="auto" w:fill="FFFFFF"/>
+          <w:lang w:val="en-US"/>
+        </w:rPr>
+        <w:t>wordpress</w:t>
+      </w:r>
+      <w:proofErr w:type="spellEnd"/>
+      <w:r>
+        <w:rPr>
+          <w:rFonts w:ascii="Arial" w:hAnsi="Arial" w:cs="Arial"/>
+          <w:color w:val="222222"/>
+          <w:sz w:val="19"/>
+          <w:szCs w:val="19"/>
+          <w:shd w:val="clear" w:color="auto" w:fill="FFFFFF"/>
+          <w:lang w:val="en-US"/>
+        </w:rPr>
+        <w:t xml:space="preserve"> admin backend (Menu “Plugins”):</w:t>
       </w:r>
       <w:r>
         <w:rPr>
@@ -1955,7 +2450,31 @@
           <w:shd w:val="clear" w:color="auto" w:fill="FFFFFF"/>
           <w:lang w:val="en-US"/>
         </w:rPr>
-        <w:t>Navigate to the “WooCommerce/Settings” menu and select the “Checkout” Tab. Finally, click on the “SEPA Direct Debit” link at the top.</w:t>
+        <w:t>Navigate to the “</w:t>
+      </w:r>
+      <w:proofErr w:type="spellStart"/>
+      <w:r>
+        <w:rPr>
+          <w:rFonts w:ascii="Arial" w:hAnsi="Arial" w:cs="Arial"/>
+          <w:color w:val="222222"/>
+          <w:sz w:val="19"/>
+          <w:szCs w:val="19"/>
+          <w:shd w:val="clear" w:color="auto" w:fill="FFFFFF"/>
+          <w:lang w:val="en-US"/>
+        </w:rPr>
+        <w:t>WooCommerce</w:t>
+      </w:r>
+      <w:proofErr w:type="spellEnd"/>
+      <w:r>
+        <w:rPr>
+          <w:rFonts w:ascii="Arial" w:hAnsi="Arial" w:cs="Arial"/>
+          <w:color w:val="222222"/>
+          <w:sz w:val="19"/>
+          <w:szCs w:val="19"/>
+          <w:shd w:val="clear" w:color="auto" w:fill="FFFFFF"/>
+          <w:lang w:val="en-US"/>
+        </w:rPr>
+        <w:t>/Settings” menu and select the “Checkout” Tab. Finally, click on the “SEPA Direct Debit” link at the top.</w:t>
       </w:r>
     </w:p>
     <w:p>
@@ -2322,7 +2841,23 @@
           <w:shd w:val="clear" w:color="auto" w:fill="FFFFFF"/>
           <w:lang w:val="en-US"/>
         </w:rPr>
-        <w:t>In case the checkout form is submitted regardless, error messages will be shown alongside other WooCommerce messages:</w:t>
+        <w:t xml:space="preserve">In case the checkout form is submitted regardless, error messages will be shown alongside other </w:t>
+      </w:r>
+      <w:proofErr w:type="spellStart"/>
+      <w:r>
+        <w:rPr>
+          <w:shd w:val="clear" w:color="auto" w:fill="FFFFFF"/>
+          <w:lang w:val="en-US"/>
+        </w:rPr>
+        <w:t>WooCommerce</w:t>
+      </w:r>
+      <w:proofErr w:type="spellEnd"/>
+      <w:r>
+        <w:rPr>
+          <w:shd w:val="clear" w:color="auto" w:fill="FFFFFF"/>
+          <w:lang w:val="en-US"/>
+        </w:rPr>
+        <w:t xml:space="preserve"> messages:</w:t>
       </w:r>
     </w:p>
     <w:p>
@@ -2434,13 +2969,41 @@
         <w:rPr>
           <w:lang w:val="en-US"/>
         </w:rPr>
-        <w:t>After the checkout is complete, the payment will show up in the “WooCommerce/ SEPA XML”</w:t>
-      </w:r>
-      <w:r>
-        <w:rPr>
-          <w:lang w:val="en-US"/>
-        </w:rPr>
-        <w:t>-menu in the admin backend. Click on the Order number in the first column to navigate to the WooCommerce order view.</w:t>
+        <w:t>After the checkout is complete, the payment will show up in the “</w:t>
+      </w:r>
+      <w:proofErr w:type="spellStart"/>
+      <w:r>
+        <w:rPr>
+          <w:lang w:val="en-US"/>
+        </w:rPr>
+        <w:t>WooCommerce</w:t>
+      </w:r>
+      <w:proofErr w:type="spellEnd"/>
+      <w:r>
+        <w:rPr>
+          <w:lang w:val="en-US"/>
+        </w:rPr>
+        <w:t>/ SEPA XML”</w:t>
+      </w:r>
+      <w:r>
+        <w:rPr>
+          <w:lang w:val="en-US"/>
+        </w:rPr>
+        <w:t xml:space="preserve">-menu in the admin backend. Click on the Order number in the first column to navigate to the </w:t>
+      </w:r>
+      <w:proofErr w:type="spellStart"/>
+      <w:r>
+        <w:rPr>
+          <w:lang w:val="en-US"/>
+        </w:rPr>
+        <w:t>WooCommerce</w:t>
+      </w:r>
+      <w:proofErr w:type="spellEnd"/>
+      <w:r>
+        <w:rPr>
+          <w:lang w:val="en-US"/>
+        </w:rPr>
+        <w:t xml:space="preserve"> order view.</w:t>
       </w:r>
     </w:p>
     <w:p>
@@ -2670,8 +3233,16 @@
         <w:rPr>
           <w:lang w:val="en-US"/>
         </w:rPr>
-        <w:t>“Save link as…”:</w:t>
-      </w:r>
+        <w:t>“Save link as…</w:t>
+      </w:r>
+      <w:proofErr w:type="gramStart"/>
+      <w:r>
+        <w:rPr>
+          <w:lang w:val="en-US"/>
+        </w:rPr>
+        <w:t>”:</w:t>
+      </w:r>
+      <w:proofErr w:type="gramEnd"/>
     </w:p>
     <w:p>
       <w:pPr>

</xml_diff>

<commit_message>
- Support for change of payment method by customer added. - Released as version 1.6.2
</commit_message>
<xml_diff>
--- a/assets/SEPA Payment Gateway for WooCommerce.docx
+++ b/assets/SEPA Payment Gateway for WooCommerce.docx
@@ -547,12 +547,39 @@
     </w:p>
     <w:p>
       <w:pPr>
+        <w:rPr>
+          <w:lang w:val="en-US"/>
+        </w:rPr>
+      </w:pPr>
+      <w:r>
+        <w:rPr>
+          <w:lang w:val="en-US"/>
+        </w:rPr>
+        <w:t>1.6.2</w:t>
+      </w:r>
+      <w:r>
+        <w:rPr>
+          <w:lang w:val="en-US"/>
+        </w:rPr>
+        <w:tab/>
+        <w:t xml:space="preserve">Support for change of payment method </w:t>
+      </w:r>
+      <w:bookmarkStart w:id="0" w:name="_GoBack"/>
+      <w:bookmarkEnd w:id="0"/>
+      <w:r>
+        <w:rPr>
+          <w:lang w:val="en-US"/>
+        </w:rPr>
+        <w:t>by customer added.</w:t>
+      </w:r>
+    </w:p>
+    <w:p>
+      <w:pPr>
         <w:ind w:left="709" w:hanging="709"/>
         <w:rPr>
           <w:lang w:val="en-US"/>
         </w:rPr>
       </w:pPr>
-      <w:bookmarkStart w:id="0" w:name="_GoBack"/>
       <w:r>
         <w:rPr>
           <w:lang w:val="en-US"/>
@@ -567,7 +594,6 @@
         <w:t>Does not export payments for cancelled orders anymore.</w:t>
       </w:r>
     </w:p>
-    <w:bookmarkEnd w:id="0"/>
     <w:p>
       <w:pPr>
         <w:ind w:left="709" w:hanging="709"/>

</xml_diff>

<commit_message>
- Fixed issue where direct debit information was empty in subscriptions created with WooCommerce Subscriptions 1.x.
</commit_message>
<xml_diff>
--- a/assets/SEPA Payment Gateway for WooCommerce.docx
+++ b/assets/SEPA Payment Gateway for WooCommerce.docx
@@ -1,81 +1,48 @@
 
 <file path=word/document.xml><?xml version="1.0" encoding="utf-8"?>
-<w:document xmlns:wpc="http://schemas.microsoft.com/office/word/2010/wordprocessingCanvas" xmlns:mc="http://schemas.openxmlformats.org/markup-compatibility/2006" xmlns:o="urn:schemas-microsoft-com:office:office" xmlns:r="http://schemas.openxmlformats.org/officeDocument/2006/relationships" xmlns:m="http://schemas.openxmlformats.org/officeDocument/2006/math" xmlns:v="urn:schemas-microsoft-com:vml" xmlns:wp14="http://schemas.microsoft.com/office/word/2010/wordprocessingDrawing" xmlns:wp="http://schemas.openxmlformats.org/drawingml/2006/wordprocessingDrawing" xmlns:w10="urn:schemas-microsoft-com:office:word" xmlns:w="http://schemas.openxmlformats.org/wordprocessingml/2006/main" xmlns:w14="http://schemas.microsoft.com/office/word/2010/wordml" xmlns:w15="http://schemas.microsoft.com/office/word/2012/wordml" xmlns:wpg="http://schemas.microsoft.com/office/word/2010/wordprocessingGroup" xmlns:wpi="http://schemas.microsoft.com/office/word/2010/wordprocessingInk" xmlns:wne="http://schemas.microsoft.com/office/word/2006/wordml" xmlns:wps="http://schemas.microsoft.com/office/word/2010/wordprocessingShape" mc:Ignorable="w14 w15 wp14">
+<w:document xmlns:wpc="http://schemas.microsoft.com/office/word/2010/wordprocessingCanvas" xmlns:cx="http://schemas.microsoft.com/office/drawing/2014/chartex" xmlns:cx1="http://schemas.microsoft.com/office/drawing/2015/9/8/chartex" xmlns:cx2="http://schemas.microsoft.com/office/drawing/2015/10/21/chartex" xmlns:cx3="http://schemas.microsoft.com/office/drawing/2016/5/9/chartex" xmlns:cx4="http://schemas.microsoft.com/office/drawing/2016/5/10/chartex" xmlns:cx5="http://schemas.microsoft.com/office/drawing/2016/5/11/chartex" xmlns:mc="http://schemas.openxmlformats.org/markup-compatibility/2006" xmlns:o="urn:schemas-microsoft-com:office:office" xmlns:r="http://schemas.openxmlformats.org/officeDocument/2006/relationships" xmlns:m="http://schemas.openxmlformats.org/officeDocument/2006/math" xmlns:v="urn:schemas-microsoft-com:vml" xmlns:wp14="http://schemas.microsoft.com/office/word/2010/wordprocessingDrawing" xmlns:wp="http://schemas.openxmlformats.org/drawingml/2006/wordprocessingDrawing" xmlns:w10="urn:schemas-microsoft-com:office:word" xmlns:w="http://schemas.openxmlformats.org/wordprocessingml/2006/main" xmlns:w14="http://schemas.microsoft.com/office/word/2010/wordml" xmlns:w15="http://schemas.microsoft.com/office/word/2012/wordml" xmlns:w16se="http://schemas.microsoft.com/office/word/2015/wordml/symex" xmlns:wpg="http://schemas.microsoft.com/office/word/2010/wordprocessingGroup" xmlns:wpi="http://schemas.microsoft.com/office/word/2010/wordprocessingInk" xmlns:wne="http://schemas.microsoft.com/office/word/2006/wordml" xmlns:wps="http://schemas.microsoft.com/office/word/2010/wordprocessingShape" mc:Ignorable="w14 w15 w16se wp14">
   <w:body>
     <w:p>
       <w:pPr>
-        <w:pStyle w:val="Title"/>
-        <w:rPr>
-          <w:shd w:val="clear" w:color="auto" w:fill="FFFFFF"/>
-          <w:lang w:val="en-US"/>
-        </w:rPr>
-      </w:pPr>
-      <w:r>
-        <w:rPr>
-          <w:shd w:val="clear" w:color="auto" w:fill="FFFFFF"/>
-          <w:lang w:val="en-US"/>
-        </w:rPr>
-        <w:t xml:space="preserve">SEPA Payment Gateway for </w:t>
-      </w:r>
-      <w:proofErr w:type="spellStart"/>
-      <w:r>
-        <w:rPr>
-          <w:shd w:val="clear" w:color="auto" w:fill="FFFFFF"/>
-          <w:lang w:val="en-US"/>
-        </w:rPr>
-        <w:t>WooCommerce</w:t>
-      </w:r>
-      <w:proofErr w:type="spellEnd"/>
-    </w:p>
-    <w:p>
-      <w:pPr>
-        <w:rPr>
-          <w:rFonts w:ascii="Arial" w:hAnsi="Arial" w:cs="Arial"/>
-          <w:color w:val="222222"/>
-          <w:sz w:val="19"/>
-          <w:szCs w:val="19"/>
-          <w:lang w:val="en-US"/>
-        </w:rPr>
-      </w:pPr>
-      <w:r>
-        <w:rPr>
-          <w:rFonts w:ascii="Arial" w:hAnsi="Arial" w:cs="Arial"/>
-          <w:color w:val="222222"/>
-          <w:sz w:val="19"/>
-          <w:szCs w:val="19"/>
-          <w:shd w:val="clear" w:color="auto" w:fill="FFFFFF"/>
-          <w:lang w:val="en-US"/>
-        </w:rPr>
-        <w:t xml:space="preserve">Seamlessly adds SEPA Direct Debit support to </w:t>
-      </w:r>
-      <w:proofErr w:type="spellStart"/>
-      <w:r>
-        <w:rPr>
-          <w:rFonts w:ascii="Arial" w:hAnsi="Arial" w:cs="Arial"/>
-          <w:color w:val="222222"/>
-          <w:sz w:val="19"/>
-          <w:szCs w:val="19"/>
-          <w:shd w:val="clear" w:color="auto" w:fill="FFFFFF"/>
-          <w:lang w:val="en-US"/>
-        </w:rPr>
-        <w:t>WooCommerce</w:t>
-      </w:r>
-      <w:proofErr w:type="spellEnd"/>
-      <w:r>
-        <w:rPr>
-          <w:rFonts w:ascii="Arial" w:hAnsi="Arial" w:cs="Arial"/>
-          <w:color w:val="222222"/>
-          <w:sz w:val="19"/>
-          <w:szCs w:val="19"/>
-          <w:shd w:val="clear" w:color="auto" w:fill="FFFFFF"/>
-          <w:lang w:val="en-US"/>
-        </w:rPr>
-        <w:t>. Easily collect IBAN and BIC of your customers during checkout and export SEPA-XML-files ready for upload to your bank.</w:t>
-      </w:r>
-    </w:p>
-    <w:p>
-      <w:pPr>
-        <w:pStyle w:val="ListParagraph"/>
+        <w:pStyle w:val="Titel"/>
+        <w:rPr>
+          <w:shd w:val="clear" w:color="auto" w:fill="FFFFFF"/>
+          <w:lang w:val="en-US"/>
+        </w:rPr>
+      </w:pPr>
+      <w:r>
+        <w:rPr>
+          <w:shd w:val="clear" w:color="auto" w:fill="FFFFFF"/>
+          <w:lang w:val="en-US"/>
+        </w:rPr>
+        <w:t>SEPA Payment Gateway for WooCommerce</w:t>
+      </w:r>
+    </w:p>
+    <w:p>
+      <w:pPr>
+        <w:rPr>
+          <w:rFonts w:ascii="Arial" w:hAnsi="Arial" w:cs="Arial"/>
+          <w:color w:val="222222"/>
+          <w:sz w:val="19"/>
+          <w:szCs w:val="19"/>
+          <w:lang w:val="en-US"/>
+        </w:rPr>
+      </w:pPr>
+      <w:r>
+        <w:rPr>
+          <w:rFonts w:ascii="Arial" w:hAnsi="Arial" w:cs="Arial"/>
+          <w:color w:val="222222"/>
+          <w:sz w:val="19"/>
+          <w:szCs w:val="19"/>
+          <w:shd w:val="clear" w:color="auto" w:fill="FFFFFF"/>
+          <w:lang w:val="en-US"/>
+        </w:rPr>
+        <w:t>Seamlessly adds SEPA Direct Debit support to WooCommerce. Easily collect IBAN and BIC of your customers during checkout and export SEPA-XML-files ready for upload to your bank.</w:t>
+      </w:r>
+    </w:p>
+    <w:p>
+      <w:pPr>
+        <w:pStyle w:val="Listenabsatz"/>
         <w:numPr>
           <w:ilvl w:val="0"/>
           <w:numId w:val="2"/>
@@ -114,7 +81,7 @@
     </w:p>
     <w:p>
       <w:pPr>
-        <w:pStyle w:val="ListParagraph"/>
+        <w:pStyle w:val="Listenabsatz"/>
         <w:numPr>
           <w:ilvl w:val="0"/>
           <w:numId w:val="2"/>
@@ -153,7 +120,7 @@
     </w:p>
     <w:p>
       <w:pPr>
-        <w:pStyle w:val="ListParagraph"/>
+        <w:pStyle w:val="Listenabsatz"/>
         <w:numPr>
           <w:ilvl w:val="0"/>
           <w:numId w:val="2"/>
@@ -186,36 +153,12 @@
           <w:shd w:val="clear" w:color="auto" w:fill="FFFFFF"/>
           <w:lang w:val="en-US"/>
         </w:rPr>
-        <w:t xml:space="preserve">utomatic </w:t>
-      </w:r>
-      <w:proofErr w:type="spellStart"/>
-      <w:r>
-        <w:rPr>
-          <w:rFonts w:ascii="Arial" w:hAnsi="Arial" w:cs="Arial"/>
-          <w:color w:val="222222"/>
-          <w:sz w:val="19"/>
-          <w:szCs w:val="19"/>
-          <w:shd w:val="clear" w:color="auto" w:fill="FFFFFF"/>
-          <w:lang w:val="en-US"/>
-        </w:rPr>
-        <w:t>Umlaute</w:t>
-      </w:r>
-      <w:proofErr w:type="spellEnd"/>
-      <w:r>
-        <w:rPr>
-          <w:rFonts w:ascii="Arial" w:hAnsi="Arial" w:cs="Arial"/>
-          <w:color w:val="222222"/>
-          <w:sz w:val="19"/>
-          <w:szCs w:val="19"/>
-          <w:shd w:val="clear" w:color="auto" w:fill="FFFFFF"/>
-          <w:lang w:val="en-US"/>
-        </w:rPr>
-        <w:t>-transformation.</w:t>
-      </w:r>
-    </w:p>
-    <w:p>
-      <w:pPr>
-        <w:pStyle w:val="ListParagraph"/>
+        <w:t>utomatic Umlaute-transformation.</w:t>
+      </w:r>
+    </w:p>
+    <w:p>
+      <w:pPr>
+        <w:pStyle w:val="Listenabsatz"/>
         <w:numPr>
           <w:ilvl w:val="0"/>
           <w:numId w:val="2"/>
@@ -276,7 +219,7 @@
     </w:p>
     <w:p>
       <w:pPr>
-        <w:pStyle w:val="ListParagraph"/>
+        <w:pStyle w:val="Listenabsatz"/>
         <w:numPr>
           <w:ilvl w:val="0"/>
           <w:numId w:val="2"/>
@@ -315,7 +258,7 @@
     </w:p>
     <w:p>
       <w:pPr>
-        <w:pStyle w:val="ListParagraph"/>
+        <w:pStyle w:val="Listenabsatz"/>
         <w:numPr>
           <w:ilvl w:val="0"/>
           <w:numId w:val="2"/>
@@ -354,7 +297,7 @@
     </w:p>
     <w:p>
       <w:pPr>
-        <w:pStyle w:val="ListParagraph"/>
+        <w:pStyle w:val="Listenabsatz"/>
         <w:numPr>
           <w:ilvl w:val="0"/>
           <w:numId w:val="2"/>
@@ -377,36 +320,12 @@
           <w:shd w:val="clear" w:color="auto" w:fill="FFFFFF"/>
           <w:lang w:val="en-US"/>
         </w:rPr>
-        <w:t xml:space="preserve">Supports </w:t>
-      </w:r>
-      <w:proofErr w:type="spellStart"/>
-      <w:r>
-        <w:rPr>
-          <w:rFonts w:ascii="Arial" w:hAnsi="Arial" w:cs="Arial"/>
-          <w:color w:val="222222"/>
-          <w:sz w:val="19"/>
-          <w:szCs w:val="19"/>
-          <w:shd w:val="clear" w:color="auto" w:fill="FFFFFF"/>
-          <w:lang w:val="en-US"/>
-        </w:rPr>
-        <w:t>WooCommerce</w:t>
-      </w:r>
-      <w:proofErr w:type="spellEnd"/>
-      <w:r>
-        <w:rPr>
-          <w:rFonts w:ascii="Arial" w:hAnsi="Arial" w:cs="Arial"/>
-          <w:color w:val="222222"/>
-          <w:sz w:val="19"/>
-          <w:szCs w:val="19"/>
-          <w:shd w:val="clear" w:color="auto" w:fill="FFFFFF"/>
-          <w:lang w:val="en-US"/>
-        </w:rPr>
-        <w:t xml:space="preserve"> Subscriptions.</w:t>
-      </w:r>
-    </w:p>
-    <w:p>
-      <w:pPr>
-        <w:pStyle w:val="Heading1"/>
+        <w:t>Supports WooCommerce Subscriptions.</w:t>
+      </w:r>
+    </w:p>
+    <w:p>
+      <w:pPr>
+        <w:pStyle w:val="berschrift1"/>
         <w:rPr>
           <w:shd w:val="clear" w:color="auto" w:fill="FFFFFF"/>
           <w:lang w:val="en-US"/>
@@ -440,55 +359,7 @@
           <w:shd w:val="clear" w:color="auto" w:fill="FFFFFF"/>
           <w:lang w:val="en-US"/>
         </w:rPr>
-        <w:t xml:space="preserve">Contains the </w:t>
-      </w:r>
-      <w:proofErr w:type="spellStart"/>
-      <w:r>
-        <w:rPr>
-          <w:rFonts w:ascii="Arial" w:hAnsi="Arial" w:cs="Arial"/>
-          <w:color w:val="222222"/>
-          <w:sz w:val="19"/>
-          <w:szCs w:val="19"/>
-          <w:shd w:val="clear" w:color="auto" w:fill="FFFFFF"/>
-          <w:lang w:val="en-US"/>
-        </w:rPr>
-        <w:t>php</w:t>
-      </w:r>
-      <w:proofErr w:type="spellEnd"/>
-      <w:r>
-        <w:rPr>
-          <w:rFonts w:ascii="Arial" w:hAnsi="Arial" w:cs="Arial"/>
-          <w:color w:val="222222"/>
-          <w:sz w:val="19"/>
-          <w:szCs w:val="19"/>
-          <w:shd w:val="clear" w:color="auto" w:fill="FFFFFF"/>
-          <w:lang w:val="en-US"/>
-        </w:rPr>
-        <w:t>-</w:t>
-      </w:r>
-      <w:proofErr w:type="spellStart"/>
-      <w:r>
-        <w:rPr>
-          <w:rFonts w:ascii="Arial" w:hAnsi="Arial" w:cs="Arial"/>
-          <w:color w:val="222222"/>
-          <w:sz w:val="19"/>
-          <w:szCs w:val="19"/>
-          <w:shd w:val="clear" w:color="auto" w:fill="FFFFFF"/>
-          <w:lang w:val="en-US"/>
-        </w:rPr>
-        <w:t>sepa</w:t>
-      </w:r>
-      <w:proofErr w:type="spellEnd"/>
-      <w:r>
-        <w:rPr>
-          <w:rFonts w:ascii="Arial" w:hAnsi="Arial" w:cs="Arial"/>
-          <w:color w:val="222222"/>
-          <w:sz w:val="19"/>
-          <w:szCs w:val="19"/>
-          <w:shd w:val="clear" w:color="auto" w:fill="FFFFFF"/>
-          <w:lang w:val="en-US"/>
-        </w:rPr>
-        <w:t xml:space="preserve">-xml library, licensed under the LGPL: </w:t>
+        <w:t xml:space="preserve">Contains the php-sepa-xml library, licensed under the LGPL: </w:t>
       </w:r>
       <w:hyperlink r:id="rId5" w:history="1">
         <w:r>
@@ -531,7 +402,7 @@
     </w:p>
     <w:p>
       <w:pPr>
-        <w:pStyle w:val="Heading1"/>
+        <w:pStyle w:val="berschrift1"/>
         <w:rPr>
           <w:shd w:val="clear" w:color="auto" w:fill="FFFFFF"/>
           <w:lang w:val="en-US"/>
@@ -547,22 +418,23 @@
     </w:p>
     <w:p>
       <w:pPr>
-        <w:rPr>
-          <w:lang w:val="en-US"/>
-        </w:rPr>
-      </w:pPr>
-      <w:r>
-        <w:rPr>
-          <w:lang w:val="en-US"/>
-        </w:rPr>
-        <w:t>1.6.2</w:t>
+        <w:ind w:left="709" w:hanging="709"/>
+        <w:rPr>
+          <w:lang w:val="en-US"/>
+        </w:rPr>
+      </w:pPr>
+      <w:r>
+        <w:rPr>
+          <w:lang w:val="en-US"/>
+        </w:rPr>
+        <w:t>1.6.4</w:t>
       </w:r>
       <w:r>
         <w:rPr>
           <w:lang w:val="en-US"/>
         </w:rPr>
         <w:tab/>
-        <w:t xml:space="preserve">Support for change of payment method </w:t>
+        <w:t>Fixed issue where direct debit information was empty in subscriptions created with WooC</w:t>
       </w:r>
       <w:bookmarkStart w:id="0" w:name="_GoBack"/>
       <w:bookmarkEnd w:id="0"/>
@@ -570,7 +442,47 @@
         <w:rPr>
           <w:lang w:val="en-US"/>
         </w:rPr>
-        <w:t>by customer added.</w:t>
+        <w:t>ommerce Subscriptions 1.x.</w:t>
+      </w:r>
+    </w:p>
+    <w:p>
+      <w:pPr>
+        <w:rPr>
+          <w:lang w:val="en-US"/>
+        </w:rPr>
+      </w:pPr>
+      <w:r>
+        <w:rPr>
+          <w:lang w:val="en-US"/>
+        </w:rPr>
+        <w:t>1.6.3</w:t>
+      </w:r>
+      <w:r>
+        <w:rPr>
+          <w:lang w:val="en-US"/>
+        </w:rPr>
+        <w:tab/>
+        <w:t>Fixed issue with validating some BIC-numbers.</w:t>
+      </w:r>
+    </w:p>
+    <w:p>
+      <w:pPr>
+        <w:rPr>
+          <w:lang w:val="en-US"/>
+        </w:rPr>
+      </w:pPr>
+      <w:r>
+        <w:rPr>
+          <w:lang w:val="en-US"/>
+        </w:rPr>
+        <w:t>1.6.2</w:t>
+      </w:r>
+      <w:r>
+        <w:rPr>
+          <w:lang w:val="en-US"/>
+        </w:rPr>
+        <w:tab/>
+        <w:t>Support for change of payment method by customer added.</w:t>
       </w:r>
     </w:p>
     <w:p>
@@ -612,21 +524,7 @@
           <w:lang w:val="en-US"/>
         </w:rPr>
         <w:tab/>
-        <w:t xml:space="preserve">Updated to fully support </w:t>
-      </w:r>
-      <w:proofErr w:type="spellStart"/>
-      <w:r>
-        <w:rPr>
-          <w:lang w:val="en-US"/>
-        </w:rPr>
-        <w:t>WooCommerce</w:t>
-      </w:r>
-      <w:proofErr w:type="spellEnd"/>
-      <w:r>
-        <w:rPr>
-          <w:lang w:val="en-US"/>
-        </w:rPr>
-        <w:t xml:space="preserve"> Subscriptions 2.0 including multiple Subscriptions. </w:t>
+        <w:t xml:space="preserve">Updated to fully support WooCommerce Subscriptions 2.0 including multiple Subscriptions. </w:t>
       </w:r>
       <w:r>
         <w:rPr>
@@ -748,21 +646,7 @@
           <w:lang w:val="en-US"/>
         </w:rPr>
         <w:tab/>
-        <w:t xml:space="preserve">Removed dependency on </w:t>
-      </w:r>
-      <w:proofErr w:type="spellStart"/>
-      <w:r>
-        <w:rPr>
-          <w:lang w:val="en-US"/>
-        </w:rPr>
-        <w:t>php</w:t>
-      </w:r>
-      <w:proofErr w:type="spellEnd"/>
-      <w:r>
-        <w:rPr>
-          <w:lang w:val="en-US"/>
-        </w:rPr>
-        <w:t xml:space="preserve"> </w:t>
+        <w:t xml:space="preserve">Removed dependency on php </w:t>
       </w:r>
       <w:r>
         <w:rPr>
@@ -774,21 +658,7 @@
         <w:rPr>
           <w:lang w:val="en-US"/>
         </w:rPr>
-        <w:t xml:space="preserve">, which is missing on some hosted </w:t>
-      </w:r>
-      <w:proofErr w:type="spellStart"/>
-      <w:r>
-        <w:rPr>
-          <w:lang w:val="en-US"/>
-        </w:rPr>
-        <w:t>webspaces</w:t>
-      </w:r>
-      <w:proofErr w:type="spellEnd"/>
-      <w:r>
-        <w:rPr>
-          <w:lang w:val="en-US"/>
-        </w:rPr>
-        <w:t>.</w:t>
+        <w:t>, which is missing on some hosted webspaces.</w:t>
       </w:r>
       <w:r>
         <w:rPr>
@@ -861,21 +731,7 @@
           <w:lang w:val="en-US"/>
         </w:rPr>
         <w:tab/>
-        <w:t xml:space="preserve">Fixed issue when </w:t>
-      </w:r>
-      <w:proofErr w:type="spellStart"/>
-      <w:r>
-        <w:rPr>
-          <w:lang w:val="en-US"/>
-        </w:rPr>
-        <w:t>WooCommerce</w:t>
-      </w:r>
-      <w:proofErr w:type="spellEnd"/>
-      <w:r>
-        <w:rPr>
-          <w:lang w:val="en-US"/>
-        </w:rPr>
-        <w:t xml:space="preserve"> Subscriptions is not installed.</w:t>
+        <w:t>Fixed issue when WooCommerce Subscriptions is not installed.</w:t>
       </w:r>
     </w:p>
     <w:p>
@@ -895,21 +751,7 @@
           <w:lang w:val="en-US"/>
         </w:rPr>
         <w:tab/>
-        <w:t xml:space="preserve">Fixed incompatibility with </w:t>
-      </w:r>
-      <w:proofErr w:type="spellStart"/>
-      <w:r>
-        <w:rPr>
-          <w:lang w:val="en-US"/>
-        </w:rPr>
-        <w:t>WooCommerce</w:t>
-      </w:r>
-      <w:proofErr w:type="spellEnd"/>
-      <w:r>
-        <w:rPr>
-          <w:lang w:val="en-US"/>
-        </w:rPr>
-        <w:t xml:space="preserve"> Stripe gateway.</w:t>
+        <w:t>Fixed incompatibility with WooCommerce Stripe gateway.</w:t>
       </w:r>
     </w:p>
     <w:p>
@@ -925,6 +767,7 @@
           <w:shd w:val="clear" w:color="auto" w:fill="FFFFFF"/>
           <w:lang w:val="en-US"/>
         </w:rPr>
+        <w:lastRenderedPageBreak/>
         <w:t>1.2</w:t>
       </w:r>
       <w:r>
@@ -956,7 +799,6 @@
           <w:shd w:val="clear" w:color="auto" w:fill="FFFFFF"/>
           <w:lang w:val="en-US"/>
         </w:rPr>
-        <w:lastRenderedPageBreak/>
         <w:t>1.1</w:t>
       </w:r>
       <w:r>
@@ -971,23 +813,7 @@
           <w:shd w:val="clear" w:color="auto" w:fill="FFFFFF"/>
           <w:lang w:val="en-US"/>
         </w:rPr>
-        <w:t xml:space="preserve">Added support for </w:t>
-      </w:r>
-      <w:proofErr w:type="spellStart"/>
-      <w:r>
-        <w:rPr>
-          <w:shd w:val="clear" w:color="auto" w:fill="FFFFFF"/>
-          <w:lang w:val="en-US"/>
-        </w:rPr>
-        <w:t>WooCommerce</w:t>
-      </w:r>
-      <w:proofErr w:type="spellEnd"/>
-      <w:r>
-        <w:rPr>
-          <w:shd w:val="clear" w:color="auto" w:fill="FFFFFF"/>
-          <w:lang w:val="en-US"/>
-        </w:rPr>
-        <w:t xml:space="preserve"> Subscriptions</w:t>
+        <w:t>Added support for WooCommerce Subscriptions</w:t>
       </w:r>
       <w:r>
         <w:rPr>
@@ -1014,7 +840,7 @@
     </w:p>
     <w:p>
       <w:pPr>
-        <w:pStyle w:val="Heading1"/>
+        <w:pStyle w:val="berschrift1"/>
         <w:rPr>
           <w:shd w:val="clear" w:color="auto" w:fill="FFFFFF"/>
           <w:lang w:val="en-US"/>
@@ -1123,7 +949,7 @@
     </w:p>
     <w:p>
       <w:pPr>
-        <w:pStyle w:val="Heading1"/>
+        <w:pStyle w:val="berschrift1"/>
         <w:rPr>
           <w:shd w:val="clear" w:color="auto" w:fill="FFFFFF"/>
           <w:lang w:val="en-US"/>
@@ -1153,7 +979,7 @@
       <w:r>
         <w:rPr>
           <w:noProof/>
-          <w:lang w:eastAsia="de-DE"/>
+          <w:lang w:val="en-US"/>
         </w:rPr>
         <w:drawing>
           <wp:inline distT="0" distB="0" distL="0" distR="0" wp14:anchorId="42BDFD3D" wp14:editId="23FEC92A">
@@ -1202,16 +1028,8 @@
         <w:rPr>
           <w:lang w:val="en-US"/>
         </w:rPr>
-        <w:t xml:space="preserve">SEPA Payment Gateway for </w:t>
-      </w:r>
-      <w:proofErr w:type="spellStart"/>
-      <w:r>
-        <w:rPr>
-          <w:lang w:val="en-US"/>
-        </w:rPr>
-        <w:t>WooCommerce</w:t>
-      </w:r>
-      <w:proofErr w:type="spellEnd"/>
+        <w:t>SEPA Payment Gateway for WooCommerce</w:t>
+      </w:r>
       <w:r>
         <w:rPr>
           <w:lang w:val="en-US"/>
@@ -1233,7 +1051,7 @@
     </w:p>
     <w:p>
       <w:pPr>
-        <w:pStyle w:val="ListParagraph"/>
+        <w:pStyle w:val="Listenabsatz"/>
         <w:numPr>
           <w:ilvl w:val="0"/>
           <w:numId w:val="5"/>
@@ -1264,7 +1082,7 @@
     </w:p>
     <w:p>
       <w:pPr>
-        <w:pStyle w:val="ListParagraph"/>
+        <w:pStyle w:val="Listenabsatz"/>
         <w:numPr>
           <w:ilvl w:val="0"/>
           <w:numId w:val="5"/>
@@ -1284,35 +1102,19 @@
           <w:b/>
           <w:lang w:val="en-US"/>
         </w:rPr>
-        <w:t xml:space="preserve">login to the </w:t>
-      </w:r>
-      <w:proofErr w:type="spellStart"/>
+        <w:t>login to the Wordpress Admin backend</w:t>
+      </w:r>
+      <w:r>
+        <w:rPr>
+          <w:lang w:val="en-US"/>
+        </w:rPr>
+        <w:t xml:space="preserve"> and </w:t>
+      </w:r>
       <w:r>
         <w:rPr>
           <w:b/>
           <w:lang w:val="en-US"/>
         </w:rPr>
-        <w:t>Wordpress</w:t>
-      </w:r>
-      <w:proofErr w:type="spellEnd"/>
-      <w:r>
-        <w:rPr>
-          <w:b/>
-          <w:lang w:val="en-US"/>
-        </w:rPr>
-        <w:t xml:space="preserve"> Admin backend</w:t>
-      </w:r>
-      <w:r>
-        <w:rPr>
-          <w:lang w:val="en-US"/>
-        </w:rPr>
-        <w:t xml:space="preserve"> and </w:t>
-      </w:r>
-      <w:r>
-        <w:rPr>
-          <w:b/>
-          <w:lang w:val="en-US"/>
-        </w:rPr>
         <w:t>export all outstanding payments into a single SEPA XML file</w:t>
       </w:r>
       <w:r>
@@ -1330,7 +1132,7 @@
     </w:p>
     <w:p>
       <w:pPr>
-        <w:pStyle w:val="ListParagraph"/>
+        <w:pStyle w:val="Listenabsatz"/>
         <w:numPr>
           <w:ilvl w:val="0"/>
           <w:numId w:val="5"/>
@@ -1355,7 +1157,7 @@
     </w:p>
     <w:p>
       <w:pPr>
-        <w:pStyle w:val="ListParagraph"/>
+        <w:pStyle w:val="Listenabsatz"/>
         <w:numPr>
           <w:ilvl w:val="0"/>
           <w:numId w:val="5"/>
@@ -1375,103 +1177,45 @@
         <w:rPr>
           <w:lang w:val="en-US"/>
         </w:rPr>
-        <w:t xml:space="preserve">, then manually set the corresponding order to “Processing” in the </w:t>
-      </w:r>
-      <w:proofErr w:type="spellStart"/>
-      <w:r>
-        <w:rPr>
-          <w:lang w:val="en-US"/>
-        </w:rPr>
-        <w:t>WooCommerce</w:t>
-      </w:r>
-      <w:proofErr w:type="spellEnd"/>
-      <w:r>
-        <w:rPr>
-          <w:lang w:val="en-US"/>
-        </w:rPr>
-        <w:t xml:space="preserve"> backend.</w:t>
-      </w:r>
-    </w:p>
-    <w:p>
-      <w:pPr>
-        <w:pStyle w:val="Heading1"/>
-        <w:rPr>
-          <w:lang w:val="en-US"/>
-        </w:rPr>
-      </w:pPr>
-      <w:proofErr w:type="spellStart"/>
-      <w:r>
-        <w:rPr>
-          <w:lang w:val="en-US"/>
-        </w:rPr>
-        <w:t>WooCommerce</w:t>
-      </w:r>
-      <w:proofErr w:type="spellEnd"/>
-      <w:r>
-        <w:rPr>
-          <w:lang w:val="en-US"/>
-        </w:rPr>
-        <w:t xml:space="preserve"> Integration</w:t>
-      </w:r>
-    </w:p>
-    <w:p>
-      <w:pPr>
-        <w:rPr>
-          <w:lang w:val="en-US"/>
-        </w:rPr>
-      </w:pPr>
-      <w:r>
-        <w:rPr>
-          <w:lang w:val="en-US"/>
-        </w:rPr>
-        <w:t xml:space="preserve">SEPA Payment Gateway for </w:t>
-      </w:r>
-      <w:proofErr w:type="spellStart"/>
-      <w:r>
-        <w:rPr>
-          <w:lang w:val="en-US"/>
-        </w:rPr>
-        <w:t>WooCommerce</w:t>
-      </w:r>
-      <w:proofErr w:type="spellEnd"/>
-      <w:r>
-        <w:rPr>
-          <w:lang w:val="en-US"/>
-        </w:rPr>
-        <w:t xml:space="preserve"> integrates with </w:t>
-      </w:r>
-      <w:proofErr w:type="spellStart"/>
-      <w:r>
-        <w:rPr>
-          <w:lang w:val="en-US"/>
-        </w:rPr>
-        <w:t>WooCommerce</w:t>
-      </w:r>
-      <w:proofErr w:type="spellEnd"/>
-      <w:r>
-        <w:rPr>
-          <w:lang w:val="en-US"/>
-        </w:rPr>
-        <w:t xml:space="preserve"> and </w:t>
-      </w:r>
-      <w:proofErr w:type="spellStart"/>
-      <w:r>
-        <w:rPr>
-          <w:lang w:val="en-US"/>
-        </w:rPr>
-        <w:t>WooCommerce</w:t>
-      </w:r>
-      <w:proofErr w:type="spellEnd"/>
-      <w:r>
-        <w:rPr>
-          <w:lang w:val="en-US"/>
-        </w:rPr>
-        <w:t xml:space="preserve"> Subscriptions in the following ways:</w:t>
-      </w:r>
-    </w:p>
-    <w:p>
-      <w:pPr>
-        <w:pStyle w:val="ListParagraph"/>
+        <w:t>, then manually set the corresponding order to “Processing” in the WooCommerce backend.</w:t>
+      </w:r>
+    </w:p>
+    <w:p>
+      <w:pPr>
+        <w:pStyle w:val="berschrift1"/>
+        <w:rPr>
+          <w:lang w:val="en-US"/>
+        </w:rPr>
+      </w:pPr>
+      <w:r>
+        <w:rPr>
+          <w:lang w:val="en-US"/>
+        </w:rPr>
+        <w:t>WooCommerce Integration</w:t>
+      </w:r>
+    </w:p>
+    <w:p>
+      <w:pPr>
+        <w:rPr>
+          <w:lang w:val="en-US"/>
+        </w:rPr>
+      </w:pPr>
+      <w:r>
+        <w:rPr>
+          <w:lang w:val="en-US"/>
+        </w:rPr>
+        <w:t>SEPA Payment Gateway for WooCommerce</w:t>
+      </w:r>
+      <w:r>
+        <w:rPr>
+          <w:lang w:val="en-US"/>
+        </w:rPr>
+        <w:t xml:space="preserve"> integrates with WooCommerce and WooCommerce Subscriptions in the following ways:</w:t>
+      </w:r>
+    </w:p>
+    <w:p>
+      <w:pPr>
+        <w:pStyle w:val="Listenabsatz"/>
         <w:numPr>
           <w:ilvl w:val="0"/>
           <w:numId w:val="6"/>
@@ -1486,21 +1230,12 @@
         </w:rPr>
         <w:t xml:space="preserve">Adds a new payment gateway that can be configured in the </w:t>
       </w:r>
-      <w:proofErr w:type="spellStart"/>
       <w:r>
         <w:rPr>
           <w:b/>
           <w:lang w:val="en-US"/>
         </w:rPr>
-        <w:t>WooCommerce</w:t>
-      </w:r>
-      <w:proofErr w:type="spellEnd"/>
-      <w:r>
-        <w:rPr>
-          <w:b/>
-          <w:lang w:val="en-US"/>
-        </w:rPr>
-        <w:t xml:space="preserve"> Settings</w:t>
+        <w:t>WooCommerce Settings</w:t>
       </w:r>
       <w:r>
         <w:rPr>
@@ -1511,7 +1246,7 @@
     </w:p>
     <w:p>
       <w:pPr>
-        <w:pStyle w:val="ListParagraph"/>
+        <w:pStyle w:val="Listenabsatz"/>
         <w:numPr>
           <w:ilvl w:val="0"/>
           <w:numId w:val="6"/>
@@ -1542,7 +1277,7 @@
     </w:p>
     <w:p>
       <w:pPr>
-        <w:pStyle w:val="ListParagraph"/>
+        <w:pStyle w:val="Listenabsatz"/>
         <w:numPr>
           <w:ilvl w:val="0"/>
           <w:numId w:val="6"/>
@@ -1555,6 +1290,7 @@
         <w:rPr>
           <w:lang w:val="en-US"/>
         </w:rPr>
+        <w:lastRenderedPageBreak/>
         <w:t xml:space="preserve">Adds a new </w:t>
       </w:r>
       <w:r>
@@ -1573,7 +1309,7 @@
     </w:p>
     <w:p>
       <w:pPr>
-        <w:pStyle w:val="ListParagraph"/>
+        <w:pStyle w:val="Listenabsatz"/>
         <w:numPr>
           <w:ilvl w:val="0"/>
           <w:numId w:val="6"/>
@@ -1599,26 +1335,12 @@
         <w:rPr>
           <w:lang w:val="en-US"/>
         </w:rPr>
-        <w:t xml:space="preserve"> processed by </w:t>
-      </w:r>
-      <w:proofErr w:type="spellStart"/>
-      <w:r>
-        <w:rPr>
-          <w:lang w:val="en-US"/>
-        </w:rPr>
-        <w:t>WooCommerce</w:t>
-      </w:r>
-      <w:proofErr w:type="spellEnd"/>
-      <w:r>
-        <w:rPr>
-          <w:lang w:val="en-US"/>
-        </w:rPr>
-        <w:t xml:space="preserve"> Subscriptions.</w:t>
-      </w:r>
-    </w:p>
-    <w:p>
-      <w:pPr>
-        <w:pStyle w:val="ListParagraph"/>
+        <w:t xml:space="preserve"> processed by WooCommerce Subscriptions.</w:t>
+      </w:r>
+    </w:p>
+    <w:p>
+      <w:pPr>
+        <w:pStyle w:val="Listenabsatz"/>
         <w:numPr>
           <w:ilvl w:val="0"/>
           <w:numId w:val="6"/>
@@ -1631,22 +1353,7 @@
         <w:rPr>
           <w:lang w:val="en-US"/>
         </w:rPr>
-        <w:lastRenderedPageBreak/>
-        <w:t xml:space="preserve">Adds a new page in the </w:t>
-      </w:r>
-      <w:proofErr w:type="spellStart"/>
-      <w:r>
-        <w:rPr>
-          <w:lang w:val="en-US"/>
-        </w:rPr>
-        <w:t>WooCommerce</w:t>
-      </w:r>
-      <w:proofErr w:type="spellEnd"/>
-      <w:r>
-        <w:rPr>
-          <w:lang w:val="en-US"/>
-        </w:rPr>
-        <w:t xml:space="preserve"> admin backend </w:t>
+        <w:t xml:space="preserve">Adds a new page in the WooCommerce admin backend </w:t>
       </w:r>
       <w:r>
         <w:rPr>
@@ -1658,7 +1365,7 @@
     </w:p>
     <w:p>
       <w:pPr>
-        <w:pStyle w:val="Heading2"/>
+        <w:pStyle w:val="berschrift2"/>
         <w:rPr>
           <w:lang w:val="en-US"/>
         </w:rPr>
@@ -1697,7 +1404,7 @@
     </w:p>
     <w:p>
       <w:pPr>
-        <w:pStyle w:val="Heading3"/>
+        <w:pStyle w:val="berschrift3"/>
         <w:rPr>
           <w:lang w:val="en-US"/>
         </w:rPr>
@@ -1719,21 +1426,7 @@
         <w:rPr>
           <w:lang w:val="en-US"/>
         </w:rPr>
-        <w:t xml:space="preserve">For the initial checkout or an order that contains any number of subscription and non-subscription items, SEPA Payment Gateway for </w:t>
-      </w:r>
-      <w:proofErr w:type="spellStart"/>
-      <w:r>
-        <w:rPr>
-          <w:lang w:val="en-US"/>
-        </w:rPr>
-        <w:t>WooCommerce</w:t>
-      </w:r>
-      <w:proofErr w:type="spellEnd"/>
-      <w:r>
-        <w:rPr>
-          <w:lang w:val="en-US"/>
-        </w:rPr>
-        <w:t xml:space="preserve"> </w:t>
+        <w:t xml:space="preserve">For the initial checkout or an order that contains any number of subscription and non-subscription items, SEPA Payment Gateway for WooCommerce </w:t>
       </w:r>
       <w:r>
         <w:rPr>
@@ -1771,7 +1464,7 @@
       <w:r>
         <w:rPr>
           <w:noProof/>
-          <w:lang w:eastAsia="de-DE"/>
+          <w:lang w:val="en-US"/>
         </w:rPr>
         <w:drawing>
           <wp:inline distT="0" distB="0" distL="0" distR="0" wp14:anchorId="1D833C01" wp14:editId="07C6B902">
@@ -1842,7 +1535,7 @@
       <w:r>
         <w:rPr>
           <w:noProof/>
-          <w:lang w:eastAsia="de-DE"/>
+          <w:lang w:val="en-US"/>
         </w:rPr>
         <w:drawing>
           <wp:inline distT="0" distB="0" distL="0" distR="0" wp14:anchorId="5FC9B9A9" wp14:editId="2FE78337">
@@ -1953,7 +1646,7 @@
       <w:r>
         <w:rPr>
           <w:noProof/>
-          <w:lang w:eastAsia="de-DE"/>
+          <w:lang w:val="en-US"/>
         </w:rPr>
         <w:drawing>
           <wp:inline distT="0" distB="0" distL="0" distR="0" wp14:anchorId="6839B1B1" wp14:editId="61630C3B">
@@ -2026,66 +1719,36 @@
     </w:p>
     <w:p>
       <w:pPr>
-        <w:pStyle w:val="Heading3"/>
-        <w:rPr>
-          <w:lang w:val="en-US"/>
-        </w:rPr>
-      </w:pPr>
-      <w:proofErr w:type="spellStart"/>
-      <w:r>
-        <w:rPr>
-          <w:lang w:val="en-US"/>
-        </w:rPr>
-        <w:t>WooCommerce</w:t>
-      </w:r>
-      <w:proofErr w:type="spellEnd"/>
-      <w:r>
-        <w:rPr>
-          <w:lang w:val="en-US"/>
-        </w:rPr>
-        <w:t xml:space="preserve"> Subscription renewal orders</w:t>
-      </w:r>
-    </w:p>
-    <w:p>
-      <w:pPr>
-        <w:rPr>
-          <w:lang w:val="en-US"/>
-        </w:rPr>
-      </w:pPr>
-      <w:r>
-        <w:rPr>
-          <w:lang w:val="en-US"/>
-        </w:rPr>
-        <w:t xml:space="preserve">For manual and automatic renewal orders created by </w:t>
-      </w:r>
-      <w:proofErr w:type="spellStart"/>
-      <w:r>
-        <w:rPr>
-          <w:lang w:val="en-US"/>
-        </w:rPr>
-        <w:t>WooCommerce</w:t>
-      </w:r>
-      <w:proofErr w:type="spellEnd"/>
-      <w:r>
-        <w:rPr>
-          <w:lang w:val="en-US"/>
-        </w:rPr>
-        <w:t xml:space="preserve"> Subscriptions, when a subscription is renewed, </w:t>
-      </w:r>
-      <w:r>
-        <w:rPr>
-          <w:lang w:val="en-US"/>
-        </w:rPr>
-        <w:t xml:space="preserve">SEPA Payment Gateway for </w:t>
-      </w:r>
-      <w:proofErr w:type="spellStart"/>
-      <w:r>
-        <w:rPr>
-          <w:lang w:val="en-US"/>
-        </w:rPr>
-        <w:t>WooCommerce</w:t>
-      </w:r>
-      <w:proofErr w:type="spellEnd"/>
+        <w:pStyle w:val="berschrift3"/>
+        <w:rPr>
+          <w:lang w:val="en-US"/>
+        </w:rPr>
+      </w:pPr>
+      <w:r>
+        <w:rPr>
+          <w:lang w:val="en-US"/>
+        </w:rPr>
+        <w:t>WooCommerce Subscription renewal orders</w:t>
+      </w:r>
+    </w:p>
+    <w:p>
+      <w:pPr>
+        <w:rPr>
+          <w:lang w:val="en-US"/>
+        </w:rPr>
+      </w:pPr>
+      <w:r>
+        <w:rPr>
+          <w:lang w:val="en-US"/>
+        </w:rPr>
+        <w:t xml:space="preserve">For manual and automatic renewal orders created by WooCommerce Subscriptions, when a subscription is renewed, </w:t>
+      </w:r>
+      <w:r>
+        <w:rPr>
+          <w:lang w:val="en-US"/>
+        </w:rPr>
+        <w:t>SEPA Payment Gateway for WooCommerce</w:t>
+      </w:r>
       <w:r>
         <w:rPr>
           <w:lang w:val="en-US"/>
@@ -2108,7 +1771,7 @@
       <w:r>
         <w:rPr>
           <w:noProof/>
-          <w:lang w:eastAsia="de-DE"/>
+          <w:lang w:val="en-US"/>
         </w:rPr>
         <w:lastRenderedPageBreak/>
         <w:drawing>
@@ -2205,7 +1868,7 @@
     </w:p>
     <w:p>
       <w:pPr>
-        <w:pStyle w:val="Heading1"/>
+        <w:pStyle w:val="berschrift1"/>
         <w:rPr>
           <w:lang w:val="en-US"/>
         </w:rPr>
@@ -2227,7 +1890,7 @@
     </w:p>
     <w:p>
       <w:pPr>
-        <w:pStyle w:val="ListParagraph"/>
+        <w:pStyle w:val="Listenabsatz"/>
         <w:numPr>
           <w:ilvl w:val="0"/>
           <w:numId w:val="4"/>
@@ -2250,55 +1913,7 @@
           <w:shd w:val="clear" w:color="auto" w:fill="FFFFFF"/>
           <w:lang w:val="en-US"/>
         </w:rPr>
-        <w:t>Copy all content in the folder ‘</w:t>
-      </w:r>
-      <w:proofErr w:type="spellStart"/>
-      <w:r>
-        <w:rPr>
-          <w:rFonts w:ascii="Arial" w:hAnsi="Arial" w:cs="Arial"/>
-          <w:color w:val="222222"/>
-          <w:sz w:val="19"/>
-          <w:szCs w:val="19"/>
-          <w:shd w:val="clear" w:color="auto" w:fill="FFFFFF"/>
-          <w:lang w:val="en-US"/>
-        </w:rPr>
-        <w:t>sepa</w:t>
-      </w:r>
-      <w:proofErr w:type="spellEnd"/>
-      <w:r>
-        <w:rPr>
-          <w:rFonts w:ascii="Arial" w:hAnsi="Arial" w:cs="Arial"/>
-          <w:color w:val="222222"/>
-          <w:sz w:val="19"/>
-          <w:szCs w:val="19"/>
-          <w:shd w:val="clear" w:color="auto" w:fill="FFFFFF"/>
-          <w:lang w:val="en-US"/>
-        </w:rPr>
-        <w:t xml:space="preserve">-direct-debit’ into your </w:t>
-      </w:r>
-      <w:proofErr w:type="spellStart"/>
-      <w:r>
-        <w:rPr>
-          <w:rFonts w:ascii="Arial" w:hAnsi="Arial" w:cs="Arial"/>
-          <w:color w:val="222222"/>
-          <w:sz w:val="19"/>
-          <w:szCs w:val="19"/>
-          <w:shd w:val="clear" w:color="auto" w:fill="FFFFFF"/>
-          <w:lang w:val="en-US"/>
-        </w:rPr>
-        <w:t>wp</w:t>
-      </w:r>
-      <w:proofErr w:type="spellEnd"/>
-      <w:r>
-        <w:rPr>
-          <w:rFonts w:ascii="Arial" w:hAnsi="Arial" w:cs="Arial"/>
-          <w:color w:val="222222"/>
-          <w:sz w:val="19"/>
-          <w:szCs w:val="19"/>
-          <w:shd w:val="clear" w:color="auto" w:fill="FFFFFF"/>
-          <w:lang w:val="en-US"/>
-        </w:rPr>
-        <w:t>-content/plugin</w:t>
+        <w:t>Copy all content in the folder ‘sepa-direct-debit’ into your wp-content/plugin</w:t>
       </w:r>
       <w:r>
         <w:rPr>
@@ -2320,36 +1935,12 @@
           <w:shd w:val="clear" w:color="auto" w:fill="FFFFFF"/>
           <w:lang w:val="en-US"/>
         </w:rPr>
-        <w:t xml:space="preserve"> folder in your </w:t>
-      </w:r>
-      <w:proofErr w:type="spellStart"/>
-      <w:r>
-        <w:rPr>
-          <w:rFonts w:ascii="Arial" w:hAnsi="Arial" w:cs="Arial"/>
-          <w:color w:val="222222"/>
-          <w:sz w:val="19"/>
-          <w:szCs w:val="19"/>
-          <w:shd w:val="clear" w:color="auto" w:fill="FFFFFF"/>
-          <w:lang w:val="en-US"/>
-        </w:rPr>
-        <w:t>wordpress</w:t>
-      </w:r>
-      <w:proofErr w:type="spellEnd"/>
-      <w:r>
-        <w:rPr>
-          <w:rFonts w:ascii="Arial" w:hAnsi="Arial" w:cs="Arial"/>
-          <w:color w:val="222222"/>
-          <w:sz w:val="19"/>
-          <w:szCs w:val="19"/>
-          <w:shd w:val="clear" w:color="auto" w:fill="FFFFFF"/>
-          <w:lang w:val="en-US"/>
-        </w:rPr>
-        <w:t xml:space="preserve"> installation.</w:t>
-      </w:r>
-    </w:p>
-    <w:p>
-      <w:pPr>
-        <w:pStyle w:val="ListParagraph"/>
+        <w:t xml:space="preserve"> folder in your wordpress installation.</w:t>
+      </w:r>
+    </w:p>
+    <w:p>
+      <w:pPr>
+        <w:pStyle w:val="Listenabsatz"/>
         <w:numPr>
           <w:ilvl w:val="0"/>
           <w:numId w:val="4"/>
@@ -2372,31 +1963,7 @@
           <w:shd w:val="clear" w:color="auto" w:fill="FFFFFF"/>
           <w:lang w:val="en-US"/>
         </w:rPr>
-        <w:t xml:space="preserve">Activate the plugin in the </w:t>
-      </w:r>
-      <w:proofErr w:type="spellStart"/>
-      <w:r>
-        <w:rPr>
-          <w:rFonts w:ascii="Arial" w:hAnsi="Arial" w:cs="Arial"/>
-          <w:color w:val="222222"/>
-          <w:sz w:val="19"/>
-          <w:szCs w:val="19"/>
-          <w:shd w:val="clear" w:color="auto" w:fill="FFFFFF"/>
-          <w:lang w:val="en-US"/>
-        </w:rPr>
-        <w:t>wordpress</w:t>
-      </w:r>
-      <w:proofErr w:type="spellEnd"/>
-      <w:r>
-        <w:rPr>
-          <w:rFonts w:ascii="Arial" w:hAnsi="Arial" w:cs="Arial"/>
-          <w:color w:val="222222"/>
-          <w:sz w:val="19"/>
-          <w:szCs w:val="19"/>
-          <w:shd w:val="clear" w:color="auto" w:fill="FFFFFF"/>
-          <w:lang w:val="en-US"/>
-        </w:rPr>
-        <w:t xml:space="preserve"> admin backend (Menu “Plugins”):</w:t>
+        <w:t>Activate the plugin in the wordpress admin backend (Menu “Plugins”):</w:t>
       </w:r>
       <w:r>
         <w:rPr>
@@ -2412,7 +1979,7 @@
       <w:r>
         <w:rPr>
           <w:noProof/>
-          <w:lang w:eastAsia="de-DE"/>
+          <w:lang w:val="en-US"/>
         </w:rPr>
         <w:drawing>
           <wp:inline distT="0" distB="0" distL="0" distR="0" wp14:anchorId="741A0F40" wp14:editId="5474A233">
@@ -2453,7 +2020,7 @@
     </w:p>
     <w:p>
       <w:pPr>
-        <w:pStyle w:val="ListParagraph"/>
+        <w:pStyle w:val="Listenabsatz"/>
         <w:numPr>
           <w:ilvl w:val="0"/>
           <w:numId w:val="4"/>
@@ -2476,36 +2043,12 @@
           <w:shd w:val="clear" w:color="auto" w:fill="FFFFFF"/>
           <w:lang w:val="en-US"/>
         </w:rPr>
-        <w:t>Navigate to the “</w:t>
-      </w:r>
-      <w:proofErr w:type="spellStart"/>
-      <w:r>
-        <w:rPr>
-          <w:rFonts w:ascii="Arial" w:hAnsi="Arial" w:cs="Arial"/>
-          <w:color w:val="222222"/>
-          <w:sz w:val="19"/>
-          <w:szCs w:val="19"/>
-          <w:shd w:val="clear" w:color="auto" w:fill="FFFFFF"/>
-          <w:lang w:val="en-US"/>
-        </w:rPr>
-        <w:t>WooCommerce</w:t>
-      </w:r>
-      <w:proofErr w:type="spellEnd"/>
-      <w:r>
-        <w:rPr>
-          <w:rFonts w:ascii="Arial" w:hAnsi="Arial" w:cs="Arial"/>
-          <w:color w:val="222222"/>
-          <w:sz w:val="19"/>
-          <w:szCs w:val="19"/>
-          <w:shd w:val="clear" w:color="auto" w:fill="FFFFFF"/>
-          <w:lang w:val="en-US"/>
-        </w:rPr>
-        <w:t>/Settings” menu and select the “Checkout” Tab. Finally, click on the “SEPA Direct Debit” link at the top.</w:t>
-      </w:r>
-    </w:p>
-    <w:p>
-      <w:pPr>
-        <w:pStyle w:val="ListParagraph"/>
+        <w:t>Navigate to the “WooCommerce/Settings” menu and select the “Checkout” Tab. Finally, click on the “SEPA Direct Debit” link at the top.</w:t>
+      </w:r>
+    </w:p>
+    <w:p>
+      <w:pPr>
+        <w:pStyle w:val="Listenabsatz"/>
         <w:numPr>
           <w:ilvl w:val="0"/>
           <w:numId w:val="4"/>
@@ -2533,7 +2076,7 @@
     </w:p>
     <w:p>
       <w:pPr>
-        <w:pStyle w:val="ListParagraph"/>
+        <w:pStyle w:val="Listenabsatz"/>
         <w:numPr>
           <w:ilvl w:val="0"/>
           <w:numId w:val="4"/>
@@ -2573,7 +2116,7 @@
       <w:r>
         <w:rPr>
           <w:noProof/>
-          <w:lang w:eastAsia="de-DE"/>
+          <w:lang w:val="en-US"/>
         </w:rPr>
         <w:drawing>
           <wp:inline distT="0" distB="0" distL="0" distR="0" wp14:anchorId="645CA73C" wp14:editId="12E182DF">
@@ -2614,7 +2157,7 @@
     </w:p>
     <w:p>
       <w:pPr>
-        <w:pStyle w:val="ListParagraph"/>
+        <w:pStyle w:val="Listenabsatz"/>
         <w:numPr>
           <w:ilvl w:val="0"/>
           <w:numId w:val="4"/>
@@ -2642,7 +2185,7 @@
     </w:p>
     <w:p>
       <w:pPr>
-        <w:pStyle w:val="ListParagraph"/>
+        <w:pStyle w:val="Listenabsatz"/>
         <w:numPr>
           <w:ilvl w:val="0"/>
           <w:numId w:val="4"/>
@@ -2689,7 +2232,7 @@
     </w:p>
     <w:p>
       <w:pPr>
-        <w:pStyle w:val="Heading1"/>
+        <w:pStyle w:val="berschrift1"/>
         <w:rPr>
           <w:shd w:val="clear" w:color="auto" w:fill="FFFFFF"/>
           <w:lang w:val="en-US"/>
@@ -2729,7 +2272,7 @@
       <w:r>
         <w:rPr>
           <w:noProof/>
-          <w:lang w:eastAsia="de-DE"/>
+          <w:lang w:val="en-US"/>
         </w:rPr>
         <w:drawing>
           <wp:inline distT="0" distB="0" distL="0" distR="0" wp14:anchorId="31AEDBDA" wp14:editId="3D55592C">
@@ -2816,7 +2359,7 @@
       <w:r>
         <w:rPr>
           <w:noProof/>
-          <w:lang w:eastAsia="de-DE"/>
+          <w:lang w:val="en-US"/>
         </w:rPr>
         <w:drawing>
           <wp:inline distT="0" distB="0" distL="0" distR="0" wp14:anchorId="3A578452" wp14:editId="6020EDF8">
@@ -2867,23 +2410,7 @@
           <w:shd w:val="clear" w:color="auto" w:fill="FFFFFF"/>
           <w:lang w:val="en-US"/>
         </w:rPr>
-        <w:t xml:space="preserve">In case the checkout form is submitted regardless, error messages will be shown alongside other </w:t>
-      </w:r>
-      <w:proofErr w:type="spellStart"/>
-      <w:r>
-        <w:rPr>
-          <w:shd w:val="clear" w:color="auto" w:fill="FFFFFF"/>
-          <w:lang w:val="en-US"/>
-        </w:rPr>
-        <w:t>WooCommerce</w:t>
-      </w:r>
-      <w:proofErr w:type="spellEnd"/>
-      <w:r>
-        <w:rPr>
-          <w:shd w:val="clear" w:color="auto" w:fill="FFFFFF"/>
-          <w:lang w:val="en-US"/>
-        </w:rPr>
-        <w:t xml:space="preserve"> messages:</w:t>
+        <w:t>In case the checkout form is submitted regardless, error messages will be shown alongside other WooCommerce messages:</w:t>
       </w:r>
     </w:p>
     <w:p>
@@ -2896,7 +2423,7 @@
       <w:r>
         <w:rPr>
           <w:noProof/>
-          <w:lang w:eastAsia="de-DE"/>
+          <w:lang w:val="en-US"/>
         </w:rPr>
         <w:drawing>
           <wp:inline distT="0" distB="0" distL="0" distR="0" wp14:anchorId="1CC228D3" wp14:editId="28F6FAF2">
@@ -2956,7 +2483,7 @@
     </w:p>
     <w:p>
       <w:pPr>
-        <w:pStyle w:val="Heading1"/>
+        <w:pStyle w:val="berschrift1"/>
         <w:rPr>
           <w:shd w:val="clear" w:color="auto" w:fill="FFFFFF"/>
           <w:lang w:val="en-US"/>
@@ -2973,7 +2500,7 @@
     </w:p>
     <w:p>
       <w:pPr>
-        <w:pStyle w:val="Heading2"/>
+        <w:pStyle w:val="berschrift2"/>
         <w:rPr>
           <w:lang w:val="en-US"/>
         </w:rPr>
@@ -2995,41 +2522,13 @@
         <w:rPr>
           <w:lang w:val="en-US"/>
         </w:rPr>
-        <w:t>After the checkout is complete, the payment will show up in the “</w:t>
-      </w:r>
-      <w:proofErr w:type="spellStart"/>
-      <w:r>
-        <w:rPr>
-          <w:lang w:val="en-US"/>
-        </w:rPr>
-        <w:t>WooCommerce</w:t>
-      </w:r>
-      <w:proofErr w:type="spellEnd"/>
-      <w:r>
-        <w:rPr>
-          <w:lang w:val="en-US"/>
-        </w:rPr>
-        <w:t>/ SEPA XML”</w:t>
-      </w:r>
-      <w:r>
-        <w:rPr>
-          <w:lang w:val="en-US"/>
-        </w:rPr>
-        <w:t xml:space="preserve">-menu in the admin backend. Click on the Order number in the first column to navigate to the </w:t>
-      </w:r>
-      <w:proofErr w:type="spellStart"/>
-      <w:r>
-        <w:rPr>
-          <w:lang w:val="en-US"/>
-        </w:rPr>
-        <w:t>WooCommerce</w:t>
-      </w:r>
-      <w:proofErr w:type="spellEnd"/>
-      <w:r>
-        <w:rPr>
-          <w:lang w:val="en-US"/>
-        </w:rPr>
-        <w:t xml:space="preserve"> order view.</w:t>
+        <w:t>After the checkout is complete, the payment will show up in the “WooCommerce/ SEPA XML”</w:t>
+      </w:r>
+      <w:r>
+        <w:rPr>
+          <w:lang w:val="en-US"/>
+        </w:rPr>
+        <w:t>-menu in the admin backend. Click on the Order number in the first column to navigate to the WooCommerce order view.</w:t>
       </w:r>
     </w:p>
     <w:p>
@@ -3041,7 +2540,7 @@
       <w:r>
         <w:rPr>
           <w:noProof/>
-          <w:lang w:eastAsia="de-DE"/>
+          <w:lang w:val="en-US"/>
         </w:rPr>
         <w:drawing>
           <wp:inline distT="0" distB="0" distL="0" distR="0" wp14:anchorId="371943BF" wp14:editId="6EE0A80D">
@@ -3082,7 +2581,7 @@
     </w:p>
     <w:p>
       <w:pPr>
-        <w:pStyle w:val="Heading2"/>
+        <w:pStyle w:val="berschrift2"/>
         <w:rPr>
           <w:lang w:val="en-US"/>
         </w:rPr>
@@ -3116,7 +2615,7 @@
       <w:r>
         <w:rPr>
           <w:noProof/>
-          <w:lang w:eastAsia="de-DE"/>
+          <w:lang w:val="en-US"/>
         </w:rPr>
         <w:drawing>
           <wp:inline distT="0" distB="0" distL="0" distR="0" wp14:anchorId="74B7B1DA" wp14:editId="67489376">
@@ -3157,7 +2656,7 @@
     </w:p>
     <w:p>
       <w:pPr>
-        <w:pStyle w:val="Heading2"/>
+        <w:pStyle w:val="berschrift2"/>
         <w:rPr>
           <w:lang w:val="en-US"/>
         </w:rPr>
@@ -3204,7 +2703,7 @@
       <w:r>
         <w:rPr>
           <w:noProof/>
-          <w:lang w:eastAsia="de-DE"/>
+          <w:lang w:val="en-US"/>
         </w:rPr>
         <w:drawing>
           <wp:inline distT="0" distB="0" distL="0" distR="0" wp14:anchorId="414FA57C" wp14:editId="4DE0094D">
@@ -3259,16 +2758,8 @@
         <w:rPr>
           <w:lang w:val="en-US"/>
         </w:rPr>
-        <w:t>“Save link as…</w:t>
-      </w:r>
-      <w:proofErr w:type="gramStart"/>
-      <w:r>
-        <w:rPr>
-          <w:lang w:val="en-US"/>
-        </w:rPr>
-        <w:t>”:</w:t>
-      </w:r>
-      <w:proofErr w:type="gramEnd"/>
+        <w:t>“Save link as…”:</w:t>
+      </w:r>
     </w:p>
     <w:p>
       <w:pPr>
@@ -3279,7 +2770,7 @@
       <w:r>
         <w:rPr>
           <w:noProof/>
-          <w:lang w:eastAsia="de-DE"/>
+          <w:lang w:val="en-US"/>
         </w:rPr>
         <w:lastRenderedPageBreak/>
         <w:drawing>
@@ -3337,7 +2828,7 @@
 </file>
 
 <file path=word/numbering.xml><?xml version="1.0" encoding="utf-8"?>
-<w:numbering xmlns:wpc="http://schemas.microsoft.com/office/word/2010/wordprocessingCanvas" xmlns:mc="http://schemas.openxmlformats.org/markup-compatibility/2006" xmlns:o="urn:schemas-microsoft-com:office:office" xmlns:r="http://schemas.openxmlformats.org/officeDocument/2006/relationships" xmlns:m="http://schemas.openxmlformats.org/officeDocument/2006/math" xmlns:v="urn:schemas-microsoft-com:vml" xmlns:wp14="http://schemas.microsoft.com/office/word/2010/wordprocessingDrawing" xmlns:wp="http://schemas.openxmlformats.org/drawingml/2006/wordprocessingDrawing" xmlns:w10="urn:schemas-microsoft-com:office:word" xmlns:w="http://schemas.openxmlformats.org/wordprocessingml/2006/main" xmlns:w14="http://schemas.microsoft.com/office/word/2010/wordml" xmlns:w15="http://schemas.microsoft.com/office/word/2012/wordml" xmlns:wpg="http://schemas.microsoft.com/office/word/2010/wordprocessingGroup" xmlns:wpi="http://schemas.microsoft.com/office/word/2010/wordprocessingInk" xmlns:wne="http://schemas.microsoft.com/office/word/2006/wordml" xmlns:wps="http://schemas.microsoft.com/office/word/2010/wordprocessingShape" mc:Ignorable="w14 w15 wp14">
+<w:numbering xmlns:wpc="http://schemas.microsoft.com/office/word/2010/wordprocessingCanvas" xmlns:cx="http://schemas.microsoft.com/office/drawing/2014/chartex" xmlns:cx1="http://schemas.microsoft.com/office/drawing/2015/9/8/chartex" xmlns:cx2="http://schemas.microsoft.com/office/drawing/2015/10/21/chartex" xmlns:cx3="http://schemas.microsoft.com/office/drawing/2016/5/9/chartex" xmlns:cx4="http://schemas.microsoft.com/office/drawing/2016/5/10/chartex" xmlns:cx5="http://schemas.microsoft.com/office/drawing/2016/5/11/chartex" xmlns:mc="http://schemas.openxmlformats.org/markup-compatibility/2006" xmlns:o="urn:schemas-microsoft-com:office:office" xmlns:r="http://schemas.openxmlformats.org/officeDocument/2006/relationships" xmlns:m="http://schemas.openxmlformats.org/officeDocument/2006/math" xmlns:v="urn:schemas-microsoft-com:vml" xmlns:wp14="http://schemas.microsoft.com/office/word/2010/wordprocessingDrawing" xmlns:wp="http://schemas.openxmlformats.org/drawingml/2006/wordprocessingDrawing" xmlns:w10="urn:schemas-microsoft-com:office:word" xmlns:w="http://schemas.openxmlformats.org/wordprocessingml/2006/main" xmlns:w14="http://schemas.microsoft.com/office/word/2010/wordml" xmlns:w15="http://schemas.microsoft.com/office/word/2012/wordml" xmlns:w16se="http://schemas.microsoft.com/office/word/2015/wordml/symex" xmlns:wpg="http://schemas.microsoft.com/office/word/2010/wordprocessingGroup" xmlns:wpi="http://schemas.microsoft.com/office/word/2010/wordprocessingInk" xmlns:wne="http://schemas.microsoft.com/office/word/2006/wordml" xmlns:wps="http://schemas.microsoft.com/office/word/2010/wordprocessingShape" mc:Ignorable="w14 w15 w16se wp14">
   <w:abstractNum w:abstractNumId="0" w15:restartNumberingAfterBreak="0">
     <w:nsid w:val="0DC2054F"/>
     <w:multiLevelType w:val="hybridMultilevel"/>
@@ -4046,7 +3537,7 @@
 </file>
 
 <file path=word/styles.xml><?xml version="1.0" encoding="utf-8"?>
-<w:styles xmlns:mc="http://schemas.openxmlformats.org/markup-compatibility/2006" xmlns:r="http://schemas.openxmlformats.org/officeDocument/2006/relationships" xmlns:w="http://schemas.openxmlformats.org/wordprocessingml/2006/main" xmlns:w14="http://schemas.microsoft.com/office/word/2010/wordml" xmlns:w15="http://schemas.microsoft.com/office/word/2012/wordml" mc:Ignorable="w14 w15">
+<w:styles xmlns:mc="http://schemas.openxmlformats.org/markup-compatibility/2006" xmlns:r="http://schemas.openxmlformats.org/officeDocument/2006/relationships" xmlns:w="http://schemas.openxmlformats.org/wordprocessingml/2006/main" xmlns:w14="http://schemas.microsoft.com/office/word/2010/wordml" xmlns:w15="http://schemas.microsoft.com/office/word/2012/wordml" xmlns:w16se="http://schemas.microsoft.com/office/word/2015/wordml/symex" mc:Ignorable="w14 w15 w16se">
   <w:docDefaults>
     <w:rPrDefault>
       <w:rPr>
@@ -4062,7 +3553,7 @@
       </w:pPr>
     </w:pPrDefault>
   </w:docDefaults>
-  <w:latentStyles w:defLockedState="0" w:defUIPriority="99" w:defSemiHidden="0" w:defUnhideWhenUsed="0" w:defQFormat="0" w:count="371">
+  <w:latentStyles w:defLockedState="0" w:defUIPriority="99" w:defSemiHidden="0" w:defUnhideWhenUsed="0" w:defQFormat="0" w:count="374">
     <w:lsdException w:name="Normal" w:uiPriority="0" w:qFormat="1"/>
     <w:lsdException w:name="heading 1" w:uiPriority="9" w:qFormat="1"/>
     <w:lsdException w:name="heading 2" w:semiHidden="1" w:uiPriority="9" w:unhideWhenUsed="1" w:qFormat="1"/>
@@ -4168,7 +3659,6 @@
     <w:lsdException w:name="HTML Sample" w:semiHidden="1" w:unhideWhenUsed="1"/>
     <w:lsdException w:name="HTML Typewriter" w:semiHidden="1" w:unhideWhenUsed="1"/>
     <w:lsdException w:name="HTML Variable" w:semiHidden="1" w:unhideWhenUsed="1"/>
-    <w:lsdException w:name="Normal Table" w:semiHidden="1" w:unhideWhenUsed="1"/>
     <w:lsdException w:name="annotation subject" w:semiHidden="1" w:unhideWhenUsed="1"/>
     <w:lsdException w:name="No List" w:semiHidden="1" w:unhideWhenUsed="1"/>
     <w:lsdException w:name="Outline List 1" w:semiHidden="1" w:unhideWhenUsed="1"/>
@@ -4213,7 +3703,6 @@
     <w:lsdException w:name="Table Professional" w:semiHidden="1" w:unhideWhenUsed="1"/>
     <w:lsdException w:name="Table Subtle 1" w:semiHidden="1" w:unhideWhenUsed="1"/>
     <w:lsdException w:name="Table Subtle 2" w:semiHidden="1" w:unhideWhenUsed="1"/>
-    <w:lsdException w:name="Table Web 1" w:semiHidden="1" w:unhideWhenUsed="1"/>
     <w:lsdException w:name="Table Web 2" w:semiHidden="1" w:unhideWhenUsed="1"/>
     <w:lsdException w:name="Table Web 3" w:semiHidden="1" w:unhideWhenUsed="1"/>
     <w:lsdException w:name="Balloon Text" w:semiHidden="1" w:unhideWhenUsed="1"/>
@@ -4434,16 +3923,19 @@
     <w:lsdException w:name="List Table 5 Dark Accent 6" w:uiPriority="50"/>
     <w:lsdException w:name="List Table 6 Colorful Accent 6" w:uiPriority="51"/>
     <w:lsdException w:name="List Table 7 Colorful Accent 6" w:uiPriority="52"/>
+    <w:lsdException w:name="Mention" w:semiHidden="1" w:unhideWhenUsed="1"/>
+    <w:lsdException w:name="Smart Hyperlink" w:semiHidden="1" w:unhideWhenUsed="1"/>
+    <w:lsdException w:name="Hashtag" w:semiHidden="1" w:unhideWhenUsed="1"/>
   </w:latentStyles>
-  <w:style w:type="paragraph" w:default="1" w:styleId="Normal">
+  <w:style w:type="paragraph" w:default="1" w:styleId="Standard">
     <w:name w:val="Normal"/>
     <w:qFormat/>
   </w:style>
-  <w:style w:type="paragraph" w:styleId="Heading1">
+  <w:style w:type="paragraph" w:styleId="berschrift1">
     <w:name w:val="heading 1"/>
-    <w:basedOn w:val="Normal"/>
-    <w:next w:val="Normal"/>
-    <w:link w:val="Heading1Char"/>
+    <w:basedOn w:val="Standard"/>
+    <w:next w:val="Standard"/>
+    <w:link w:val="berschrift1Zchn"/>
     <w:uiPriority w:val="9"/>
     <w:qFormat/>
     <w:rsid w:val="00AB13EC"/>
@@ -4460,11 +3952,11 @@
       <w:szCs w:val="32"/>
     </w:rPr>
   </w:style>
-  <w:style w:type="paragraph" w:styleId="Heading2">
+  <w:style w:type="paragraph" w:styleId="berschrift2">
     <w:name w:val="heading 2"/>
-    <w:basedOn w:val="Normal"/>
-    <w:next w:val="Normal"/>
-    <w:link w:val="Heading2Char"/>
+    <w:basedOn w:val="Standard"/>
+    <w:next w:val="Standard"/>
+    <w:link w:val="berschrift2Zchn"/>
     <w:uiPriority w:val="9"/>
     <w:unhideWhenUsed/>
     <w:qFormat/>
@@ -4482,11 +3974,11 @@
       <w:szCs w:val="26"/>
     </w:rPr>
   </w:style>
-  <w:style w:type="paragraph" w:styleId="Heading3">
+  <w:style w:type="paragraph" w:styleId="berschrift3">
     <w:name w:val="heading 3"/>
-    <w:basedOn w:val="Normal"/>
-    <w:next w:val="Normal"/>
-    <w:link w:val="Heading3Char"/>
+    <w:basedOn w:val="Standard"/>
+    <w:next w:val="Standard"/>
+    <w:link w:val="berschrift3Zchn"/>
     <w:uiPriority w:val="9"/>
     <w:unhideWhenUsed/>
     <w:qFormat/>
@@ -4504,13 +3996,13 @@
       <w:szCs w:val="24"/>
     </w:rPr>
   </w:style>
-  <w:style w:type="character" w:default="1" w:styleId="DefaultParagraphFont">
+  <w:style w:type="character" w:default="1" w:styleId="Absatz-Standardschriftart">
     <w:name w:val="Default Paragraph Font"/>
     <w:uiPriority w:val="1"/>
     <w:semiHidden/>
     <w:unhideWhenUsed/>
   </w:style>
-  <w:style w:type="table" w:default="1" w:styleId="TableNormal">
+  <w:style w:type="table" w:default="1" w:styleId="NormaleTabelle">
     <w:name w:val="Normal Table"/>
     <w:uiPriority w:val="99"/>
     <w:semiHidden/>
@@ -4525,17 +4017,17 @@
       </w:tblCellMar>
     </w:tblPr>
   </w:style>
-  <w:style w:type="numbering" w:default="1" w:styleId="NoList">
+  <w:style w:type="numbering" w:default="1" w:styleId="KeineListe">
     <w:name w:val="No List"/>
     <w:uiPriority w:val="99"/>
     <w:semiHidden/>
     <w:unhideWhenUsed/>
   </w:style>
-  <w:style w:type="paragraph" w:styleId="Title">
+  <w:style w:type="paragraph" w:styleId="Titel">
     <w:name w:val="Title"/>
-    <w:basedOn w:val="Normal"/>
-    <w:next w:val="Normal"/>
-    <w:link w:val="TitleChar"/>
+    <w:basedOn w:val="Standard"/>
+    <w:next w:val="Standard"/>
+    <w:link w:val="TitelZchn"/>
     <w:uiPriority w:val="10"/>
     <w:qFormat/>
     <w:rsid w:val="00AB13EC"/>
@@ -4551,10 +4043,10 @@
       <w:szCs w:val="56"/>
     </w:rPr>
   </w:style>
-  <w:style w:type="character" w:customStyle="1" w:styleId="TitleChar">
-    <w:name w:val="Title Char"/>
-    <w:basedOn w:val="DefaultParagraphFont"/>
-    <w:link w:val="Title"/>
+  <w:style w:type="character" w:customStyle="1" w:styleId="TitelZchn">
+    <w:name w:val="Titel Zchn"/>
+    <w:basedOn w:val="Absatz-Standardschriftart"/>
+    <w:link w:val="Titel"/>
     <w:uiPriority w:val="10"/>
     <w:rsid w:val="00AB13EC"/>
     <w:rPr>
@@ -4565,9 +4057,9 @@
       <w:szCs w:val="56"/>
     </w:rPr>
   </w:style>
-  <w:style w:type="paragraph" w:styleId="ListParagraph">
+  <w:style w:type="paragraph" w:styleId="Listenabsatz">
     <w:name w:val="List Paragraph"/>
-    <w:basedOn w:val="Normal"/>
+    <w:basedOn w:val="Standard"/>
     <w:uiPriority w:val="34"/>
     <w:qFormat/>
     <w:rsid w:val="00AB13EC"/>
@@ -4576,10 +4068,10 @@
       <w:contextualSpacing/>
     </w:pPr>
   </w:style>
-  <w:style w:type="character" w:customStyle="1" w:styleId="Heading1Char">
-    <w:name w:val="Heading 1 Char"/>
-    <w:basedOn w:val="DefaultParagraphFont"/>
-    <w:link w:val="Heading1"/>
+  <w:style w:type="character" w:customStyle="1" w:styleId="berschrift1Zchn">
+    <w:name w:val="Überschrift 1 Zchn"/>
+    <w:basedOn w:val="Absatz-Standardschriftart"/>
+    <w:link w:val="berschrift1"/>
     <w:uiPriority w:val="9"/>
     <w:rsid w:val="00AB13EC"/>
     <w:rPr>
@@ -4591,7 +4083,7 @@
   </w:style>
   <w:style w:type="character" w:styleId="Hyperlink">
     <w:name w:val="Hyperlink"/>
-    <w:basedOn w:val="DefaultParagraphFont"/>
+    <w:basedOn w:val="Absatz-Standardschriftart"/>
     <w:uiPriority w:val="99"/>
     <w:unhideWhenUsed/>
     <w:rsid w:val="00AB13EC"/>
@@ -4600,10 +4092,10 @@
       <w:u w:val="single"/>
     </w:rPr>
   </w:style>
-  <w:style w:type="character" w:customStyle="1" w:styleId="Heading2Char">
-    <w:name w:val="Heading 2 Char"/>
-    <w:basedOn w:val="DefaultParagraphFont"/>
-    <w:link w:val="Heading2"/>
+  <w:style w:type="character" w:customStyle="1" w:styleId="berschrift2Zchn">
+    <w:name w:val="Überschrift 2 Zchn"/>
+    <w:basedOn w:val="Absatz-Standardschriftart"/>
+    <w:link w:val="berschrift2"/>
     <w:uiPriority w:val="9"/>
     <w:rsid w:val="008A5517"/>
     <w:rPr>
@@ -4613,10 +4105,10 @@
       <w:szCs w:val="26"/>
     </w:rPr>
   </w:style>
-  <w:style w:type="character" w:customStyle="1" w:styleId="Heading3Char">
-    <w:name w:val="Heading 3 Char"/>
-    <w:basedOn w:val="DefaultParagraphFont"/>
-    <w:link w:val="Heading3"/>
+  <w:style w:type="character" w:customStyle="1" w:styleId="berschrift3Zchn">
+    <w:name w:val="Überschrift 3 Zchn"/>
+    <w:basedOn w:val="Absatz-Standardschriftart"/>
+    <w:link w:val="berschrift3"/>
     <w:uiPriority w:val="9"/>
     <w:rsid w:val="00197A8D"/>
     <w:rPr>
@@ -4626,9 +4118,9 @@
       <w:szCs w:val="24"/>
     </w:rPr>
   </w:style>
-  <w:style w:type="character" w:styleId="FollowedHyperlink">
+  <w:style w:type="character" w:styleId="BesuchterLink">
     <w:name w:val="FollowedHyperlink"/>
-    <w:basedOn w:val="DefaultParagraphFont"/>
+    <w:basedOn w:val="Absatz-Standardschriftart"/>
     <w:uiPriority w:val="99"/>
     <w:semiHidden/>
     <w:unhideWhenUsed/>

</xml_diff>

<commit_message>
- Fehler bei Ermitteln von is_from_parent korrigiert. - Release als Version 1.6.5.
</commit_message>
<xml_diff>
--- a/assets/SEPA Payment Gateway for WooCommerce.docx
+++ b/assets/SEPA Payment Gateway for WooCommerce.docx
@@ -427,22 +427,37 @@
         <w:rPr>
           <w:lang w:val="en-US"/>
         </w:rPr>
-        <w:t>1.6.4</w:t>
+        <w:t>1.6.5</w:t>
       </w:r>
       <w:r>
         <w:rPr>
           <w:lang w:val="en-US"/>
         </w:rPr>
         <w:tab/>
-        <w:t>Fixed issue where direct debit information was empty in subscriptions created with WooC</w:t>
+        <w:t>Fixed issue with old orders that were still created with WooCommerce Subscriptions 1.x.</w:t>
       </w:r>
       <w:bookmarkStart w:id="0" w:name="_GoBack"/>
       <w:bookmarkEnd w:id="0"/>
-      <w:r>
-        <w:rPr>
-          <w:lang w:val="en-US"/>
-        </w:rPr>
-        <w:t>ommerce Subscriptions 1.x.</w:t>
+    </w:p>
+    <w:p>
+      <w:pPr>
+        <w:ind w:left="709" w:hanging="709"/>
+        <w:rPr>
+          <w:lang w:val="en-US"/>
+        </w:rPr>
+      </w:pPr>
+      <w:r>
+        <w:rPr>
+          <w:lang w:val="en-US"/>
+        </w:rPr>
+        <w:t>1.6.4</w:t>
+      </w:r>
+      <w:r>
+        <w:rPr>
+          <w:lang w:val="en-US"/>
+        </w:rPr>
+        <w:tab/>
+        <w:t>Fixed issue where direct debit information was empty in subscriptions created with WooCommerce Subscriptions 1.x.</w:t>
       </w:r>
     </w:p>
     <w:p>
@@ -744,6 +759,7 @@
         <w:rPr>
           <w:lang w:val="en-US"/>
         </w:rPr>
+        <w:lastRenderedPageBreak/>
         <w:t>1.3</w:t>
       </w:r>
       <w:r>
@@ -767,7 +783,6 @@
           <w:shd w:val="clear" w:color="auto" w:fill="FFFFFF"/>
           <w:lang w:val="en-US"/>
         </w:rPr>
-        <w:lastRenderedPageBreak/>
         <w:t>1.2</w:t>
       </w:r>
       <w:r>
@@ -1290,7 +1305,6 @@
         <w:rPr>
           <w:lang w:val="en-US"/>
         </w:rPr>
-        <w:lastRenderedPageBreak/>
         <w:t xml:space="preserve">Adds a new </w:t>
       </w:r>
       <w:r>
@@ -1773,7 +1787,6 @@
           <w:noProof/>
           <w:lang w:val="en-US"/>
         </w:rPr>
-        <w:lastRenderedPageBreak/>
         <w:drawing>
           <wp:inline distT="0" distB="0" distL="0" distR="0" wp14:anchorId="4E7EBA61" wp14:editId="79C3863D">
             <wp:extent cx="2648320" cy="2476846"/>
@@ -1884,7 +1897,6 @@
           <w:shd w:val="clear" w:color="auto" w:fill="FFFFFF"/>
           <w:lang w:val="en-US"/>
         </w:rPr>
-        <w:lastRenderedPageBreak/>
         <w:t>Installation</w:t>
       </w:r>
     </w:p>
@@ -2099,7 +2111,6 @@
           <w:shd w:val="clear" w:color="auto" w:fill="FFFFFF"/>
           <w:lang w:val="en-US"/>
         </w:rPr>
-        <w:lastRenderedPageBreak/>
         <w:t>Fill in the information of the target bank account to which SEPA direct debit payments shall be transferred:</w:t>
       </w:r>
       <w:r>
@@ -2243,7 +2254,6 @@
           <w:shd w:val="clear" w:color="auto" w:fill="FFFFFF"/>
           <w:lang w:val="en-US"/>
         </w:rPr>
-        <w:lastRenderedPageBreak/>
         <w:t>Checkout</w:t>
       </w:r>
     </w:p>
@@ -2345,7 +2355,6 @@
           <w:shd w:val="clear" w:color="auto" w:fill="FFFFFF"/>
           <w:lang w:val="en-US"/>
         </w:rPr>
-        <w:lastRenderedPageBreak/>
         <w:t>In case an invalid IBAN and/ or BIC is entered, the field is highlighted and an error message shown:</w:t>
       </w:r>
     </w:p>
@@ -2494,7 +2503,6 @@
           <w:shd w:val="clear" w:color="auto" w:fill="FFFFFF"/>
           <w:lang w:val="en-US"/>
         </w:rPr>
-        <w:lastRenderedPageBreak/>
         <w:t>Export of SEPA XML-files</w:t>
       </w:r>
     </w:p>
@@ -2772,7 +2780,6 @@
           <w:noProof/>
           <w:lang w:val="en-US"/>
         </w:rPr>
-        <w:lastRenderedPageBreak/>
         <w:drawing>
           <wp:inline distT="0" distB="0" distL="0" distR="0" wp14:anchorId="0FE3A8A4" wp14:editId="63F0A22C">
             <wp:extent cx="5172797" cy="2886478"/>
@@ -3659,6 +3666,7 @@
     <w:lsdException w:name="HTML Sample" w:semiHidden="1" w:unhideWhenUsed="1"/>
     <w:lsdException w:name="HTML Typewriter" w:semiHidden="1" w:unhideWhenUsed="1"/>
     <w:lsdException w:name="HTML Variable" w:semiHidden="1" w:unhideWhenUsed="1"/>
+    <w:lsdException w:name="Normal Table" w:semiHidden="1" w:unhideWhenUsed="1"/>
     <w:lsdException w:name="annotation subject" w:semiHidden="1" w:unhideWhenUsed="1"/>
     <w:lsdException w:name="No List" w:semiHidden="1" w:unhideWhenUsed="1"/>
     <w:lsdException w:name="Outline List 1" w:semiHidden="1" w:unhideWhenUsed="1"/>
@@ -3703,6 +3711,7 @@
     <w:lsdException w:name="Table Professional" w:semiHidden="1" w:unhideWhenUsed="1"/>
     <w:lsdException w:name="Table Subtle 1" w:semiHidden="1" w:unhideWhenUsed="1"/>
     <w:lsdException w:name="Table Subtle 2" w:semiHidden="1" w:unhideWhenUsed="1"/>
+    <w:lsdException w:name="Table Web 1" w:semiHidden="1" w:unhideWhenUsed="1"/>
     <w:lsdException w:name="Table Web 2" w:semiHidden="1" w:unhideWhenUsed="1"/>
     <w:lsdException w:name="Table Web 3" w:semiHidden="1" w:unhideWhenUsed="1"/>
     <w:lsdException w:name="Balloon Text" w:semiHidden="1" w:unhideWhenUsed="1"/>

</xml_diff>

<commit_message>
- Compatibility to WooCommerce 3.0. - Added setting for remittance information. - Disabled setting of sequence type for now, because with WC3 it consumes way too much memory to find out if order contains subscription.
</commit_message>
<xml_diff>
--- a/assets/SEPA Payment Gateway for WooCommerce.docx
+++ b/assets/SEPA Payment Gateway for WooCommerce.docx
@@ -418,6 +418,28 @@
     </w:p>
     <w:p>
       <w:pPr>
+        <w:rPr>
+          <w:lang w:val="en-US"/>
+        </w:rPr>
+      </w:pPr>
+      <w:r>
+        <w:rPr>
+          <w:lang w:val="en-US"/>
+        </w:rPr>
+        <w:t>1.6.6</w:t>
+      </w:r>
+      <w:r>
+        <w:rPr>
+          <w:lang w:val="en-US"/>
+        </w:rPr>
+        <w:tab/>
+        <w:t>Compatibility to WooCommerce 3.0. Added setting for remittance information.</w:t>
+      </w:r>
+      <w:bookmarkStart w:id="0" w:name="_GoBack"/>
+      <w:bookmarkEnd w:id="0"/>
+    </w:p>
+    <w:p>
+      <w:pPr>
         <w:ind w:left="709" w:hanging="709"/>
         <w:rPr>
           <w:lang w:val="en-US"/>
@@ -436,8 +458,6 @@
         <w:tab/>
         <w:t>Fixed issue with old orders that were still created with WooCommerce Subscriptions 1.x.</w:t>
       </w:r>
-      <w:bookmarkStart w:id="0" w:name="_GoBack"/>
-      <w:bookmarkEnd w:id="0"/>
     </w:p>
     <w:p>
       <w:pPr>
@@ -739,6 +759,7 @@
         <w:rPr>
           <w:lang w:val="en-US"/>
         </w:rPr>
+        <w:lastRenderedPageBreak/>
         <w:t>1.4</w:t>
       </w:r>
       <w:r>
@@ -759,7 +780,6 @@
         <w:rPr>
           <w:lang w:val="en-US"/>
         </w:rPr>
-        <w:lastRenderedPageBreak/>
         <w:t>1.3</w:t>
       </w:r>
       <w:r>

</xml_diff>

<commit_message>
- use order-number in remittance information, not the post-id.
</commit_message>
<xml_diff>
--- a/assets/SEPA Payment Gateway for WooCommerce.docx
+++ b/assets/SEPA Payment Gateway for WooCommerce.docx
@@ -1,10 +1,10 @@
 
 <file path=word/document.xml><?xml version="1.0" encoding="utf-8"?>
-<w:document xmlns:wpc="http://schemas.microsoft.com/office/word/2010/wordprocessingCanvas" xmlns:cx="http://schemas.microsoft.com/office/drawing/2014/chartex" xmlns:cx1="http://schemas.microsoft.com/office/drawing/2015/9/8/chartex" xmlns:cx2="http://schemas.microsoft.com/office/drawing/2015/10/21/chartex" xmlns:cx3="http://schemas.microsoft.com/office/drawing/2016/5/9/chartex" xmlns:cx4="http://schemas.microsoft.com/office/drawing/2016/5/10/chartex" xmlns:cx5="http://schemas.microsoft.com/office/drawing/2016/5/11/chartex" xmlns:mc="http://schemas.openxmlformats.org/markup-compatibility/2006" xmlns:o="urn:schemas-microsoft-com:office:office" xmlns:r="http://schemas.openxmlformats.org/officeDocument/2006/relationships" xmlns:m="http://schemas.openxmlformats.org/officeDocument/2006/math" xmlns:v="urn:schemas-microsoft-com:vml" xmlns:wp14="http://schemas.microsoft.com/office/word/2010/wordprocessingDrawing" xmlns:wp="http://schemas.openxmlformats.org/drawingml/2006/wordprocessingDrawing" xmlns:w10="urn:schemas-microsoft-com:office:word" xmlns:w="http://schemas.openxmlformats.org/wordprocessingml/2006/main" xmlns:w14="http://schemas.microsoft.com/office/word/2010/wordml" xmlns:w15="http://schemas.microsoft.com/office/word/2012/wordml" xmlns:w16se="http://schemas.microsoft.com/office/word/2015/wordml/symex" xmlns:wpg="http://schemas.microsoft.com/office/word/2010/wordprocessingGroup" xmlns:wpi="http://schemas.microsoft.com/office/word/2010/wordprocessingInk" xmlns:wne="http://schemas.microsoft.com/office/word/2006/wordml" xmlns:wps="http://schemas.microsoft.com/office/word/2010/wordprocessingShape" mc:Ignorable="w14 w15 w16se wp14">
+<w:document xmlns:wpc="http://schemas.microsoft.com/office/word/2010/wordprocessingCanvas" xmlns:cx="http://schemas.microsoft.com/office/drawing/2014/chartex" xmlns:cx1="http://schemas.microsoft.com/office/drawing/2015/9/8/chartex" xmlns:cx2="http://schemas.microsoft.com/office/drawing/2015/10/21/chartex" xmlns:cx3="http://schemas.microsoft.com/office/drawing/2016/5/9/chartex" xmlns:cx4="http://schemas.microsoft.com/office/drawing/2016/5/10/chartex" xmlns:cx5="http://schemas.microsoft.com/office/drawing/2016/5/11/chartex" xmlns:cx6="http://schemas.microsoft.com/office/drawing/2016/5/12/chartex" xmlns:cx7="http://schemas.microsoft.com/office/drawing/2016/5/13/chartex" xmlns:cx8="http://schemas.microsoft.com/office/drawing/2016/5/14/chartex" xmlns:mc="http://schemas.openxmlformats.org/markup-compatibility/2006" xmlns:o="urn:schemas-microsoft-com:office:office" xmlns:r="http://schemas.openxmlformats.org/officeDocument/2006/relationships" xmlns:m="http://schemas.openxmlformats.org/officeDocument/2006/math" xmlns:v="urn:schemas-microsoft-com:vml" xmlns:wp14="http://schemas.microsoft.com/office/word/2010/wordprocessingDrawing" xmlns:wp="http://schemas.openxmlformats.org/drawingml/2006/wordprocessingDrawing" xmlns:w10="urn:schemas-microsoft-com:office:word" xmlns:w="http://schemas.openxmlformats.org/wordprocessingml/2006/main" xmlns:w14="http://schemas.microsoft.com/office/word/2010/wordml" xmlns:w15="http://schemas.microsoft.com/office/word/2012/wordml" xmlns:w16se="http://schemas.microsoft.com/office/word/2015/wordml/symex" xmlns:wpg="http://schemas.microsoft.com/office/word/2010/wordprocessingGroup" xmlns:wpi="http://schemas.microsoft.com/office/word/2010/wordprocessingInk" xmlns:wne="http://schemas.microsoft.com/office/word/2006/wordml" xmlns:wps="http://schemas.microsoft.com/office/word/2010/wordprocessingShape" mc:Ignorable="w14 w15 w16se wp14">
   <w:body>
     <w:p>
       <w:pPr>
-        <w:pStyle w:val="Titel"/>
+        <w:pStyle w:val="Title"/>
         <w:rPr>
           <w:shd w:val="clear" w:color="auto" w:fill="FFFFFF"/>
           <w:lang w:val="en-US"/>
@@ -42,7 +42,7 @@
     </w:p>
     <w:p>
       <w:pPr>
-        <w:pStyle w:val="Listenabsatz"/>
+        <w:pStyle w:val="ListParagraph"/>
         <w:numPr>
           <w:ilvl w:val="0"/>
           <w:numId w:val="2"/>
@@ -81,7 +81,7 @@
     </w:p>
     <w:p>
       <w:pPr>
-        <w:pStyle w:val="Listenabsatz"/>
+        <w:pStyle w:val="ListParagraph"/>
         <w:numPr>
           <w:ilvl w:val="0"/>
           <w:numId w:val="2"/>
@@ -120,7 +120,7 @@
     </w:p>
     <w:p>
       <w:pPr>
-        <w:pStyle w:val="Listenabsatz"/>
+        <w:pStyle w:val="ListParagraph"/>
         <w:numPr>
           <w:ilvl w:val="0"/>
           <w:numId w:val="2"/>
@@ -158,7 +158,7 @@
     </w:p>
     <w:p>
       <w:pPr>
-        <w:pStyle w:val="Listenabsatz"/>
+        <w:pStyle w:val="ListParagraph"/>
         <w:numPr>
           <w:ilvl w:val="0"/>
           <w:numId w:val="2"/>
@@ -219,7 +219,7 @@
     </w:p>
     <w:p>
       <w:pPr>
-        <w:pStyle w:val="Listenabsatz"/>
+        <w:pStyle w:val="ListParagraph"/>
         <w:numPr>
           <w:ilvl w:val="0"/>
           <w:numId w:val="2"/>
@@ -258,7 +258,7 @@
     </w:p>
     <w:p>
       <w:pPr>
-        <w:pStyle w:val="Listenabsatz"/>
+        <w:pStyle w:val="ListParagraph"/>
         <w:numPr>
           <w:ilvl w:val="0"/>
           <w:numId w:val="2"/>
@@ -297,7 +297,7 @@
     </w:p>
     <w:p>
       <w:pPr>
-        <w:pStyle w:val="Listenabsatz"/>
+        <w:pStyle w:val="ListParagraph"/>
         <w:numPr>
           <w:ilvl w:val="0"/>
           <w:numId w:val="2"/>
@@ -325,7 +325,7 @@
     </w:p>
     <w:p>
       <w:pPr>
-        <w:pStyle w:val="berschrift1"/>
+        <w:pStyle w:val="Heading1"/>
         <w:rPr>
           <w:shd w:val="clear" w:color="auto" w:fill="FFFFFF"/>
           <w:lang w:val="en-US"/>
@@ -402,7 +402,7 @@
     </w:p>
     <w:p>
       <w:pPr>
-        <w:pStyle w:val="berschrift1"/>
+        <w:pStyle w:val="Heading1"/>
         <w:rPr>
           <w:shd w:val="clear" w:color="auto" w:fill="FFFFFF"/>
           <w:lang w:val="en-US"/>
@@ -415,6 +415,28 @@
         </w:rPr>
         <w:t>Versions</w:t>
       </w:r>
+    </w:p>
+    <w:p>
+      <w:pPr>
+        <w:rPr>
+          <w:lang w:val="en-US"/>
+        </w:rPr>
+      </w:pPr>
+      <w:r>
+        <w:rPr>
+          <w:lang w:val="en-US"/>
+        </w:rPr>
+        <w:t>1.6.7</w:t>
+      </w:r>
+      <w:r>
+        <w:rPr>
+          <w:lang w:val="en-US"/>
+        </w:rPr>
+        <w:tab/>
+        <w:t>Using WooCommerce order number instead of post id for remittance information.</w:t>
+      </w:r>
+      <w:bookmarkStart w:id="0" w:name="_GoBack"/>
+      <w:bookmarkEnd w:id="0"/>
     </w:p>
     <w:p>
       <w:pPr>
@@ -435,8 +457,6 @@
         <w:tab/>
         <w:t>Compatibility to WooCommerce 3.0. Added setting for remittance information.</w:t>
       </w:r>
-      <w:bookmarkStart w:id="0" w:name="_GoBack"/>
-      <w:bookmarkEnd w:id="0"/>
     </w:p>
     <w:p>
       <w:pPr>
@@ -739,6 +759,7 @@
         <w:rPr>
           <w:lang w:val="en-US"/>
         </w:rPr>
+        <w:lastRenderedPageBreak/>
         <w:t>1.4.1</w:t>
       </w:r>
       <w:r>
@@ -759,7 +780,6 @@
         <w:rPr>
           <w:lang w:val="en-US"/>
         </w:rPr>
-        <w:lastRenderedPageBreak/>
         <w:t>1.4</w:t>
       </w:r>
       <w:r>
@@ -875,7 +895,7 @@
     </w:p>
     <w:p>
       <w:pPr>
-        <w:pStyle w:val="berschrift1"/>
+        <w:pStyle w:val="Heading1"/>
         <w:rPr>
           <w:shd w:val="clear" w:color="auto" w:fill="FFFFFF"/>
           <w:lang w:val="en-US"/>
@@ -984,7 +1004,7 @@
     </w:p>
     <w:p>
       <w:pPr>
-        <w:pStyle w:val="berschrift1"/>
+        <w:pStyle w:val="Heading1"/>
         <w:rPr>
           <w:shd w:val="clear" w:color="auto" w:fill="FFFFFF"/>
           <w:lang w:val="en-US"/>
@@ -1086,7 +1106,7 @@
     </w:p>
     <w:p>
       <w:pPr>
-        <w:pStyle w:val="Listenabsatz"/>
+        <w:pStyle w:val="ListParagraph"/>
         <w:numPr>
           <w:ilvl w:val="0"/>
           <w:numId w:val="5"/>
@@ -1117,7 +1137,7 @@
     </w:p>
     <w:p>
       <w:pPr>
-        <w:pStyle w:val="Listenabsatz"/>
+        <w:pStyle w:val="ListParagraph"/>
         <w:numPr>
           <w:ilvl w:val="0"/>
           <w:numId w:val="5"/>
@@ -1167,7 +1187,7 @@
     </w:p>
     <w:p>
       <w:pPr>
-        <w:pStyle w:val="Listenabsatz"/>
+        <w:pStyle w:val="ListParagraph"/>
         <w:numPr>
           <w:ilvl w:val="0"/>
           <w:numId w:val="5"/>
@@ -1192,7 +1212,7 @@
     </w:p>
     <w:p>
       <w:pPr>
-        <w:pStyle w:val="Listenabsatz"/>
+        <w:pStyle w:val="ListParagraph"/>
         <w:numPr>
           <w:ilvl w:val="0"/>
           <w:numId w:val="5"/>
@@ -1217,7 +1237,7 @@
     </w:p>
     <w:p>
       <w:pPr>
-        <w:pStyle w:val="berschrift1"/>
+        <w:pStyle w:val="Heading1"/>
         <w:rPr>
           <w:lang w:val="en-US"/>
         </w:rPr>
@@ -1250,7 +1270,7 @@
     </w:p>
     <w:p>
       <w:pPr>
-        <w:pStyle w:val="Listenabsatz"/>
+        <w:pStyle w:val="ListParagraph"/>
         <w:numPr>
           <w:ilvl w:val="0"/>
           <w:numId w:val="6"/>
@@ -1281,7 +1301,7 @@
     </w:p>
     <w:p>
       <w:pPr>
-        <w:pStyle w:val="Listenabsatz"/>
+        <w:pStyle w:val="ListParagraph"/>
         <w:numPr>
           <w:ilvl w:val="0"/>
           <w:numId w:val="6"/>
@@ -1312,7 +1332,7 @@
     </w:p>
     <w:p>
       <w:pPr>
-        <w:pStyle w:val="Listenabsatz"/>
+        <w:pStyle w:val="ListParagraph"/>
         <w:numPr>
           <w:ilvl w:val="0"/>
           <w:numId w:val="6"/>
@@ -1343,7 +1363,7 @@
     </w:p>
     <w:p>
       <w:pPr>
-        <w:pStyle w:val="Listenabsatz"/>
+        <w:pStyle w:val="ListParagraph"/>
         <w:numPr>
           <w:ilvl w:val="0"/>
           <w:numId w:val="6"/>
@@ -1374,7 +1394,7 @@
     </w:p>
     <w:p>
       <w:pPr>
-        <w:pStyle w:val="Listenabsatz"/>
+        <w:pStyle w:val="ListParagraph"/>
         <w:numPr>
           <w:ilvl w:val="0"/>
           <w:numId w:val="6"/>
@@ -1399,7 +1419,7 @@
     </w:p>
     <w:p>
       <w:pPr>
-        <w:pStyle w:val="berschrift2"/>
+        <w:pStyle w:val="Heading2"/>
         <w:rPr>
           <w:lang w:val="en-US"/>
         </w:rPr>
@@ -1438,7 +1458,7 @@
     </w:p>
     <w:p>
       <w:pPr>
-        <w:pStyle w:val="berschrift3"/>
+        <w:pStyle w:val="Heading3"/>
         <w:rPr>
           <w:lang w:val="en-US"/>
         </w:rPr>
@@ -1753,7 +1773,7 @@
     </w:p>
     <w:p>
       <w:pPr>
-        <w:pStyle w:val="berschrift3"/>
+        <w:pStyle w:val="Heading3"/>
         <w:rPr>
           <w:lang w:val="en-US"/>
         </w:rPr>
@@ -1901,7 +1921,7 @@
     </w:p>
     <w:p>
       <w:pPr>
-        <w:pStyle w:val="berschrift1"/>
+        <w:pStyle w:val="Heading1"/>
         <w:rPr>
           <w:lang w:val="en-US"/>
         </w:rPr>
@@ -1922,7 +1942,7 @@
     </w:p>
     <w:p>
       <w:pPr>
-        <w:pStyle w:val="Listenabsatz"/>
+        <w:pStyle w:val="ListParagraph"/>
         <w:numPr>
           <w:ilvl w:val="0"/>
           <w:numId w:val="4"/>
@@ -1972,7 +1992,7 @@
     </w:p>
     <w:p>
       <w:pPr>
-        <w:pStyle w:val="Listenabsatz"/>
+        <w:pStyle w:val="ListParagraph"/>
         <w:numPr>
           <w:ilvl w:val="0"/>
           <w:numId w:val="4"/>
@@ -2052,7 +2072,7 @@
     </w:p>
     <w:p>
       <w:pPr>
-        <w:pStyle w:val="Listenabsatz"/>
+        <w:pStyle w:val="ListParagraph"/>
         <w:numPr>
           <w:ilvl w:val="0"/>
           <w:numId w:val="4"/>
@@ -2080,7 +2100,7 @@
     </w:p>
     <w:p>
       <w:pPr>
-        <w:pStyle w:val="Listenabsatz"/>
+        <w:pStyle w:val="ListParagraph"/>
         <w:numPr>
           <w:ilvl w:val="0"/>
           <w:numId w:val="4"/>
@@ -2108,7 +2128,7 @@
     </w:p>
     <w:p>
       <w:pPr>
-        <w:pStyle w:val="Listenabsatz"/>
+        <w:pStyle w:val="ListParagraph"/>
         <w:numPr>
           <w:ilvl w:val="0"/>
           <w:numId w:val="4"/>
@@ -2188,7 +2208,7 @@
     </w:p>
     <w:p>
       <w:pPr>
-        <w:pStyle w:val="Listenabsatz"/>
+        <w:pStyle w:val="ListParagraph"/>
         <w:numPr>
           <w:ilvl w:val="0"/>
           <w:numId w:val="4"/>
@@ -2216,7 +2236,7 @@
     </w:p>
     <w:p>
       <w:pPr>
-        <w:pStyle w:val="Listenabsatz"/>
+        <w:pStyle w:val="ListParagraph"/>
         <w:numPr>
           <w:ilvl w:val="0"/>
           <w:numId w:val="4"/>
@@ -2263,7 +2283,7 @@
     </w:p>
     <w:p>
       <w:pPr>
-        <w:pStyle w:val="berschrift1"/>
+        <w:pStyle w:val="Heading1"/>
         <w:rPr>
           <w:shd w:val="clear" w:color="auto" w:fill="FFFFFF"/>
           <w:lang w:val="en-US"/>
@@ -2512,7 +2532,7 @@
     </w:p>
     <w:p>
       <w:pPr>
-        <w:pStyle w:val="berschrift1"/>
+        <w:pStyle w:val="Heading1"/>
         <w:rPr>
           <w:shd w:val="clear" w:color="auto" w:fill="FFFFFF"/>
           <w:lang w:val="en-US"/>
@@ -2528,7 +2548,7 @@
     </w:p>
     <w:p>
       <w:pPr>
-        <w:pStyle w:val="berschrift2"/>
+        <w:pStyle w:val="Heading2"/>
         <w:rPr>
           <w:lang w:val="en-US"/>
         </w:rPr>
@@ -2609,7 +2629,7 @@
     </w:p>
     <w:p>
       <w:pPr>
-        <w:pStyle w:val="berschrift2"/>
+        <w:pStyle w:val="Heading2"/>
         <w:rPr>
           <w:lang w:val="en-US"/>
         </w:rPr>
@@ -2684,7 +2704,7 @@
     </w:p>
     <w:p>
       <w:pPr>
-        <w:pStyle w:val="berschrift2"/>
+        <w:pStyle w:val="Heading2"/>
         <w:rPr>
           <w:lang w:val="en-US"/>
         </w:rPr>
@@ -2855,7 +2875,7 @@
 </file>
 
 <file path=word/numbering.xml><?xml version="1.0" encoding="utf-8"?>
-<w:numbering xmlns:wpc="http://schemas.microsoft.com/office/word/2010/wordprocessingCanvas" xmlns:cx="http://schemas.microsoft.com/office/drawing/2014/chartex" xmlns:cx1="http://schemas.microsoft.com/office/drawing/2015/9/8/chartex" xmlns:cx2="http://schemas.microsoft.com/office/drawing/2015/10/21/chartex" xmlns:cx3="http://schemas.microsoft.com/office/drawing/2016/5/9/chartex" xmlns:cx4="http://schemas.microsoft.com/office/drawing/2016/5/10/chartex" xmlns:cx5="http://schemas.microsoft.com/office/drawing/2016/5/11/chartex" xmlns:mc="http://schemas.openxmlformats.org/markup-compatibility/2006" xmlns:o="urn:schemas-microsoft-com:office:office" xmlns:r="http://schemas.openxmlformats.org/officeDocument/2006/relationships" xmlns:m="http://schemas.openxmlformats.org/officeDocument/2006/math" xmlns:v="urn:schemas-microsoft-com:vml" xmlns:wp14="http://schemas.microsoft.com/office/word/2010/wordprocessingDrawing" xmlns:wp="http://schemas.openxmlformats.org/drawingml/2006/wordprocessingDrawing" xmlns:w10="urn:schemas-microsoft-com:office:word" xmlns:w="http://schemas.openxmlformats.org/wordprocessingml/2006/main" xmlns:w14="http://schemas.microsoft.com/office/word/2010/wordml" xmlns:w15="http://schemas.microsoft.com/office/word/2012/wordml" xmlns:w16se="http://schemas.microsoft.com/office/word/2015/wordml/symex" xmlns:wpg="http://schemas.microsoft.com/office/word/2010/wordprocessingGroup" xmlns:wpi="http://schemas.microsoft.com/office/word/2010/wordprocessingInk" xmlns:wne="http://schemas.microsoft.com/office/word/2006/wordml" xmlns:wps="http://schemas.microsoft.com/office/word/2010/wordprocessingShape" mc:Ignorable="w14 w15 w16se wp14">
+<w:numbering xmlns:wpc="http://schemas.microsoft.com/office/word/2010/wordprocessingCanvas" xmlns:cx="http://schemas.microsoft.com/office/drawing/2014/chartex" xmlns:cx1="http://schemas.microsoft.com/office/drawing/2015/9/8/chartex" xmlns:cx2="http://schemas.microsoft.com/office/drawing/2015/10/21/chartex" xmlns:cx3="http://schemas.microsoft.com/office/drawing/2016/5/9/chartex" xmlns:cx4="http://schemas.microsoft.com/office/drawing/2016/5/10/chartex" xmlns:cx5="http://schemas.microsoft.com/office/drawing/2016/5/11/chartex" xmlns:cx6="http://schemas.microsoft.com/office/drawing/2016/5/12/chartex" xmlns:cx7="http://schemas.microsoft.com/office/drawing/2016/5/13/chartex" xmlns:cx8="http://schemas.microsoft.com/office/drawing/2016/5/14/chartex" xmlns:mc="http://schemas.openxmlformats.org/markup-compatibility/2006" xmlns:o="urn:schemas-microsoft-com:office:office" xmlns:r="http://schemas.openxmlformats.org/officeDocument/2006/relationships" xmlns:m="http://schemas.openxmlformats.org/officeDocument/2006/math" xmlns:v="urn:schemas-microsoft-com:vml" xmlns:wp14="http://schemas.microsoft.com/office/word/2010/wordprocessingDrawing" xmlns:wp="http://schemas.openxmlformats.org/drawingml/2006/wordprocessingDrawing" xmlns:w10="urn:schemas-microsoft-com:office:word" xmlns:w="http://schemas.openxmlformats.org/wordprocessingml/2006/main" xmlns:w14="http://schemas.microsoft.com/office/word/2010/wordml" xmlns:w15="http://schemas.microsoft.com/office/word/2012/wordml" xmlns:w16se="http://schemas.microsoft.com/office/word/2015/wordml/symex" xmlns:wpg="http://schemas.microsoft.com/office/word/2010/wordprocessingGroup" xmlns:wpi="http://schemas.microsoft.com/office/word/2010/wordprocessingInk" xmlns:wne="http://schemas.microsoft.com/office/word/2006/wordml" xmlns:wps="http://schemas.microsoft.com/office/word/2010/wordprocessingShape" mc:Ignorable="w14 w15 w16se wp14">
   <w:abstractNum w:abstractNumId="0" w15:restartNumberingAfterBreak="0">
     <w:nsid w:val="0DC2054F"/>
     <w:multiLevelType w:val="hybridMultilevel"/>
@@ -3956,15 +3976,15 @@
     <w:lsdException w:name="Smart Hyperlink" w:semiHidden="1" w:unhideWhenUsed="1"/>
     <w:lsdException w:name="Hashtag" w:semiHidden="1" w:unhideWhenUsed="1"/>
   </w:latentStyles>
-  <w:style w:type="paragraph" w:default="1" w:styleId="Standard">
+  <w:style w:type="paragraph" w:default="1" w:styleId="Normal">
     <w:name w:val="Normal"/>
     <w:qFormat/>
   </w:style>
-  <w:style w:type="paragraph" w:styleId="berschrift1">
+  <w:style w:type="paragraph" w:styleId="Heading1">
     <w:name w:val="heading 1"/>
-    <w:basedOn w:val="Standard"/>
-    <w:next w:val="Standard"/>
-    <w:link w:val="berschrift1Zchn"/>
+    <w:basedOn w:val="Normal"/>
+    <w:next w:val="Normal"/>
+    <w:link w:val="Heading1Char"/>
     <w:uiPriority w:val="9"/>
     <w:qFormat/>
     <w:rsid w:val="00AB13EC"/>
@@ -3981,11 +4001,11 @@
       <w:szCs w:val="32"/>
     </w:rPr>
   </w:style>
-  <w:style w:type="paragraph" w:styleId="berschrift2">
+  <w:style w:type="paragraph" w:styleId="Heading2">
     <w:name w:val="heading 2"/>
-    <w:basedOn w:val="Standard"/>
-    <w:next w:val="Standard"/>
-    <w:link w:val="berschrift2Zchn"/>
+    <w:basedOn w:val="Normal"/>
+    <w:next w:val="Normal"/>
+    <w:link w:val="Heading2Char"/>
     <w:uiPriority w:val="9"/>
     <w:unhideWhenUsed/>
     <w:qFormat/>
@@ -4003,11 +4023,11 @@
       <w:szCs w:val="26"/>
     </w:rPr>
   </w:style>
-  <w:style w:type="paragraph" w:styleId="berschrift3">
+  <w:style w:type="paragraph" w:styleId="Heading3">
     <w:name w:val="heading 3"/>
-    <w:basedOn w:val="Standard"/>
-    <w:next w:val="Standard"/>
-    <w:link w:val="berschrift3Zchn"/>
+    <w:basedOn w:val="Normal"/>
+    <w:next w:val="Normal"/>
+    <w:link w:val="Heading3Char"/>
     <w:uiPriority w:val="9"/>
     <w:unhideWhenUsed/>
     <w:qFormat/>
@@ -4025,13 +4045,13 @@
       <w:szCs w:val="24"/>
     </w:rPr>
   </w:style>
-  <w:style w:type="character" w:default="1" w:styleId="Absatz-Standardschriftart">
+  <w:style w:type="character" w:default="1" w:styleId="DefaultParagraphFont">
     <w:name w:val="Default Paragraph Font"/>
     <w:uiPriority w:val="1"/>
     <w:semiHidden/>
     <w:unhideWhenUsed/>
   </w:style>
-  <w:style w:type="table" w:default="1" w:styleId="NormaleTabelle">
+  <w:style w:type="table" w:default="1" w:styleId="TableNormal">
     <w:name w:val="Normal Table"/>
     <w:uiPriority w:val="99"/>
     <w:semiHidden/>
@@ -4046,17 +4066,17 @@
       </w:tblCellMar>
     </w:tblPr>
   </w:style>
-  <w:style w:type="numbering" w:default="1" w:styleId="KeineListe">
+  <w:style w:type="numbering" w:default="1" w:styleId="NoList">
     <w:name w:val="No List"/>
     <w:uiPriority w:val="99"/>
     <w:semiHidden/>
     <w:unhideWhenUsed/>
   </w:style>
-  <w:style w:type="paragraph" w:styleId="Titel">
+  <w:style w:type="paragraph" w:styleId="Title">
     <w:name w:val="Title"/>
-    <w:basedOn w:val="Standard"/>
-    <w:next w:val="Standard"/>
-    <w:link w:val="TitelZchn"/>
+    <w:basedOn w:val="Normal"/>
+    <w:next w:val="Normal"/>
+    <w:link w:val="TitleChar"/>
     <w:uiPriority w:val="10"/>
     <w:qFormat/>
     <w:rsid w:val="00AB13EC"/>
@@ -4072,10 +4092,10 @@
       <w:szCs w:val="56"/>
     </w:rPr>
   </w:style>
-  <w:style w:type="character" w:customStyle="1" w:styleId="TitelZchn">
-    <w:name w:val="Titel Zchn"/>
-    <w:basedOn w:val="Absatz-Standardschriftart"/>
-    <w:link w:val="Titel"/>
+  <w:style w:type="character" w:customStyle="1" w:styleId="TitleChar">
+    <w:name w:val="Title Char"/>
+    <w:basedOn w:val="DefaultParagraphFont"/>
+    <w:link w:val="Title"/>
     <w:uiPriority w:val="10"/>
     <w:rsid w:val="00AB13EC"/>
     <w:rPr>
@@ -4086,9 +4106,9 @@
       <w:szCs w:val="56"/>
     </w:rPr>
   </w:style>
-  <w:style w:type="paragraph" w:styleId="Listenabsatz">
+  <w:style w:type="paragraph" w:styleId="ListParagraph">
     <w:name w:val="List Paragraph"/>
-    <w:basedOn w:val="Standard"/>
+    <w:basedOn w:val="Normal"/>
     <w:uiPriority w:val="34"/>
     <w:qFormat/>
     <w:rsid w:val="00AB13EC"/>
@@ -4097,10 +4117,10 @@
       <w:contextualSpacing/>
     </w:pPr>
   </w:style>
-  <w:style w:type="character" w:customStyle="1" w:styleId="berschrift1Zchn">
-    <w:name w:val="Überschrift 1 Zchn"/>
-    <w:basedOn w:val="Absatz-Standardschriftart"/>
-    <w:link w:val="berschrift1"/>
+  <w:style w:type="character" w:customStyle="1" w:styleId="Heading1Char">
+    <w:name w:val="Heading 1 Char"/>
+    <w:basedOn w:val="DefaultParagraphFont"/>
+    <w:link w:val="Heading1"/>
     <w:uiPriority w:val="9"/>
     <w:rsid w:val="00AB13EC"/>
     <w:rPr>
@@ -4112,7 +4132,7 @@
   </w:style>
   <w:style w:type="character" w:styleId="Hyperlink">
     <w:name w:val="Hyperlink"/>
-    <w:basedOn w:val="Absatz-Standardschriftart"/>
+    <w:basedOn w:val="DefaultParagraphFont"/>
     <w:uiPriority w:val="99"/>
     <w:unhideWhenUsed/>
     <w:rsid w:val="00AB13EC"/>
@@ -4121,10 +4141,10 @@
       <w:u w:val="single"/>
     </w:rPr>
   </w:style>
-  <w:style w:type="character" w:customStyle="1" w:styleId="berschrift2Zchn">
-    <w:name w:val="Überschrift 2 Zchn"/>
-    <w:basedOn w:val="Absatz-Standardschriftart"/>
-    <w:link w:val="berschrift2"/>
+  <w:style w:type="character" w:customStyle="1" w:styleId="Heading2Char">
+    <w:name w:val="Heading 2 Char"/>
+    <w:basedOn w:val="DefaultParagraphFont"/>
+    <w:link w:val="Heading2"/>
     <w:uiPriority w:val="9"/>
     <w:rsid w:val="008A5517"/>
     <w:rPr>
@@ -4134,10 +4154,10 @@
       <w:szCs w:val="26"/>
     </w:rPr>
   </w:style>
-  <w:style w:type="character" w:customStyle="1" w:styleId="berschrift3Zchn">
-    <w:name w:val="Überschrift 3 Zchn"/>
-    <w:basedOn w:val="Absatz-Standardschriftart"/>
-    <w:link w:val="berschrift3"/>
+  <w:style w:type="character" w:customStyle="1" w:styleId="Heading3Char">
+    <w:name w:val="Heading 3 Char"/>
+    <w:basedOn w:val="DefaultParagraphFont"/>
+    <w:link w:val="Heading3"/>
     <w:uiPriority w:val="9"/>
     <w:rsid w:val="00197A8D"/>
     <w:rPr>
@@ -4147,9 +4167,9 @@
       <w:szCs w:val="24"/>
     </w:rPr>
   </w:style>
-  <w:style w:type="character" w:styleId="BesuchterLink">
+  <w:style w:type="character" w:styleId="FollowedHyperlink">
     <w:name w:val="FollowedHyperlink"/>
-    <w:basedOn w:val="Absatz-Standardschriftart"/>
+    <w:basedOn w:val="DefaultParagraphFont"/>
     <w:uiPriority w:val="99"/>
     <w:semiHidden/>
     <w:unhideWhenUsed/>

</xml_diff>

<commit_message>
- Fixed error “Fatal error: Allowed memory size …” when trying to export XML files with Subscriptions installed. - Fixed error “Notice: Undefined index remittance_info…“ - released as 1.6.8
</commit_message>
<xml_diff>
--- a/assets/SEPA Payment Gateway for WooCommerce.docx
+++ b/assets/SEPA Payment Gateway for WooCommerce.docx
@@ -418,6 +418,104 @@
     </w:p>
     <w:p>
       <w:pPr>
+        <w:ind w:left="709" w:hanging="709"/>
+        <w:rPr>
+          <w:lang w:val="en-US"/>
+        </w:rPr>
+      </w:pPr>
+      <w:r>
+        <w:rPr>
+          <w:lang w:val="en-US"/>
+        </w:rPr>
+        <w:t>1.6.8</w:t>
+      </w:r>
+      <w:r>
+        <w:rPr>
+          <w:lang w:val="en-US"/>
+        </w:rPr>
+        <w:tab/>
+        <w:t>Fixed error “</w:t>
+      </w:r>
+      <w:r>
+        <w:rPr>
+          <w:rFonts w:ascii="Arial" w:hAnsi="Arial" w:cs="Arial"/>
+          <w:color w:val="222222"/>
+          <w:sz w:val="19"/>
+          <w:szCs w:val="19"/>
+          <w:shd w:val="clear" w:color="auto" w:fill="FFFFFF"/>
+          <w:lang w:val="en-US"/>
+        </w:rPr>
+        <w:t>Fatal error: Allowed memory size</w:t>
+      </w:r>
+      <w:r>
+        <w:rPr>
+          <w:rFonts w:ascii="Arial" w:hAnsi="Arial" w:cs="Arial"/>
+          <w:color w:val="222222"/>
+          <w:sz w:val="19"/>
+          <w:szCs w:val="19"/>
+          <w:shd w:val="clear" w:color="auto" w:fill="FFFFFF"/>
+          <w:lang w:val="en-US"/>
+        </w:rPr>
+        <w:t xml:space="preserve"> …” when trying to export XML files with Subscriptions installed.</w:t>
+      </w:r>
+      <w:r>
+        <w:rPr>
+          <w:rFonts w:ascii="Arial" w:hAnsi="Arial" w:cs="Arial"/>
+          <w:color w:val="222222"/>
+          <w:sz w:val="19"/>
+          <w:szCs w:val="19"/>
+          <w:shd w:val="clear" w:color="auto" w:fill="FFFFFF"/>
+          <w:lang w:val="en-US"/>
+        </w:rPr>
+        <w:br/>
+        <w:t>Fixed error “</w:t>
+      </w:r>
+      <w:r>
+        <w:rPr>
+          <w:rFonts w:ascii="Arial" w:hAnsi="Arial" w:cs="Arial"/>
+          <w:color w:val="222222"/>
+          <w:sz w:val="19"/>
+          <w:szCs w:val="19"/>
+          <w:shd w:val="clear" w:color="auto" w:fill="FFFFFF"/>
+        </w:rPr>
+        <w:t>Notice: Undefined index</w:t>
+      </w:r>
+      <w:r>
+        <w:rPr>
+          <w:rFonts w:ascii="Arial" w:hAnsi="Arial" w:cs="Arial"/>
+          <w:color w:val="222222"/>
+          <w:sz w:val="19"/>
+          <w:szCs w:val="19"/>
+          <w:shd w:val="clear" w:color="auto" w:fill="FFFFFF"/>
+        </w:rPr>
+        <w:t xml:space="preserve"> </w:t>
+      </w:r>
+      <w:r>
+        <w:rPr>
+          <w:rFonts w:ascii="Arial" w:hAnsi="Arial" w:cs="Arial"/>
+          <w:color w:val="222222"/>
+          <w:sz w:val="19"/>
+          <w:szCs w:val="19"/>
+          <w:shd w:val="clear" w:color="auto" w:fill="FFFFFF"/>
+        </w:rPr>
+        <w:t>remittance_info</w:t>
+      </w:r>
+      <w:r>
+        <w:rPr>
+          <w:rStyle w:val="apple-converted-space"/>
+          <w:rFonts w:ascii="Arial" w:hAnsi="Arial" w:cs="Arial"/>
+          <w:color w:val="222222"/>
+          <w:sz w:val="19"/>
+          <w:szCs w:val="19"/>
+          <w:shd w:val="clear" w:color="auto" w:fill="FFFFFF"/>
+        </w:rPr>
+        <w:t>…“</w:t>
+      </w:r>
+      <w:bookmarkStart w:id="0" w:name="_GoBack"/>
+      <w:bookmarkEnd w:id="0"/>
+    </w:p>
+    <w:p>
+      <w:pPr>
         <w:rPr>
           <w:lang w:val="en-US"/>
         </w:rPr>
@@ -435,8 +533,6 @@
         <w:tab/>
         <w:t>Using WooCommerce order number instead of post id for remittance information.</w:t>
       </w:r>
-      <w:bookmarkStart w:id="0" w:name="_GoBack"/>
-      <w:bookmarkEnd w:id="0"/>
     </w:p>
     <w:p>
       <w:pPr>
@@ -694,6 +790,7 @@
         <w:rPr>
           <w:lang w:val="en-US"/>
         </w:rPr>
+        <w:lastRenderedPageBreak/>
         <w:t>1.5.1</w:t>
       </w:r>
       <w:r>
@@ -759,7 +856,6 @@
         <w:rPr>
           <w:lang w:val="en-US"/>
         </w:rPr>
-        <w:lastRenderedPageBreak/>
         <w:t>1.4.1</w:t>
       </w:r>
       <w:r>
@@ -4179,6 +4275,11 @@
       <w:u w:val="single"/>
     </w:rPr>
   </w:style>
+  <w:style w:type="character" w:customStyle="1" w:styleId="apple-converted-space">
+    <w:name w:val="apple-converted-space"/>
+    <w:basedOn w:val="DefaultParagraphFont"/>
+    <w:rsid w:val="00626B05"/>
+  </w:style>
 </w:styles>
 </file>
 

</xml_diff>

<commit_message>
Added french translation. Release 1.6.9
</commit_message>
<xml_diff>
--- a/assets/SEPA Payment Gateway for WooCommerce.docx
+++ b/assets/SEPA Payment Gateway for WooCommerce.docx
@@ -1,48 +1,81 @@
 
 <file path=word/document.xml><?xml version="1.0" encoding="utf-8"?>
-<w:document xmlns:wpc="http://schemas.microsoft.com/office/word/2010/wordprocessingCanvas" xmlns:cx="http://schemas.microsoft.com/office/drawing/2014/chartex" xmlns:cx1="http://schemas.microsoft.com/office/drawing/2015/9/8/chartex" xmlns:cx2="http://schemas.microsoft.com/office/drawing/2015/10/21/chartex" xmlns:cx3="http://schemas.microsoft.com/office/drawing/2016/5/9/chartex" xmlns:cx4="http://schemas.microsoft.com/office/drawing/2016/5/10/chartex" xmlns:cx5="http://schemas.microsoft.com/office/drawing/2016/5/11/chartex" xmlns:cx6="http://schemas.microsoft.com/office/drawing/2016/5/12/chartex" xmlns:cx7="http://schemas.microsoft.com/office/drawing/2016/5/13/chartex" xmlns:cx8="http://schemas.microsoft.com/office/drawing/2016/5/14/chartex" xmlns:mc="http://schemas.openxmlformats.org/markup-compatibility/2006" xmlns:o="urn:schemas-microsoft-com:office:office" xmlns:r="http://schemas.openxmlformats.org/officeDocument/2006/relationships" xmlns:m="http://schemas.openxmlformats.org/officeDocument/2006/math" xmlns:v="urn:schemas-microsoft-com:vml" xmlns:wp14="http://schemas.microsoft.com/office/word/2010/wordprocessingDrawing" xmlns:wp="http://schemas.openxmlformats.org/drawingml/2006/wordprocessingDrawing" xmlns:w10="urn:schemas-microsoft-com:office:word" xmlns:w="http://schemas.openxmlformats.org/wordprocessingml/2006/main" xmlns:w14="http://schemas.microsoft.com/office/word/2010/wordml" xmlns:w15="http://schemas.microsoft.com/office/word/2012/wordml" xmlns:w16se="http://schemas.microsoft.com/office/word/2015/wordml/symex" xmlns:wpg="http://schemas.microsoft.com/office/word/2010/wordprocessingGroup" xmlns:wpi="http://schemas.microsoft.com/office/word/2010/wordprocessingInk" xmlns:wne="http://schemas.microsoft.com/office/word/2006/wordml" xmlns:wps="http://schemas.microsoft.com/office/word/2010/wordprocessingShape" mc:Ignorable="w14 w15 w16se wp14">
+<w:document xmlns:wpc="http://schemas.microsoft.com/office/word/2010/wordprocessingCanvas" xmlns:cx="http://schemas.microsoft.com/office/drawing/2014/chartex" xmlns:cx1="http://schemas.microsoft.com/office/drawing/2015/9/8/chartex" xmlns:cx2="http://schemas.microsoft.com/office/drawing/2015/10/21/chartex" xmlns:cx3="http://schemas.microsoft.com/office/drawing/2016/5/9/chartex" xmlns:cx4="http://schemas.microsoft.com/office/drawing/2016/5/10/chartex" xmlns:cx5="http://schemas.microsoft.com/office/drawing/2016/5/11/chartex" xmlns:cx6="http://schemas.microsoft.com/office/drawing/2016/5/12/chartex" xmlns:cx7="http://schemas.microsoft.com/office/drawing/2016/5/13/chartex" xmlns:cx8="http://schemas.microsoft.com/office/drawing/2016/5/14/chartex" xmlns:mc="http://schemas.openxmlformats.org/markup-compatibility/2006" xmlns:aink="http://schemas.microsoft.com/office/drawing/2016/ink" xmlns:am3d="http://schemas.microsoft.com/office/drawing/2017/model3d" xmlns:o="urn:schemas-microsoft-com:office:office" xmlns:r="http://schemas.openxmlformats.org/officeDocument/2006/relationships" xmlns:m="http://schemas.openxmlformats.org/officeDocument/2006/math" xmlns:v="urn:schemas-microsoft-com:vml" xmlns:wp14="http://schemas.microsoft.com/office/word/2010/wordprocessingDrawing" xmlns:wp="http://schemas.openxmlformats.org/drawingml/2006/wordprocessingDrawing" xmlns:w10="urn:schemas-microsoft-com:office:word" xmlns:w="http://schemas.openxmlformats.org/wordprocessingml/2006/main" xmlns:w14="http://schemas.microsoft.com/office/word/2010/wordml" xmlns:w15="http://schemas.microsoft.com/office/word/2012/wordml" xmlns:w16cid="http://schemas.microsoft.com/office/word/2016/wordml/cid" xmlns:w16se="http://schemas.microsoft.com/office/word/2015/wordml/symex" xmlns:wpg="http://schemas.microsoft.com/office/word/2010/wordprocessingGroup" xmlns:wpi="http://schemas.microsoft.com/office/word/2010/wordprocessingInk" xmlns:wne="http://schemas.microsoft.com/office/word/2006/wordml" xmlns:wps="http://schemas.microsoft.com/office/word/2010/wordprocessingShape" mc:Ignorable="w14 w15 w16se w16cid wp14">
   <w:body>
     <w:p>
       <w:pPr>
-        <w:pStyle w:val="Title"/>
-        <w:rPr>
-          <w:shd w:val="clear" w:color="auto" w:fill="FFFFFF"/>
-          <w:lang w:val="en-US"/>
-        </w:rPr>
-      </w:pPr>
-      <w:r>
-        <w:rPr>
-          <w:shd w:val="clear" w:color="auto" w:fill="FFFFFF"/>
-          <w:lang w:val="en-US"/>
-        </w:rPr>
-        <w:t>SEPA Payment Gateway for WooCommerce</w:t>
-      </w:r>
-    </w:p>
-    <w:p>
-      <w:pPr>
-        <w:rPr>
-          <w:rFonts w:ascii="Arial" w:hAnsi="Arial" w:cs="Arial"/>
-          <w:color w:val="222222"/>
-          <w:sz w:val="19"/>
-          <w:szCs w:val="19"/>
-          <w:lang w:val="en-US"/>
-        </w:rPr>
-      </w:pPr>
-      <w:r>
-        <w:rPr>
-          <w:rFonts w:ascii="Arial" w:hAnsi="Arial" w:cs="Arial"/>
-          <w:color w:val="222222"/>
-          <w:sz w:val="19"/>
-          <w:szCs w:val="19"/>
-          <w:shd w:val="clear" w:color="auto" w:fill="FFFFFF"/>
-          <w:lang w:val="en-US"/>
-        </w:rPr>
-        <w:t>Seamlessly adds SEPA Direct Debit support to WooCommerce. Easily collect IBAN and BIC of your customers during checkout and export SEPA-XML-files ready for upload to your bank.</w:t>
-      </w:r>
-    </w:p>
-    <w:p>
-      <w:pPr>
-        <w:pStyle w:val="ListParagraph"/>
+        <w:pStyle w:val="Titel"/>
+        <w:rPr>
+          <w:shd w:val="clear" w:color="auto" w:fill="FFFFFF"/>
+          <w:lang w:val="en-US"/>
+        </w:rPr>
+      </w:pPr>
+      <w:r>
+        <w:rPr>
+          <w:shd w:val="clear" w:color="auto" w:fill="FFFFFF"/>
+          <w:lang w:val="en-US"/>
+        </w:rPr>
+        <w:t xml:space="preserve">SEPA Payment Gateway for </w:t>
+      </w:r>
+      <w:proofErr w:type="spellStart"/>
+      <w:r>
+        <w:rPr>
+          <w:shd w:val="clear" w:color="auto" w:fill="FFFFFF"/>
+          <w:lang w:val="en-US"/>
+        </w:rPr>
+        <w:t>WooCommerce</w:t>
+      </w:r>
+      <w:proofErr w:type="spellEnd"/>
+    </w:p>
+    <w:p>
+      <w:pPr>
+        <w:rPr>
+          <w:rFonts w:ascii="Arial" w:hAnsi="Arial" w:cs="Arial"/>
+          <w:color w:val="222222"/>
+          <w:sz w:val="19"/>
+          <w:szCs w:val="19"/>
+          <w:lang w:val="en-US"/>
+        </w:rPr>
+      </w:pPr>
+      <w:r>
+        <w:rPr>
+          <w:rFonts w:ascii="Arial" w:hAnsi="Arial" w:cs="Arial"/>
+          <w:color w:val="222222"/>
+          <w:sz w:val="19"/>
+          <w:szCs w:val="19"/>
+          <w:shd w:val="clear" w:color="auto" w:fill="FFFFFF"/>
+          <w:lang w:val="en-US"/>
+        </w:rPr>
+        <w:t xml:space="preserve">Seamlessly adds SEPA Direct Debit support to </w:t>
+      </w:r>
+      <w:proofErr w:type="spellStart"/>
+      <w:r>
+        <w:rPr>
+          <w:rFonts w:ascii="Arial" w:hAnsi="Arial" w:cs="Arial"/>
+          <w:color w:val="222222"/>
+          <w:sz w:val="19"/>
+          <w:szCs w:val="19"/>
+          <w:shd w:val="clear" w:color="auto" w:fill="FFFFFF"/>
+          <w:lang w:val="en-US"/>
+        </w:rPr>
+        <w:t>WooCommerce</w:t>
+      </w:r>
+      <w:proofErr w:type="spellEnd"/>
+      <w:r>
+        <w:rPr>
+          <w:rFonts w:ascii="Arial" w:hAnsi="Arial" w:cs="Arial"/>
+          <w:color w:val="222222"/>
+          <w:sz w:val="19"/>
+          <w:szCs w:val="19"/>
+          <w:shd w:val="clear" w:color="auto" w:fill="FFFFFF"/>
+          <w:lang w:val="en-US"/>
+        </w:rPr>
+        <w:t>. Easily collect IBAN and BIC of your customers during checkout and export SEPA-XML-files ready for upload to your bank.</w:t>
+      </w:r>
+    </w:p>
+    <w:p>
+      <w:pPr>
+        <w:pStyle w:val="Listenabsatz"/>
         <w:numPr>
           <w:ilvl w:val="0"/>
           <w:numId w:val="2"/>
@@ -81,7 +114,7 @@
     </w:p>
     <w:p>
       <w:pPr>
-        <w:pStyle w:val="ListParagraph"/>
+        <w:pStyle w:val="Listenabsatz"/>
         <w:numPr>
           <w:ilvl w:val="0"/>
           <w:numId w:val="2"/>
@@ -120,7 +153,7 @@
     </w:p>
     <w:p>
       <w:pPr>
-        <w:pStyle w:val="ListParagraph"/>
+        <w:pStyle w:val="Listenabsatz"/>
         <w:numPr>
           <w:ilvl w:val="0"/>
           <w:numId w:val="2"/>
@@ -153,12 +186,36 @@
           <w:shd w:val="clear" w:color="auto" w:fill="FFFFFF"/>
           <w:lang w:val="en-US"/>
         </w:rPr>
-        <w:t>utomatic Umlaute-transformation.</w:t>
-      </w:r>
-    </w:p>
-    <w:p>
-      <w:pPr>
-        <w:pStyle w:val="ListParagraph"/>
+        <w:t xml:space="preserve">utomatic </w:t>
+      </w:r>
+      <w:proofErr w:type="spellStart"/>
+      <w:r>
+        <w:rPr>
+          <w:rFonts w:ascii="Arial" w:hAnsi="Arial" w:cs="Arial"/>
+          <w:color w:val="222222"/>
+          <w:sz w:val="19"/>
+          <w:szCs w:val="19"/>
+          <w:shd w:val="clear" w:color="auto" w:fill="FFFFFF"/>
+          <w:lang w:val="en-US"/>
+        </w:rPr>
+        <w:t>Umlaute</w:t>
+      </w:r>
+      <w:proofErr w:type="spellEnd"/>
+      <w:r>
+        <w:rPr>
+          <w:rFonts w:ascii="Arial" w:hAnsi="Arial" w:cs="Arial"/>
+          <w:color w:val="222222"/>
+          <w:sz w:val="19"/>
+          <w:szCs w:val="19"/>
+          <w:shd w:val="clear" w:color="auto" w:fill="FFFFFF"/>
+          <w:lang w:val="en-US"/>
+        </w:rPr>
+        <w:t>-transformation.</w:t>
+      </w:r>
+    </w:p>
+    <w:p>
+      <w:pPr>
+        <w:pStyle w:val="Listenabsatz"/>
         <w:numPr>
           <w:ilvl w:val="0"/>
           <w:numId w:val="2"/>
@@ -219,7 +276,7 @@
     </w:p>
     <w:p>
       <w:pPr>
-        <w:pStyle w:val="ListParagraph"/>
+        <w:pStyle w:val="Listenabsatz"/>
         <w:numPr>
           <w:ilvl w:val="0"/>
           <w:numId w:val="2"/>
@@ -258,7 +315,7 @@
     </w:p>
     <w:p>
       <w:pPr>
-        <w:pStyle w:val="ListParagraph"/>
+        <w:pStyle w:val="Listenabsatz"/>
         <w:numPr>
           <w:ilvl w:val="0"/>
           <w:numId w:val="2"/>
@@ -297,7 +354,7 @@
     </w:p>
     <w:p>
       <w:pPr>
-        <w:pStyle w:val="ListParagraph"/>
+        <w:pStyle w:val="Listenabsatz"/>
         <w:numPr>
           <w:ilvl w:val="0"/>
           <w:numId w:val="2"/>
@@ -320,12 +377,36 @@
           <w:shd w:val="clear" w:color="auto" w:fill="FFFFFF"/>
           <w:lang w:val="en-US"/>
         </w:rPr>
-        <w:t>Supports WooCommerce Subscriptions.</w:t>
-      </w:r>
-    </w:p>
-    <w:p>
-      <w:pPr>
-        <w:pStyle w:val="Heading1"/>
+        <w:t xml:space="preserve">Supports </w:t>
+      </w:r>
+      <w:proofErr w:type="spellStart"/>
+      <w:r>
+        <w:rPr>
+          <w:rFonts w:ascii="Arial" w:hAnsi="Arial" w:cs="Arial"/>
+          <w:color w:val="222222"/>
+          <w:sz w:val="19"/>
+          <w:szCs w:val="19"/>
+          <w:shd w:val="clear" w:color="auto" w:fill="FFFFFF"/>
+          <w:lang w:val="en-US"/>
+        </w:rPr>
+        <w:t>WooCommerce</w:t>
+      </w:r>
+      <w:proofErr w:type="spellEnd"/>
+      <w:r>
+        <w:rPr>
+          <w:rFonts w:ascii="Arial" w:hAnsi="Arial" w:cs="Arial"/>
+          <w:color w:val="222222"/>
+          <w:sz w:val="19"/>
+          <w:szCs w:val="19"/>
+          <w:shd w:val="clear" w:color="auto" w:fill="FFFFFF"/>
+          <w:lang w:val="en-US"/>
+        </w:rPr>
+        <w:t xml:space="preserve"> Subscriptions.</w:t>
+      </w:r>
+    </w:p>
+    <w:p>
+      <w:pPr>
+        <w:pStyle w:val="berschrift1"/>
         <w:rPr>
           <w:shd w:val="clear" w:color="auto" w:fill="FFFFFF"/>
           <w:lang w:val="en-US"/>
@@ -359,7 +440,55 @@
           <w:shd w:val="clear" w:color="auto" w:fill="FFFFFF"/>
           <w:lang w:val="en-US"/>
         </w:rPr>
-        <w:t xml:space="preserve">Contains the php-sepa-xml library, licensed under the LGPL: </w:t>
+        <w:t xml:space="preserve">Contains the </w:t>
+      </w:r>
+      <w:proofErr w:type="spellStart"/>
+      <w:r>
+        <w:rPr>
+          <w:rFonts w:ascii="Arial" w:hAnsi="Arial" w:cs="Arial"/>
+          <w:color w:val="222222"/>
+          <w:sz w:val="19"/>
+          <w:szCs w:val="19"/>
+          <w:shd w:val="clear" w:color="auto" w:fill="FFFFFF"/>
+          <w:lang w:val="en-US"/>
+        </w:rPr>
+        <w:t>php</w:t>
+      </w:r>
+      <w:proofErr w:type="spellEnd"/>
+      <w:r>
+        <w:rPr>
+          <w:rFonts w:ascii="Arial" w:hAnsi="Arial" w:cs="Arial"/>
+          <w:color w:val="222222"/>
+          <w:sz w:val="19"/>
+          <w:szCs w:val="19"/>
+          <w:shd w:val="clear" w:color="auto" w:fill="FFFFFF"/>
+          <w:lang w:val="en-US"/>
+        </w:rPr>
+        <w:t>-</w:t>
+      </w:r>
+      <w:proofErr w:type="spellStart"/>
+      <w:r>
+        <w:rPr>
+          <w:rFonts w:ascii="Arial" w:hAnsi="Arial" w:cs="Arial"/>
+          <w:color w:val="222222"/>
+          <w:sz w:val="19"/>
+          <w:szCs w:val="19"/>
+          <w:shd w:val="clear" w:color="auto" w:fill="FFFFFF"/>
+          <w:lang w:val="en-US"/>
+        </w:rPr>
+        <w:t>sepa</w:t>
+      </w:r>
+      <w:proofErr w:type="spellEnd"/>
+      <w:r>
+        <w:rPr>
+          <w:rFonts w:ascii="Arial" w:hAnsi="Arial" w:cs="Arial"/>
+          <w:color w:val="222222"/>
+          <w:sz w:val="19"/>
+          <w:szCs w:val="19"/>
+          <w:shd w:val="clear" w:color="auto" w:fill="FFFFFF"/>
+          <w:lang w:val="en-US"/>
+        </w:rPr>
+        <w:t xml:space="preserve">-xml library, licensed under the LGPL: </w:t>
       </w:r>
       <w:hyperlink r:id="rId5" w:history="1">
         <w:r>
@@ -402,7 +531,7 @@
     </w:p>
     <w:p>
       <w:pPr>
-        <w:pStyle w:val="Heading1"/>
+        <w:pStyle w:val="berschrift1"/>
         <w:rPr>
           <w:shd w:val="clear" w:color="auto" w:fill="FFFFFF"/>
           <w:lang w:val="en-US"/>
@@ -415,6 +544,75 @@
         </w:rPr>
         <w:t>Versions</w:t>
       </w:r>
+    </w:p>
+    <w:p>
+      <w:pPr>
+        <w:ind w:left="709" w:hanging="709"/>
+        <w:rPr>
+          <w:lang w:val="en-US"/>
+        </w:rPr>
+      </w:pPr>
+      <w:r>
+        <w:rPr>
+          <w:lang w:val="en-US"/>
+        </w:rPr>
+        <w:t>1.6.9</w:t>
+      </w:r>
+      <w:r>
+        <w:rPr>
+          <w:lang w:val="en-US"/>
+        </w:rPr>
+        <w:tab/>
+        <w:t xml:space="preserve">Added </w:t>
+      </w:r>
+      <w:proofErr w:type="spellStart"/>
+      <w:r>
+        <w:rPr>
+          <w:lang w:val="en-US"/>
+        </w:rPr>
+        <w:t>french</w:t>
+      </w:r>
+      <w:proofErr w:type="spellEnd"/>
+      <w:r>
+        <w:rPr>
+          <w:lang w:val="en-US"/>
+        </w:rPr>
+        <w:t xml:space="preserve"> translation provided by N</w:t>
+      </w:r>
+      <w:r>
+        <w:rPr>
+          <w:lang w:val="en-US"/>
+        </w:rPr>
+        <w:t>icola</w:t>
+      </w:r>
+      <w:r>
+        <w:rPr>
+          <w:lang w:val="en-US"/>
+        </w:rPr>
+        <w:t xml:space="preserve">s </w:t>
+      </w:r>
+      <w:proofErr w:type="spellStart"/>
+      <w:r>
+        <w:rPr>
+          <w:lang w:val="en-US"/>
+        </w:rPr>
+        <w:t>G</w:t>
+      </w:r>
+      <w:r>
+        <w:rPr>
+          <w:lang w:val="en-US"/>
+        </w:rPr>
+        <w:t>randgirard</w:t>
+      </w:r>
+      <w:proofErr w:type="spellEnd"/>
+      <w:r>
+        <w:rPr>
+          <w:lang w:val="en-US"/>
+        </w:rPr>
+        <w:t xml:space="preserve"> (thanks Nicolas! =)</w:t>
+      </w:r>
+      <w:bookmarkStart w:id="0" w:name="_GoBack"/>
+      <w:bookmarkEnd w:id="0"/>
     </w:p>
     <w:p>
       <w:pPr>
@@ -477,29 +675,24 @@
           <w:sz w:val="19"/>
           <w:szCs w:val="19"/>
           <w:shd w:val="clear" w:color="auto" w:fill="FFFFFF"/>
-        </w:rPr>
-        <w:t>Notice: Undefined index</w:t>
-      </w:r>
-      <w:r>
-        <w:rPr>
-          <w:rFonts w:ascii="Arial" w:hAnsi="Arial" w:cs="Arial"/>
-          <w:color w:val="222222"/>
-          <w:sz w:val="19"/>
-          <w:szCs w:val="19"/>
-          <w:shd w:val="clear" w:color="auto" w:fill="FFFFFF"/>
-        </w:rPr>
-        <w:t xml:space="preserve"> </w:t>
-      </w:r>
-      <w:r>
-        <w:rPr>
-          <w:rFonts w:ascii="Arial" w:hAnsi="Arial" w:cs="Arial"/>
-          <w:color w:val="222222"/>
-          <w:sz w:val="19"/>
-          <w:szCs w:val="19"/>
-          <w:shd w:val="clear" w:color="auto" w:fill="FFFFFF"/>
+          <w:lang w:val="en-US"/>
+        </w:rPr>
+        <w:t xml:space="preserve">Notice: Undefined index </w:t>
+      </w:r>
+      <w:proofErr w:type="spellStart"/>
+      <w:r>
+        <w:rPr>
+          <w:rFonts w:ascii="Arial" w:hAnsi="Arial" w:cs="Arial"/>
+          <w:color w:val="222222"/>
+          <w:sz w:val="19"/>
+          <w:szCs w:val="19"/>
+          <w:shd w:val="clear" w:color="auto" w:fill="FFFFFF"/>
+          <w:lang w:val="en-US"/>
         </w:rPr>
         <w:t>remittance_info</w:t>
       </w:r>
+      <w:proofErr w:type="spellEnd"/>
+      <w:proofErr w:type="gramStart"/>
       <w:r>
         <w:rPr>
           <w:rStyle w:val="apple-converted-space"/>
@@ -508,11 +701,11 @@
           <w:sz w:val="19"/>
           <w:szCs w:val="19"/>
           <w:shd w:val="clear" w:color="auto" w:fill="FFFFFF"/>
+          <w:lang w:val="en-US"/>
         </w:rPr>
         <w:t>…“</w:t>
       </w:r>
-      <w:bookmarkStart w:id="0" w:name="_GoBack"/>
-      <w:bookmarkEnd w:id="0"/>
+      <w:proofErr w:type="gramEnd"/>
     </w:p>
     <w:p>
       <w:pPr>
@@ -531,7 +724,21 @@
           <w:lang w:val="en-US"/>
         </w:rPr>
         <w:tab/>
-        <w:t>Using WooCommerce order number instead of post id for remittance information.</w:t>
+        <w:t xml:space="preserve">Using </w:t>
+      </w:r>
+      <w:proofErr w:type="spellStart"/>
+      <w:r>
+        <w:rPr>
+          <w:lang w:val="en-US"/>
+        </w:rPr>
+        <w:t>WooCommerce</w:t>
+      </w:r>
+      <w:proofErr w:type="spellEnd"/>
+      <w:r>
+        <w:rPr>
+          <w:lang w:val="en-US"/>
+        </w:rPr>
+        <w:t xml:space="preserve"> order number instead of post id for remittance information.</w:t>
       </w:r>
     </w:p>
     <w:p>
@@ -551,7 +758,21 @@
           <w:lang w:val="en-US"/>
         </w:rPr>
         <w:tab/>
-        <w:t>Compatibility to WooCommerce 3.0. Added setting for remittance information.</w:t>
+        <w:t xml:space="preserve">Compatibility to </w:t>
+      </w:r>
+      <w:proofErr w:type="spellStart"/>
+      <w:r>
+        <w:rPr>
+          <w:lang w:val="en-US"/>
+        </w:rPr>
+        <w:t>WooCommerce</w:t>
+      </w:r>
+      <w:proofErr w:type="spellEnd"/>
+      <w:r>
+        <w:rPr>
+          <w:lang w:val="en-US"/>
+        </w:rPr>
+        <w:t xml:space="preserve"> 3.0. Added setting for remittance information.</w:t>
       </w:r>
     </w:p>
     <w:p>
@@ -572,7 +793,21 @@
           <w:lang w:val="en-US"/>
         </w:rPr>
         <w:tab/>
-        <w:t>Fixed issue with old orders that were still created with WooCommerce Subscriptions 1.x.</w:t>
+        <w:t xml:space="preserve">Fixed issue with old orders that were still created with </w:t>
+      </w:r>
+      <w:proofErr w:type="spellStart"/>
+      <w:r>
+        <w:rPr>
+          <w:lang w:val="en-US"/>
+        </w:rPr>
+        <w:t>WooCommerce</w:t>
+      </w:r>
+      <w:proofErr w:type="spellEnd"/>
+      <w:r>
+        <w:rPr>
+          <w:lang w:val="en-US"/>
+        </w:rPr>
+        <w:t xml:space="preserve"> Subscriptions 1.x.</w:t>
       </w:r>
     </w:p>
     <w:p>
@@ -593,7 +828,21 @@
           <w:lang w:val="en-US"/>
         </w:rPr>
         <w:tab/>
-        <w:t>Fixed issue where direct debit information was empty in subscriptions created with WooCommerce Subscriptions 1.x.</w:t>
+        <w:t xml:space="preserve">Fixed issue where direct debit information was empty in subscriptions created with </w:t>
+      </w:r>
+      <w:proofErr w:type="spellStart"/>
+      <w:r>
+        <w:rPr>
+          <w:lang w:val="en-US"/>
+        </w:rPr>
+        <w:t>WooCommerce</w:t>
+      </w:r>
+      <w:proofErr w:type="spellEnd"/>
+      <w:r>
+        <w:rPr>
+          <w:lang w:val="en-US"/>
+        </w:rPr>
+        <w:t xml:space="preserve"> Subscriptions 1.x.</w:t>
       </w:r>
     </w:p>
     <w:p>
@@ -675,7 +924,21 @@
           <w:lang w:val="en-US"/>
         </w:rPr>
         <w:tab/>
-        <w:t xml:space="preserve">Updated to fully support WooCommerce Subscriptions 2.0 including multiple Subscriptions. </w:t>
+        <w:t xml:space="preserve">Updated to fully support </w:t>
+      </w:r>
+      <w:proofErr w:type="spellStart"/>
+      <w:r>
+        <w:rPr>
+          <w:lang w:val="en-US"/>
+        </w:rPr>
+        <w:t>WooCommerce</w:t>
+      </w:r>
+      <w:proofErr w:type="spellEnd"/>
+      <w:r>
+        <w:rPr>
+          <w:lang w:val="en-US"/>
+        </w:rPr>
+        <w:t xml:space="preserve"> Subscriptions 2.0 including multiple Subscriptions. </w:t>
       </w:r>
       <w:r>
         <w:rPr>
@@ -724,7 +987,21 @@
           <w:lang w:val="en-US"/>
         </w:rPr>
         <w:tab/>
-        <w:t>Made exporting payments as COR1 express debits optional. Default is the basic or CORE debit which has a five working day delay before the payment is fulfilled. Please check with your bank before activating COR1 debits.</w:t>
+        <w:t xml:space="preserve">Made exporting payments as COR1 express debits optional. Default is the basic or CORE debit which has a </w:t>
+      </w:r>
+      <w:proofErr w:type="gramStart"/>
+      <w:r>
+        <w:rPr>
+          <w:lang w:val="en-US"/>
+        </w:rPr>
+        <w:t>five working</w:t>
+      </w:r>
+      <w:proofErr w:type="gramEnd"/>
+      <w:r>
+        <w:rPr>
+          <w:lang w:val="en-US"/>
+        </w:rPr>
+        <w:t xml:space="preserve"> day delay before the payment is fulfilled. Please check with your bank before activating COR1 debits.</w:t>
       </w:r>
     </w:p>
     <w:p>
@@ -798,7 +1075,21 @@
           <w:lang w:val="en-US"/>
         </w:rPr>
         <w:tab/>
-        <w:t xml:space="preserve">Removed dependency on php </w:t>
+        <w:t xml:space="preserve">Removed dependency on </w:t>
+      </w:r>
+      <w:proofErr w:type="spellStart"/>
+      <w:r>
+        <w:rPr>
+          <w:lang w:val="en-US"/>
+        </w:rPr>
+        <w:t>php</w:t>
+      </w:r>
+      <w:proofErr w:type="spellEnd"/>
+      <w:r>
+        <w:rPr>
+          <w:lang w:val="en-US"/>
+        </w:rPr>
+        <w:t xml:space="preserve"> </w:t>
       </w:r>
       <w:r>
         <w:rPr>
@@ -810,7 +1101,21 @@
         <w:rPr>
           <w:lang w:val="en-US"/>
         </w:rPr>
-        <w:t>, which is missing on some hosted webspaces.</w:t>
+        <w:t xml:space="preserve">, which is missing on some hosted </w:t>
+      </w:r>
+      <w:proofErr w:type="spellStart"/>
+      <w:r>
+        <w:rPr>
+          <w:lang w:val="en-US"/>
+        </w:rPr>
+        <w:t>webspaces</w:t>
+      </w:r>
+      <w:proofErr w:type="spellEnd"/>
+      <w:r>
+        <w:rPr>
+          <w:lang w:val="en-US"/>
+        </w:rPr>
+        <w:t>.</w:t>
       </w:r>
       <w:r>
         <w:rPr>
@@ -883,7 +1188,21 @@
           <w:lang w:val="en-US"/>
         </w:rPr>
         <w:tab/>
-        <w:t>Fixed issue when WooCommerce Subscriptions is not installed.</w:t>
+        <w:t xml:space="preserve">Fixed issue when </w:t>
+      </w:r>
+      <w:proofErr w:type="spellStart"/>
+      <w:r>
+        <w:rPr>
+          <w:lang w:val="en-US"/>
+        </w:rPr>
+        <w:t>WooCommerce</w:t>
+      </w:r>
+      <w:proofErr w:type="spellEnd"/>
+      <w:r>
+        <w:rPr>
+          <w:lang w:val="en-US"/>
+        </w:rPr>
+        <w:t xml:space="preserve"> Subscriptions is not installed.</w:t>
       </w:r>
     </w:p>
     <w:p>
@@ -903,7 +1222,21 @@
           <w:lang w:val="en-US"/>
         </w:rPr>
         <w:tab/>
-        <w:t>Fixed incompatibility with WooCommerce Stripe gateway.</w:t>
+        <w:t xml:space="preserve">Fixed incompatibility with </w:t>
+      </w:r>
+      <w:proofErr w:type="spellStart"/>
+      <w:r>
+        <w:rPr>
+          <w:lang w:val="en-US"/>
+        </w:rPr>
+        <w:t>WooCommerce</w:t>
+      </w:r>
+      <w:proofErr w:type="spellEnd"/>
+      <w:r>
+        <w:rPr>
+          <w:lang w:val="en-US"/>
+        </w:rPr>
+        <w:t xml:space="preserve"> Stripe gateway.</w:t>
       </w:r>
     </w:p>
     <w:p>
@@ -964,7 +1297,23 @@
           <w:shd w:val="clear" w:color="auto" w:fill="FFFFFF"/>
           <w:lang w:val="en-US"/>
         </w:rPr>
-        <w:t>Added support for WooCommerce Subscriptions</w:t>
+        <w:t xml:space="preserve">Added support for </w:t>
+      </w:r>
+      <w:proofErr w:type="spellStart"/>
+      <w:r>
+        <w:rPr>
+          <w:shd w:val="clear" w:color="auto" w:fill="FFFFFF"/>
+          <w:lang w:val="en-US"/>
+        </w:rPr>
+        <w:t>WooCommerce</w:t>
+      </w:r>
+      <w:proofErr w:type="spellEnd"/>
+      <w:r>
+        <w:rPr>
+          <w:shd w:val="clear" w:color="auto" w:fill="FFFFFF"/>
+          <w:lang w:val="en-US"/>
+        </w:rPr>
+        <w:t xml:space="preserve"> Subscriptions</w:t>
       </w:r>
       <w:r>
         <w:rPr>
@@ -991,7 +1340,7 @@
     </w:p>
     <w:p>
       <w:pPr>
-        <w:pStyle w:val="Heading1"/>
+        <w:pStyle w:val="berschrift1"/>
         <w:rPr>
           <w:shd w:val="clear" w:color="auto" w:fill="FFFFFF"/>
           <w:lang w:val="en-US"/>
@@ -1064,7 +1413,21 @@
         <w:rPr>
           <w:lang w:val="en-US"/>
         </w:rPr>
-        <w:t xml:space="preserve">In order to collect SEPA direct debit withdrawals, you need a so called </w:t>
+        <w:t xml:space="preserve">In order to collect SEPA direct debit withdrawals, you need a </w:t>
+      </w:r>
+      <w:proofErr w:type="gramStart"/>
+      <w:r>
+        <w:rPr>
+          <w:lang w:val="en-US"/>
+        </w:rPr>
+        <w:t>so called</w:t>
+      </w:r>
+      <w:proofErr w:type="gramEnd"/>
+      <w:r>
+        <w:rPr>
+          <w:lang w:val="en-US"/>
+        </w:rPr>
+        <w:t xml:space="preserve"> </w:t>
       </w:r>
       <w:r>
         <w:rPr>
@@ -1100,7 +1463,7 @@
     </w:p>
     <w:p>
       <w:pPr>
-        <w:pStyle w:val="Heading1"/>
+        <w:pStyle w:val="berschrift1"/>
         <w:rPr>
           <w:shd w:val="clear" w:color="auto" w:fill="FFFFFF"/>
           <w:lang w:val="en-US"/>
@@ -1179,13 +1542,35 @@
         <w:rPr>
           <w:lang w:val="en-US"/>
         </w:rPr>
-        <w:t>SEPA Payment Gateway for WooCommerce</w:t>
-      </w:r>
-      <w:r>
-        <w:rPr>
-          <w:lang w:val="en-US"/>
-        </w:rPr>
-        <w:t xml:space="preserve"> provides an easy way to offer SEPA Direct Debit payment to your customers</w:t>
+        <w:t xml:space="preserve">SEPA Payment Gateway for </w:t>
+      </w:r>
+      <w:proofErr w:type="spellStart"/>
+      <w:r>
+        <w:rPr>
+          <w:lang w:val="en-US"/>
+        </w:rPr>
+        <w:t>WooCommerce</w:t>
+      </w:r>
+      <w:proofErr w:type="spellEnd"/>
+      <w:r>
+        <w:rPr>
+          <w:lang w:val="en-US"/>
+        </w:rPr>
+        <w:t xml:space="preserve"> provides </w:t>
+      </w:r>
+      <w:proofErr w:type="gramStart"/>
+      <w:r>
+        <w:rPr>
+          <w:lang w:val="en-US"/>
+        </w:rPr>
+        <w:t>an easy way</w:t>
+      </w:r>
+      <w:proofErr w:type="gramEnd"/>
+      <w:r>
+        <w:rPr>
+          <w:lang w:val="en-US"/>
+        </w:rPr>
+        <w:t xml:space="preserve"> to offer SEPA Direct Debit payment to your customers</w:t>
       </w:r>
       <w:r>
         <w:rPr>
@@ -1202,7 +1587,7 @@
     </w:p>
     <w:p>
       <w:pPr>
-        <w:pStyle w:val="ListParagraph"/>
+        <w:pStyle w:val="Listenabsatz"/>
         <w:numPr>
           <w:ilvl w:val="0"/>
           <w:numId w:val="5"/>
@@ -1233,7 +1618,7 @@
     </w:p>
     <w:p>
       <w:pPr>
-        <w:pStyle w:val="ListParagraph"/>
+        <w:pStyle w:val="Listenabsatz"/>
         <w:numPr>
           <w:ilvl w:val="0"/>
           <w:numId w:val="5"/>
@@ -1253,7 +1638,23 @@
           <w:b/>
           <w:lang w:val="en-US"/>
         </w:rPr>
-        <w:t>login to the Wordpress Admin backend</w:t>
+        <w:t xml:space="preserve">login to the </w:t>
+      </w:r>
+      <w:proofErr w:type="spellStart"/>
+      <w:r>
+        <w:rPr>
+          <w:b/>
+          <w:lang w:val="en-US"/>
+        </w:rPr>
+        <w:t>Wordpress</w:t>
+      </w:r>
+      <w:proofErr w:type="spellEnd"/>
+      <w:r>
+        <w:rPr>
+          <w:b/>
+          <w:lang w:val="en-US"/>
+        </w:rPr>
+        <w:t xml:space="preserve"> Admin backend</w:t>
       </w:r>
       <w:r>
         <w:rPr>
@@ -1283,7 +1684,7 @@
     </w:p>
     <w:p>
       <w:pPr>
-        <w:pStyle w:val="ListParagraph"/>
+        <w:pStyle w:val="Listenabsatz"/>
         <w:numPr>
           <w:ilvl w:val="0"/>
           <w:numId w:val="5"/>
@@ -1308,7 +1709,7 @@
     </w:p>
     <w:p>
       <w:pPr>
-        <w:pStyle w:val="ListParagraph"/>
+        <w:pStyle w:val="Listenabsatz"/>
         <w:numPr>
           <w:ilvl w:val="0"/>
           <w:numId w:val="5"/>
@@ -1328,45 +1729,103 @@
         <w:rPr>
           <w:lang w:val="en-US"/>
         </w:rPr>
-        <w:t>, then manually set the corresponding order to “Processing” in the WooCommerce backend.</w:t>
-      </w:r>
-    </w:p>
-    <w:p>
-      <w:pPr>
-        <w:pStyle w:val="Heading1"/>
-        <w:rPr>
-          <w:lang w:val="en-US"/>
-        </w:rPr>
-      </w:pPr>
-      <w:r>
-        <w:rPr>
-          <w:lang w:val="en-US"/>
-        </w:rPr>
-        <w:t>WooCommerce Integration</w:t>
-      </w:r>
-    </w:p>
-    <w:p>
-      <w:pPr>
-        <w:rPr>
-          <w:lang w:val="en-US"/>
-        </w:rPr>
-      </w:pPr>
-      <w:r>
-        <w:rPr>
-          <w:lang w:val="en-US"/>
-        </w:rPr>
-        <w:t>SEPA Payment Gateway for WooCommerce</w:t>
-      </w:r>
-      <w:r>
-        <w:rPr>
-          <w:lang w:val="en-US"/>
-        </w:rPr>
-        <w:t xml:space="preserve"> integrates with WooCommerce and WooCommerce Subscriptions in the following ways:</w:t>
-      </w:r>
-    </w:p>
-    <w:p>
-      <w:pPr>
-        <w:pStyle w:val="ListParagraph"/>
+        <w:t xml:space="preserve">, then manually set the corresponding order to “Processing” in the </w:t>
+      </w:r>
+      <w:proofErr w:type="spellStart"/>
+      <w:r>
+        <w:rPr>
+          <w:lang w:val="en-US"/>
+        </w:rPr>
+        <w:t>WooCommerce</w:t>
+      </w:r>
+      <w:proofErr w:type="spellEnd"/>
+      <w:r>
+        <w:rPr>
+          <w:lang w:val="en-US"/>
+        </w:rPr>
+        <w:t xml:space="preserve"> backend.</w:t>
+      </w:r>
+    </w:p>
+    <w:p>
+      <w:pPr>
+        <w:pStyle w:val="berschrift1"/>
+        <w:rPr>
+          <w:lang w:val="en-US"/>
+        </w:rPr>
+      </w:pPr>
+      <w:proofErr w:type="spellStart"/>
+      <w:r>
+        <w:rPr>
+          <w:lang w:val="en-US"/>
+        </w:rPr>
+        <w:t>WooCommerce</w:t>
+      </w:r>
+      <w:proofErr w:type="spellEnd"/>
+      <w:r>
+        <w:rPr>
+          <w:lang w:val="en-US"/>
+        </w:rPr>
+        <w:t xml:space="preserve"> Integration</w:t>
+      </w:r>
+    </w:p>
+    <w:p>
+      <w:pPr>
+        <w:rPr>
+          <w:lang w:val="en-US"/>
+        </w:rPr>
+      </w:pPr>
+      <w:r>
+        <w:rPr>
+          <w:lang w:val="en-US"/>
+        </w:rPr>
+        <w:t xml:space="preserve">SEPA Payment Gateway for </w:t>
+      </w:r>
+      <w:proofErr w:type="spellStart"/>
+      <w:r>
+        <w:rPr>
+          <w:lang w:val="en-US"/>
+        </w:rPr>
+        <w:t>WooCommerce</w:t>
+      </w:r>
+      <w:proofErr w:type="spellEnd"/>
+      <w:r>
+        <w:rPr>
+          <w:lang w:val="en-US"/>
+        </w:rPr>
+        <w:t xml:space="preserve"> integrates with </w:t>
+      </w:r>
+      <w:proofErr w:type="spellStart"/>
+      <w:r>
+        <w:rPr>
+          <w:lang w:val="en-US"/>
+        </w:rPr>
+        <w:t>WooCommerce</w:t>
+      </w:r>
+      <w:proofErr w:type="spellEnd"/>
+      <w:r>
+        <w:rPr>
+          <w:lang w:val="en-US"/>
+        </w:rPr>
+        <w:t xml:space="preserve"> and </w:t>
+      </w:r>
+      <w:proofErr w:type="spellStart"/>
+      <w:r>
+        <w:rPr>
+          <w:lang w:val="en-US"/>
+        </w:rPr>
+        <w:t>WooCommerce</w:t>
+      </w:r>
+      <w:proofErr w:type="spellEnd"/>
+      <w:r>
+        <w:rPr>
+          <w:lang w:val="en-US"/>
+        </w:rPr>
+        <w:t xml:space="preserve"> Subscriptions in the following ways:</w:t>
+      </w:r>
+    </w:p>
+    <w:p>
+      <w:pPr>
+        <w:pStyle w:val="Listenabsatz"/>
         <w:numPr>
           <w:ilvl w:val="0"/>
           <w:numId w:val="6"/>
@@ -1381,12 +1840,21 @@
         </w:rPr>
         <w:t xml:space="preserve">Adds a new payment gateway that can be configured in the </w:t>
       </w:r>
+      <w:proofErr w:type="spellStart"/>
       <w:r>
         <w:rPr>
           <w:b/>
           <w:lang w:val="en-US"/>
         </w:rPr>
-        <w:t>WooCommerce Settings</w:t>
+        <w:t>WooCommerce</w:t>
+      </w:r>
+      <w:proofErr w:type="spellEnd"/>
+      <w:r>
+        <w:rPr>
+          <w:b/>
+          <w:lang w:val="en-US"/>
+        </w:rPr>
+        <w:t xml:space="preserve"> Settings</w:t>
       </w:r>
       <w:r>
         <w:rPr>
@@ -1397,7 +1865,7 @@
     </w:p>
     <w:p>
       <w:pPr>
-        <w:pStyle w:val="ListParagraph"/>
+        <w:pStyle w:val="Listenabsatz"/>
         <w:numPr>
           <w:ilvl w:val="0"/>
           <w:numId w:val="6"/>
@@ -1428,7 +1896,7 @@
     </w:p>
     <w:p>
       <w:pPr>
-        <w:pStyle w:val="ListParagraph"/>
+        <w:pStyle w:val="Listenabsatz"/>
         <w:numPr>
           <w:ilvl w:val="0"/>
           <w:numId w:val="6"/>
@@ -1459,7 +1927,7 @@
     </w:p>
     <w:p>
       <w:pPr>
-        <w:pStyle w:val="ListParagraph"/>
+        <w:pStyle w:val="Listenabsatz"/>
         <w:numPr>
           <w:ilvl w:val="0"/>
           <w:numId w:val="6"/>
@@ -1485,12 +1953,26 @@
         <w:rPr>
           <w:lang w:val="en-US"/>
         </w:rPr>
-        <w:t xml:space="preserve"> processed by WooCommerce Subscriptions.</w:t>
-      </w:r>
-    </w:p>
-    <w:p>
-      <w:pPr>
-        <w:pStyle w:val="ListParagraph"/>
+        <w:t xml:space="preserve"> processed by </w:t>
+      </w:r>
+      <w:proofErr w:type="spellStart"/>
+      <w:r>
+        <w:rPr>
+          <w:lang w:val="en-US"/>
+        </w:rPr>
+        <w:t>WooCommerce</w:t>
+      </w:r>
+      <w:proofErr w:type="spellEnd"/>
+      <w:r>
+        <w:rPr>
+          <w:lang w:val="en-US"/>
+        </w:rPr>
+        <w:t xml:space="preserve"> Subscriptions.</w:t>
+      </w:r>
+    </w:p>
+    <w:p>
+      <w:pPr>
+        <w:pStyle w:val="Listenabsatz"/>
         <w:numPr>
           <w:ilvl w:val="0"/>
           <w:numId w:val="6"/>
@@ -1503,7 +1985,21 @@
         <w:rPr>
           <w:lang w:val="en-US"/>
         </w:rPr>
-        <w:t xml:space="preserve">Adds a new page in the WooCommerce admin backend </w:t>
+        <w:t xml:space="preserve">Adds a new page in the </w:t>
+      </w:r>
+      <w:proofErr w:type="spellStart"/>
+      <w:r>
+        <w:rPr>
+          <w:lang w:val="en-US"/>
+        </w:rPr>
+        <w:t>WooCommerce</w:t>
+      </w:r>
+      <w:proofErr w:type="spellEnd"/>
+      <w:r>
+        <w:rPr>
+          <w:lang w:val="en-US"/>
+        </w:rPr>
+        <w:t xml:space="preserve"> admin backend </w:t>
       </w:r>
       <w:r>
         <w:rPr>
@@ -1515,7 +2011,7 @@
     </w:p>
     <w:p>
       <w:pPr>
-        <w:pStyle w:val="Heading2"/>
+        <w:pStyle w:val="berschrift2"/>
         <w:rPr>
           <w:lang w:val="en-US"/>
         </w:rPr>
@@ -1554,7 +2050,7 @@
     </w:p>
     <w:p>
       <w:pPr>
-        <w:pStyle w:val="Heading3"/>
+        <w:pStyle w:val="berschrift3"/>
         <w:rPr>
           <w:lang w:val="en-US"/>
         </w:rPr>
@@ -1576,7 +2072,21 @@
         <w:rPr>
           <w:lang w:val="en-US"/>
         </w:rPr>
-        <w:t xml:space="preserve">For the initial checkout or an order that contains any number of subscription and non-subscription items, SEPA Payment Gateway for WooCommerce </w:t>
+        <w:t xml:space="preserve">For the initial checkout or an order that contains any number of subscription and non-subscription items, SEPA Payment Gateway for </w:t>
+      </w:r>
+      <w:proofErr w:type="spellStart"/>
+      <w:r>
+        <w:rPr>
+          <w:lang w:val="en-US"/>
+        </w:rPr>
+        <w:t>WooCommerce</w:t>
+      </w:r>
+      <w:proofErr w:type="spellEnd"/>
+      <w:r>
+        <w:rPr>
+          <w:lang w:val="en-US"/>
+        </w:rPr>
+        <w:t xml:space="preserve"> </w:t>
       </w:r>
       <w:r>
         <w:rPr>
@@ -1869,36 +2379,66 @@
     </w:p>
     <w:p>
       <w:pPr>
-        <w:pStyle w:val="Heading3"/>
-        <w:rPr>
-          <w:lang w:val="en-US"/>
-        </w:rPr>
-      </w:pPr>
-      <w:r>
-        <w:rPr>
-          <w:lang w:val="en-US"/>
-        </w:rPr>
-        <w:t>WooCommerce Subscription renewal orders</w:t>
-      </w:r>
-    </w:p>
-    <w:p>
-      <w:pPr>
-        <w:rPr>
-          <w:lang w:val="en-US"/>
-        </w:rPr>
-      </w:pPr>
-      <w:r>
-        <w:rPr>
-          <w:lang w:val="en-US"/>
-        </w:rPr>
-        <w:t xml:space="preserve">For manual and automatic renewal orders created by WooCommerce Subscriptions, when a subscription is renewed, </w:t>
-      </w:r>
-      <w:r>
-        <w:rPr>
-          <w:lang w:val="en-US"/>
-        </w:rPr>
-        <w:t>SEPA Payment Gateway for WooCommerce</w:t>
-      </w:r>
+        <w:pStyle w:val="berschrift3"/>
+        <w:rPr>
+          <w:lang w:val="en-US"/>
+        </w:rPr>
+      </w:pPr>
+      <w:proofErr w:type="spellStart"/>
+      <w:r>
+        <w:rPr>
+          <w:lang w:val="en-US"/>
+        </w:rPr>
+        <w:t>WooCommerce</w:t>
+      </w:r>
+      <w:proofErr w:type="spellEnd"/>
+      <w:r>
+        <w:rPr>
+          <w:lang w:val="en-US"/>
+        </w:rPr>
+        <w:t xml:space="preserve"> Subscription renewal orders</w:t>
+      </w:r>
+    </w:p>
+    <w:p>
+      <w:pPr>
+        <w:rPr>
+          <w:lang w:val="en-US"/>
+        </w:rPr>
+      </w:pPr>
+      <w:r>
+        <w:rPr>
+          <w:lang w:val="en-US"/>
+        </w:rPr>
+        <w:t xml:space="preserve">For manual and automatic renewal orders created by </w:t>
+      </w:r>
+      <w:proofErr w:type="spellStart"/>
+      <w:r>
+        <w:rPr>
+          <w:lang w:val="en-US"/>
+        </w:rPr>
+        <w:t>WooCommerce</w:t>
+      </w:r>
+      <w:proofErr w:type="spellEnd"/>
+      <w:r>
+        <w:rPr>
+          <w:lang w:val="en-US"/>
+        </w:rPr>
+        <w:t xml:space="preserve"> Subscriptions, when a subscription is renewed, </w:t>
+      </w:r>
+      <w:r>
+        <w:rPr>
+          <w:lang w:val="en-US"/>
+        </w:rPr>
+        <w:t xml:space="preserve">SEPA Payment Gateway for </w:t>
+      </w:r>
+      <w:proofErr w:type="spellStart"/>
+      <w:r>
+        <w:rPr>
+          <w:lang w:val="en-US"/>
+        </w:rPr>
+        <w:t>WooCommerce</w:t>
+      </w:r>
+      <w:proofErr w:type="spellEnd"/>
       <w:r>
         <w:rPr>
           <w:lang w:val="en-US"/>
@@ -2017,7 +2557,7 @@
     </w:p>
     <w:p>
       <w:pPr>
-        <w:pStyle w:val="Heading1"/>
+        <w:pStyle w:val="berschrift1"/>
         <w:rPr>
           <w:lang w:val="en-US"/>
         </w:rPr>
@@ -2038,7 +2578,7 @@
     </w:p>
     <w:p>
       <w:pPr>
-        <w:pStyle w:val="ListParagraph"/>
+        <w:pStyle w:val="Listenabsatz"/>
         <w:numPr>
           <w:ilvl w:val="0"/>
           <w:numId w:val="4"/>
@@ -2061,7 +2601,55 @@
           <w:shd w:val="clear" w:color="auto" w:fill="FFFFFF"/>
           <w:lang w:val="en-US"/>
         </w:rPr>
-        <w:t>Copy all content in the folder ‘sepa-direct-debit’ into your wp-content/plugin</w:t>
+        <w:t>Copy all content in the folder ‘</w:t>
+      </w:r>
+      <w:proofErr w:type="spellStart"/>
+      <w:r>
+        <w:rPr>
+          <w:rFonts w:ascii="Arial" w:hAnsi="Arial" w:cs="Arial"/>
+          <w:color w:val="222222"/>
+          <w:sz w:val="19"/>
+          <w:szCs w:val="19"/>
+          <w:shd w:val="clear" w:color="auto" w:fill="FFFFFF"/>
+          <w:lang w:val="en-US"/>
+        </w:rPr>
+        <w:t>sepa</w:t>
+      </w:r>
+      <w:proofErr w:type="spellEnd"/>
+      <w:r>
+        <w:rPr>
+          <w:rFonts w:ascii="Arial" w:hAnsi="Arial" w:cs="Arial"/>
+          <w:color w:val="222222"/>
+          <w:sz w:val="19"/>
+          <w:szCs w:val="19"/>
+          <w:shd w:val="clear" w:color="auto" w:fill="FFFFFF"/>
+          <w:lang w:val="en-US"/>
+        </w:rPr>
+        <w:t xml:space="preserve">-direct-debit’ into your </w:t>
+      </w:r>
+      <w:proofErr w:type="spellStart"/>
+      <w:r>
+        <w:rPr>
+          <w:rFonts w:ascii="Arial" w:hAnsi="Arial" w:cs="Arial"/>
+          <w:color w:val="222222"/>
+          <w:sz w:val="19"/>
+          <w:szCs w:val="19"/>
+          <w:shd w:val="clear" w:color="auto" w:fill="FFFFFF"/>
+          <w:lang w:val="en-US"/>
+        </w:rPr>
+        <w:t>wp</w:t>
+      </w:r>
+      <w:proofErr w:type="spellEnd"/>
+      <w:r>
+        <w:rPr>
+          <w:rFonts w:ascii="Arial" w:hAnsi="Arial" w:cs="Arial"/>
+          <w:color w:val="222222"/>
+          <w:sz w:val="19"/>
+          <w:szCs w:val="19"/>
+          <w:shd w:val="clear" w:color="auto" w:fill="FFFFFF"/>
+          <w:lang w:val="en-US"/>
+        </w:rPr>
+        <w:t>-content/plugin</w:t>
       </w:r>
       <w:r>
         <w:rPr>
@@ -2083,12 +2671,36 @@
           <w:shd w:val="clear" w:color="auto" w:fill="FFFFFF"/>
           <w:lang w:val="en-US"/>
         </w:rPr>
-        <w:t xml:space="preserve"> folder in your wordpress installation.</w:t>
-      </w:r>
-    </w:p>
-    <w:p>
-      <w:pPr>
-        <w:pStyle w:val="ListParagraph"/>
+        <w:t xml:space="preserve"> folder in your </w:t>
+      </w:r>
+      <w:proofErr w:type="spellStart"/>
+      <w:r>
+        <w:rPr>
+          <w:rFonts w:ascii="Arial" w:hAnsi="Arial" w:cs="Arial"/>
+          <w:color w:val="222222"/>
+          <w:sz w:val="19"/>
+          <w:szCs w:val="19"/>
+          <w:shd w:val="clear" w:color="auto" w:fill="FFFFFF"/>
+          <w:lang w:val="en-US"/>
+        </w:rPr>
+        <w:t>wordpress</w:t>
+      </w:r>
+      <w:proofErr w:type="spellEnd"/>
+      <w:r>
+        <w:rPr>
+          <w:rFonts w:ascii="Arial" w:hAnsi="Arial" w:cs="Arial"/>
+          <w:color w:val="222222"/>
+          <w:sz w:val="19"/>
+          <w:szCs w:val="19"/>
+          <w:shd w:val="clear" w:color="auto" w:fill="FFFFFF"/>
+          <w:lang w:val="en-US"/>
+        </w:rPr>
+        <w:t xml:space="preserve"> installation.</w:t>
+      </w:r>
+    </w:p>
+    <w:p>
+      <w:pPr>
+        <w:pStyle w:val="Listenabsatz"/>
         <w:numPr>
           <w:ilvl w:val="0"/>
           <w:numId w:val="4"/>
@@ -2111,7 +2723,31 @@
           <w:shd w:val="clear" w:color="auto" w:fill="FFFFFF"/>
           <w:lang w:val="en-US"/>
         </w:rPr>
-        <w:t>Activate the plugin in the wordpress admin backend (Menu “Plugins”):</w:t>
+        <w:t xml:space="preserve">Activate the plugin in the </w:t>
+      </w:r>
+      <w:proofErr w:type="spellStart"/>
+      <w:r>
+        <w:rPr>
+          <w:rFonts w:ascii="Arial" w:hAnsi="Arial" w:cs="Arial"/>
+          <w:color w:val="222222"/>
+          <w:sz w:val="19"/>
+          <w:szCs w:val="19"/>
+          <w:shd w:val="clear" w:color="auto" w:fill="FFFFFF"/>
+          <w:lang w:val="en-US"/>
+        </w:rPr>
+        <w:t>wordpress</w:t>
+      </w:r>
+      <w:proofErr w:type="spellEnd"/>
+      <w:r>
+        <w:rPr>
+          <w:rFonts w:ascii="Arial" w:hAnsi="Arial" w:cs="Arial"/>
+          <w:color w:val="222222"/>
+          <w:sz w:val="19"/>
+          <w:szCs w:val="19"/>
+          <w:shd w:val="clear" w:color="auto" w:fill="FFFFFF"/>
+          <w:lang w:val="en-US"/>
+        </w:rPr>
+        <w:t xml:space="preserve"> admin backend (Menu “Plugins”):</w:t>
       </w:r>
       <w:r>
         <w:rPr>
@@ -2168,7 +2804,7 @@
     </w:p>
     <w:p>
       <w:pPr>
-        <w:pStyle w:val="ListParagraph"/>
+        <w:pStyle w:val="Listenabsatz"/>
         <w:numPr>
           <w:ilvl w:val="0"/>
           <w:numId w:val="4"/>
@@ -2191,12 +2827,36 @@
           <w:shd w:val="clear" w:color="auto" w:fill="FFFFFF"/>
           <w:lang w:val="en-US"/>
         </w:rPr>
-        <w:t>Navigate to the “WooCommerce/Settings” menu and select the “Checkout” Tab. Finally, click on the “SEPA Direct Debit” link at the top.</w:t>
-      </w:r>
-    </w:p>
-    <w:p>
-      <w:pPr>
-        <w:pStyle w:val="ListParagraph"/>
+        <w:t>Navigate to the “</w:t>
+      </w:r>
+      <w:proofErr w:type="spellStart"/>
+      <w:r>
+        <w:rPr>
+          <w:rFonts w:ascii="Arial" w:hAnsi="Arial" w:cs="Arial"/>
+          <w:color w:val="222222"/>
+          <w:sz w:val="19"/>
+          <w:szCs w:val="19"/>
+          <w:shd w:val="clear" w:color="auto" w:fill="FFFFFF"/>
+          <w:lang w:val="en-US"/>
+        </w:rPr>
+        <w:t>WooCommerce</w:t>
+      </w:r>
+      <w:proofErr w:type="spellEnd"/>
+      <w:r>
+        <w:rPr>
+          <w:rFonts w:ascii="Arial" w:hAnsi="Arial" w:cs="Arial"/>
+          <w:color w:val="222222"/>
+          <w:sz w:val="19"/>
+          <w:szCs w:val="19"/>
+          <w:shd w:val="clear" w:color="auto" w:fill="FFFFFF"/>
+          <w:lang w:val="en-US"/>
+        </w:rPr>
+        <w:t>/Settings” menu and select the “Checkout” Tab. Finally, click on the “SEPA Direct Debit” link at the top.</w:t>
+      </w:r>
+    </w:p>
+    <w:p>
+      <w:pPr>
+        <w:pStyle w:val="Listenabsatz"/>
         <w:numPr>
           <w:ilvl w:val="0"/>
           <w:numId w:val="4"/>
@@ -2224,7 +2884,7 @@
     </w:p>
     <w:p>
       <w:pPr>
-        <w:pStyle w:val="ListParagraph"/>
+        <w:pStyle w:val="Listenabsatz"/>
         <w:numPr>
           <w:ilvl w:val="0"/>
           <w:numId w:val="4"/>
@@ -2304,7 +2964,7 @@
     </w:p>
     <w:p>
       <w:pPr>
-        <w:pStyle w:val="ListParagraph"/>
+        <w:pStyle w:val="Listenabsatz"/>
         <w:numPr>
           <w:ilvl w:val="0"/>
           <w:numId w:val="4"/>
@@ -2332,7 +2992,7 @@
     </w:p>
     <w:p>
       <w:pPr>
-        <w:pStyle w:val="ListParagraph"/>
+        <w:pStyle w:val="Listenabsatz"/>
         <w:numPr>
           <w:ilvl w:val="0"/>
           <w:numId w:val="4"/>
@@ -2379,7 +3039,7 @@
     </w:p>
     <w:p>
       <w:pPr>
-        <w:pStyle w:val="Heading1"/>
+        <w:pStyle w:val="berschrift1"/>
         <w:rPr>
           <w:shd w:val="clear" w:color="auto" w:fill="FFFFFF"/>
           <w:lang w:val="en-US"/>
@@ -2491,7 +3151,23 @@
           <w:shd w:val="clear" w:color="auto" w:fill="FFFFFF"/>
           <w:lang w:val="en-US"/>
         </w:rPr>
-        <w:t>In case an invalid IBAN and/ or BIC is entered, the field is highlighted and an error message shown:</w:t>
+        <w:t xml:space="preserve">In case an invalid IBAN and/ or BIC is entered, the field is </w:t>
+      </w:r>
+      <w:proofErr w:type="gramStart"/>
+      <w:r>
+        <w:rPr>
+          <w:shd w:val="clear" w:color="auto" w:fill="FFFFFF"/>
+          <w:lang w:val="en-US"/>
+        </w:rPr>
+        <w:t>highlighted</w:t>
+      </w:r>
+      <w:proofErr w:type="gramEnd"/>
+      <w:r>
+        <w:rPr>
+          <w:shd w:val="clear" w:color="auto" w:fill="FFFFFF"/>
+          <w:lang w:val="en-US"/>
+        </w:rPr>
+        <w:t xml:space="preserve"> and an error message shown:</w:t>
       </w:r>
     </w:p>
     <w:p>
@@ -2555,7 +3231,23 @@
           <w:shd w:val="clear" w:color="auto" w:fill="FFFFFF"/>
           <w:lang w:val="en-US"/>
         </w:rPr>
-        <w:t>In case the checkout form is submitted regardless, error messages will be shown alongside other WooCommerce messages:</w:t>
+        <w:t xml:space="preserve">In case the checkout form is submitted regardless, error messages will be shown alongside other </w:t>
+      </w:r>
+      <w:proofErr w:type="spellStart"/>
+      <w:r>
+        <w:rPr>
+          <w:shd w:val="clear" w:color="auto" w:fill="FFFFFF"/>
+          <w:lang w:val="en-US"/>
+        </w:rPr>
+        <w:t>WooCommerce</w:t>
+      </w:r>
+      <w:proofErr w:type="spellEnd"/>
+      <w:r>
+        <w:rPr>
+          <w:shd w:val="clear" w:color="auto" w:fill="FFFFFF"/>
+          <w:lang w:val="en-US"/>
+        </w:rPr>
+        <w:t xml:space="preserve"> messages:</w:t>
       </w:r>
     </w:p>
     <w:p>
@@ -2628,7 +3320,7 @@
     </w:p>
     <w:p>
       <w:pPr>
-        <w:pStyle w:val="Heading1"/>
+        <w:pStyle w:val="berschrift1"/>
         <w:rPr>
           <w:shd w:val="clear" w:color="auto" w:fill="FFFFFF"/>
           <w:lang w:val="en-US"/>
@@ -2644,7 +3336,7 @@
     </w:p>
     <w:p>
       <w:pPr>
-        <w:pStyle w:val="Heading2"/>
+        <w:pStyle w:val="berschrift2"/>
         <w:rPr>
           <w:lang w:val="en-US"/>
         </w:rPr>
@@ -2666,13 +3358,41 @@
         <w:rPr>
           <w:lang w:val="en-US"/>
         </w:rPr>
-        <w:t>After the checkout is complete, the payment will show up in the “WooCommerce/ SEPA XML”</w:t>
-      </w:r>
-      <w:r>
-        <w:rPr>
-          <w:lang w:val="en-US"/>
-        </w:rPr>
-        <w:t>-menu in the admin backend. Click on the Order number in the first column to navigate to the WooCommerce order view.</w:t>
+        <w:t>After the checkout is complete, the payment will show up in the “</w:t>
+      </w:r>
+      <w:proofErr w:type="spellStart"/>
+      <w:r>
+        <w:rPr>
+          <w:lang w:val="en-US"/>
+        </w:rPr>
+        <w:t>WooCommerce</w:t>
+      </w:r>
+      <w:proofErr w:type="spellEnd"/>
+      <w:r>
+        <w:rPr>
+          <w:lang w:val="en-US"/>
+        </w:rPr>
+        <w:t>/ SEPA XML”</w:t>
+      </w:r>
+      <w:r>
+        <w:rPr>
+          <w:lang w:val="en-US"/>
+        </w:rPr>
+        <w:t xml:space="preserve">-menu in the admin backend. Click on the Order number in the first column to navigate to the </w:t>
+      </w:r>
+      <w:proofErr w:type="spellStart"/>
+      <w:r>
+        <w:rPr>
+          <w:lang w:val="en-US"/>
+        </w:rPr>
+        <w:t>WooCommerce</w:t>
+      </w:r>
+      <w:proofErr w:type="spellEnd"/>
+      <w:r>
+        <w:rPr>
+          <w:lang w:val="en-US"/>
+        </w:rPr>
+        <w:t xml:space="preserve"> order view.</w:t>
       </w:r>
     </w:p>
     <w:p>
@@ -2725,7 +3445,7 @@
     </w:p>
     <w:p>
       <w:pPr>
-        <w:pStyle w:val="Heading2"/>
+        <w:pStyle w:val="berschrift2"/>
         <w:rPr>
           <w:lang w:val="en-US"/>
         </w:rPr>
@@ -2800,7 +3520,7 @@
     </w:p>
     <w:p>
       <w:pPr>
-        <w:pStyle w:val="Heading2"/>
+        <w:pStyle w:val="berschrift2"/>
         <w:rPr>
           <w:lang w:val="en-US"/>
         </w:rPr>
@@ -2971,7 +3691,7 @@
 </file>
 
 <file path=word/numbering.xml><?xml version="1.0" encoding="utf-8"?>
-<w:numbering xmlns:wpc="http://schemas.microsoft.com/office/word/2010/wordprocessingCanvas" xmlns:cx="http://schemas.microsoft.com/office/drawing/2014/chartex" xmlns:cx1="http://schemas.microsoft.com/office/drawing/2015/9/8/chartex" xmlns:cx2="http://schemas.microsoft.com/office/drawing/2015/10/21/chartex" xmlns:cx3="http://schemas.microsoft.com/office/drawing/2016/5/9/chartex" xmlns:cx4="http://schemas.microsoft.com/office/drawing/2016/5/10/chartex" xmlns:cx5="http://schemas.microsoft.com/office/drawing/2016/5/11/chartex" xmlns:cx6="http://schemas.microsoft.com/office/drawing/2016/5/12/chartex" xmlns:cx7="http://schemas.microsoft.com/office/drawing/2016/5/13/chartex" xmlns:cx8="http://schemas.microsoft.com/office/drawing/2016/5/14/chartex" xmlns:mc="http://schemas.openxmlformats.org/markup-compatibility/2006" xmlns:o="urn:schemas-microsoft-com:office:office" xmlns:r="http://schemas.openxmlformats.org/officeDocument/2006/relationships" xmlns:m="http://schemas.openxmlformats.org/officeDocument/2006/math" xmlns:v="urn:schemas-microsoft-com:vml" xmlns:wp14="http://schemas.microsoft.com/office/word/2010/wordprocessingDrawing" xmlns:wp="http://schemas.openxmlformats.org/drawingml/2006/wordprocessingDrawing" xmlns:w10="urn:schemas-microsoft-com:office:word" xmlns:w="http://schemas.openxmlformats.org/wordprocessingml/2006/main" xmlns:w14="http://schemas.microsoft.com/office/word/2010/wordml" xmlns:w15="http://schemas.microsoft.com/office/word/2012/wordml" xmlns:w16se="http://schemas.microsoft.com/office/word/2015/wordml/symex" xmlns:wpg="http://schemas.microsoft.com/office/word/2010/wordprocessingGroup" xmlns:wpi="http://schemas.microsoft.com/office/word/2010/wordprocessingInk" xmlns:wne="http://schemas.microsoft.com/office/word/2006/wordml" xmlns:wps="http://schemas.microsoft.com/office/word/2010/wordprocessingShape" mc:Ignorable="w14 w15 w16se wp14">
+<w:numbering xmlns:wpc="http://schemas.microsoft.com/office/word/2010/wordprocessingCanvas" xmlns:cx="http://schemas.microsoft.com/office/drawing/2014/chartex" xmlns:cx1="http://schemas.microsoft.com/office/drawing/2015/9/8/chartex" xmlns:cx2="http://schemas.microsoft.com/office/drawing/2015/10/21/chartex" xmlns:cx3="http://schemas.microsoft.com/office/drawing/2016/5/9/chartex" xmlns:cx4="http://schemas.microsoft.com/office/drawing/2016/5/10/chartex" xmlns:cx5="http://schemas.microsoft.com/office/drawing/2016/5/11/chartex" xmlns:cx6="http://schemas.microsoft.com/office/drawing/2016/5/12/chartex" xmlns:cx7="http://schemas.microsoft.com/office/drawing/2016/5/13/chartex" xmlns:cx8="http://schemas.microsoft.com/office/drawing/2016/5/14/chartex" xmlns:mc="http://schemas.openxmlformats.org/markup-compatibility/2006" xmlns:aink="http://schemas.microsoft.com/office/drawing/2016/ink" xmlns:am3d="http://schemas.microsoft.com/office/drawing/2017/model3d" xmlns:o="urn:schemas-microsoft-com:office:office" xmlns:r="http://schemas.openxmlformats.org/officeDocument/2006/relationships" xmlns:m="http://schemas.openxmlformats.org/officeDocument/2006/math" xmlns:v="urn:schemas-microsoft-com:vml" xmlns:wp14="http://schemas.microsoft.com/office/word/2010/wordprocessingDrawing" xmlns:wp="http://schemas.openxmlformats.org/drawingml/2006/wordprocessingDrawing" xmlns:w10="urn:schemas-microsoft-com:office:word" xmlns:w="http://schemas.openxmlformats.org/wordprocessingml/2006/main" xmlns:w14="http://schemas.microsoft.com/office/word/2010/wordml" xmlns:w15="http://schemas.microsoft.com/office/word/2012/wordml" xmlns:w16cid="http://schemas.microsoft.com/office/word/2016/wordml/cid" xmlns:w16se="http://schemas.microsoft.com/office/word/2015/wordml/symex" xmlns:wpg="http://schemas.microsoft.com/office/word/2010/wordprocessingGroup" xmlns:wpi="http://schemas.microsoft.com/office/word/2010/wordprocessingInk" xmlns:wne="http://schemas.microsoft.com/office/word/2006/wordml" xmlns:wps="http://schemas.microsoft.com/office/word/2010/wordprocessingShape" mc:Ignorable="w14 w15 w16se w16cid wp14">
   <w:abstractNum w:abstractNumId="0" w15:restartNumberingAfterBreak="0">
     <w:nsid w:val="0DC2054F"/>
     <w:multiLevelType w:val="hybridMultilevel"/>
@@ -3680,7 +4400,7 @@
 </file>
 
 <file path=word/styles.xml><?xml version="1.0" encoding="utf-8"?>
-<w:styles xmlns:mc="http://schemas.openxmlformats.org/markup-compatibility/2006" xmlns:r="http://schemas.openxmlformats.org/officeDocument/2006/relationships" xmlns:w="http://schemas.openxmlformats.org/wordprocessingml/2006/main" xmlns:w14="http://schemas.microsoft.com/office/word/2010/wordml" xmlns:w15="http://schemas.microsoft.com/office/word/2012/wordml" xmlns:w16se="http://schemas.microsoft.com/office/word/2015/wordml/symex" mc:Ignorable="w14 w15 w16se">
+<w:styles xmlns:mc="http://schemas.openxmlformats.org/markup-compatibility/2006" xmlns:r="http://schemas.openxmlformats.org/officeDocument/2006/relationships" xmlns:w="http://schemas.openxmlformats.org/wordprocessingml/2006/main" xmlns:w14="http://schemas.microsoft.com/office/word/2010/wordml" xmlns:w15="http://schemas.microsoft.com/office/word/2012/wordml" xmlns:w16cid="http://schemas.microsoft.com/office/word/2016/wordml/cid" xmlns:w16se="http://schemas.microsoft.com/office/word/2015/wordml/symex" mc:Ignorable="w14 w15 w16se w16cid">
   <w:docDefaults>
     <w:rPrDefault>
       <w:rPr>
@@ -3696,7 +4416,7 @@
       </w:pPr>
     </w:pPrDefault>
   </w:docDefaults>
-  <w:latentStyles w:defLockedState="0" w:defUIPriority="99" w:defSemiHidden="0" w:defUnhideWhenUsed="0" w:defQFormat="0" w:count="374">
+  <w:latentStyles w:defLockedState="0" w:defUIPriority="99" w:defSemiHidden="0" w:defUnhideWhenUsed="0" w:defQFormat="0" w:count="375">
     <w:lsdException w:name="Normal" w:uiPriority="0" w:qFormat="1"/>
     <w:lsdException w:name="heading 1" w:uiPriority="9" w:qFormat="1"/>
     <w:lsdException w:name="heading 2" w:semiHidden="1" w:uiPriority="9" w:unhideWhenUsed="1" w:qFormat="1"/>
@@ -3802,7 +4522,6 @@
     <w:lsdException w:name="HTML Sample" w:semiHidden="1" w:unhideWhenUsed="1"/>
     <w:lsdException w:name="HTML Typewriter" w:semiHidden="1" w:unhideWhenUsed="1"/>
     <w:lsdException w:name="HTML Variable" w:semiHidden="1" w:unhideWhenUsed="1"/>
-    <w:lsdException w:name="Normal Table" w:semiHidden="1" w:unhideWhenUsed="1"/>
     <w:lsdException w:name="annotation subject" w:semiHidden="1" w:unhideWhenUsed="1"/>
     <w:lsdException w:name="No List" w:semiHidden="1" w:unhideWhenUsed="1"/>
     <w:lsdException w:name="Outline List 1" w:semiHidden="1" w:unhideWhenUsed="1"/>
@@ -3849,10 +4568,8 @@
     <w:lsdException w:name="Table Subtle 2" w:semiHidden="1" w:unhideWhenUsed="1"/>
     <w:lsdException w:name="Table Web 1" w:semiHidden="1" w:unhideWhenUsed="1"/>
     <w:lsdException w:name="Table Web 2" w:semiHidden="1" w:unhideWhenUsed="1"/>
-    <w:lsdException w:name="Table Web 3" w:semiHidden="1" w:unhideWhenUsed="1"/>
     <w:lsdException w:name="Balloon Text" w:semiHidden="1" w:unhideWhenUsed="1"/>
     <w:lsdException w:name="Table Grid" w:uiPriority="39"/>
-    <w:lsdException w:name="Table Theme" w:semiHidden="1" w:unhideWhenUsed="1"/>
     <w:lsdException w:name="Placeholder Text" w:semiHidden="1"/>
     <w:lsdException w:name="No Spacing" w:uiPriority="1" w:qFormat="1"/>
     <w:lsdException w:name="Light Shading" w:uiPriority="60"/>
@@ -4071,16 +4788,17 @@
     <w:lsdException w:name="Mention" w:semiHidden="1" w:unhideWhenUsed="1"/>
     <w:lsdException w:name="Smart Hyperlink" w:semiHidden="1" w:unhideWhenUsed="1"/>
     <w:lsdException w:name="Hashtag" w:semiHidden="1" w:unhideWhenUsed="1"/>
+    <w:lsdException w:name="Unresolved Mention" w:semiHidden="1" w:unhideWhenUsed="1"/>
   </w:latentStyles>
-  <w:style w:type="paragraph" w:default="1" w:styleId="Normal">
+  <w:style w:type="paragraph" w:default="1" w:styleId="Standard">
     <w:name w:val="Normal"/>
     <w:qFormat/>
   </w:style>
-  <w:style w:type="paragraph" w:styleId="Heading1">
+  <w:style w:type="paragraph" w:styleId="berschrift1">
     <w:name w:val="heading 1"/>
-    <w:basedOn w:val="Normal"/>
-    <w:next w:val="Normal"/>
-    <w:link w:val="Heading1Char"/>
+    <w:basedOn w:val="Standard"/>
+    <w:next w:val="Standard"/>
+    <w:link w:val="berschrift1Zchn"/>
     <w:uiPriority w:val="9"/>
     <w:qFormat/>
     <w:rsid w:val="00AB13EC"/>
@@ -4097,11 +4815,11 @@
       <w:szCs w:val="32"/>
     </w:rPr>
   </w:style>
-  <w:style w:type="paragraph" w:styleId="Heading2">
+  <w:style w:type="paragraph" w:styleId="berschrift2">
     <w:name w:val="heading 2"/>
-    <w:basedOn w:val="Normal"/>
-    <w:next w:val="Normal"/>
-    <w:link w:val="Heading2Char"/>
+    <w:basedOn w:val="Standard"/>
+    <w:next w:val="Standard"/>
+    <w:link w:val="berschrift2Zchn"/>
     <w:uiPriority w:val="9"/>
     <w:unhideWhenUsed/>
     <w:qFormat/>
@@ -4119,11 +4837,11 @@
       <w:szCs w:val="26"/>
     </w:rPr>
   </w:style>
-  <w:style w:type="paragraph" w:styleId="Heading3">
+  <w:style w:type="paragraph" w:styleId="berschrift3">
     <w:name w:val="heading 3"/>
-    <w:basedOn w:val="Normal"/>
-    <w:next w:val="Normal"/>
-    <w:link w:val="Heading3Char"/>
+    <w:basedOn w:val="Standard"/>
+    <w:next w:val="Standard"/>
+    <w:link w:val="berschrift3Zchn"/>
     <w:uiPriority w:val="9"/>
     <w:unhideWhenUsed/>
     <w:qFormat/>
@@ -4141,13 +4859,13 @@
       <w:szCs w:val="24"/>
     </w:rPr>
   </w:style>
-  <w:style w:type="character" w:default="1" w:styleId="DefaultParagraphFont">
+  <w:style w:type="character" w:default="1" w:styleId="Absatz-Standardschriftart">
     <w:name w:val="Default Paragraph Font"/>
     <w:uiPriority w:val="1"/>
     <w:semiHidden/>
     <w:unhideWhenUsed/>
   </w:style>
-  <w:style w:type="table" w:default="1" w:styleId="TableNormal">
+  <w:style w:type="table" w:default="1" w:styleId="NormaleTabelle">
     <w:name w:val="Normal Table"/>
     <w:uiPriority w:val="99"/>
     <w:semiHidden/>
@@ -4162,17 +4880,17 @@
       </w:tblCellMar>
     </w:tblPr>
   </w:style>
-  <w:style w:type="numbering" w:default="1" w:styleId="NoList">
+  <w:style w:type="numbering" w:default="1" w:styleId="KeineListe">
     <w:name w:val="No List"/>
     <w:uiPriority w:val="99"/>
     <w:semiHidden/>
     <w:unhideWhenUsed/>
   </w:style>
-  <w:style w:type="paragraph" w:styleId="Title">
+  <w:style w:type="paragraph" w:styleId="Titel">
     <w:name w:val="Title"/>
-    <w:basedOn w:val="Normal"/>
-    <w:next w:val="Normal"/>
-    <w:link w:val="TitleChar"/>
+    <w:basedOn w:val="Standard"/>
+    <w:next w:val="Standard"/>
+    <w:link w:val="TitelZchn"/>
     <w:uiPriority w:val="10"/>
     <w:qFormat/>
     <w:rsid w:val="00AB13EC"/>
@@ -4188,10 +4906,10 @@
       <w:szCs w:val="56"/>
     </w:rPr>
   </w:style>
-  <w:style w:type="character" w:customStyle="1" w:styleId="TitleChar">
-    <w:name w:val="Title Char"/>
-    <w:basedOn w:val="DefaultParagraphFont"/>
-    <w:link w:val="Title"/>
+  <w:style w:type="character" w:customStyle="1" w:styleId="TitelZchn">
+    <w:name w:val="Titel Zchn"/>
+    <w:basedOn w:val="Absatz-Standardschriftart"/>
+    <w:link w:val="Titel"/>
     <w:uiPriority w:val="10"/>
     <w:rsid w:val="00AB13EC"/>
     <w:rPr>
@@ -4202,9 +4920,9 @@
       <w:szCs w:val="56"/>
     </w:rPr>
   </w:style>
-  <w:style w:type="paragraph" w:styleId="ListParagraph">
+  <w:style w:type="paragraph" w:styleId="Listenabsatz">
     <w:name w:val="List Paragraph"/>
-    <w:basedOn w:val="Normal"/>
+    <w:basedOn w:val="Standard"/>
     <w:uiPriority w:val="34"/>
     <w:qFormat/>
     <w:rsid w:val="00AB13EC"/>
@@ -4213,10 +4931,10 @@
       <w:contextualSpacing/>
     </w:pPr>
   </w:style>
-  <w:style w:type="character" w:customStyle="1" w:styleId="Heading1Char">
-    <w:name w:val="Heading 1 Char"/>
-    <w:basedOn w:val="DefaultParagraphFont"/>
-    <w:link w:val="Heading1"/>
+  <w:style w:type="character" w:customStyle="1" w:styleId="berschrift1Zchn">
+    <w:name w:val="Überschrift 1 Zchn"/>
+    <w:basedOn w:val="Absatz-Standardschriftart"/>
+    <w:link w:val="berschrift1"/>
     <w:uiPriority w:val="9"/>
     <w:rsid w:val="00AB13EC"/>
     <w:rPr>
@@ -4228,7 +4946,7 @@
   </w:style>
   <w:style w:type="character" w:styleId="Hyperlink">
     <w:name w:val="Hyperlink"/>
-    <w:basedOn w:val="DefaultParagraphFont"/>
+    <w:basedOn w:val="Absatz-Standardschriftart"/>
     <w:uiPriority w:val="99"/>
     <w:unhideWhenUsed/>
     <w:rsid w:val="00AB13EC"/>
@@ -4237,10 +4955,10 @@
       <w:u w:val="single"/>
     </w:rPr>
   </w:style>
-  <w:style w:type="character" w:customStyle="1" w:styleId="Heading2Char">
-    <w:name w:val="Heading 2 Char"/>
-    <w:basedOn w:val="DefaultParagraphFont"/>
-    <w:link w:val="Heading2"/>
+  <w:style w:type="character" w:customStyle="1" w:styleId="berschrift2Zchn">
+    <w:name w:val="Überschrift 2 Zchn"/>
+    <w:basedOn w:val="Absatz-Standardschriftart"/>
+    <w:link w:val="berschrift2"/>
     <w:uiPriority w:val="9"/>
     <w:rsid w:val="008A5517"/>
     <w:rPr>
@@ -4250,10 +4968,10 @@
       <w:szCs w:val="26"/>
     </w:rPr>
   </w:style>
-  <w:style w:type="character" w:customStyle="1" w:styleId="Heading3Char">
-    <w:name w:val="Heading 3 Char"/>
-    <w:basedOn w:val="DefaultParagraphFont"/>
-    <w:link w:val="Heading3"/>
+  <w:style w:type="character" w:customStyle="1" w:styleId="berschrift3Zchn">
+    <w:name w:val="Überschrift 3 Zchn"/>
+    <w:basedOn w:val="Absatz-Standardschriftart"/>
+    <w:link w:val="berschrift3"/>
     <w:uiPriority w:val="9"/>
     <w:rsid w:val="00197A8D"/>
     <w:rPr>
@@ -4263,9 +4981,9 @@
       <w:szCs w:val="24"/>
     </w:rPr>
   </w:style>
-  <w:style w:type="character" w:styleId="FollowedHyperlink">
+  <w:style w:type="character" w:styleId="BesuchterLink">
     <w:name w:val="FollowedHyperlink"/>
-    <w:basedOn w:val="DefaultParagraphFont"/>
+    <w:basedOn w:val="Absatz-Standardschriftart"/>
     <w:uiPriority w:val="99"/>
     <w:semiHidden/>
     <w:unhideWhenUsed/>
@@ -4277,7 +4995,7 @@
   </w:style>
   <w:style w:type="character" w:customStyle="1" w:styleId="apple-converted-space">
     <w:name w:val="apple-converted-space"/>
-    <w:basedOn w:val="DefaultParagraphFont"/>
+    <w:basedOn w:val="Absatz-Standardschriftart"/>
     <w:rsid w:val="00626B05"/>
   </w:style>
 </w:styles>

</xml_diff>

<commit_message>
- Added support for manually changing the payment method and editing the SEPA information in the admin backend - Released as version 1.7
</commit_message>
<xml_diff>
--- a/assets/SEPA Payment Gateway for WooCommerce.docx
+++ b/assets/SEPA Payment Gateway for WooCommerce.docx
@@ -15,62 +15,29 @@
           <w:shd w:val="clear" w:color="auto" w:fill="FFFFFF"/>
           <w:lang w:val="en-US"/>
         </w:rPr>
-        <w:t xml:space="preserve">SEPA Payment Gateway for </w:t>
-      </w:r>
-      <w:proofErr w:type="spellStart"/>
-      <w:r>
-        <w:rPr>
-          <w:shd w:val="clear" w:color="auto" w:fill="FFFFFF"/>
-          <w:lang w:val="en-US"/>
-        </w:rPr>
-        <w:t>WooCommerce</w:t>
-      </w:r>
-      <w:proofErr w:type="spellEnd"/>
-    </w:p>
-    <w:p>
-      <w:pPr>
-        <w:rPr>
-          <w:rFonts w:ascii="Arial" w:hAnsi="Arial" w:cs="Arial"/>
-          <w:color w:val="222222"/>
-          <w:sz w:val="19"/>
-          <w:szCs w:val="19"/>
-          <w:lang w:val="en-US"/>
-        </w:rPr>
-      </w:pPr>
-      <w:r>
-        <w:rPr>
-          <w:rFonts w:ascii="Arial" w:hAnsi="Arial" w:cs="Arial"/>
-          <w:color w:val="222222"/>
-          <w:sz w:val="19"/>
-          <w:szCs w:val="19"/>
-          <w:shd w:val="clear" w:color="auto" w:fill="FFFFFF"/>
-          <w:lang w:val="en-US"/>
-        </w:rPr>
-        <w:t xml:space="preserve">Seamlessly adds SEPA Direct Debit support to </w:t>
-      </w:r>
-      <w:proofErr w:type="spellStart"/>
-      <w:r>
-        <w:rPr>
-          <w:rFonts w:ascii="Arial" w:hAnsi="Arial" w:cs="Arial"/>
-          <w:color w:val="222222"/>
-          <w:sz w:val="19"/>
-          <w:szCs w:val="19"/>
-          <w:shd w:val="clear" w:color="auto" w:fill="FFFFFF"/>
-          <w:lang w:val="en-US"/>
-        </w:rPr>
-        <w:t>WooCommerce</w:t>
-      </w:r>
-      <w:proofErr w:type="spellEnd"/>
-      <w:r>
-        <w:rPr>
-          <w:rFonts w:ascii="Arial" w:hAnsi="Arial" w:cs="Arial"/>
-          <w:color w:val="222222"/>
-          <w:sz w:val="19"/>
-          <w:szCs w:val="19"/>
-          <w:shd w:val="clear" w:color="auto" w:fill="FFFFFF"/>
-          <w:lang w:val="en-US"/>
-        </w:rPr>
-        <w:t>. Easily collect IBAN and BIC of your customers during checkout and export SEPA-XML-files ready for upload to your bank.</w:t>
+        <w:t>SEPA Payment Gateway for WooCommerce</w:t>
+      </w:r>
+    </w:p>
+    <w:p>
+      <w:pPr>
+        <w:rPr>
+          <w:rFonts w:ascii="Arial" w:hAnsi="Arial" w:cs="Arial"/>
+          <w:color w:val="222222"/>
+          <w:sz w:val="19"/>
+          <w:szCs w:val="19"/>
+          <w:lang w:val="en-US"/>
+        </w:rPr>
+      </w:pPr>
+      <w:r>
+        <w:rPr>
+          <w:rFonts w:ascii="Arial" w:hAnsi="Arial" w:cs="Arial"/>
+          <w:color w:val="222222"/>
+          <w:sz w:val="19"/>
+          <w:szCs w:val="19"/>
+          <w:shd w:val="clear" w:color="auto" w:fill="FFFFFF"/>
+          <w:lang w:val="en-US"/>
+        </w:rPr>
+        <w:t>Seamlessly adds SEPA Direct Debit support to WooCommerce. Easily collect IBAN and BIC of your customers during checkout and export SEPA-XML-files ready for upload to your bank.</w:t>
       </w:r>
     </w:p>
     <w:p>
@@ -377,31 +344,7 @@
           <w:shd w:val="clear" w:color="auto" w:fill="FFFFFF"/>
           <w:lang w:val="en-US"/>
         </w:rPr>
-        <w:t xml:space="preserve">Supports </w:t>
-      </w:r>
-      <w:proofErr w:type="spellStart"/>
-      <w:r>
-        <w:rPr>
-          <w:rFonts w:ascii="Arial" w:hAnsi="Arial" w:cs="Arial"/>
-          <w:color w:val="222222"/>
-          <w:sz w:val="19"/>
-          <w:szCs w:val="19"/>
-          <w:shd w:val="clear" w:color="auto" w:fill="FFFFFF"/>
-          <w:lang w:val="en-US"/>
-        </w:rPr>
-        <w:t>WooCommerce</w:t>
-      </w:r>
-      <w:proofErr w:type="spellEnd"/>
-      <w:r>
-        <w:rPr>
-          <w:rFonts w:ascii="Arial" w:hAnsi="Arial" w:cs="Arial"/>
-          <w:color w:val="222222"/>
-          <w:sz w:val="19"/>
-          <w:szCs w:val="19"/>
-          <w:shd w:val="clear" w:color="auto" w:fill="FFFFFF"/>
-          <w:lang w:val="en-US"/>
-        </w:rPr>
-        <w:t xml:space="preserve"> Subscriptions.</w:t>
+        <w:t>Supports WooCommerce Subscriptions.</w:t>
       </w:r>
     </w:p>
     <w:p>
@@ -440,31 +383,7 @@
           <w:shd w:val="clear" w:color="auto" w:fill="FFFFFF"/>
           <w:lang w:val="en-US"/>
         </w:rPr>
-        <w:t xml:space="preserve">Contains the </w:t>
-      </w:r>
-      <w:proofErr w:type="spellStart"/>
-      <w:r>
-        <w:rPr>
-          <w:rFonts w:ascii="Arial" w:hAnsi="Arial" w:cs="Arial"/>
-          <w:color w:val="222222"/>
-          <w:sz w:val="19"/>
-          <w:szCs w:val="19"/>
-          <w:shd w:val="clear" w:color="auto" w:fill="FFFFFF"/>
-          <w:lang w:val="en-US"/>
-        </w:rPr>
-        <w:t>php</w:t>
-      </w:r>
-      <w:proofErr w:type="spellEnd"/>
-      <w:r>
-        <w:rPr>
-          <w:rFonts w:ascii="Arial" w:hAnsi="Arial" w:cs="Arial"/>
-          <w:color w:val="222222"/>
-          <w:sz w:val="19"/>
-          <w:szCs w:val="19"/>
-          <w:shd w:val="clear" w:color="auto" w:fill="FFFFFF"/>
-          <w:lang w:val="en-US"/>
-        </w:rPr>
-        <w:t>-</w:t>
+        <w:t>Contains the php-</w:t>
       </w:r>
       <w:proofErr w:type="spellStart"/>
       <w:r>
@@ -556,6 +475,29 @@
         <w:rPr>
           <w:lang w:val="en-US"/>
         </w:rPr>
+        <w:t>1.7</w:t>
+      </w:r>
+      <w:r>
+        <w:rPr>
+          <w:lang w:val="en-US"/>
+        </w:rPr>
+        <w:tab/>
+        <w:t>Added support for manually changing the payment method and editing the SEPA information in the admin backend</w:t>
+      </w:r>
+      <w:bookmarkStart w:id="0" w:name="_GoBack"/>
+      <w:bookmarkEnd w:id="0"/>
+    </w:p>
+    <w:p>
+      <w:pPr>
+        <w:ind w:left="709" w:hanging="709"/>
+        <w:rPr>
+          <w:lang w:val="en-US"/>
+        </w:rPr>
+      </w:pPr>
+      <w:r>
+        <w:rPr>
+          <w:lang w:val="en-US"/>
+        </w:rPr>
         <w:t>1.6.9</w:t>
       </w:r>
       <w:r>
@@ -611,8 +553,6 @@
         </w:rPr>
         <w:t xml:space="preserve"> (thanks Nicolas! =)</w:t>
       </w:r>
-      <w:bookmarkStart w:id="0" w:name="_GoBack"/>
-      <w:bookmarkEnd w:id="0"/>
     </w:p>
     <w:p>
       <w:pPr>
@@ -724,21 +664,7 @@
           <w:lang w:val="en-US"/>
         </w:rPr>
         <w:tab/>
-        <w:t xml:space="preserve">Using </w:t>
-      </w:r>
-      <w:proofErr w:type="spellStart"/>
-      <w:r>
-        <w:rPr>
-          <w:lang w:val="en-US"/>
-        </w:rPr>
-        <w:t>WooCommerce</w:t>
-      </w:r>
-      <w:proofErr w:type="spellEnd"/>
-      <w:r>
-        <w:rPr>
-          <w:lang w:val="en-US"/>
-        </w:rPr>
-        <w:t xml:space="preserve"> order number instead of post id for remittance information.</w:t>
+        <w:t>Using WooCommerce order number instead of post id for remittance information.</w:t>
       </w:r>
     </w:p>
     <w:p>
@@ -758,21 +684,7 @@
           <w:lang w:val="en-US"/>
         </w:rPr>
         <w:tab/>
-        <w:t xml:space="preserve">Compatibility to </w:t>
-      </w:r>
-      <w:proofErr w:type="spellStart"/>
-      <w:r>
-        <w:rPr>
-          <w:lang w:val="en-US"/>
-        </w:rPr>
-        <w:t>WooCommerce</w:t>
-      </w:r>
-      <w:proofErr w:type="spellEnd"/>
-      <w:r>
-        <w:rPr>
-          <w:lang w:val="en-US"/>
-        </w:rPr>
-        <w:t xml:space="preserve"> 3.0. Added setting for remittance information.</w:t>
+        <w:t>Compatibility to WooCommerce 3.0. Added setting for remittance information.</w:t>
       </w:r>
     </w:p>
     <w:p>
@@ -793,21 +705,7 @@
           <w:lang w:val="en-US"/>
         </w:rPr>
         <w:tab/>
-        <w:t xml:space="preserve">Fixed issue with old orders that were still created with </w:t>
-      </w:r>
-      <w:proofErr w:type="spellStart"/>
-      <w:r>
-        <w:rPr>
-          <w:lang w:val="en-US"/>
-        </w:rPr>
-        <w:t>WooCommerce</w:t>
-      </w:r>
-      <w:proofErr w:type="spellEnd"/>
-      <w:r>
-        <w:rPr>
-          <w:lang w:val="en-US"/>
-        </w:rPr>
-        <w:t xml:space="preserve"> Subscriptions 1.x.</w:t>
+        <w:t>Fixed issue with old orders that were still created with WooCommerce Subscriptions 1.x.</w:t>
       </w:r>
     </w:p>
     <w:p>
@@ -828,21 +726,7 @@
           <w:lang w:val="en-US"/>
         </w:rPr>
         <w:tab/>
-        <w:t xml:space="preserve">Fixed issue where direct debit information was empty in subscriptions created with </w:t>
-      </w:r>
-      <w:proofErr w:type="spellStart"/>
-      <w:r>
-        <w:rPr>
-          <w:lang w:val="en-US"/>
-        </w:rPr>
-        <w:t>WooCommerce</w:t>
-      </w:r>
-      <w:proofErr w:type="spellEnd"/>
-      <w:r>
-        <w:rPr>
-          <w:lang w:val="en-US"/>
-        </w:rPr>
-        <w:t xml:space="preserve"> Subscriptions 1.x.</w:t>
+        <w:t>Fixed issue where direct debit information was empty in subscriptions created with WooCommerce Subscriptions 1.x.</w:t>
       </w:r>
     </w:p>
     <w:p>
@@ -924,21 +808,7 @@
           <w:lang w:val="en-US"/>
         </w:rPr>
         <w:tab/>
-        <w:t xml:space="preserve">Updated to fully support </w:t>
-      </w:r>
-      <w:proofErr w:type="spellStart"/>
-      <w:r>
-        <w:rPr>
-          <w:lang w:val="en-US"/>
-        </w:rPr>
-        <w:t>WooCommerce</w:t>
-      </w:r>
-      <w:proofErr w:type="spellEnd"/>
-      <w:r>
-        <w:rPr>
-          <w:lang w:val="en-US"/>
-        </w:rPr>
-        <w:t xml:space="preserve"> Subscriptions 2.0 including multiple Subscriptions. </w:t>
+        <w:t xml:space="preserve">Updated to fully support WooCommerce Subscriptions 2.0 including multiple Subscriptions. </w:t>
       </w:r>
       <w:r>
         <w:rPr>
@@ -987,21 +857,7 @@
           <w:lang w:val="en-US"/>
         </w:rPr>
         <w:tab/>
-        <w:t xml:space="preserve">Made exporting payments as COR1 express debits optional. Default is the basic or CORE debit which has a </w:t>
-      </w:r>
-      <w:proofErr w:type="gramStart"/>
-      <w:r>
-        <w:rPr>
-          <w:lang w:val="en-US"/>
-        </w:rPr>
-        <w:t>five working</w:t>
-      </w:r>
-      <w:proofErr w:type="gramEnd"/>
-      <w:r>
-        <w:rPr>
-          <w:lang w:val="en-US"/>
-        </w:rPr>
-        <w:t xml:space="preserve"> day delay before the payment is fulfilled. Please check with your bank before activating COR1 debits.</w:t>
+        <w:t>Made exporting payments as COR1 express debits optional. Default is the basic or CORE debit which has a five working day delay before the payment is fulfilled. Please check with your bank before activating COR1 debits.</w:t>
       </w:r>
     </w:p>
     <w:p>
@@ -1015,6 +871,7 @@
         <w:rPr>
           <w:lang w:val="en-US"/>
         </w:rPr>
+        <w:lastRenderedPageBreak/>
         <w:t>1.5.3</w:t>
       </w:r>
       <w:r>
@@ -1067,7 +924,6 @@
         <w:rPr>
           <w:lang w:val="en-US"/>
         </w:rPr>
-        <w:lastRenderedPageBreak/>
         <w:t>1.5.1</w:t>
       </w:r>
       <w:r>
@@ -1075,21 +931,7 @@
           <w:lang w:val="en-US"/>
         </w:rPr>
         <w:tab/>
-        <w:t xml:space="preserve">Removed dependency on </w:t>
-      </w:r>
-      <w:proofErr w:type="spellStart"/>
-      <w:r>
-        <w:rPr>
-          <w:lang w:val="en-US"/>
-        </w:rPr>
-        <w:t>php</w:t>
-      </w:r>
-      <w:proofErr w:type="spellEnd"/>
-      <w:r>
-        <w:rPr>
-          <w:lang w:val="en-US"/>
-        </w:rPr>
-        <w:t xml:space="preserve"> </w:t>
+        <w:t xml:space="preserve">Removed dependency on php </w:t>
       </w:r>
       <w:r>
         <w:rPr>
@@ -1188,21 +1030,7 @@
           <w:lang w:val="en-US"/>
         </w:rPr>
         <w:tab/>
-        <w:t xml:space="preserve">Fixed issue when </w:t>
-      </w:r>
-      <w:proofErr w:type="spellStart"/>
-      <w:r>
-        <w:rPr>
-          <w:lang w:val="en-US"/>
-        </w:rPr>
-        <w:t>WooCommerce</w:t>
-      </w:r>
-      <w:proofErr w:type="spellEnd"/>
-      <w:r>
-        <w:rPr>
-          <w:lang w:val="en-US"/>
-        </w:rPr>
-        <w:t xml:space="preserve"> Subscriptions is not installed.</w:t>
+        <w:t>Fixed issue when WooCommerce Subscriptions is not installed.</w:t>
       </w:r>
     </w:p>
     <w:p>
@@ -1222,21 +1050,7 @@
           <w:lang w:val="en-US"/>
         </w:rPr>
         <w:tab/>
-        <w:t xml:space="preserve">Fixed incompatibility with </w:t>
-      </w:r>
-      <w:proofErr w:type="spellStart"/>
-      <w:r>
-        <w:rPr>
-          <w:lang w:val="en-US"/>
-        </w:rPr>
-        <w:t>WooCommerce</w:t>
-      </w:r>
-      <w:proofErr w:type="spellEnd"/>
-      <w:r>
-        <w:rPr>
-          <w:lang w:val="en-US"/>
-        </w:rPr>
-        <w:t xml:space="preserve"> Stripe gateway.</w:t>
+        <w:t>Fixed incompatibility with WooCommerce Stripe gateway.</w:t>
       </w:r>
     </w:p>
     <w:p>
@@ -1297,23 +1111,7 @@
           <w:shd w:val="clear" w:color="auto" w:fill="FFFFFF"/>
           <w:lang w:val="en-US"/>
         </w:rPr>
-        <w:t xml:space="preserve">Added support for </w:t>
-      </w:r>
-      <w:proofErr w:type="spellStart"/>
-      <w:r>
-        <w:rPr>
-          <w:shd w:val="clear" w:color="auto" w:fill="FFFFFF"/>
-          <w:lang w:val="en-US"/>
-        </w:rPr>
-        <w:t>WooCommerce</w:t>
-      </w:r>
-      <w:proofErr w:type="spellEnd"/>
-      <w:r>
-        <w:rPr>
-          <w:shd w:val="clear" w:color="auto" w:fill="FFFFFF"/>
-          <w:lang w:val="en-US"/>
-        </w:rPr>
-        <w:t xml:space="preserve"> Subscriptions</w:t>
+        <w:t>Added support for WooCommerce Subscriptions</w:t>
       </w:r>
       <w:r>
         <w:rPr>
@@ -1542,35 +1340,13 @@
         <w:rPr>
           <w:lang w:val="en-US"/>
         </w:rPr>
-        <w:t xml:space="preserve">SEPA Payment Gateway for </w:t>
-      </w:r>
-      <w:proofErr w:type="spellStart"/>
-      <w:r>
-        <w:rPr>
-          <w:lang w:val="en-US"/>
-        </w:rPr>
-        <w:t>WooCommerce</w:t>
-      </w:r>
-      <w:proofErr w:type="spellEnd"/>
-      <w:r>
-        <w:rPr>
-          <w:lang w:val="en-US"/>
-        </w:rPr>
-        <w:t xml:space="preserve"> provides </w:t>
-      </w:r>
-      <w:proofErr w:type="gramStart"/>
-      <w:r>
-        <w:rPr>
-          <w:lang w:val="en-US"/>
-        </w:rPr>
-        <w:t>an easy way</w:t>
-      </w:r>
-      <w:proofErr w:type="gramEnd"/>
-      <w:r>
-        <w:rPr>
-          <w:lang w:val="en-US"/>
-        </w:rPr>
-        <w:t xml:space="preserve"> to offer SEPA Direct Debit payment to your customers</w:t>
+        <w:t>SEPA Payment Gateway for WooCommerce</w:t>
+      </w:r>
+      <w:r>
+        <w:rPr>
+          <w:lang w:val="en-US"/>
+        </w:rPr>
+        <w:t xml:space="preserve"> provides an easy way to offer SEPA Direct Debit payment to your customers</w:t>
       </w:r>
       <w:r>
         <w:rPr>
@@ -1698,6 +1474,7 @@
           <w:b/>
           <w:lang w:val="en-US"/>
         </w:rPr>
+        <w:lastRenderedPageBreak/>
         <w:t>Download the SEPA-XML file created and upload it to the online banking of your bank.</w:t>
       </w:r>
       <w:r>
@@ -1729,21 +1506,7 @@
         <w:rPr>
           <w:lang w:val="en-US"/>
         </w:rPr>
-        <w:t xml:space="preserve">, then manually set the corresponding order to “Processing” in the </w:t>
-      </w:r>
-      <w:proofErr w:type="spellStart"/>
-      <w:r>
-        <w:rPr>
-          <w:lang w:val="en-US"/>
-        </w:rPr>
-        <w:t>WooCommerce</w:t>
-      </w:r>
-      <w:proofErr w:type="spellEnd"/>
-      <w:r>
-        <w:rPr>
-          <w:lang w:val="en-US"/>
-        </w:rPr>
-        <w:t xml:space="preserve"> backend.</w:t>
+        <w:t>, then manually set the corresponding order to “Processing” in the WooCommerce backend.</w:t>
       </w:r>
     </w:p>
     <w:p>
@@ -1753,74 +1516,30 @@
           <w:lang w:val="en-US"/>
         </w:rPr>
       </w:pPr>
-      <w:proofErr w:type="spellStart"/>
-      <w:r>
-        <w:rPr>
-          <w:lang w:val="en-US"/>
-        </w:rPr>
-        <w:t>WooCommerce</w:t>
-      </w:r>
-      <w:proofErr w:type="spellEnd"/>
-      <w:r>
-        <w:rPr>
-          <w:lang w:val="en-US"/>
-        </w:rPr>
-        <w:t xml:space="preserve"> Integration</w:t>
-      </w:r>
-    </w:p>
-    <w:p>
-      <w:pPr>
-        <w:rPr>
-          <w:lang w:val="en-US"/>
-        </w:rPr>
-      </w:pPr>
-      <w:r>
-        <w:rPr>
-          <w:lang w:val="en-US"/>
-        </w:rPr>
-        <w:t xml:space="preserve">SEPA Payment Gateway for </w:t>
-      </w:r>
-      <w:proofErr w:type="spellStart"/>
-      <w:r>
-        <w:rPr>
-          <w:lang w:val="en-US"/>
-        </w:rPr>
-        <w:t>WooCommerce</w:t>
-      </w:r>
-      <w:proofErr w:type="spellEnd"/>
-      <w:r>
-        <w:rPr>
-          <w:lang w:val="en-US"/>
-        </w:rPr>
-        <w:t xml:space="preserve"> integrates with </w:t>
-      </w:r>
-      <w:proofErr w:type="spellStart"/>
-      <w:r>
-        <w:rPr>
-          <w:lang w:val="en-US"/>
-        </w:rPr>
-        <w:t>WooCommerce</w:t>
-      </w:r>
-      <w:proofErr w:type="spellEnd"/>
-      <w:r>
-        <w:rPr>
-          <w:lang w:val="en-US"/>
-        </w:rPr>
-        <w:t xml:space="preserve"> and </w:t>
-      </w:r>
-      <w:proofErr w:type="spellStart"/>
-      <w:r>
-        <w:rPr>
-          <w:lang w:val="en-US"/>
-        </w:rPr>
-        <w:t>WooCommerce</w:t>
-      </w:r>
-      <w:proofErr w:type="spellEnd"/>
-      <w:r>
-        <w:rPr>
-          <w:lang w:val="en-US"/>
-        </w:rPr>
-        <w:t xml:space="preserve"> Subscriptions in the following ways:</w:t>
+      <w:r>
+        <w:rPr>
+          <w:lang w:val="en-US"/>
+        </w:rPr>
+        <w:t>WooCommerce Integration</w:t>
+      </w:r>
+    </w:p>
+    <w:p>
+      <w:pPr>
+        <w:rPr>
+          <w:lang w:val="en-US"/>
+        </w:rPr>
+      </w:pPr>
+      <w:r>
+        <w:rPr>
+          <w:lang w:val="en-US"/>
+        </w:rPr>
+        <w:t>SEPA Payment Gateway for WooCommerce</w:t>
+      </w:r>
+      <w:r>
+        <w:rPr>
+          <w:lang w:val="en-US"/>
+        </w:rPr>
+        <w:t xml:space="preserve"> integrates with WooCommerce and WooCommerce Subscriptions in the following ways:</w:t>
       </w:r>
     </w:p>
     <w:p>
@@ -1840,21 +1559,12 @@
         </w:rPr>
         <w:t xml:space="preserve">Adds a new payment gateway that can be configured in the </w:t>
       </w:r>
-      <w:proofErr w:type="spellStart"/>
       <w:r>
         <w:rPr>
           <w:b/>
           <w:lang w:val="en-US"/>
         </w:rPr>
-        <w:t>WooCommerce</w:t>
-      </w:r>
-      <w:proofErr w:type="spellEnd"/>
-      <w:r>
-        <w:rPr>
-          <w:b/>
-          <w:lang w:val="en-US"/>
-        </w:rPr>
-        <w:t xml:space="preserve"> Settings</w:t>
+        <w:t>WooCommerce Settings</w:t>
       </w:r>
       <w:r>
         <w:rPr>
@@ -1953,21 +1663,7 @@
         <w:rPr>
           <w:lang w:val="en-US"/>
         </w:rPr>
-        <w:t xml:space="preserve"> processed by </w:t>
-      </w:r>
-      <w:proofErr w:type="spellStart"/>
-      <w:r>
-        <w:rPr>
-          <w:lang w:val="en-US"/>
-        </w:rPr>
-        <w:t>WooCommerce</w:t>
-      </w:r>
-      <w:proofErr w:type="spellEnd"/>
-      <w:r>
-        <w:rPr>
-          <w:lang w:val="en-US"/>
-        </w:rPr>
-        <w:t xml:space="preserve"> Subscriptions.</w:t>
+        <w:t xml:space="preserve"> processed by WooCommerce Subscriptions.</w:t>
       </w:r>
     </w:p>
     <w:p>
@@ -1985,21 +1681,7 @@
         <w:rPr>
           <w:lang w:val="en-US"/>
         </w:rPr>
-        <w:t xml:space="preserve">Adds a new page in the </w:t>
-      </w:r>
-      <w:proofErr w:type="spellStart"/>
-      <w:r>
-        <w:rPr>
-          <w:lang w:val="en-US"/>
-        </w:rPr>
-        <w:t>WooCommerce</w:t>
-      </w:r>
-      <w:proofErr w:type="spellEnd"/>
-      <w:r>
-        <w:rPr>
-          <w:lang w:val="en-US"/>
-        </w:rPr>
-        <w:t xml:space="preserve"> admin backend </w:t>
+        <w:t xml:space="preserve">Adds a new page in the WooCommerce admin backend </w:t>
       </w:r>
       <w:r>
         <w:rPr>
@@ -2072,21 +1754,7 @@
         <w:rPr>
           <w:lang w:val="en-US"/>
         </w:rPr>
-        <w:t xml:space="preserve">For the initial checkout or an order that contains any number of subscription and non-subscription items, SEPA Payment Gateway for </w:t>
-      </w:r>
-      <w:proofErr w:type="spellStart"/>
-      <w:r>
-        <w:rPr>
-          <w:lang w:val="en-US"/>
-        </w:rPr>
-        <w:t>WooCommerce</w:t>
-      </w:r>
-      <w:proofErr w:type="spellEnd"/>
-      <w:r>
-        <w:rPr>
-          <w:lang w:val="en-US"/>
-        </w:rPr>
-        <w:t xml:space="preserve"> </w:t>
+        <w:t xml:space="preserve">For the initial checkout or an order that contains any number of subscription and non-subscription items, SEPA Payment Gateway for WooCommerce </w:t>
       </w:r>
       <w:r>
         <w:rPr>
@@ -2175,6 +1843,7 @@
         <w:rPr>
           <w:lang w:val="en-US"/>
         </w:rPr>
+        <w:lastRenderedPageBreak/>
         <w:t>This is al</w:t>
       </w:r>
       <w:r>
@@ -2384,61 +2053,31 @@
           <w:lang w:val="en-US"/>
         </w:rPr>
       </w:pPr>
-      <w:proofErr w:type="spellStart"/>
-      <w:r>
-        <w:rPr>
-          <w:lang w:val="en-US"/>
-        </w:rPr>
-        <w:t>WooCommerce</w:t>
-      </w:r>
-      <w:proofErr w:type="spellEnd"/>
-      <w:r>
-        <w:rPr>
-          <w:lang w:val="en-US"/>
-        </w:rPr>
-        <w:t xml:space="preserve"> Subscription renewal orders</w:t>
-      </w:r>
-    </w:p>
-    <w:p>
-      <w:pPr>
-        <w:rPr>
-          <w:lang w:val="en-US"/>
-        </w:rPr>
-      </w:pPr>
-      <w:r>
-        <w:rPr>
-          <w:lang w:val="en-US"/>
-        </w:rPr>
-        <w:t xml:space="preserve">For manual and automatic renewal orders created by </w:t>
-      </w:r>
-      <w:proofErr w:type="spellStart"/>
-      <w:r>
-        <w:rPr>
-          <w:lang w:val="en-US"/>
-        </w:rPr>
-        <w:t>WooCommerce</w:t>
-      </w:r>
-      <w:proofErr w:type="spellEnd"/>
-      <w:r>
-        <w:rPr>
-          <w:lang w:val="en-US"/>
-        </w:rPr>
-        <w:t xml:space="preserve"> Subscriptions, when a subscription is renewed, </w:t>
-      </w:r>
-      <w:r>
-        <w:rPr>
-          <w:lang w:val="en-US"/>
-        </w:rPr>
-        <w:t xml:space="preserve">SEPA Payment Gateway for </w:t>
-      </w:r>
-      <w:proofErr w:type="spellStart"/>
-      <w:r>
-        <w:rPr>
-          <w:lang w:val="en-US"/>
-        </w:rPr>
-        <w:t>WooCommerce</w:t>
-      </w:r>
-      <w:proofErr w:type="spellEnd"/>
+      <w:r>
+        <w:rPr>
+          <w:lang w:val="en-US"/>
+        </w:rPr>
+        <w:t>WooCommerce Subscription renewal orders</w:t>
+      </w:r>
+    </w:p>
+    <w:p>
+      <w:pPr>
+        <w:rPr>
+          <w:lang w:val="en-US"/>
+        </w:rPr>
+      </w:pPr>
+      <w:r>
+        <w:rPr>
+          <w:lang w:val="en-US"/>
+        </w:rPr>
+        <w:t xml:space="preserve">For manual and automatic renewal orders created by WooCommerce Subscriptions, when a subscription is renewed, </w:t>
+      </w:r>
+      <w:r>
+        <w:rPr>
+          <w:lang w:val="en-US"/>
+        </w:rPr>
+        <w:t>SEPA Payment Gateway for WooCommerce</w:t>
+      </w:r>
       <w:r>
         <w:rPr>
           <w:lang w:val="en-US"/>
@@ -2573,6 +2212,7 @@
           <w:shd w:val="clear" w:color="auto" w:fill="FFFFFF"/>
           <w:lang w:val="en-US"/>
         </w:rPr>
+        <w:lastRenderedPageBreak/>
         <w:t>Installation</w:t>
       </w:r>
     </w:p>
@@ -2625,31 +2265,7 @@
           <w:shd w:val="clear" w:color="auto" w:fill="FFFFFF"/>
           <w:lang w:val="en-US"/>
         </w:rPr>
-        <w:t xml:space="preserve">-direct-debit’ into your </w:t>
-      </w:r>
-      <w:proofErr w:type="spellStart"/>
-      <w:r>
-        <w:rPr>
-          <w:rFonts w:ascii="Arial" w:hAnsi="Arial" w:cs="Arial"/>
-          <w:color w:val="222222"/>
-          <w:sz w:val="19"/>
-          <w:szCs w:val="19"/>
-          <w:shd w:val="clear" w:color="auto" w:fill="FFFFFF"/>
-          <w:lang w:val="en-US"/>
-        </w:rPr>
-        <w:t>wp</w:t>
-      </w:r>
-      <w:proofErr w:type="spellEnd"/>
-      <w:r>
-        <w:rPr>
-          <w:rFonts w:ascii="Arial" w:hAnsi="Arial" w:cs="Arial"/>
-          <w:color w:val="222222"/>
-          <w:sz w:val="19"/>
-          <w:szCs w:val="19"/>
-          <w:shd w:val="clear" w:color="auto" w:fill="FFFFFF"/>
-          <w:lang w:val="en-US"/>
-        </w:rPr>
-        <w:t>-content/plugin</w:t>
+        <w:t>-direct-debit’ into your wp-content/plugin</w:t>
       </w:r>
       <w:r>
         <w:rPr>
@@ -2827,31 +2443,7 @@
           <w:shd w:val="clear" w:color="auto" w:fill="FFFFFF"/>
           <w:lang w:val="en-US"/>
         </w:rPr>
-        <w:t>Navigate to the “</w:t>
-      </w:r>
-      <w:proofErr w:type="spellStart"/>
-      <w:r>
-        <w:rPr>
-          <w:rFonts w:ascii="Arial" w:hAnsi="Arial" w:cs="Arial"/>
-          <w:color w:val="222222"/>
-          <w:sz w:val="19"/>
-          <w:szCs w:val="19"/>
-          <w:shd w:val="clear" w:color="auto" w:fill="FFFFFF"/>
-          <w:lang w:val="en-US"/>
-        </w:rPr>
-        <w:t>WooCommerce</w:t>
-      </w:r>
-      <w:proofErr w:type="spellEnd"/>
-      <w:r>
-        <w:rPr>
-          <w:rFonts w:ascii="Arial" w:hAnsi="Arial" w:cs="Arial"/>
-          <w:color w:val="222222"/>
-          <w:sz w:val="19"/>
-          <w:szCs w:val="19"/>
-          <w:shd w:val="clear" w:color="auto" w:fill="FFFFFF"/>
-          <w:lang w:val="en-US"/>
-        </w:rPr>
-        <w:t>/Settings” menu and select the “Checkout” Tab. Finally, click on the “SEPA Direct Debit” link at the top.</w:t>
+        <w:t>Navigate to the “WooCommerce/Settings” menu and select the “Checkout” Tab. Finally, click on the “SEPA Direct Debit” link at the top.</w:t>
       </w:r>
     </w:p>
     <w:p>
@@ -2907,6 +2499,7 @@
           <w:shd w:val="clear" w:color="auto" w:fill="FFFFFF"/>
           <w:lang w:val="en-US"/>
         </w:rPr>
+        <w:lastRenderedPageBreak/>
         <w:t>Fill in the information of the target bank account to which SEPA direct debit payments shall be transferred:</w:t>
       </w:r>
       <w:r>
@@ -3050,6 +2643,7 @@
           <w:shd w:val="clear" w:color="auto" w:fill="FFFFFF"/>
           <w:lang w:val="en-US"/>
         </w:rPr>
+        <w:lastRenderedPageBreak/>
         <w:t>Checkout</w:t>
       </w:r>
     </w:p>
@@ -3151,6 +2745,7 @@
           <w:shd w:val="clear" w:color="auto" w:fill="FFFFFF"/>
           <w:lang w:val="en-US"/>
         </w:rPr>
+        <w:lastRenderedPageBreak/>
         <w:t xml:space="preserve">In case an invalid IBAN and/ or BIC is entered, the field is </w:t>
       </w:r>
       <w:proofErr w:type="gramStart"/>
@@ -3231,23 +2826,7 @@
           <w:shd w:val="clear" w:color="auto" w:fill="FFFFFF"/>
           <w:lang w:val="en-US"/>
         </w:rPr>
-        <w:t xml:space="preserve">In case the checkout form is submitted regardless, error messages will be shown alongside other </w:t>
-      </w:r>
-      <w:proofErr w:type="spellStart"/>
-      <w:r>
-        <w:rPr>
-          <w:shd w:val="clear" w:color="auto" w:fill="FFFFFF"/>
-          <w:lang w:val="en-US"/>
-        </w:rPr>
-        <w:t>WooCommerce</w:t>
-      </w:r>
-      <w:proofErr w:type="spellEnd"/>
-      <w:r>
-        <w:rPr>
-          <w:shd w:val="clear" w:color="auto" w:fill="FFFFFF"/>
-          <w:lang w:val="en-US"/>
-        </w:rPr>
-        <w:t xml:space="preserve"> messages:</w:t>
+        <w:t>In case the checkout form is submitted regardless, error messages will be shown alongside other WooCommerce messages:</w:t>
       </w:r>
     </w:p>
     <w:p>
@@ -3331,6 +2910,7 @@
           <w:shd w:val="clear" w:color="auto" w:fill="FFFFFF"/>
           <w:lang w:val="en-US"/>
         </w:rPr>
+        <w:lastRenderedPageBreak/>
         <w:t>Export of SEPA XML-files</w:t>
       </w:r>
     </w:p>
@@ -3358,41 +2938,13 @@
         <w:rPr>
           <w:lang w:val="en-US"/>
         </w:rPr>
-        <w:t>After the checkout is complete, the payment will show up in the “</w:t>
-      </w:r>
-      <w:proofErr w:type="spellStart"/>
-      <w:r>
-        <w:rPr>
-          <w:lang w:val="en-US"/>
-        </w:rPr>
-        <w:t>WooCommerce</w:t>
-      </w:r>
-      <w:proofErr w:type="spellEnd"/>
-      <w:r>
-        <w:rPr>
-          <w:lang w:val="en-US"/>
-        </w:rPr>
-        <w:t>/ SEPA XML”</w:t>
-      </w:r>
-      <w:r>
-        <w:rPr>
-          <w:lang w:val="en-US"/>
-        </w:rPr>
-        <w:t xml:space="preserve">-menu in the admin backend. Click on the Order number in the first column to navigate to the </w:t>
-      </w:r>
-      <w:proofErr w:type="spellStart"/>
-      <w:r>
-        <w:rPr>
-          <w:lang w:val="en-US"/>
-        </w:rPr>
-        <w:t>WooCommerce</w:t>
-      </w:r>
-      <w:proofErr w:type="spellEnd"/>
-      <w:r>
-        <w:rPr>
-          <w:lang w:val="en-US"/>
-        </w:rPr>
-        <w:t xml:space="preserve"> order view.</w:t>
+        <w:t>After the checkout is complete, the payment will show up in the “WooCommerce/ SEPA XML”</w:t>
+      </w:r>
+      <w:r>
+        <w:rPr>
+          <w:lang w:val="en-US"/>
+        </w:rPr>
+        <w:t>-menu in the admin backend. Click on the Order number in the first column to navigate to the WooCommerce order view.</w:t>
       </w:r>
     </w:p>
     <w:p>
@@ -3636,6 +3188,7 @@
           <w:noProof/>
           <w:lang w:val="en-US"/>
         </w:rPr>
+        <w:lastRenderedPageBreak/>
         <w:drawing>
           <wp:inline distT="0" distB="0" distL="0" distR="0" wp14:anchorId="0FE3A8A4" wp14:editId="63F0A22C">
             <wp:extent cx="5172797" cy="2886478"/>
@@ -4522,6 +4075,7 @@
     <w:lsdException w:name="HTML Sample" w:semiHidden="1" w:unhideWhenUsed="1"/>
     <w:lsdException w:name="HTML Typewriter" w:semiHidden="1" w:unhideWhenUsed="1"/>
     <w:lsdException w:name="HTML Variable" w:semiHidden="1" w:unhideWhenUsed="1"/>
+    <w:lsdException w:name="Normal Table" w:semiHidden="1" w:unhideWhenUsed="1"/>
     <w:lsdException w:name="annotation subject" w:semiHidden="1" w:unhideWhenUsed="1"/>
     <w:lsdException w:name="No List" w:semiHidden="1" w:unhideWhenUsed="1"/>
     <w:lsdException w:name="Outline List 1" w:semiHidden="1" w:unhideWhenUsed="1"/>
@@ -4568,8 +4122,10 @@
     <w:lsdException w:name="Table Subtle 2" w:semiHidden="1" w:unhideWhenUsed="1"/>
     <w:lsdException w:name="Table Web 1" w:semiHidden="1" w:unhideWhenUsed="1"/>
     <w:lsdException w:name="Table Web 2" w:semiHidden="1" w:unhideWhenUsed="1"/>
+    <w:lsdException w:name="Table Web 3" w:semiHidden="1" w:unhideWhenUsed="1"/>
     <w:lsdException w:name="Balloon Text" w:semiHidden="1" w:unhideWhenUsed="1"/>
     <w:lsdException w:name="Table Grid" w:uiPriority="39"/>
+    <w:lsdException w:name="Table Theme" w:semiHidden="1" w:unhideWhenUsed="1"/>
     <w:lsdException w:name="Placeholder Text" w:semiHidden="1"/>
     <w:lsdException w:name="No Spacing" w:uiPriority="1" w:qFormat="1"/>
     <w:lsdException w:name="Light Shading" w:uiPriority="60"/>

</xml_diff>

<commit_message>
- added support for pain.008.001.02 files (new SEPA 3.0) standard. - released as version 1.8
</commit_message>
<xml_diff>
--- a/assets/SEPA Payment Gateway for WooCommerce.docx
+++ b/assets/SEPA Payment Gateway for WooCommerce.docx
@@ -115,7 +115,49 @@
           <w:shd w:val="clear" w:color="auto" w:fill="FFFFFF"/>
           <w:lang w:val="en-US"/>
         </w:rPr>
-        <w:t>reates XML-files that are 100% compliant to PAIN.008.003.02 standard.</w:t>
+        <w:t>reates XML-files that are 100% compliant to PAIN.008.003.02</w:t>
+      </w:r>
+      <w:r>
+        <w:rPr>
+          <w:rFonts w:ascii="Arial" w:hAnsi="Arial" w:cs="Arial"/>
+          <w:color w:val="222222"/>
+          <w:sz w:val="19"/>
+          <w:szCs w:val="19"/>
+          <w:shd w:val="clear" w:color="auto" w:fill="FFFFFF"/>
+          <w:lang w:val="en-US"/>
+        </w:rPr>
+        <w:t xml:space="preserve"> and new </w:t>
+      </w:r>
+      <w:r>
+        <w:rPr>
+          <w:lang w:val="en-US"/>
+        </w:rPr>
+        <w:t>PAIN</w:t>
+      </w:r>
+      <w:r>
+        <w:rPr>
+          <w:lang w:val="en-US"/>
+        </w:rPr>
+        <w:t>.008.001.02</w:t>
+      </w:r>
+      <w:r>
+        <w:rPr>
+          <w:lang w:val="en-US"/>
+        </w:rPr>
+        <w:t xml:space="preserve"> (SEPA 3.x)</w:t>
+      </w:r>
+      <w:bookmarkStart w:id="0" w:name="_GoBack"/>
+      <w:bookmarkEnd w:id="0"/>
+      <w:r>
+        <w:rPr>
+          <w:rFonts w:ascii="Arial" w:hAnsi="Arial" w:cs="Arial"/>
+          <w:color w:val="222222"/>
+          <w:sz w:val="19"/>
+          <w:szCs w:val="19"/>
+          <w:shd w:val="clear" w:color="auto" w:fill="FFFFFF"/>
+          <w:lang w:val="en-US"/>
+        </w:rPr>
+        <w:t xml:space="preserve"> standard.</w:t>
       </w:r>
     </w:p>
     <w:p>
@@ -466,6 +508,49 @@
     </w:p>
     <w:p>
       <w:pPr>
+        <w:rPr>
+          <w:lang w:val="en-US"/>
+        </w:rPr>
+      </w:pPr>
+      <w:r>
+        <w:rPr>
+          <w:lang w:val="en-US"/>
+        </w:rPr>
+        <w:t>1.</w:t>
+      </w:r>
+      <w:r>
+        <w:rPr>
+          <w:lang w:val="en-US"/>
+        </w:rPr>
+        <w:t>8</w:t>
+      </w:r>
+      <w:r>
+        <w:rPr>
+          <w:lang w:val="en-US"/>
+        </w:rPr>
+        <w:tab/>
+      </w:r>
+      <w:r>
+        <w:rPr>
+          <w:lang w:val="en-US"/>
+        </w:rPr>
+        <w:t xml:space="preserve">Added support for new SEPA version 3.x by optionally generating </w:t>
+      </w:r>
+      <w:r>
+        <w:rPr>
+          <w:lang w:val="en-US"/>
+        </w:rPr>
+        <w:t>pain.008.001.02</w:t>
+      </w:r>
+      <w:r>
+        <w:rPr>
+          <w:lang w:val="en-US"/>
+        </w:rPr>
+        <w:t xml:space="preserve"> files.</w:t>
+      </w:r>
+    </w:p>
+    <w:p>
+      <w:pPr>
         <w:ind w:left="709" w:hanging="709"/>
         <w:rPr>
           <w:lang w:val="en-US"/>
@@ -484,8 +569,6 @@
         <w:tab/>
         <w:t>Added support for manually changing the payment method and editing the SEPA information in the admin backend</w:t>
       </w:r>
-      <w:bookmarkStart w:id="0" w:name="_GoBack"/>
-      <w:bookmarkEnd w:id="0"/>
     </w:p>
     <w:p>
       <w:pPr>
@@ -850,6 +933,7 @@
         <w:rPr>
           <w:lang w:val="en-US"/>
         </w:rPr>
+        <w:lastRenderedPageBreak/>
         <w:t>1.5.4</w:t>
       </w:r>
       <w:r>
@@ -871,7 +955,6 @@
         <w:rPr>
           <w:lang w:val="en-US"/>
         </w:rPr>
-        <w:lastRenderedPageBreak/>
         <w:t>1.5.3</w:t>
       </w:r>
       <w:r>
@@ -1407,6 +1490,7 @@
         <w:rPr>
           <w:lang w:val="en-US"/>
         </w:rPr>
+        <w:lastRenderedPageBreak/>
         <w:t xml:space="preserve">You can now </w:t>
       </w:r>
       <w:r>
@@ -1474,7 +1558,6 @@
           <w:b/>
           <w:lang w:val="en-US"/>
         </w:rPr>
-        <w:lastRenderedPageBreak/>
         <w:t>Download the SEPA-XML file created and upload it to the online banking of your bank.</w:t>
       </w:r>
       <w:r>

</xml_diff>

<commit_message>
- added option to export all payments in a single payment info segment (required by German Commerzbank) - released as version 1.9
</commit_message>
<xml_diff>
--- a/assets/SEPA Payment Gateway for WooCommerce.docx
+++ b/assets/SEPA Payment Gateway for WooCommerce.docx
@@ -146,8 +146,6 @@
         </w:rPr>
         <w:t xml:space="preserve"> (SEPA 3.x)</w:t>
       </w:r>
-      <w:bookmarkStart w:id="0" w:name="_GoBack"/>
-      <w:bookmarkEnd w:id="0"/>
       <w:r>
         <w:rPr>
           <w:rFonts w:ascii="Arial" w:hAnsi="Arial" w:cs="Arial"/>
@@ -508,6 +506,7 @@
     </w:p>
     <w:p>
       <w:pPr>
+        <w:ind w:left="709" w:hanging="709"/>
         <w:rPr>
           <w:lang w:val="en-US"/>
         </w:rPr>
@@ -522,7 +521,34 @@
         <w:rPr>
           <w:lang w:val="en-US"/>
         </w:rPr>
-        <w:t>8</w:t>
+        <w:t>9</w:t>
+      </w:r>
+      <w:r>
+        <w:rPr>
+          <w:lang w:val="en-US"/>
+        </w:rPr>
+        <w:tab/>
+      </w:r>
+      <w:r>
+        <w:rPr>
+          <w:lang w:val="en-US"/>
+        </w:rPr>
+        <w:t>Added support for exporting multiple payments in a single “Payment Information” segment within the XML-file. This is required by some banks (e.g., German Commerzbank) and can reduce costs with other banks.</w:t>
+      </w:r>
+      <w:bookmarkStart w:id="0" w:name="_GoBack"/>
+      <w:bookmarkEnd w:id="0"/>
+    </w:p>
+    <w:p>
+      <w:pPr>
+        <w:rPr>
+          <w:lang w:val="en-US"/>
+        </w:rPr>
+      </w:pPr>
+      <w:r>
+        <w:rPr>
+          <w:lang w:val="en-US"/>
+        </w:rPr>
+        <w:t>1.8</w:t>
       </w:r>
       <w:r>
         <w:rPr>
@@ -919,6 +945,12 @@
           <w:lang w:val="en-US"/>
         </w:rPr>
         <w:br/>
+      </w:r>
+      <w:r>
+        <w:rPr>
+          <w:lang w:val="en-US"/>
+        </w:rPr>
+        <w:lastRenderedPageBreak/>
         <w:t>Set due date for payment one day into the future to prevent banking software from rejecting XML-file.</w:t>
       </w:r>
     </w:p>
@@ -933,7 +965,6 @@
         <w:rPr>
           <w:lang w:val="en-US"/>
         </w:rPr>
-        <w:lastRenderedPageBreak/>
         <w:t>1.5.4</w:t>
       </w:r>
       <w:r>
@@ -1459,6 +1490,7 @@
         <w:rPr>
           <w:lang w:val="en-US"/>
         </w:rPr>
+        <w:lastRenderedPageBreak/>
         <w:t xml:space="preserve">Every time, one of your customers chooses SEPA Direct Debit as the payment method in an order, SEPA Payment Gateway creates a </w:t>
       </w:r>
       <w:r>
@@ -1490,7 +1522,6 @@
         <w:rPr>
           <w:lang w:val="en-US"/>
         </w:rPr>
-        <w:lastRenderedPageBreak/>
         <w:t xml:space="preserve">You can now </w:t>
       </w:r>
       <w:r>

</xml_diff>

<commit_message>
- released as version 1.10
</commit_message>
<xml_diff>
--- a/assets/SEPA Payment Gateway for WooCommerce.docx
+++ b/assets/SEPA Payment Gateway for WooCommerce.docx
@@ -515,6 +515,48 @@
         <w:rPr>
           <w:lang w:val="en-US"/>
         </w:rPr>
+        <w:t>1.10</w:t>
+      </w:r>
+      <w:r>
+        <w:rPr>
+          <w:lang w:val="en-US"/>
+        </w:rPr>
+        <w:tab/>
+      </w:r>
+      <w:bookmarkStart w:id="0" w:name="_GoBack"/>
+      <w:r>
+        <w:rPr>
+          <w:lang w:val="en-US"/>
+        </w:rPr>
+        <w:t xml:space="preserve">Added support for storing payment method in user account so that </w:t>
+      </w:r>
+      <w:proofErr w:type="spellStart"/>
+      <w:r>
+        <w:rPr>
+          <w:lang w:val="en-US"/>
+        </w:rPr>
+        <w:t>sepa</w:t>
+      </w:r>
+      <w:proofErr w:type="spellEnd"/>
+      <w:r>
+        <w:rPr>
+          <w:lang w:val="en-US"/>
+        </w:rPr>
+        <w:t xml:space="preserve"> information does not have to be entered again for subsequent order.</w:t>
+      </w:r>
+      <w:bookmarkEnd w:id="0"/>
+    </w:p>
+    <w:p>
+      <w:pPr>
+        <w:ind w:left="709" w:hanging="709"/>
+        <w:rPr>
+          <w:lang w:val="en-US"/>
+        </w:rPr>
+      </w:pPr>
+      <w:r>
+        <w:rPr>
+          <w:lang w:val="en-US"/>
+        </w:rPr>
         <w:t>1.</w:t>
       </w:r>
       <w:r>
@@ -535,8 +577,6 @@
         </w:rPr>
         <w:t>Added support for exporting multiple payments in a single “Payment Information” segment within the XML-file. This is required by some banks (e.g., German Commerzbank) and can reduce costs with other banks.</w:t>
       </w:r>
-      <w:bookmarkStart w:id="0" w:name="_GoBack"/>
-      <w:bookmarkEnd w:id="0"/>
     </w:p>
     <w:p>
       <w:pPr>
@@ -910,6 +950,7 @@
         <w:rPr>
           <w:lang w:val="en-US"/>
         </w:rPr>
+        <w:lastRenderedPageBreak/>
         <w:t>1.6</w:t>
       </w:r>
       <w:r>
@@ -945,12 +986,6 @@
           <w:lang w:val="en-US"/>
         </w:rPr>
         <w:br/>
-      </w:r>
-      <w:r>
-        <w:rPr>
-          <w:lang w:val="en-US"/>
-        </w:rPr>
-        <w:lastRenderedPageBreak/>
         <w:t>Set due date for payment one day into the future to prevent banking software from rejecting XML-file.</w:t>
       </w:r>
     </w:p>
@@ -1454,6 +1489,7 @@
         <w:rPr>
           <w:lang w:val="en-US"/>
         </w:rPr>
+        <w:lastRenderedPageBreak/>
         <w:t>SEPA Payment Gateway for WooCommerce</w:t>
       </w:r>
       <w:r>
@@ -1490,7 +1526,6 @@
         <w:rPr>
           <w:lang w:val="en-US"/>
         </w:rPr>
-        <w:lastRenderedPageBreak/>
         <w:t xml:space="preserve">Every time, one of your customers chooses SEPA Direct Debit as the payment method in an order, SEPA Payment Gateway creates a </w:t>
       </w:r>
       <w:r>

</xml_diff>

<commit_message>
- added support for marking orders as payed automatically. - prepared for release as version 1.11 to CodeCanyon
</commit_message>
<xml_diff>
--- a/assets/SEPA Payment Gateway for WooCommerce.docx
+++ b/assets/SEPA Payment Gateway for WooCommerce.docx
@@ -515,6 +515,36 @@
         <w:rPr>
           <w:lang w:val="en-US"/>
         </w:rPr>
+        <w:t>1.11</w:t>
+      </w:r>
+      <w:r>
+        <w:rPr>
+          <w:lang w:val="en-US"/>
+        </w:rPr>
+        <w:tab/>
+        <w:t>Added option to include payment information (IBAN, BIC, account holder) in emails sent to shop admin</w:t>
+      </w:r>
+      <w:r>
+        <w:rPr>
+          <w:lang w:val="en-US"/>
+        </w:rPr>
+        <w:br/>
+        <w:t>Added option to automatically mark order as payed (order status becomes “Processing” instead of “On Hold”).</w:t>
+      </w:r>
+      <w:bookmarkStart w:id="0" w:name="_GoBack"/>
+      <w:bookmarkEnd w:id="0"/>
+    </w:p>
+    <w:p>
+      <w:pPr>
+        <w:ind w:left="709" w:hanging="709"/>
+        <w:rPr>
+          <w:lang w:val="en-US"/>
+        </w:rPr>
+      </w:pPr>
+      <w:r>
+        <w:rPr>
+          <w:lang w:val="en-US"/>
+        </w:rPr>
         <w:t>1.10</w:t>
       </w:r>
       <w:r>
@@ -522,12 +552,6 @@
           <w:lang w:val="en-US"/>
         </w:rPr>
         <w:tab/>
-      </w:r>
-      <w:bookmarkStart w:id="0" w:name="_GoBack"/>
-      <w:r>
-        <w:rPr>
-          <w:lang w:val="en-US"/>
-        </w:rPr>
         <w:t xml:space="preserve">Added support for storing payment method in user account so that </w:t>
       </w:r>
       <w:proofErr w:type="spellStart"/>
@@ -544,7 +568,6 @@
         </w:rPr>
         <w:t xml:space="preserve"> information does not have to be entered again for subsequent order.</w:t>
       </w:r>
-      <w:bookmarkEnd w:id="0"/>
     </w:p>
     <w:p>
       <w:pPr>
@@ -888,6 +911,7 @@
         <w:rPr>
           <w:lang w:val="en-US"/>
         </w:rPr>
+        <w:lastRenderedPageBreak/>
         <w:t>1.6.3</w:t>
       </w:r>
       <w:r>
@@ -950,7 +974,6 @@
         <w:rPr>
           <w:lang w:val="en-US"/>
         </w:rPr>
-        <w:lastRenderedPageBreak/>
         <w:t>1.6</w:t>
       </w:r>
       <w:r>
@@ -1421,6 +1444,7 @@
           <w:shd w:val="clear" w:color="auto" w:fill="FFFFFF"/>
           <w:lang w:val="en-US"/>
         </w:rPr>
+        <w:lastRenderedPageBreak/>
         <w:t>How does it work</w:t>
       </w:r>
       <w:r>
@@ -1489,7 +1513,6 @@
         <w:rPr>
           <w:lang w:val="en-US"/>
         </w:rPr>
-        <w:lastRenderedPageBreak/>
         <w:t>SEPA Payment Gateway for WooCommerce</w:t>
       </w:r>
       <w:r>

</xml_diff>

<commit_message>
- Updated Sepa-XML creation library to latest version. Now also supports non-german special characters. - released as 1.12 to CodeCanyon
</commit_message>
<xml_diff>
--- a/assets/SEPA Payment Gateway for WooCommerce.docx
+++ b/assets/SEPA Payment Gateway for WooCommerce.docx
@@ -515,6 +515,57 @@
         <w:rPr>
           <w:lang w:val="en-US"/>
         </w:rPr>
+        <w:t>1.12</w:t>
+      </w:r>
+      <w:r>
+        <w:rPr>
+          <w:lang w:val="en-US"/>
+        </w:rPr>
+        <w:tab/>
+        <w:t xml:space="preserve">Updated </w:t>
+      </w:r>
+      <w:proofErr w:type="spellStart"/>
+      <w:r>
+        <w:rPr>
+          <w:lang w:val="en-US"/>
+        </w:rPr>
+        <w:t>Sepa</w:t>
+      </w:r>
+      <w:proofErr w:type="spellEnd"/>
+      <w:r>
+        <w:rPr>
+          <w:lang w:val="en-US"/>
+        </w:rPr>
+        <w:t>-XML creation library to latest version. Now also supports non-</w:t>
+      </w:r>
+      <w:proofErr w:type="spellStart"/>
+      <w:r>
+        <w:rPr>
+          <w:lang w:val="en-US"/>
+        </w:rPr>
+        <w:t>german</w:t>
+      </w:r>
+      <w:proofErr w:type="spellEnd"/>
+      <w:r>
+        <w:rPr>
+          <w:lang w:val="en-US"/>
+        </w:rPr>
+        <w:t xml:space="preserve"> special characters.</w:t>
+      </w:r>
+      <w:bookmarkStart w:id="0" w:name="_GoBack"/>
+      <w:bookmarkEnd w:id="0"/>
+    </w:p>
+    <w:p>
+      <w:pPr>
+        <w:ind w:left="709" w:hanging="709"/>
+        <w:rPr>
+          <w:lang w:val="en-US"/>
+        </w:rPr>
+      </w:pPr>
+      <w:r>
+        <w:rPr>
+          <w:lang w:val="en-US"/>
+        </w:rPr>
         <w:t>1.11</w:t>
       </w:r>
       <w:r>
@@ -531,8 +582,6 @@
         <w:br/>
         <w:t>Added option to automatically mark order as payed (order status becomes “Processing” instead of “On Hold”).</w:t>
       </w:r>
-      <w:bookmarkStart w:id="0" w:name="_GoBack"/>
-      <w:bookmarkEnd w:id="0"/>
     </w:p>
     <w:p>
       <w:pPr>
@@ -891,6 +940,7 @@
         <w:rPr>
           <w:lang w:val="en-US"/>
         </w:rPr>
+        <w:lastRenderedPageBreak/>
         <w:t>1.6.4</w:t>
       </w:r>
       <w:r>
@@ -911,7 +961,6 @@
         <w:rPr>
           <w:lang w:val="en-US"/>
         </w:rPr>
-        <w:lastRenderedPageBreak/>
         <w:t>1.6.3</w:t>
       </w:r>
       <w:r>

</xml_diff>

<commit_message>
- Calculating total for orders including refunds.
released as 1.13
</commit_message>
<xml_diff>
--- a/assets/SEPA Payment Gateway for WooCommerce.docx
+++ b/assets/SEPA Payment Gateway for WooCommerce.docx
@@ -506,6 +506,33 @@
     </w:p>
     <w:p>
       <w:pPr>
+        <w:rPr>
+          <w:lang w:val="en-US"/>
+        </w:rPr>
+      </w:pPr>
+      <w:r>
+        <w:rPr>
+          <w:lang w:val="en-US"/>
+        </w:rPr>
+        <w:t>1.13</w:t>
+      </w:r>
+      <w:r>
+        <w:rPr>
+          <w:lang w:val="en-US"/>
+        </w:rPr>
+        <w:tab/>
+      </w:r>
+      <w:r>
+        <w:rPr>
+          <w:lang w:val="en-US"/>
+        </w:rPr>
+        <w:t>Calculating total for orders including refunds.</w:t>
+      </w:r>
+      <w:bookmarkStart w:id="0" w:name="_GoBack"/>
+      <w:bookmarkEnd w:id="0"/>
+    </w:p>
+    <w:p>
+      <w:pPr>
         <w:ind w:left="709" w:hanging="709"/>
         <w:rPr>
           <w:lang w:val="en-US"/>
@@ -552,8 +579,6 @@
         </w:rPr>
         <w:t xml:space="preserve"> special characters.</w:t>
       </w:r>
-      <w:bookmarkStart w:id="0" w:name="_GoBack"/>
-      <w:bookmarkEnd w:id="0"/>
     </w:p>
     <w:p>
       <w:pPr>
@@ -919,6 +944,7 @@
         <w:rPr>
           <w:lang w:val="en-US"/>
         </w:rPr>
+        <w:lastRenderedPageBreak/>
         <w:t>1.6.5</w:t>
       </w:r>
       <w:r>
@@ -940,7 +966,6 @@
         <w:rPr>
           <w:lang w:val="en-US"/>
         </w:rPr>
-        <w:lastRenderedPageBreak/>
         <w:t>1.6.4</w:t>
       </w:r>
       <w:r>

</xml_diff>

<commit_message>
- Automatically activate subscriptions again when customer changes payment method. - released as Version 1.14
</commit_message>
<xml_diff>
--- a/assets/SEPA Payment Gateway for WooCommerce.docx
+++ b/assets/SEPA Payment Gateway for WooCommerce.docx
@@ -510,6 +510,27 @@
           <w:lang w:val="en-US"/>
         </w:rPr>
       </w:pPr>
+      <w:bookmarkStart w:id="0" w:name="_GoBack"/>
+      <w:r>
+        <w:rPr>
+          <w:lang w:val="en-US"/>
+        </w:rPr>
+        <w:t>1.14</w:t>
+      </w:r>
+      <w:r>
+        <w:rPr>
+          <w:lang w:val="en-US"/>
+        </w:rPr>
+        <w:tab/>
+        <w:t>Automatically activate subscriptions again when customer changes payment method.</w:t>
+      </w:r>
+    </w:p>
+    <w:p>
+      <w:pPr>
+        <w:rPr>
+          <w:lang w:val="en-US"/>
+        </w:rPr>
+      </w:pPr>
       <w:r>
         <w:rPr>
           <w:lang w:val="en-US"/>
@@ -528,9 +549,8 @@
         </w:rPr>
         <w:t>Calculating total for orders including refunds.</w:t>
       </w:r>
-      <w:bookmarkStart w:id="0" w:name="_GoBack"/>
-      <w:bookmarkEnd w:id="0"/>
-    </w:p>
+    </w:p>
+    <w:bookmarkEnd w:id="0"/>
     <w:p>
       <w:pPr>
         <w:ind w:left="709" w:hanging="709"/>
@@ -923,6 +943,7 @@
         <w:rPr>
           <w:lang w:val="en-US"/>
         </w:rPr>
+        <w:lastRenderedPageBreak/>
         <w:t>1.6.6</w:t>
       </w:r>
       <w:r>
@@ -944,7 +965,6 @@
         <w:rPr>
           <w:lang w:val="en-US"/>
         </w:rPr>
-        <w:lastRenderedPageBreak/>
         <w:t>1.6.5</w:t>
       </w:r>
       <w:r>
@@ -4800,6 +4820,36 @@
     <w:basedOn w:val="Absatz-Standardschriftart"/>
     <w:rsid w:val="00626B05"/>
   </w:style>
+  <w:style w:type="paragraph" w:styleId="Sprechblasentext">
+    <w:name w:val="Balloon Text"/>
+    <w:basedOn w:val="Standard"/>
+    <w:link w:val="SprechblasentextZchn"/>
+    <w:uiPriority w:val="99"/>
+    <w:semiHidden/>
+    <w:unhideWhenUsed/>
+    <w:rsid w:val="00982231"/>
+    <w:pPr>
+      <w:spacing w:after="0" w:line="240" w:lineRule="auto"/>
+    </w:pPr>
+    <w:rPr>
+      <w:rFonts w:ascii="Segoe UI" w:hAnsi="Segoe UI" w:cs="Segoe UI"/>
+      <w:sz w:val="18"/>
+      <w:szCs w:val="18"/>
+    </w:rPr>
+  </w:style>
+  <w:style w:type="character" w:customStyle="1" w:styleId="SprechblasentextZchn">
+    <w:name w:val="Sprechblasentext Zchn"/>
+    <w:basedOn w:val="Absatz-Standardschriftart"/>
+    <w:link w:val="Sprechblasentext"/>
+    <w:uiPriority w:val="99"/>
+    <w:semiHidden/>
+    <w:rsid w:val="00982231"/>
+    <w:rPr>
+      <w:rFonts w:ascii="Segoe UI" w:hAnsi="Segoe UI" w:cs="Segoe UI"/>
+      <w:sz w:val="18"/>
+      <w:szCs w:val="18"/>
+    </w:rPr>
+  </w:style>
 </w:styles>
 </file>
 

</xml_diff>